<commit_message>
try from sari's computare
</commit_message>
<xml_diff>
--- a/ספר פרוייקט.docx
+++ b/ספר פרוייקט.docx
@@ -66,10 +66,10 @@
             <v:path o:extrusionok="f" gradientshapeok="t" o:connecttype="rect"/>
             <o:lock v:ext="edit" aspectratio="t"/>
           </v:shapetype>
-          <v:shape id="_x0000_i1025" type="#_x0000_t75" style="width:49.3pt;height:18.8pt" o:ole="" fillcolor="window">
+          <v:shape id="_x0000_i1025" type="#_x0000_t75" style="width:49.5pt;height:18.75pt" o:ole="" fillcolor="window">
             <v:imagedata r:id="rId8" o:title=""/>
           </v:shape>
-          <o:OLEObject Type="Embed" ProgID="Word.Picture.8" ShapeID="_x0000_i1025" DrawAspect="Content" ObjectID="_1629126551" r:id="rId9"/>
+          <o:OLEObject Type="Embed" ProgID="Word.Picture.8" ShapeID="_x0000_i1025" DrawAspect="Content" ObjectID="_1629489556" r:id="rId9"/>
         </w:object>
       </w:r>
       <w:r>
@@ -395,9 +395,6 @@
           <w:tab w:val="left" w:pos="7263"/>
         </w:tabs>
         <w:spacing w:line="360" w:lineRule="auto"/>
-        <w:rPr>
-          <w:rFonts w:hint="cs"/>
-        </w:rPr>
       </w:pPr>
     </w:p>
     <w:p>
@@ -454,10 +451,10 @@
           <w:szCs w:val="28"/>
         </w:rPr>
         <w:object w:dxaOrig="990" w:dyaOrig="375">
-          <v:shape id="_x0000_i1026" type="#_x0000_t75" style="width:49.3pt;height:18.8pt" o:ole="" fillcolor="window">
+          <v:shape id="_x0000_i1026" type="#_x0000_t75" style="width:49.5pt;height:18.75pt" o:ole="" fillcolor="window">
             <v:imagedata r:id="rId8" o:title=""/>
           </v:shape>
-          <o:OLEObject Type="Embed" ProgID="Word.Picture.8" ShapeID="_x0000_i1026" DrawAspect="Content" ObjectID="_1629126552" r:id="rId10"/>
+          <o:OLEObject Type="Embed" ProgID="Word.Picture.8" ShapeID="_x0000_i1026" DrawAspect="Content" ObjectID="_1629489557" r:id="rId10"/>
         </w:object>
       </w:r>
       <w:r>
@@ -2205,7 +2202,7 @@
         <w:spacing w:line="360" w:lineRule="auto"/>
         <w:ind w:left="1" w:hanging="1"/>
         <w:rPr>
-          <w:rFonts w:cs="David" w:hint="cs"/>
+          <w:rFonts w:cs="David"/>
           <w:sz w:val="26"/>
           <w:szCs w:val="26"/>
           <w:rtl/>
@@ -2218,7 +2215,7 @@
         <w:ind w:left="2699" w:hanging="2699"/>
         <w:jc w:val="center"/>
         <w:rPr>
-          <w:rFonts w:cs="David" w:hint="cs"/>
+          <w:rFonts w:cs="David"/>
           <w:b/>
           <w:bCs/>
           <w:sz w:val="26"/>
@@ -2624,8 +2621,6 @@
           <w:rtl/>
         </w:rPr>
       </w:pPr>
-      <w:bookmarkStart w:id="2" w:name="_GoBack"/>
-      <w:bookmarkEnd w:id="2"/>
     </w:p>
     <w:p>
       <w:pPr>
@@ -4809,7 +4804,16 @@
           <w:color w:val="000000"/>
           <w:rtl/>
         </w:rPr>
-        <w:t xml:space="preserve"> מתממשקת ה</w:t>
+        <w:t xml:space="preserve"> </w:t>
+      </w:r>
+      <w:bookmarkStart w:id="2" w:name="_GoBack"/>
+      <w:r>
+        <w:rPr>
+          <w:rFonts w:asciiTheme="minorBidi" w:hAnsiTheme="minorBidi"/>
+          <w:color w:val="000000"/>
+          <w:rtl/>
+        </w:rPr>
+        <w:t>מתממשקת ה</w:t>
       </w:r>
       <w:r>
         <w:rPr>
@@ -4825,6 +4829,7 @@
         </w:rPr>
         <w:t xml:space="preserve">lient </w:t>
       </w:r>
+      <w:bookmarkEnd w:id="2"/>
       <w:r>
         <w:rPr>
           <w:rFonts w:asciiTheme="minorBidi" w:hAnsiTheme="minorBidi" w:hint="cs"/>
@@ -4918,8 +4923,1404 @@
           <w:bCs/>
           <w:rtl/>
         </w:rPr>
-        <w:t xml:space="preserve">                       </w:t>
-      </w:r>
+        <w:t xml:space="preserve">   </w:t>
+      </w:r>
+    </w:p>
+    <w:p>
+      <w:pPr>
+        <w:pStyle w:val="a8"/>
+        <w:numPr>
+          <w:ilvl w:val="0"/>
+          <w:numId w:val="9"/>
+        </w:numPr>
+        <w:spacing w:after="0" w:line="360" w:lineRule="auto"/>
+        <w:rPr>
+          <w:rFonts w:asciiTheme="minorBidi" w:hAnsiTheme="minorBidi"/>
+        </w:rPr>
+      </w:pPr>
+      <w:r>
+        <w:rPr>
+          <w:rFonts w:hint="cs"/>
+          <w:b/>
+          <w:bCs/>
+          <w:rtl/>
+        </w:rPr>
+        <w:t>מודל השכבות</w:t>
+      </w:r>
+      <w:r>
+        <w:rPr>
+          <w:rtl/>
+        </w:rPr>
+        <w:br/>
+      </w:r>
+      <w:r>
+        <w:rPr>
+          <w:rFonts w:hint="eastAsia"/>
+          <w:rtl/>
+        </w:rPr>
+        <w:t>התוכנה</w:t>
+      </w:r>
+      <w:r>
+        <w:rPr>
+          <w:rtl/>
+        </w:rPr>
+        <w:t xml:space="preserve"> </w:t>
+      </w:r>
+      <w:r>
+        <w:rPr>
+          <w:rFonts w:hint="eastAsia"/>
+          <w:rtl/>
+        </w:rPr>
+        <w:t>נבנתה</w:t>
+      </w:r>
+      <w:r>
+        <w:rPr>
+          <w:rtl/>
+        </w:rPr>
+        <w:t xml:space="preserve"> </w:t>
+      </w:r>
+      <w:r>
+        <w:rPr>
+          <w:rFonts w:hint="eastAsia"/>
+          <w:rtl/>
+        </w:rPr>
+        <w:t>בצורת</w:t>
+      </w:r>
+      <w:r>
+        <w:rPr>
+          <w:rtl/>
+        </w:rPr>
+        <w:t xml:space="preserve"> </w:t>
+      </w:r>
+      <w:r>
+        <w:rPr>
+          <w:rFonts w:hint="eastAsia"/>
+          <w:rtl/>
+        </w:rPr>
+        <w:t>חשיבה</w:t>
+      </w:r>
+      <w:r>
+        <w:rPr>
+          <w:rtl/>
+        </w:rPr>
+        <w:t xml:space="preserve"> </w:t>
+      </w:r>
+      <w:r>
+        <w:rPr>
+          <w:rFonts w:hint="eastAsia"/>
+          <w:rtl/>
+        </w:rPr>
+        <w:t>של</w:t>
+      </w:r>
+      <w:r>
+        <w:rPr>
+          <w:rtl/>
+        </w:rPr>
+        <w:t xml:space="preserve"> </w:t>
+      </w:r>
+      <w:r>
+        <w:rPr>
+          <w:rFonts w:hint="eastAsia"/>
+          <w:rtl/>
+        </w:rPr>
+        <w:t>מודל</w:t>
+      </w:r>
+      <w:r>
+        <w:rPr>
+          <w:rtl/>
+        </w:rPr>
+        <w:t xml:space="preserve"> </w:t>
+      </w:r>
+      <w:r>
+        <w:rPr>
+          <w:rFonts w:hint="eastAsia"/>
+          <w:rtl/>
+        </w:rPr>
+        <w:t>השכבות</w:t>
+      </w:r>
+      <w:r>
+        <w:rPr>
+          <w:rtl/>
+        </w:rPr>
+        <w:t xml:space="preserve">. </w:t>
+      </w:r>
+      <w:r>
+        <w:rPr>
+          <w:rFonts w:hint="eastAsia"/>
+          <w:rtl/>
+        </w:rPr>
+        <w:t>חלקנו</w:t>
+      </w:r>
+      <w:r>
+        <w:rPr>
+          <w:rtl/>
+        </w:rPr>
+        <w:t xml:space="preserve"> </w:t>
+      </w:r>
+      <w:r>
+        <w:rPr>
+          <w:rFonts w:hint="eastAsia"/>
+          <w:rtl/>
+        </w:rPr>
+        <w:t>אותו</w:t>
+      </w:r>
+      <w:r>
+        <w:rPr>
+          <w:rtl/>
+        </w:rPr>
+        <w:t xml:space="preserve"> </w:t>
+      </w:r>
+      <w:r>
+        <w:rPr>
+          <w:rFonts w:hint="eastAsia"/>
+          <w:rtl/>
+        </w:rPr>
+        <w:t>לארבעה</w:t>
+      </w:r>
+      <w:r>
+        <w:rPr>
+          <w:rtl/>
+        </w:rPr>
+        <w:t xml:space="preserve"> </w:t>
+      </w:r>
+      <w:r>
+        <w:rPr>
+          <w:rFonts w:hint="eastAsia"/>
+          <w:rtl/>
+        </w:rPr>
+        <w:t>שכבות</w:t>
+      </w:r>
+      <w:r>
+        <w:rPr>
+          <w:rtl/>
+        </w:rPr>
+        <w:t xml:space="preserve"> </w:t>
+      </w:r>
+      <w:r>
+        <w:rPr>
+          <w:rFonts w:hint="eastAsia"/>
+          <w:rtl/>
+        </w:rPr>
+        <w:t>כאשר</w:t>
+      </w:r>
+      <w:r>
+        <w:rPr>
+          <w:rtl/>
+        </w:rPr>
+        <w:t xml:space="preserve"> </w:t>
+      </w:r>
+      <w:r>
+        <w:rPr>
+          <w:rFonts w:hint="eastAsia"/>
+          <w:rtl/>
+        </w:rPr>
+        <w:t>כל</w:t>
+      </w:r>
+      <w:r>
+        <w:rPr>
+          <w:rtl/>
+        </w:rPr>
+        <w:t xml:space="preserve"> </w:t>
+      </w:r>
+      <w:r>
+        <w:rPr>
+          <w:rFonts w:hint="eastAsia"/>
+          <w:rtl/>
+        </w:rPr>
+        <w:t>שכבה</w:t>
+      </w:r>
+      <w:r>
+        <w:rPr>
+          <w:rtl/>
+        </w:rPr>
+        <w:t xml:space="preserve"> </w:t>
+      </w:r>
+      <w:r>
+        <w:rPr>
+          <w:rFonts w:hint="eastAsia"/>
+          <w:rtl/>
+        </w:rPr>
+        <w:t>מטפלת</w:t>
+      </w:r>
+      <w:r>
+        <w:rPr>
+          <w:rtl/>
+        </w:rPr>
+        <w:t xml:space="preserve"> </w:t>
+      </w:r>
+      <w:r>
+        <w:rPr>
+          <w:rFonts w:hint="eastAsia"/>
+          <w:rtl/>
+        </w:rPr>
+        <w:t>בתחום</w:t>
+      </w:r>
+      <w:r>
+        <w:rPr>
+          <w:rtl/>
+        </w:rPr>
+        <w:t xml:space="preserve"> </w:t>
+      </w:r>
+      <w:r>
+        <w:rPr>
+          <w:rFonts w:hint="eastAsia"/>
+          <w:rtl/>
+        </w:rPr>
+        <w:t>שונה</w:t>
+      </w:r>
+      <w:r>
+        <w:rPr>
+          <w:rtl/>
+        </w:rPr>
+        <w:t xml:space="preserve"> </w:t>
+      </w:r>
+      <w:r>
+        <w:rPr>
+          <w:rFonts w:hint="eastAsia"/>
+          <w:rtl/>
+        </w:rPr>
+        <w:t>ומכילה</w:t>
+      </w:r>
+      <w:r>
+        <w:rPr>
+          <w:rtl/>
+        </w:rPr>
+        <w:t xml:space="preserve"> </w:t>
+      </w:r>
+      <w:r>
+        <w:rPr>
+          <w:rFonts w:hint="eastAsia"/>
+          <w:rtl/>
+        </w:rPr>
+        <w:t>כמה</w:t>
+      </w:r>
+      <w:r>
+        <w:rPr>
+          <w:rtl/>
+        </w:rPr>
+        <w:t xml:space="preserve"> </w:t>
+      </w:r>
+      <w:r>
+        <w:rPr>
+          <w:rFonts w:hint="eastAsia"/>
+          <w:rtl/>
+        </w:rPr>
+        <w:t>מחלקות</w:t>
+      </w:r>
+      <w:r>
+        <w:rPr>
+          <w:rtl/>
+        </w:rPr>
+        <w:t xml:space="preserve"> </w:t>
+      </w:r>
+      <w:r>
+        <w:rPr>
+          <w:rFonts w:hint="eastAsia"/>
+          <w:rtl/>
+        </w:rPr>
+        <w:t>ו</w:t>
+      </w:r>
+      <w:r>
+        <w:rPr>
+          <w:rtl/>
+        </w:rPr>
+        <w:t>/</w:t>
+      </w:r>
+      <w:r>
+        <w:rPr>
+          <w:rFonts w:hint="eastAsia"/>
+          <w:rtl/>
+        </w:rPr>
+        <w:t>או</w:t>
+      </w:r>
+      <w:r>
+        <w:rPr>
+          <w:rtl/>
+        </w:rPr>
+        <w:t xml:space="preserve"> </w:t>
+      </w:r>
+      <w:r>
+        <w:rPr>
+          <w:rFonts w:hint="eastAsia"/>
+          <w:rtl/>
+        </w:rPr>
+        <w:t>טפסים</w:t>
+      </w:r>
+      <w:r>
+        <w:rPr>
+          <w:rtl/>
+        </w:rPr>
+        <w:t xml:space="preserve"> </w:t>
+      </w:r>
+      <w:r>
+        <w:rPr>
+          <w:rFonts w:hint="eastAsia"/>
+          <w:rtl/>
+        </w:rPr>
+        <w:t>שונים</w:t>
+      </w:r>
+      <w:r>
+        <w:rPr>
+          <w:rtl/>
+        </w:rPr>
+        <w:t xml:space="preserve">. </w:t>
+      </w:r>
+      <w:r>
+        <w:rPr>
+          <w:rFonts w:hint="eastAsia"/>
+          <w:rtl/>
+        </w:rPr>
+        <w:t>בתוך</w:t>
+      </w:r>
+      <w:r>
+        <w:rPr>
+          <w:rtl/>
+        </w:rPr>
+        <w:t xml:space="preserve"> </w:t>
+      </w:r>
+      <w:r>
+        <w:rPr>
+          <w:rFonts w:hint="eastAsia"/>
+          <w:rtl/>
+        </w:rPr>
+        <w:t>כל</w:t>
+      </w:r>
+      <w:r>
+        <w:rPr>
+          <w:rtl/>
+        </w:rPr>
+        <w:t xml:space="preserve"> </w:t>
+      </w:r>
+      <w:r>
+        <w:rPr>
+          <w:rFonts w:hint="eastAsia"/>
+          <w:rtl/>
+        </w:rPr>
+        <w:t>מחלקה</w:t>
+      </w:r>
+      <w:r>
+        <w:rPr>
+          <w:rtl/>
+        </w:rPr>
+        <w:t xml:space="preserve"> </w:t>
+      </w:r>
+      <w:r>
+        <w:rPr>
+          <w:rFonts w:hint="eastAsia"/>
+          <w:rtl/>
+        </w:rPr>
+        <w:t>הגדרנו</w:t>
+      </w:r>
+      <w:r>
+        <w:rPr>
+          <w:rtl/>
+        </w:rPr>
+        <w:t xml:space="preserve"> </w:t>
+      </w:r>
+      <w:r>
+        <w:rPr>
+          <w:rFonts w:hint="eastAsia"/>
+          <w:rtl/>
+        </w:rPr>
+        <w:t>משתנים</w:t>
+      </w:r>
+      <w:r>
+        <w:rPr>
+          <w:rtl/>
+        </w:rPr>
+        <w:t xml:space="preserve"> </w:t>
+      </w:r>
+      <w:r>
+        <w:rPr>
+          <w:rFonts w:hint="eastAsia"/>
+          <w:rtl/>
+        </w:rPr>
+        <w:t>ואובייקטים</w:t>
+      </w:r>
+      <w:r>
+        <w:rPr>
+          <w:rtl/>
+        </w:rPr>
+        <w:t xml:space="preserve"> </w:t>
+      </w:r>
+      <w:r>
+        <w:rPr>
+          <w:rFonts w:hint="eastAsia"/>
+          <w:rtl/>
+        </w:rPr>
+        <w:t>מתאימים</w:t>
+      </w:r>
+      <w:r>
+        <w:rPr>
+          <w:rtl/>
+        </w:rPr>
+        <w:t xml:space="preserve"> </w:t>
+      </w:r>
+      <w:r>
+        <w:rPr>
+          <w:rFonts w:hint="eastAsia"/>
+          <w:rtl/>
+        </w:rPr>
+        <w:t>ומיוחדים</w:t>
+      </w:r>
+      <w:r>
+        <w:rPr>
+          <w:rtl/>
+        </w:rPr>
+        <w:t xml:space="preserve"> </w:t>
+      </w:r>
+      <w:r>
+        <w:rPr>
+          <w:rFonts w:hint="eastAsia"/>
+          <w:rtl/>
+        </w:rPr>
+        <w:t>למחלקה</w:t>
+      </w:r>
+      <w:r>
+        <w:rPr>
+          <w:rtl/>
+        </w:rPr>
+        <w:t xml:space="preserve">. </w:t>
+      </w:r>
+      <w:r>
+        <w:rPr>
+          <w:rFonts w:hint="eastAsia"/>
+          <w:rtl/>
+        </w:rPr>
+        <w:t>כל</w:t>
+      </w:r>
+      <w:r>
+        <w:rPr>
+          <w:rtl/>
+        </w:rPr>
+        <w:t xml:space="preserve"> </w:t>
+      </w:r>
+      <w:r>
+        <w:rPr>
+          <w:rFonts w:hint="eastAsia"/>
+          <w:rtl/>
+        </w:rPr>
+        <w:t>מחלקה</w:t>
+      </w:r>
+      <w:r>
+        <w:rPr>
+          <w:rtl/>
+        </w:rPr>
+        <w:t xml:space="preserve"> </w:t>
+      </w:r>
+      <w:r>
+        <w:rPr>
+          <w:rFonts w:hint="eastAsia"/>
+          <w:rtl/>
+        </w:rPr>
+        <w:t>מטפלת</w:t>
+      </w:r>
+      <w:r>
+        <w:rPr>
+          <w:rtl/>
+        </w:rPr>
+        <w:t xml:space="preserve"> </w:t>
+      </w:r>
+      <w:r>
+        <w:rPr>
+          <w:rFonts w:hint="eastAsia"/>
+          <w:rtl/>
+        </w:rPr>
+        <w:t>בתחום</w:t>
+      </w:r>
+      <w:r>
+        <w:rPr>
+          <w:rtl/>
+        </w:rPr>
+        <w:t xml:space="preserve"> </w:t>
+      </w:r>
+      <w:r>
+        <w:rPr>
+          <w:rFonts w:hint="eastAsia"/>
+          <w:rtl/>
+        </w:rPr>
+        <w:t>מסוים</w:t>
+      </w:r>
+      <w:r>
+        <w:rPr>
+          <w:rtl/>
+        </w:rPr>
+        <w:t xml:space="preserve"> </w:t>
+      </w:r>
+      <w:r>
+        <w:rPr>
+          <w:rFonts w:hint="eastAsia"/>
+          <w:rtl/>
+        </w:rPr>
+        <w:t>ומתקשרת</w:t>
+      </w:r>
+      <w:r>
+        <w:rPr>
+          <w:rtl/>
+        </w:rPr>
+        <w:t xml:space="preserve"> </w:t>
+      </w:r>
+      <w:r>
+        <w:rPr>
+          <w:rFonts w:hint="eastAsia"/>
+          <w:rtl/>
+        </w:rPr>
+        <w:t>לטופס</w:t>
+      </w:r>
+      <w:r>
+        <w:rPr>
+          <w:rtl/>
+        </w:rPr>
+        <w:t>/</w:t>
+      </w:r>
+      <w:r>
+        <w:rPr>
+          <w:rFonts w:hint="eastAsia"/>
+          <w:rtl/>
+        </w:rPr>
+        <w:t>למחלקה</w:t>
+      </w:r>
+      <w:r>
+        <w:rPr>
+          <w:rtl/>
+        </w:rPr>
+        <w:t xml:space="preserve"> </w:t>
+      </w:r>
+      <w:r>
+        <w:rPr>
+          <w:rFonts w:hint="eastAsia"/>
+          <w:rtl/>
+        </w:rPr>
+        <w:t>המתאימים</w:t>
+      </w:r>
+      <w:r>
+        <w:rPr>
+          <w:rtl/>
+        </w:rPr>
+        <w:t xml:space="preserve"> </w:t>
+      </w:r>
+      <w:r>
+        <w:rPr>
+          <w:rFonts w:hint="eastAsia"/>
+          <w:rtl/>
+        </w:rPr>
+        <w:t>לה</w:t>
+      </w:r>
+      <w:r>
+        <w:rPr>
+          <w:rtl/>
+        </w:rPr>
+        <w:t xml:space="preserve">. </w:t>
+      </w:r>
+      <w:r>
+        <w:rPr>
+          <w:rFonts w:hint="eastAsia"/>
+          <w:rtl/>
+        </w:rPr>
+        <w:t>צורת</w:t>
+      </w:r>
+      <w:r>
+        <w:rPr>
+          <w:rtl/>
+        </w:rPr>
+        <w:t xml:space="preserve"> </w:t>
+      </w:r>
+      <w:r>
+        <w:rPr>
+          <w:rFonts w:hint="eastAsia"/>
+          <w:rtl/>
+        </w:rPr>
+        <w:t>כתיבה</w:t>
+      </w:r>
+      <w:r>
+        <w:rPr>
+          <w:rtl/>
+        </w:rPr>
+        <w:t xml:space="preserve"> </w:t>
+      </w:r>
+      <w:r>
+        <w:rPr>
+          <w:rFonts w:hint="eastAsia"/>
+          <w:rtl/>
+        </w:rPr>
+        <w:t>זו</w:t>
+      </w:r>
+      <w:r>
+        <w:rPr>
+          <w:rtl/>
+        </w:rPr>
+        <w:t xml:space="preserve"> </w:t>
+      </w:r>
+      <w:r>
+        <w:rPr>
+          <w:rFonts w:hint="eastAsia"/>
+          <w:rtl/>
+        </w:rPr>
+        <w:t>נועדה</w:t>
+      </w:r>
+      <w:r>
+        <w:rPr>
+          <w:rtl/>
+        </w:rPr>
+        <w:t xml:space="preserve"> </w:t>
+      </w:r>
+      <w:r>
+        <w:rPr>
+          <w:rFonts w:hint="eastAsia"/>
+          <w:rtl/>
+        </w:rPr>
+        <w:t>להקל</w:t>
+      </w:r>
+      <w:r>
+        <w:rPr>
+          <w:rtl/>
+        </w:rPr>
+        <w:t xml:space="preserve"> </w:t>
+      </w:r>
+      <w:r>
+        <w:rPr>
+          <w:rFonts w:hint="eastAsia"/>
+          <w:rtl/>
+        </w:rPr>
+        <w:t>על</w:t>
+      </w:r>
+      <w:r>
+        <w:rPr>
+          <w:rtl/>
+        </w:rPr>
+        <w:t xml:space="preserve"> </w:t>
+      </w:r>
+      <w:r>
+        <w:rPr>
+          <w:rFonts w:hint="eastAsia"/>
+          <w:rtl/>
+        </w:rPr>
+        <w:t>המתכנת</w:t>
+      </w:r>
+      <w:r>
+        <w:rPr>
+          <w:rtl/>
+        </w:rPr>
+        <w:t xml:space="preserve"> </w:t>
+      </w:r>
+      <w:r>
+        <w:rPr>
+          <w:rFonts w:hint="eastAsia"/>
+          <w:rtl/>
+        </w:rPr>
+        <w:t>הן</w:t>
+      </w:r>
+      <w:r>
+        <w:rPr>
+          <w:rtl/>
+        </w:rPr>
+        <w:t xml:space="preserve"> </w:t>
+      </w:r>
+      <w:r>
+        <w:rPr>
+          <w:rFonts w:hint="eastAsia"/>
+          <w:rtl/>
+        </w:rPr>
+        <w:t>בכתיבת</w:t>
+      </w:r>
+      <w:r>
+        <w:rPr>
+          <w:rtl/>
+        </w:rPr>
+        <w:t xml:space="preserve"> </w:t>
+      </w:r>
+      <w:r>
+        <w:rPr>
+          <w:rFonts w:hint="eastAsia"/>
+          <w:rtl/>
+        </w:rPr>
+        <w:t>הקוד</w:t>
+      </w:r>
+      <w:r>
+        <w:rPr>
+          <w:rtl/>
+        </w:rPr>
+        <w:t xml:space="preserve"> </w:t>
+      </w:r>
+      <w:r>
+        <w:rPr>
+          <w:rFonts w:hint="eastAsia"/>
+          <w:rtl/>
+        </w:rPr>
+        <w:t>והן</w:t>
+      </w:r>
+      <w:r>
+        <w:rPr>
+          <w:rtl/>
+        </w:rPr>
+        <w:t xml:space="preserve"> </w:t>
+      </w:r>
+      <w:r>
+        <w:rPr>
+          <w:rFonts w:hint="eastAsia"/>
+          <w:rtl/>
+        </w:rPr>
+        <w:t>בתחזוקה</w:t>
+      </w:r>
+      <w:r>
+        <w:rPr>
+          <w:rtl/>
+        </w:rPr>
+        <w:t xml:space="preserve"> </w:t>
+      </w:r>
+      <w:r>
+        <w:rPr>
+          <w:rFonts w:hint="eastAsia"/>
+          <w:rtl/>
+        </w:rPr>
+        <w:t>שוטפת</w:t>
+      </w:r>
+      <w:r>
+        <w:rPr>
+          <w:rtl/>
+        </w:rPr>
+        <w:t xml:space="preserve"> </w:t>
+      </w:r>
+      <w:r>
+        <w:rPr>
+          <w:rFonts w:hint="eastAsia"/>
+          <w:rtl/>
+        </w:rPr>
+        <w:t>של</w:t>
+      </w:r>
+      <w:r>
+        <w:rPr>
+          <w:rtl/>
+        </w:rPr>
+        <w:t xml:space="preserve"> </w:t>
+      </w:r>
+      <w:r>
+        <w:rPr>
+          <w:rFonts w:hint="eastAsia"/>
+          <w:rtl/>
+        </w:rPr>
+        <w:t>הקוד</w:t>
+      </w:r>
+      <w:r>
+        <w:rPr>
+          <w:rtl/>
+        </w:rPr>
+        <w:t xml:space="preserve">. </w:t>
+      </w:r>
+      <w:r>
+        <w:rPr>
+          <w:rFonts w:hint="eastAsia"/>
+          <w:rtl/>
+        </w:rPr>
+        <w:t>כמובן</w:t>
+      </w:r>
+      <w:r>
+        <w:rPr>
+          <w:rtl/>
+        </w:rPr>
+        <w:t xml:space="preserve"> </w:t>
+      </w:r>
+      <w:r>
+        <w:rPr>
+          <w:rFonts w:hint="eastAsia"/>
+          <w:rtl/>
+        </w:rPr>
+        <w:t>שבין</w:t>
+      </w:r>
+      <w:r>
+        <w:rPr>
+          <w:rtl/>
+        </w:rPr>
+        <w:t xml:space="preserve"> </w:t>
+      </w:r>
+      <w:r>
+        <w:rPr>
+          <w:rFonts w:hint="eastAsia"/>
+          <w:rtl/>
+        </w:rPr>
+        <w:t>המחלקות</w:t>
+      </w:r>
+      <w:r>
+        <w:rPr>
+          <w:rtl/>
+        </w:rPr>
+        <w:t xml:space="preserve"> </w:t>
+      </w:r>
+      <w:r>
+        <w:rPr>
+          <w:rFonts w:hint="eastAsia"/>
+          <w:rtl/>
+        </w:rPr>
+        <w:t>והטפסים</w:t>
+      </w:r>
+      <w:r>
+        <w:rPr>
+          <w:rtl/>
+        </w:rPr>
+        <w:t xml:space="preserve"> </w:t>
+      </w:r>
+      <w:r>
+        <w:rPr>
+          <w:rFonts w:hint="eastAsia"/>
+          <w:rtl/>
+        </w:rPr>
+        <w:t>שבשכבות</w:t>
+      </w:r>
+      <w:r>
+        <w:rPr>
+          <w:rtl/>
+        </w:rPr>
+        <w:t xml:space="preserve"> </w:t>
+      </w:r>
+      <w:r>
+        <w:rPr>
+          <w:rFonts w:hint="eastAsia"/>
+          <w:rtl/>
+        </w:rPr>
+        <w:t>השונות</w:t>
+      </w:r>
+      <w:r>
+        <w:rPr>
+          <w:rtl/>
+        </w:rPr>
+        <w:t xml:space="preserve"> </w:t>
+      </w:r>
+      <w:r>
+        <w:rPr>
+          <w:rFonts w:hint="eastAsia"/>
+          <w:rtl/>
+        </w:rPr>
+        <w:t>קיים</w:t>
+      </w:r>
+      <w:r>
+        <w:rPr>
+          <w:rtl/>
+        </w:rPr>
+        <w:t xml:space="preserve"> </w:t>
+      </w:r>
+      <w:r>
+        <w:rPr>
+          <w:rFonts w:hint="eastAsia"/>
+          <w:rtl/>
+        </w:rPr>
+        <w:t>קשר</w:t>
+      </w:r>
+      <w:r>
+        <w:rPr>
+          <w:rtl/>
+        </w:rPr>
+        <w:t xml:space="preserve">, </w:t>
+      </w:r>
+      <w:r>
+        <w:rPr>
+          <w:rFonts w:hint="eastAsia"/>
+          <w:rtl/>
+        </w:rPr>
+        <w:t>וקיימת</w:t>
+      </w:r>
+      <w:r>
+        <w:rPr>
+          <w:rtl/>
+        </w:rPr>
+        <w:t xml:space="preserve"> </w:t>
+      </w:r>
+      <w:r>
+        <w:rPr>
+          <w:rFonts w:hint="eastAsia"/>
+          <w:rtl/>
+        </w:rPr>
+        <w:t>התייחסות</w:t>
+      </w:r>
+      <w:r>
+        <w:rPr>
+          <w:rtl/>
+        </w:rPr>
+        <w:t xml:space="preserve"> </w:t>
+      </w:r>
+      <w:r>
+        <w:rPr>
+          <w:rFonts w:hint="eastAsia"/>
+          <w:rtl/>
+        </w:rPr>
+        <w:t>מתוך</w:t>
+      </w:r>
+      <w:r>
+        <w:rPr>
+          <w:rtl/>
+        </w:rPr>
+        <w:t xml:space="preserve"> </w:t>
+      </w:r>
+      <w:r>
+        <w:rPr>
+          <w:rFonts w:hint="eastAsia"/>
+          <w:rtl/>
+        </w:rPr>
+        <w:t>מחלקה</w:t>
+      </w:r>
+      <w:r>
+        <w:rPr>
+          <w:rtl/>
+        </w:rPr>
+        <w:t xml:space="preserve"> </w:t>
+      </w:r>
+      <w:r>
+        <w:rPr>
+          <w:rFonts w:hint="eastAsia"/>
+          <w:rtl/>
+        </w:rPr>
+        <w:t>אחת</w:t>
+      </w:r>
+      <w:r>
+        <w:rPr>
+          <w:rtl/>
+        </w:rPr>
+        <w:t xml:space="preserve"> </w:t>
+      </w:r>
+      <w:r>
+        <w:rPr>
+          <w:rFonts w:hint="eastAsia"/>
+          <w:rtl/>
+        </w:rPr>
+        <w:t>לעצמים</w:t>
+      </w:r>
+      <w:r>
+        <w:rPr>
+          <w:rtl/>
+        </w:rPr>
+        <w:t xml:space="preserve"> </w:t>
+      </w:r>
+      <w:r>
+        <w:rPr>
+          <w:rFonts w:hint="eastAsia"/>
+          <w:rtl/>
+        </w:rPr>
+        <w:t>המוגדרים</w:t>
+      </w:r>
+      <w:r>
+        <w:rPr>
+          <w:rtl/>
+        </w:rPr>
+        <w:t xml:space="preserve"> </w:t>
+      </w:r>
+      <w:r>
+        <w:rPr>
+          <w:rFonts w:hint="eastAsia"/>
+          <w:rtl/>
+        </w:rPr>
+        <w:t>במחלקות</w:t>
+      </w:r>
+      <w:r>
+        <w:rPr>
+          <w:rtl/>
+        </w:rPr>
+        <w:t xml:space="preserve"> </w:t>
+      </w:r>
+      <w:r>
+        <w:rPr>
+          <w:rFonts w:hint="eastAsia"/>
+          <w:rtl/>
+        </w:rPr>
+        <w:t>אחרות</w:t>
+      </w:r>
+      <w:r>
+        <w:rPr>
+          <w:rtl/>
+        </w:rPr>
+        <w:t xml:space="preserve">. </w:t>
+      </w:r>
+      <w:r>
+        <w:rPr>
+          <w:rFonts w:hint="eastAsia"/>
+          <w:rtl/>
+        </w:rPr>
+        <w:t>אך</w:t>
+      </w:r>
+      <w:r>
+        <w:rPr>
+          <w:rtl/>
+        </w:rPr>
+        <w:t xml:space="preserve"> </w:t>
+      </w:r>
+      <w:r>
+        <w:rPr>
+          <w:rFonts w:hint="eastAsia"/>
+          <w:rtl/>
+        </w:rPr>
+        <w:t>הכול</w:t>
+      </w:r>
+      <w:r>
+        <w:rPr>
+          <w:rtl/>
+        </w:rPr>
+        <w:t xml:space="preserve"> </w:t>
+      </w:r>
+      <w:r>
+        <w:rPr>
+          <w:rFonts w:hint="eastAsia"/>
+          <w:rtl/>
+        </w:rPr>
+        <w:t>נעשה</w:t>
+      </w:r>
+      <w:r>
+        <w:rPr>
+          <w:rtl/>
+        </w:rPr>
+        <w:t xml:space="preserve"> </w:t>
+      </w:r>
+      <w:r>
+        <w:rPr>
+          <w:rFonts w:hint="eastAsia"/>
+          <w:rtl/>
+        </w:rPr>
+        <w:t>תוך</w:t>
+      </w:r>
+      <w:r>
+        <w:rPr>
+          <w:rtl/>
+        </w:rPr>
+        <w:t xml:space="preserve"> </w:t>
+      </w:r>
+      <w:r>
+        <w:rPr>
+          <w:rFonts w:hint="eastAsia"/>
+          <w:rtl/>
+        </w:rPr>
+        <w:t>שמירה</w:t>
+      </w:r>
+      <w:r>
+        <w:rPr>
+          <w:rtl/>
+        </w:rPr>
+        <w:t xml:space="preserve"> </w:t>
+      </w:r>
+      <w:r>
+        <w:rPr>
+          <w:rFonts w:hint="eastAsia"/>
+          <w:rtl/>
+        </w:rPr>
+        <w:t>על</w:t>
+      </w:r>
+      <w:r>
+        <w:rPr>
+          <w:rtl/>
+        </w:rPr>
+        <w:t xml:space="preserve"> </w:t>
+      </w:r>
+      <w:r>
+        <w:rPr>
+          <w:rFonts w:hint="eastAsia"/>
+          <w:rtl/>
+        </w:rPr>
+        <w:t>בטחון</w:t>
+      </w:r>
+      <w:r>
+        <w:rPr>
+          <w:rtl/>
+        </w:rPr>
+        <w:t xml:space="preserve"> </w:t>
+      </w:r>
+      <w:r>
+        <w:rPr>
+          <w:rFonts w:hint="eastAsia"/>
+          <w:rtl/>
+        </w:rPr>
+        <w:t>ואבטחת</w:t>
+      </w:r>
+      <w:r>
+        <w:rPr>
+          <w:rtl/>
+        </w:rPr>
+        <w:t xml:space="preserve"> </w:t>
+      </w:r>
+      <w:r>
+        <w:rPr>
+          <w:rFonts w:hint="eastAsia"/>
+          <w:rtl/>
+        </w:rPr>
+        <w:t>הנתונים</w:t>
+      </w:r>
+      <w:r>
+        <w:rPr>
+          <w:rtl/>
+        </w:rPr>
+        <w:t xml:space="preserve"> </w:t>
+      </w:r>
+      <w:r>
+        <w:rPr>
+          <w:rFonts w:hint="eastAsia"/>
+          <w:rtl/>
+        </w:rPr>
+        <w:t>והפונקציות</w:t>
+      </w:r>
+      <w:r>
+        <w:rPr>
+          <w:rtl/>
+        </w:rPr>
+        <w:t xml:space="preserve">. </w:t>
+      </w:r>
+      <w:r>
+        <w:rPr>
+          <w:rFonts w:hint="eastAsia"/>
+          <w:rtl/>
+        </w:rPr>
+        <w:t>לתבנית</w:t>
+      </w:r>
+      <w:r>
+        <w:rPr>
+          <w:rtl/>
+        </w:rPr>
+        <w:t xml:space="preserve"> </w:t>
+      </w:r>
+      <w:r>
+        <w:rPr>
+          <w:rFonts w:hint="eastAsia"/>
+          <w:rtl/>
+        </w:rPr>
+        <w:t>עיצוב</w:t>
+      </w:r>
+      <w:r>
+        <w:rPr>
+          <w:rtl/>
+        </w:rPr>
+        <w:t xml:space="preserve"> </w:t>
+      </w:r>
+      <w:r>
+        <w:rPr>
+          <w:rFonts w:hint="eastAsia"/>
+          <w:rtl/>
+        </w:rPr>
+        <w:t>זו</w:t>
+      </w:r>
+      <w:r>
+        <w:rPr>
+          <w:rtl/>
+        </w:rPr>
+        <w:t xml:space="preserve"> </w:t>
+      </w:r>
+      <w:r>
+        <w:rPr>
+          <w:rFonts w:hint="eastAsia"/>
+          <w:rtl/>
+        </w:rPr>
+        <w:t>יתרונות</w:t>
+      </w:r>
+      <w:r>
+        <w:rPr>
+          <w:rtl/>
+        </w:rPr>
+        <w:t xml:space="preserve"> </w:t>
+      </w:r>
+      <w:r>
+        <w:rPr>
+          <w:rFonts w:hint="eastAsia"/>
+          <w:rtl/>
+        </w:rPr>
+        <w:t>רבים</w:t>
+      </w:r>
+      <w:r>
+        <w:rPr>
+          <w:rtl/>
+        </w:rPr>
+        <w:t xml:space="preserve">: </w:t>
+      </w:r>
+      <w:r>
+        <w:rPr>
+          <w:rFonts w:hint="eastAsia"/>
+          <w:rtl/>
+        </w:rPr>
+        <w:t>תחזוקה</w:t>
+      </w:r>
+      <w:r>
+        <w:rPr>
+          <w:rtl/>
+        </w:rPr>
+        <w:t>-</w:t>
+      </w:r>
+      <w:r>
+        <w:rPr>
+          <w:rFonts w:hint="eastAsia"/>
+          <w:rtl/>
+        </w:rPr>
+        <w:t>ניתן</w:t>
+      </w:r>
+      <w:r>
+        <w:rPr>
+          <w:rtl/>
+        </w:rPr>
+        <w:t xml:space="preserve"> </w:t>
+      </w:r>
+      <w:r>
+        <w:rPr>
+          <w:rFonts w:hint="eastAsia"/>
+          <w:rtl/>
+        </w:rPr>
+        <w:t>להחליף</w:t>
+      </w:r>
+      <w:r>
+        <w:rPr>
+          <w:rtl/>
+        </w:rPr>
+        <w:t xml:space="preserve"> </w:t>
+      </w:r>
+      <w:r>
+        <w:rPr>
+          <w:rFonts w:hint="eastAsia"/>
+          <w:rtl/>
+        </w:rPr>
+        <w:t>או</w:t>
+      </w:r>
+      <w:r>
+        <w:rPr>
+          <w:rtl/>
+        </w:rPr>
+        <w:t xml:space="preserve"> </w:t>
+      </w:r>
+      <w:r>
+        <w:rPr>
+          <w:rFonts w:hint="eastAsia"/>
+          <w:rtl/>
+        </w:rPr>
+        <w:t>לתקן</w:t>
+      </w:r>
+      <w:r>
+        <w:rPr>
+          <w:rtl/>
+        </w:rPr>
+        <w:t xml:space="preserve"> </w:t>
+      </w:r>
+      <w:r>
+        <w:rPr>
+          <w:rFonts w:hint="eastAsia"/>
+          <w:rtl/>
+        </w:rPr>
+        <w:t>מימוש</w:t>
+      </w:r>
+      <w:r>
+        <w:rPr>
+          <w:rtl/>
+        </w:rPr>
+        <w:t xml:space="preserve"> </w:t>
+      </w:r>
+      <w:r>
+        <w:rPr>
+          <w:rFonts w:hint="eastAsia"/>
+          <w:rtl/>
+        </w:rPr>
+        <w:t>פנימי</w:t>
+      </w:r>
+      <w:r>
+        <w:rPr>
+          <w:rtl/>
+        </w:rPr>
+        <w:t xml:space="preserve"> </w:t>
+      </w:r>
+      <w:r>
+        <w:rPr>
+          <w:rFonts w:hint="eastAsia"/>
+          <w:rtl/>
+        </w:rPr>
+        <w:t>של</w:t>
+      </w:r>
+      <w:r>
+        <w:rPr>
+          <w:rtl/>
+        </w:rPr>
+        <w:t xml:space="preserve"> </w:t>
+      </w:r>
+      <w:r>
+        <w:rPr>
+          <w:rFonts w:hint="eastAsia"/>
+          <w:rtl/>
+        </w:rPr>
+        <w:t>שכבה</w:t>
+      </w:r>
+      <w:r>
+        <w:rPr>
+          <w:rtl/>
+        </w:rPr>
+        <w:t xml:space="preserve"> </w:t>
+      </w:r>
+      <w:r>
+        <w:rPr>
+          <w:rFonts w:hint="eastAsia"/>
+          <w:rtl/>
+        </w:rPr>
+        <w:t>אחת</w:t>
+      </w:r>
+      <w:r>
+        <w:rPr>
+          <w:rtl/>
+        </w:rPr>
+        <w:t xml:space="preserve"> </w:t>
+      </w:r>
+      <w:r>
+        <w:rPr>
+          <w:rFonts w:hint="eastAsia"/>
+          <w:rtl/>
+        </w:rPr>
+        <w:t>בארכיטקטורה</w:t>
+      </w:r>
+      <w:r>
+        <w:rPr>
+          <w:rtl/>
+        </w:rPr>
+        <w:t xml:space="preserve"> </w:t>
+      </w:r>
+      <w:r>
+        <w:rPr>
+          <w:rFonts w:hint="eastAsia"/>
+          <w:rtl/>
+        </w:rPr>
+        <w:t>בלי</w:t>
+      </w:r>
+      <w:r>
+        <w:rPr>
+          <w:rtl/>
+        </w:rPr>
+        <w:t xml:space="preserve"> </w:t>
+      </w:r>
+      <w:r>
+        <w:rPr>
+          <w:rFonts w:hint="eastAsia"/>
+          <w:rtl/>
+        </w:rPr>
+        <w:t>לשנות</w:t>
+      </w:r>
+      <w:r>
+        <w:rPr>
+          <w:rtl/>
+        </w:rPr>
+        <w:t xml:space="preserve"> </w:t>
+      </w:r>
+      <w:r>
+        <w:rPr>
+          <w:rFonts w:hint="eastAsia"/>
+          <w:rtl/>
+        </w:rPr>
+        <w:t>שכבה</w:t>
+      </w:r>
+      <w:r>
+        <w:rPr>
+          <w:rtl/>
+        </w:rPr>
+        <w:t xml:space="preserve"> </w:t>
+      </w:r>
+      <w:proofErr w:type="spellStart"/>
+      <w:r>
+        <w:rPr>
+          <w:rFonts w:hint="eastAsia"/>
+          <w:rtl/>
+        </w:rPr>
+        <w:t>אחרת</w:t>
+      </w:r>
+      <w:r>
+        <w:rPr>
+          <w:rFonts w:hint="cs"/>
+          <w:rtl/>
+        </w:rPr>
+        <w:t>ץ</w:t>
+      </w:r>
+      <w:proofErr w:type="spellEnd"/>
     </w:p>
     <w:p>
       <w:pPr>
@@ -6586,7 +7987,7 @@
             <w:noProof/>
             <w:lang w:val="he-IL"/>
           </w:rPr>
-          <w:t>VIII</w:t>
+          <w:t>IX</w:t>
         </w:r>
         <w:r>
           <w:fldChar w:fldCharType="end"/>
@@ -6668,7 +8069,7 @@
             <w:rtl/>
             <w:lang w:val="he-IL"/>
           </w:rPr>
-          <w:t>10</w:t>
+          <w:t>11</w:t>
         </w:r>
         <w:r>
           <w:fldChar w:fldCharType="end"/>
@@ -7402,7 +8803,7 @@
   <w:abstractNum w:abstractNumId="7">
     <w:nsid w:val="55183A39"/>
     <w:multiLevelType w:val="hybridMultilevel"/>
-    <w:tmpl w:val="F3E89B36"/>
+    <w:tmpl w:val="8C90F266"/>
     <w:lvl w:ilvl="0" w:tplc="04090001">
       <w:start w:val="1"/>
       <w:numFmt w:val="bullet"/>
@@ -8746,7 +10147,7 @@
 </file>
 
 <file path=customXml/itemProps1.xml><?xml version="1.0" encoding="utf-8"?>
-<ds:datastoreItem xmlns:ds="http://schemas.openxmlformats.org/officeDocument/2006/customXml" ds:itemID="{E8B4C476-2037-493D-A3E3-670DCDB02360}">
+<ds:datastoreItem xmlns:ds="http://schemas.openxmlformats.org/officeDocument/2006/customXml" ds:itemID="{7A94EC32-31F9-48C7-A720-1CE02A067C34}">
   <ds:schemaRefs>
     <ds:schemaRef ds:uri="http://schemas.openxmlformats.org/officeDocument/2006/bibliography"/>
   </ds:schemaRefs>

</xml_diff>

<commit_message>
change from angular native script to ionic
</commit_message>
<xml_diff>
--- a/ספר פרוייקט.docx
+++ b/ספר פרוייקט.docx
@@ -66,10 +66,10 @@
             <v:path o:extrusionok="f" gradientshapeok="t" o:connecttype="rect"/>
             <o:lock v:ext="edit" aspectratio="t"/>
           </v:shapetype>
-          <v:shape id="_x0000_i1025" type="#_x0000_t75" style="width:49.5pt;height:18.75pt" o:ole="" fillcolor="window">
+          <v:shape id="_x0000_i1025" type="#_x0000_t75" style="width:49.45pt;height:18.8pt" o:ole="" fillcolor="window">
             <v:imagedata r:id="rId8" o:title=""/>
           </v:shape>
-          <o:OLEObject Type="Embed" ProgID="Word.Picture.8" ShapeID="_x0000_i1025" DrawAspect="Content" ObjectID="_1629489556" r:id="rId9"/>
+          <o:OLEObject Type="Embed" ProgID="Word.Picture.8" ShapeID="_x0000_i1025" DrawAspect="Content" ObjectID="_1633427907" r:id="rId9"/>
         </w:object>
       </w:r>
       <w:r>
@@ -451,10 +451,10 @@
           <w:szCs w:val="28"/>
         </w:rPr>
         <w:object w:dxaOrig="990" w:dyaOrig="375">
-          <v:shape id="_x0000_i1026" type="#_x0000_t75" style="width:49.5pt;height:18.75pt" o:ole="" fillcolor="window">
+          <v:shape id="_x0000_i1026" type="#_x0000_t75" style="width:49.45pt;height:18.8pt" o:ole="" fillcolor="window">
             <v:imagedata r:id="rId8" o:title=""/>
           </v:shape>
-          <o:OLEObject Type="Embed" ProgID="Word.Picture.8" ShapeID="_x0000_i1026" DrawAspect="Content" ObjectID="_1629489557" r:id="rId10"/>
+          <o:OLEObject Type="Embed" ProgID="Word.Picture.8" ShapeID="_x0000_i1026" DrawAspect="Content" ObjectID="_1633427908" r:id="rId10"/>
         </w:object>
       </w:r>
       <w:r>
@@ -2772,7 +2772,7 @@
         <w:t xml:space="preserve">- צד לקוח, בעלי החנויות. </w:t>
       </w:r>
       <w:r>
-        <w:t>Angular native script</w:t>
+        <w:t>Ionic</w:t>
       </w:r>
       <w:r>
         <w:rPr>
@@ -3795,21 +3795,30 @@
         </w:numPr>
         <w:spacing w:after="0" w:line="360" w:lineRule="auto"/>
         <w:rPr>
-          <w:rFonts w:asciiTheme="minorBidi" w:hAnsiTheme="minorBidi"/>
-          <w:rtl/>
-        </w:rPr>
-      </w:pPr>
+          <w:rFonts w:ascii="Arial" w:hAnsi="Arial" w:cs="Arial"/>
+          <w:shd w:val="clear" w:color="auto" w:fill="FFFFFF"/>
+          <w:rtl/>
+        </w:rPr>
+      </w:pPr>
+      <w:r>
+        <w:rPr>
+          <w:rFonts w:asciiTheme="minorBidi" w:hAnsiTheme="minorBidi"/>
+        </w:rPr>
+        <w:t>Ionic</w:t>
+      </w:r>
       <w:r>
         <w:rPr>
           <w:rFonts w:asciiTheme="minorBidi" w:hAnsiTheme="minorBidi" w:hint="cs"/>
-        </w:rPr>
-        <w:t>N</w:t>
-      </w:r>
-      <w:r>
-        <w:rPr>
-          <w:rFonts w:asciiTheme="minorBidi" w:hAnsiTheme="minorBidi"/>
-        </w:rPr>
-        <w:t>ativeScript</w:t>
+          <w:rtl/>
+        </w:rPr>
+        <w:t xml:space="preserve"> </w:t>
+      </w:r>
+      <w:r>
+        <w:rPr>
+          <w:rFonts w:asciiTheme="minorBidi" w:hAnsiTheme="minorBidi"/>
+          <w:rtl/>
+        </w:rPr>
+        <w:t>–</w:t>
       </w:r>
       <w:r>
         <w:rPr>
@@ -3820,50 +3829,94 @@
       </w:r>
       <w:r>
         <w:rPr>
-          <w:rFonts w:asciiTheme="minorBidi" w:hAnsiTheme="minorBidi"/>
-          <w:rtl/>
-        </w:rPr>
-        <w:t>–</w:t>
-      </w:r>
-      <w:r>
-        <w:rPr>
-          <w:rFonts w:asciiTheme="minorBidi" w:hAnsiTheme="minorBidi" w:hint="cs"/>
-          <w:rtl/>
-        </w:rPr>
-        <w:t xml:space="preserve"> הוא </w:t>
-      </w:r>
-      <w:r>
-        <w:rPr>
-          <w:rFonts w:asciiTheme="minorBidi" w:hAnsiTheme="minorBidi" w:hint="cs"/>
-          <w:rtl/>
-        </w:rPr>
-        <w:t xml:space="preserve">קוד פתוח לפיתוח אפליקציות בפלטפורמות </w:t>
-      </w:r>
-      <w:r>
-        <w:rPr>
-          <w:rFonts w:asciiTheme="minorBidi" w:hAnsiTheme="minorBidi" w:hint="cs"/>
+          <w:rFonts w:ascii="Arial" w:hAnsi="Arial" w:cs="Arial"/>
+          <w:shd w:val="clear" w:color="auto" w:fill="FFFFFF"/>
+          <w:rtl/>
+        </w:rPr>
+        <w:t>היא פלטפורמה לבניית אפליקציות המאפשרת לפתח בצורה יעילה, מהירה ומסודרת אפליקציה אחת המותאמת לשתי מערכות ההפעלה וזאת מבלי להזדקק לכלים ייחודים</w:t>
+      </w:r>
+      <w:r>
+        <w:rPr>
+          <w:rFonts w:ascii="Arial" w:hAnsi="Arial" w:cs="Arial" w:hint="cs"/>
+          <w:shd w:val="clear" w:color="auto" w:fill="FFFFFF"/>
+          <w:rtl/>
+        </w:rPr>
+        <w:t xml:space="preserve">, בנוסף היא נוחה </w:t>
+      </w:r>
+      <w:proofErr w:type="spellStart"/>
+      <w:r>
+        <w:rPr>
+          <w:rFonts w:ascii="Arial" w:hAnsi="Arial" w:cs="Arial" w:hint="cs"/>
+          <w:shd w:val="clear" w:color="auto" w:fill="FFFFFF"/>
+          <w:rtl/>
+        </w:rPr>
+        <w:t>לקימפול</w:t>
+      </w:r>
+      <w:proofErr w:type="spellEnd"/>
+      <w:r>
+        <w:rPr>
+          <w:rFonts w:ascii="Arial" w:hAnsi="Arial" w:cs="Arial" w:hint="cs"/>
+          <w:shd w:val="clear" w:color="auto" w:fill="FFFFFF"/>
+          <w:rtl/>
+        </w:rPr>
+        <w:t xml:space="preserve"> </w:t>
+      </w:r>
+      <w:proofErr w:type="gramStart"/>
+      <w:r>
+        <w:rPr>
+          <w:rFonts w:ascii="Arial" w:hAnsi="Arial" w:cs="Arial" w:hint="cs"/>
+          <w:shd w:val="clear" w:color="auto" w:fill="FFFFFF"/>
+          <w:rtl/>
+        </w:rPr>
+        <w:t>ל</w:t>
+      </w:r>
+      <w:r>
+        <w:rPr>
+          <w:rFonts w:ascii="Arial" w:hAnsi="Arial" w:cs="Arial"/>
+          <w:shd w:val="clear" w:color="auto" w:fill="FFFFFF"/>
         </w:rPr>
         <w:t xml:space="preserve">IOS </w:t>
       </w:r>
       <w:r>
         <w:rPr>
-          <w:rFonts w:asciiTheme="minorBidi" w:hAnsiTheme="minorBidi" w:hint="cs"/>
-          <w:rtl/>
-        </w:rPr>
-        <w:t xml:space="preserve"> ו </w:t>
-      </w:r>
-      <w:r>
-        <w:rPr>
-          <w:rFonts w:asciiTheme="minorBidi" w:hAnsiTheme="minorBidi" w:hint="cs"/>
+          <w:rFonts w:ascii="Arial" w:hAnsi="Arial" w:cs="Arial" w:hint="cs"/>
+          <w:shd w:val="clear" w:color="auto" w:fill="FFFFFF"/>
+          <w:rtl/>
+        </w:rPr>
+        <w:t xml:space="preserve"> </w:t>
+      </w:r>
+      <w:proofErr w:type="spellStart"/>
+      <w:r>
+        <w:rPr>
+          <w:rFonts w:ascii="Arial" w:hAnsi="Arial" w:cs="Arial" w:hint="cs"/>
+          <w:shd w:val="clear" w:color="auto" w:fill="FFFFFF"/>
+          <w:rtl/>
+        </w:rPr>
+        <w:t>ול</w:t>
+      </w:r>
+      <w:proofErr w:type="spellEnd"/>
+      <w:r>
+        <w:rPr>
+          <w:rFonts w:ascii="Arial" w:hAnsi="Arial" w:cs="Arial"/>
+          <w:shd w:val="clear" w:color="auto" w:fill="FFFFFF"/>
         </w:rPr>
         <w:t>ANDROID</w:t>
       </w:r>
-      <w:r>
-        <w:rPr>
-          <w:rFonts w:asciiTheme="minorBidi" w:hAnsiTheme="minorBidi" w:hint="cs"/>
-          <w:rtl/>
-        </w:rPr>
-        <w:t xml:space="preserve"> </w:t>
+      <w:proofErr w:type="gramEnd"/>
+      <w:r>
+        <w:rPr>
+          <w:rFonts w:ascii="Arial" w:hAnsi="Arial" w:cs="Arial"/>
+          <w:shd w:val="clear" w:color="auto" w:fill="FFFFFF"/>
+        </w:rPr>
+        <w:t xml:space="preserve"> </w:t>
+      </w:r>
+      <w:r>
+        <w:rPr>
+          <w:rFonts w:ascii="Arial" w:hAnsi="Arial" w:cs="Arial" w:hint="cs"/>
+          <w:shd w:val="clear" w:color="auto" w:fill="FFFFFF"/>
+          <w:rtl/>
+        </w:rPr>
+        <w:t>.</w:t>
       </w:r>
     </w:p>
     <w:p>
@@ -4264,7 +4317,6 @@
         <w:rPr>
           <w:rFonts w:asciiTheme="minorBidi" w:hAnsiTheme="minorBidi" w:hint="cs"/>
         </w:rPr>
-        <w:lastRenderedPageBreak/>
         <w:t>E</w:t>
       </w:r>
       <w:r>
@@ -4677,7 +4729,6 @@
         <w:rPr>
           <w:rFonts w:asciiTheme="minorBidi" w:hAnsiTheme="minorBidi" w:hint="cs"/>
         </w:rPr>
-        <w:lastRenderedPageBreak/>
         <w:t>W</w:t>
       </w:r>
       <w:r>
@@ -4804,16 +4855,7 @@
           <w:color w:val="000000"/>
           <w:rtl/>
         </w:rPr>
-        <w:t xml:space="preserve"> </w:t>
-      </w:r>
-      <w:bookmarkStart w:id="2" w:name="_GoBack"/>
-      <w:r>
-        <w:rPr>
-          <w:rFonts w:asciiTheme="minorBidi" w:hAnsiTheme="minorBidi"/>
-          <w:color w:val="000000"/>
-          <w:rtl/>
-        </w:rPr>
-        <w:t>מתממשקת ה</w:t>
+        <w:t xml:space="preserve"> מתממשקת ה</w:t>
       </w:r>
       <w:r>
         <w:rPr>
@@ -4829,7 +4871,6 @@
         </w:rPr>
         <w:t xml:space="preserve">lient </w:t>
       </w:r>
-      <w:bookmarkEnd w:id="2"/>
       <w:r>
         <w:rPr>
           <w:rFonts w:asciiTheme="minorBidi" w:hAnsiTheme="minorBidi" w:hint="cs"/>
@@ -6305,7 +6346,6 @@
         </w:rPr>
         <w:t xml:space="preserve"> </w:t>
       </w:r>
-      <w:proofErr w:type="spellStart"/>
       <w:r>
         <w:rPr>
           <w:rFonts w:hint="eastAsia"/>
@@ -6314,13 +6354,8 @@
         <w:t>אחרת</w:t>
       </w:r>
       <w:r>
-        <w:rPr>
-          <w:rFonts w:hint="cs"/>
-          <w:rtl/>
-        </w:rPr>
-        <w:t>ץ</w:t>
-      </w:r>
-      <w:proofErr w:type="spellEnd"/>
+        <w:t>.</w:t>
+      </w:r>
     </w:p>
     <w:p>
       <w:pPr>
@@ -7759,19 +7794,8 @@
         <w:bidi w:val="0"/>
       </w:pPr>
     </w:p>
-    <w:p>
-      <w:pPr>
-        <w:bidi w:val="0"/>
-      </w:pPr>
-      <w:hyperlink r:id="rId27" w:history="1">
-        <w:r>
-          <w:rPr>
-            <w:rStyle w:val="Hyperlink"/>
-          </w:rPr>
-          <w:t>https://docs.nativescript.org/angular/start/introduction</w:t>
-        </w:r>
-      </w:hyperlink>
-    </w:p>
+    <w:bookmarkStart w:id="2" w:name="_GoBack"/>
+    <w:bookmarkEnd w:id="2"/>
     <w:p>
       <w:pPr>
         <w:bidi w:val="0"/>
@@ -7781,20 +7805,33 @@
           <w:rtl/>
         </w:rPr>
       </w:pPr>
-      <w:hyperlink r:id="rId28" w:history="1">
-        <w:r>
-          <w:rPr>
-            <w:rStyle w:val="Hyperlink"/>
-          </w:rPr>
-          <w:t>http://stackoverflow.com</w:t>
-        </w:r>
-      </w:hyperlink>
+      <w:r>
+        <w:fldChar w:fldCharType="begin"/>
+      </w:r>
+      <w:r>
+        <w:instrText xml:space="preserve"> HYPERLINK "http://stackoverflow.com/" </w:instrText>
+      </w:r>
+      <w:r>
+        <w:fldChar w:fldCharType="separate"/>
+      </w:r>
+      <w:r>
+        <w:rPr>
+          <w:rStyle w:val="Hyperlink"/>
+        </w:rPr>
+        <w:t>http://stackoverflow.com</w:t>
+      </w:r>
+      <w:r>
+        <w:rPr>
+          <w:rStyle w:val="Hyperlink"/>
+        </w:rPr>
+        <w:fldChar w:fldCharType="end"/>
+      </w:r>
     </w:p>
     <w:p>
       <w:pPr>
         <w:bidi w:val="0"/>
       </w:pPr>
-      <w:hyperlink r:id="rId29" w:history="1">
+      <w:hyperlink r:id="rId27" w:history="1">
         <w:r>
           <w:rPr>
             <w:rStyle w:val="Hyperlink"/>
@@ -7807,7 +7844,7 @@
       <w:pPr>
         <w:bidi w:val="0"/>
       </w:pPr>
-      <w:hyperlink r:id="rId30" w:history="1">
+      <w:hyperlink r:id="rId28" w:history="1">
         <w:r>
           <w:rPr>
             <w:rStyle w:val="Hyperlink"/>
@@ -7824,7 +7861,7 @@
       </w:pPr>
     </w:p>
     <w:sectPr>
-      <w:headerReference w:type="default" r:id="rId31"/>
+      <w:headerReference w:type="default" r:id="rId29"/>
       <w:pgSz w:w="11906" w:h="16838"/>
       <w:pgMar w:top="1134" w:right="1701" w:bottom="1134" w:left="851" w:header="709" w:footer="709" w:gutter="0"/>
       <w:pgNumType w:start="1"/>
@@ -10147,7 +10184,7 @@
 </file>
 
 <file path=customXml/itemProps1.xml><?xml version="1.0" encoding="utf-8"?>
-<ds:datastoreItem xmlns:ds="http://schemas.openxmlformats.org/officeDocument/2006/customXml" ds:itemID="{7A94EC32-31F9-48C7-A720-1CE02A067C34}">
+<ds:datastoreItem xmlns:ds="http://schemas.openxmlformats.org/officeDocument/2006/customXml" ds:itemID="{1512669B-F679-4BFE-A4E5-D86A75FAC3D2}">
   <ds:schemaRefs>
     <ds:schemaRef ds:uri="http://schemas.openxmlformats.org/officeDocument/2006/bibliography"/>
   </ds:schemaRefs>

</xml_diff>

<commit_message>
continue and try to delete the open file
</commit_message>
<xml_diff>
--- a/ספר פרוייקט.docx
+++ b/ספר פרוייקט.docx
@@ -69,7 +69,7 @@
           <v:shape id="_x0000_i1025" type="#_x0000_t75" style="width:49.5pt;height:18.75pt" o:ole="" fillcolor="window">
             <v:imagedata r:id="rId8" o:title=""/>
           </v:shape>
-          <o:OLEObject Type="Embed" ProgID="Word.Picture.8" ShapeID="_x0000_i1025" DrawAspect="Content" ObjectID="_1634241880" r:id="rId9"/>
+          <o:OLEObject Type="Embed" ProgID="Word.Picture.8" ShapeID="_x0000_i1025" DrawAspect="Content" ObjectID="_1634376391" r:id="rId9"/>
         </w:object>
       </w:r>
       <w:r>
@@ -454,7 +454,7 @@
           <v:shape id="_x0000_i1026" type="#_x0000_t75" style="width:49.5pt;height:18.75pt" o:ole="" fillcolor="window">
             <v:imagedata r:id="rId8" o:title=""/>
           </v:shape>
-          <o:OLEObject Type="Embed" ProgID="Word.Picture.8" ShapeID="_x0000_i1026" DrawAspect="Content" ObjectID="_1634241881" r:id="rId10"/>
+          <o:OLEObject Type="Embed" ProgID="Word.Picture.8" ShapeID="_x0000_i1026" DrawAspect="Content" ObjectID="_1634376392" r:id="rId10"/>
         </w:object>
       </w:r>
       <w:r>
@@ -5507,7 +5507,7 @@
       <w:pPr>
         <w:pStyle w:val="a8"/>
         <w:rPr>
-          <w:rFonts w:asciiTheme="minorBidi" w:hAnsiTheme="minorBidi" w:hint="cs"/>
+          <w:rFonts w:asciiTheme="minorBidi" w:hAnsiTheme="minorBidi"/>
           <w:rtl/>
         </w:rPr>
       </w:pPr>
@@ -5693,8 +5693,6 @@
         </w:rPr>
         <w:t>ש.</w:t>
       </w:r>
-      <w:bookmarkStart w:id="2" w:name="_GoBack"/>
-      <w:bookmarkEnd w:id="2"/>
     </w:p>
     <w:p>
       <w:pPr>
@@ -5802,27 +5800,34 @@
         <w:rPr>
           <w:rtl/>
         </w:rPr>
-        <w:t>ראשי תיבות</w:t>
-      </w:r>
-      <w:r>
-        <w:t xml:space="preserve"> (Representational State </w:t>
+        <w:t xml:space="preserve">ראשי </w:t>
       </w:r>
       <w:proofErr w:type="gramStart"/>
       <w:r>
-        <w:t>Transfer )</w:t>
-      </w:r>
-      <w:r>
-        <w:rPr>
-          <w:rtl/>
-        </w:rPr>
-        <w:t>היא</w:t>
+        <w:rPr>
+          <w:rtl/>
+        </w:rPr>
+        <w:t>תיבות</w:t>
+      </w:r>
+      <w:r>
+        <w:rPr>
+          <w:rFonts w:hint="cs"/>
+          <w:rtl/>
+        </w:rPr>
+        <w:t xml:space="preserve"> </w:t>
+      </w:r>
+      <w:r>
+        <w:t xml:space="preserve"> (</w:t>
       </w:r>
       <w:proofErr w:type="gramEnd"/>
       <w:r>
-        <w:rPr>
-          <w:rtl/>
-        </w:rPr>
-        <w:t xml:space="preserve"> סגנון ארכיטקטוני לכתיבת צד שרת. התפיסה הארכיטקטונית ב</w:t>
+        <w:t>Representational State Transfer )</w:t>
+      </w:r>
+      <w:r>
+        <w:rPr>
+          <w:rtl/>
+        </w:rPr>
+        <w:t>היא סגנון ארכיטקטוני לכתיבת צד שרת. התפיסה הארכיטקטונית ב</w:t>
       </w:r>
       <w:r>
         <w:t xml:space="preserve"> Rest- </w:t>
@@ -5843,22 +5848,20 @@
         <w:t>ומחזיר תגובות מתאימות .בכל מצב נתון הלקוח יכול להיות בתהליך של שינוי מצב או במצב מנוחה</w:t>
       </w:r>
       <w:r>
+        <w:rPr>
+          <w:rFonts w:hint="cs"/>
+          <w:rtl/>
+        </w:rPr>
+        <w:t xml:space="preserve"> </w:t>
+      </w:r>
+      <w:r>
         <w:t xml:space="preserve"> .(</w:t>
       </w:r>
       <w:proofErr w:type="gramStart"/>
       <w:r>
-        <w:t>rest</w:t>
+        <w:t>rest)</w:t>
       </w:r>
       <w:proofErr w:type="gramEnd"/>
-      <w:r>
-        <w:t>)</w:t>
-      </w:r>
-      <w:r>
-        <w:rPr>
-          <w:rtl/>
-        </w:rPr>
-        <w:t xml:space="preserve"> </w:t>
-      </w:r>
       <w:r>
         <w:rPr>
           <w:rtl/>
@@ -6049,7 +6052,6 @@
         <w:pStyle w:val="a8"/>
         <w:spacing w:after="0" w:line="360" w:lineRule="auto"/>
         <w:rPr>
-          <w:rFonts w:hint="cs"/>
           <w:rtl/>
         </w:rPr>
       </w:pPr>
@@ -6230,7 +6232,6 @@
         <w:pStyle w:val="a8"/>
         <w:spacing w:after="0" w:line="360" w:lineRule="auto"/>
         <w:rPr>
-          <w:rFonts w:hint="cs"/>
           <w:rtl/>
         </w:rPr>
       </w:pPr>
@@ -6302,61 +6303,8 @@
           <w:bCs/>
           <w:rtl/>
         </w:rPr>
-        <w:t xml:space="preserve">                     </w:t>
-      </w:r>
-    </w:p>
-    <w:p>
-      <w:pPr>
-        <w:spacing w:after="0" w:line="360" w:lineRule="auto"/>
-        <w:rPr>
-          <w:rFonts w:asciiTheme="minorBidi" w:hAnsiTheme="minorBidi"/>
-          <w:rtl/>
-        </w:rPr>
-      </w:pPr>
-    </w:p>
-    <w:p>
-      <w:pPr>
-        <w:spacing w:after="0" w:line="360" w:lineRule="auto"/>
-        <w:rPr>
-          <w:rFonts w:asciiTheme="minorBidi" w:hAnsiTheme="minorBidi"/>
-          <w:rtl/>
-        </w:rPr>
-      </w:pPr>
-    </w:p>
-    <w:p>
-      <w:pPr>
-        <w:spacing w:after="0" w:line="360" w:lineRule="auto"/>
-        <w:rPr>
-          <w:rFonts w:asciiTheme="minorBidi" w:hAnsiTheme="minorBidi"/>
-          <w:rtl/>
-        </w:rPr>
-      </w:pPr>
-    </w:p>
-    <w:p>
-      <w:pPr>
-        <w:spacing w:after="0" w:line="360" w:lineRule="auto"/>
-        <w:rPr>
-          <w:rFonts w:asciiTheme="minorBidi" w:hAnsiTheme="minorBidi"/>
-          <w:rtl/>
-        </w:rPr>
-      </w:pPr>
-    </w:p>
-    <w:p>
-      <w:pPr>
-        <w:spacing w:after="0" w:line="360" w:lineRule="auto"/>
-        <w:rPr>
-          <w:rFonts w:asciiTheme="minorBidi" w:hAnsiTheme="minorBidi"/>
-          <w:rtl/>
-        </w:rPr>
-      </w:pPr>
-    </w:p>
-    <w:p>
-      <w:pPr>
-        <w:spacing w:after="0" w:line="360" w:lineRule="auto"/>
-        <w:rPr>
-          <w:rFonts w:asciiTheme="minorBidi" w:hAnsiTheme="minorBidi"/>
-        </w:rPr>
-      </w:pPr>
+        <w:t xml:space="preserve">              </w:t>
+      </w:r>
     </w:p>
     <w:p>
       <w:pPr>
@@ -6371,6 +6319,7 @@
           <w:bCs/>
           <w:sz w:val="32"/>
           <w:szCs w:val="32"/>
+          <w:rtl/>
         </w:rPr>
       </w:pPr>
       <w:r>
@@ -6397,14 +6346,41 @@
     </w:p>
     <w:p>
       <w:pPr>
+        <w:ind w:left="360"/>
+        <w:rPr>
+          <w:rtl/>
+        </w:rPr>
+      </w:pPr>
+    </w:p>
+    <w:p>
+      <w:pPr>
         <w:spacing w:after="0" w:line="360" w:lineRule="auto"/>
+        <w:rPr>
+          <w:rFonts w:asciiTheme="minorBidi" w:hAnsiTheme="minorBidi" w:hint="cs"/>
+          <w:b/>
+          <w:bCs/>
+          <w:rtl/>
+        </w:rPr>
+      </w:pPr>
+      <w:r>
+        <w:rPr>
+          <w:rFonts w:asciiTheme="minorBidi" w:hAnsiTheme="minorBidi" w:hint="cs"/>
+          <w:b/>
+          <w:bCs/>
+          <w:rtl/>
+        </w:rPr>
+        <w:t xml:space="preserve">  תרשים </w:t>
+      </w:r>
+      <w:proofErr w:type="spellStart"/>
+      <w:r>
         <w:rPr>
           <w:rFonts w:asciiTheme="minorBidi" w:hAnsiTheme="minorBidi"/>
           <w:b/>
           <w:bCs/>
-          <w:rtl/>
-        </w:rPr>
-      </w:pPr>
+        </w:rPr>
+        <w:t>Uml</w:t>
+      </w:r>
+      <w:proofErr w:type="spellEnd"/>
     </w:p>
     <w:p>
       <w:pPr>
@@ -6416,7 +6392,9 @@
           <w:rtl/>
         </w:rPr>
       </w:pPr>
-    </w:p>
+      <w:bookmarkStart w:id="2" w:name="_GoBack"/>
+    </w:p>
+    <w:bookmarkEnd w:id="2"/>
     <w:p>
       <w:pPr>
         <w:spacing w:after="0" w:line="360" w:lineRule="auto"/>
@@ -6438,6 +6416,4598 @@
           <w:rtl/>
         </w:rPr>
       </w:pPr>
+      <w:r>
+        <w:rPr>
+          <w:rFonts w:asciiTheme="minorBidi" w:hAnsiTheme="minorBidi"/>
+          <w:noProof/>
+          <w:rtl/>
+        </w:rPr>
+        <mc:AlternateContent>
+          <mc:Choice Requires="wpg">
+            <w:drawing>
+              <wp:anchor distT="0" distB="0" distL="114300" distR="114300" simplePos="0" relativeHeight="251667456" behindDoc="0" locked="0" layoutInCell="1" allowOverlap="1" wp14:anchorId="3938C103" wp14:editId="24F7FC22">
+                <wp:simplePos x="0" y="0"/>
+                <wp:positionH relativeFrom="margin">
+                  <wp:posOffset>-53583</wp:posOffset>
+                </wp:positionH>
+                <wp:positionV relativeFrom="page">
+                  <wp:posOffset>5341662</wp:posOffset>
+                </wp:positionV>
+                <wp:extent cx="6449695" cy="2372995"/>
+                <wp:effectExtent l="0" t="0" r="27305" b="8255"/>
+                <wp:wrapNone/>
+                <wp:docPr id="8" name="קבוצה 8"/>
+                <wp:cNvGraphicFramePr/>
+                <a:graphic xmlns:a="http://schemas.openxmlformats.org/drawingml/2006/main">
+                  <a:graphicData uri="http://schemas.microsoft.com/office/word/2010/wordprocessingGroup">
+                    <wpg:wgp>
+                      <wpg:cNvGrpSpPr/>
+                      <wpg:grpSpPr>
+                        <a:xfrm>
+                          <a:off x="0" y="0"/>
+                          <a:ext cx="6449695" cy="2372995"/>
+                          <a:chOff x="0" y="0"/>
+                          <a:chExt cx="6450172" cy="2373040"/>
+                        </a:xfrm>
+                      </wpg:grpSpPr>
+                      <wps:wsp>
+                        <wps:cNvPr id="9" name="תיבת טקסט 2"/>
+                        <wps:cNvSpPr txBox="1">
+                          <a:spLocks noChangeArrowheads="1"/>
+                        </wps:cNvSpPr>
+                        <wps:spPr bwMode="auto">
+                          <a:xfrm flipH="1">
+                            <a:off x="184231" y="1351003"/>
+                            <a:ext cx="946784" cy="360044"/>
+                          </a:xfrm>
+                          <a:prstGeom prst="rect">
+                            <a:avLst/>
+                          </a:prstGeom>
+                          <a:solidFill>
+                            <a:srgbClr val="FFFFFF"/>
+                          </a:solidFill>
+                          <a:ln w="9525">
+                            <a:noFill/>
+                            <a:miter lim="800000"/>
+                            <a:headEnd/>
+                            <a:tailEnd/>
+                          </a:ln>
+                        </wps:spPr>
+                        <wps:txbx>
+                          <w:txbxContent>
+                            <w:p>
+                              <w:pPr>
+                                <w:jc w:val="center"/>
+                                <w:rPr>
+                                  <w:rFonts w:asciiTheme="minorBidi" w:hAnsiTheme="minorBidi"/>
+                                  <w:sz w:val="16"/>
+                                  <w:szCs w:val="16"/>
+                                </w:rPr>
+                              </w:pPr>
+                              <w:r>
+                                <w:rPr>
+                                  <w:rFonts w:asciiTheme="minorBidi" w:hAnsiTheme="minorBidi" w:hint="cs"/>
+                                  <w:sz w:val="20"/>
+                                  <w:szCs w:val="20"/>
+                                  <w:rtl/>
+                                </w:rPr>
+                                <w:t>מאשר רכישה</w:t>
+                              </w:r>
+                            </w:p>
+                          </w:txbxContent>
+                        </wps:txbx>
+                        <wps:bodyPr rot="0" vert="horz" wrap="square" lIns="91440" tIns="45720" rIns="91440" bIns="45720" anchor="t" anchorCtr="0">
+                          <a:spAutoFit/>
+                        </wps:bodyPr>
+                      </wps:wsp>
+                      <wps:wsp>
+                        <wps:cNvPr id="11" name="תיבת טקסט 2"/>
+                        <wps:cNvSpPr txBox="1">
+                          <a:spLocks noChangeArrowheads="1"/>
+                        </wps:cNvSpPr>
+                        <wps:spPr bwMode="auto">
+                          <a:xfrm flipH="1">
+                            <a:off x="266091" y="40935"/>
+                            <a:ext cx="946149" cy="517524"/>
+                          </a:xfrm>
+                          <a:prstGeom prst="rect">
+                            <a:avLst/>
+                          </a:prstGeom>
+                          <a:solidFill>
+                            <a:srgbClr val="FFFFFF"/>
+                          </a:solidFill>
+                          <a:ln w="9525">
+                            <a:noFill/>
+                            <a:miter lim="800000"/>
+                            <a:headEnd/>
+                            <a:tailEnd/>
+                          </a:ln>
+                        </wps:spPr>
+                        <wps:txbx>
+                          <w:txbxContent>
+                            <w:p>
+                              <w:pPr>
+                                <w:jc w:val="center"/>
+                                <w:rPr>
+                                  <w:rFonts w:asciiTheme="minorBidi" w:hAnsiTheme="minorBidi"/>
+                                  <w:sz w:val="16"/>
+                                  <w:szCs w:val="16"/>
+                                </w:rPr>
+                              </w:pPr>
+                              <w:r>
+                                <w:rPr>
+                                  <w:rFonts w:asciiTheme="minorBidi" w:hAnsiTheme="minorBidi" w:hint="cs"/>
+                                  <w:sz w:val="20"/>
+                                  <w:szCs w:val="20"/>
+                                  <w:rtl/>
+                                </w:rPr>
+                                <w:t>מבקש ביצוע חיפוש</w:t>
+                              </w:r>
+                            </w:p>
+                          </w:txbxContent>
+                        </wps:txbx>
+                        <wps:bodyPr rot="0" vert="horz" wrap="square" lIns="91440" tIns="45720" rIns="91440" bIns="45720" anchor="t" anchorCtr="0">
+                          <a:spAutoFit/>
+                        </wps:bodyPr>
+                      </wps:wsp>
+                      <wps:wsp>
+                        <wps:cNvPr id="12" name="תיבת טקסט 2"/>
+                        <wps:cNvSpPr txBox="1">
+                          <a:spLocks noChangeArrowheads="1"/>
+                        </wps:cNvSpPr>
+                        <wps:spPr bwMode="auto">
+                          <a:xfrm flipH="1">
+                            <a:off x="0" y="525340"/>
+                            <a:ext cx="947419" cy="517524"/>
+                          </a:xfrm>
+                          <a:prstGeom prst="rect">
+                            <a:avLst/>
+                          </a:prstGeom>
+                          <a:solidFill>
+                            <a:srgbClr val="FFFFFF"/>
+                          </a:solidFill>
+                          <a:ln w="9525">
+                            <a:noFill/>
+                            <a:miter lim="800000"/>
+                            <a:headEnd/>
+                            <a:tailEnd/>
+                          </a:ln>
+                        </wps:spPr>
+                        <wps:txbx>
+                          <w:txbxContent>
+                            <w:p>
+                              <w:pPr>
+                                <w:jc w:val="center"/>
+                                <w:rPr>
+                                  <w:rFonts w:asciiTheme="minorBidi" w:hAnsiTheme="minorBidi"/>
+                                  <w:sz w:val="16"/>
+                                  <w:szCs w:val="16"/>
+                                </w:rPr>
+                              </w:pPr>
+                              <w:r>
+                                <w:rPr>
+                                  <w:rFonts w:asciiTheme="minorBidi" w:hAnsiTheme="minorBidi" w:hint="cs"/>
+                                  <w:sz w:val="20"/>
+                                  <w:szCs w:val="20"/>
+                                  <w:rtl/>
+                                </w:rPr>
+                                <w:t>מקבל הודעת מציאה</w:t>
+                              </w:r>
+                            </w:p>
+                          </w:txbxContent>
+                        </wps:txbx>
+                        <wps:bodyPr rot="0" vert="horz" wrap="square" lIns="91440" tIns="45720" rIns="91440" bIns="45720" anchor="t" anchorCtr="0">
+                          <a:spAutoFit/>
+                        </wps:bodyPr>
+                      </wps:wsp>
+                      <wpg:grpSp>
+                        <wpg:cNvPr id="13" name="קבוצה 13"/>
+                        <wpg:cNvGrpSpPr/>
+                        <wpg:grpSpPr>
+                          <a:xfrm>
+                            <a:off x="34119" y="0"/>
+                            <a:ext cx="6416053" cy="2373040"/>
+                            <a:chOff x="0" y="0"/>
+                            <a:chExt cx="6416053" cy="2373040"/>
+                          </a:xfrm>
+                        </wpg:grpSpPr>
+                        <wpg:grpSp>
+                          <wpg:cNvPr id="14" name="קבוצה 14"/>
+                          <wpg:cNvGrpSpPr/>
+                          <wpg:grpSpPr>
+                            <a:xfrm>
+                              <a:off x="975815" y="0"/>
+                              <a:ext cx="5440238" cy="2373040"/>
+                              <a:chOff x="578292" y="115994"/>
+                              <a:chExt cx="5440238" cy="2373040"/>
+                            </a:xfrm>
+                          </wpg:grpSpPr>
+                          <wpg:grpSp>
+                            <wpg:cNvPr id="15" name="קבוצה 15"/>
+                            <wpg:cNvGrpSpPr/>
+                            <wpg:grpSpPr>
+                              <a:xfrm>
+                                <a:off x="578292" y="115994"/>
+                                <a:ext cx="5440238" cy="2373040"/>
+                                <a:chOff x="578305" y="116006"/>
+                                <a:chExt cx="5440358" cy="2373293"/>
+                              </a:xfrm>
+                            </wpg:grpSpPr>
+                            <wps:wsp>
+                              <wps:cNvPr id="16" name="תיבת טקסט 2"/>
+                              <wps:cNvSpPr txBox="1">
+                                <a:spLocks noChangeArrowheads="1"/>
+                              </wps:cNvSpPr>
+                              <wps:spPr bwMode="auto">
+                                <a:xfrm flipH="1">
+                                  <a:off x="4571630" y="1507949"/>
+                                  <a:ext cx="892194" cy="360082"/>
+                                </a:xfrm>
+                                <a:prstGeom prst="rect">
+                                  <a:avLst/>
+                                </a:prstGeom>
+                                <a:solidFill>
+                                  <a:srgbClr val="FFFFFF"/>
+                                </a:solidFill>
+                                <a:ln w="9525">
+                                  <a:noFill/>
+                                  <a:miter lim="800000"/>
+                                  <a:headEnd/>
+                                  <a:tailEnd/>
+                                </a:ln>
+                              </wps:spPr>
+                              <wps:txbx>
+                                <w:txbxContent>
+                                  <w:p>
+                                    <w:pPr>
+                                      <w:rPr>
+                                        <w:rFonts w:asciiTheme="minorBidi" w:hAnsiTheme="minorBidi"/>
+                                        <w:sz w:val="16"/>
+                                        <w:szCs w:val="16"/>
+                                      </w:rPr>
+                                    </w:pPr>
+                                    <w:r>
+                                      <w:rPr>
+                                        <w:rFonts w:asciiTheme="minorBidi" w:hAnsiTheme="minorBidi" w:hint="cs"/>
+                                        <w:sz w:val="20"/>
+                                        <w:szCs w:val="20"/>
+                                        <w:rtl/>
+                                      </w:rPr>
+                                      <w:t>בוחר קטגוריה</w:t>
+                                    </w:r>
+                                  </w:p>
+                                </w:txbxContent>
+                              </wps:txbx>
+                              <wps:bodyPr rot="0" vert="horz" wrap="square" lIns="91440" tIns="45720" rIns="91440" bIns="45720" anchor="t" anchorCtr="0">
+                                <a:spAutoFit/>
+                              </wps:bodyPr>
+                            </wps:wsp>
+                            <wpg:grpSp>
+                              <wpg:cNvPr id="17" name="קבוצה 17"/>
+                              <wpg:cNvGrpSpPr/>
+                              <wpg:grpSpPr>
+                                <a:xfrm>
+                                  <a:off x="578305" y="116006"/>
+                                  <a:ext cx="5440358" cy="2373293"/>
+                                  <a:chOff x="578305" y="116006"/>
+                                  <a:chExt cx="5440358" cy="2373293"/>
+                                </a:xfrm>
+                              </wpg:grpSpPr>
+                              <wps:wsp>
+                                <wps:cNvPr id="18" name="תיבת טקסט 2"/>
+                                <wps:cNvSpPr txBox="1">
+                                  <a:spLocks noChangeArrowheads="1"/>
+                                </wps:cNvSpPr>
+                                <wps:spPr bwMode="auto">
+                                  <a:xfrm flipH="1">
+                                    <a:off x="5206204" y="2040162"/>
+                                    <a:ext cx="805197" cy="360082"/>
+                                  </a:xfrm>
+                                  <a:prstGeom prst="rect">
+                                    <a:avLst/>
+                                  </a:prstGeom>
+                                  <a:solidFill>
+                                    <a:srgbClr val="FFFFFF"/>
+                                  </a:solidFill>
+                                  <a:ln w="9525">
+                                    <a:noFill/>
+                                    <a:miter lim="800000"/>
+                                    <a:headEnd/>
+                                    <a:tailEnd/>
+                                  </a:ln>
+                                </wps:spPr>
+                                <wps:txbx>
+                                  <w:txbxContent>
+                                    <w:p>
+                                      <w:pPr>
+                                        <w:rPr>
+                                          <w:rFonts w:asciiTheme="minorBidi" w:hAnsiTheme="minorBidi"/>
+                                          <w:sz w:val="16"/>
+                                          <w:szCs w:val="16"/>
+                                        </w:rPr>
+                                      </w:pPr>
+                                      <w:r>
+                                        <w:rPr>
+                                          <w:rFonts w:asciiTheme="minorBidi" w:hAnsiTheme="minorBidi" w:hint="cs"/>
+                                          <w:sz w:val="20"/>
+                                          <w:szCs w:val="20"/>
+                                          <w:rtl/>
+                                        </w:rPr>
+                                        <w:t>מוחק חיפוש</w:t>
+                                      </w:r>
+                                    </w:p>
+                                  </w:txbxContent>
+                                </wps:txbx>
+                                <wps:bodyPr rot="0" vert="horz" wrap="square" lIns="91440" tIns="45720" rIns="91440" bIns="45720" anchor="t" anchorCtr="0">
+                                  <a:spAutoFit/>
+                                </wps:bodyPr>
+                              </wps:wsp>
+                              <wps:wsp>
+                                <wps:cNvPr id="19" name="תיבת טקסט 2"/>
+                                <wps:cNvSpPr txBox="1">
+                                  <a:spLocks noChangeArrowheads="1"/>
+                                </wps:cNvSpPr>
+                                <wps:spPr bwMode="auto">
+                                  <a:xfrm flipH="1">
+                                    <a:off x="3056772" y="1971720"/>
+                                    <a:ext cx="1023642" cy="517579"/>
+                                  </a:xfrm>
+                                  <a:prstGeom prst="rect">
+                                    <a:avLst/>
+                                  </a:prstGeom>
+                                  <a:solidFill>
+                                    <a:srgbClr val="FFFFFF"/>
+                                  </a:solidFill>
+                                  <a:ln w="9525">
+                                    <a:noFill/>
+                                    <a:miter lim="800000"/>
+                                    <a:headEnd/>
+                                    <a:tailEnd/>
+                                  </a:ln>
+                                </wps:spPr>
+                                <wps:txbx>
+                                  <w:txbxContent>
+                                    <w:p>
+                                      <w:pPr>
+                                        <w:jc w:val="center"/>
+                                        <w:rPr>
+                                          <w:rFonts w:asciiTheme="minorBidi" w:hAnsiTheme="minorBidi"/>
+                                          <w:sz w:val="16"/>
+                                          <w:szCs w:val="16"/>
+                                        </w:rPr>
+                                      </w:pPr>
+                                      <w:r>
+                                        <w:rPr>
+                                          <w:rFonts w:asciiTheme="minorBidi" w:hAnsiTheme="minorBidi" w:hint="cs"/>
+                                          <w:sz w:val="20"/>
+                                          <w:szCs w:val="20"/>
+                                          <w:rtl/>
+                                        </w:rPr>
+                                        <w:t xml:space="preserve">צופה </w:t>
+                                      </w:r>
+                                      <w:proofErr w:type="spellStart"/>
+                                      <w:r>
+                                        <w:rPr>
+                                          <w:rFonts w:asciiTheme="minorBidi" w:hAnsiTheme="minorBidi" w:hint="cs"/>
+                                          <w:sz w:val="20"/>
+                                          <w:szCs w:val="20"/>
+                                          <w:rtl/>
+                                        </w:rPr>
+                                        <w:t>בהסטוריית</w:t>
+                                      </w:r>
+                                      <w:proofErr w:type="spellEnd"/>
+                                      <w:r>
+                                        <w:rPr>
+                                          <w:rFonts w:asciiTheme="minorBidi" w:hAnsiTheme="minorBidi" w:hint="cs"/>
+                                          <w:sz w:val="20"/>
+                                          <w:szCs w:val="20"/>
+                                          <w:rtl/>
+                                        </w:rPr>
+                                        <w:t xml:space="preserve"> חיפושים</w:t>
+                                      </w:r>
+                                    </w:p>
+                                  </w:txbxContent>
+                                </wps:txbx>
+                                <wps:bodyPr rot="0" vert="horz" wrap="square" lIns="91440" tIns="45720" rIns="91440" bIns="45720" anchor="t" anchorCtr="0">
+                                  <a:spAutoFit/>
+                                </wps:bodyPr>
+                              </wps:wsp>
+                              <wpg:grpSp>
+                                <wpg:cNvPr id="20" name="קבוצה 20"/>
+                                <wpg:cNvGrpSpPr/>
+                                <wpg:grpSpPr>
+                                  <a:xfrm>
+                                    <a:off x="578305" y="116006"/>
+                                    <a:ext cx="4899518" cy="2285820"/>
+                                    <a:chOff x="578305" y="116006"/>
+                                    <a:chExt cx="4899518" cy="2285820"/>
+                                  </a:xfrm>
+                                </wpg:grpSpPr>
+                                <wps:wsp>
+                                  <wps:cNvPr id="21" name="תיבת טקסט 2"/>
+                                  <wps:cNvSpPr txBox="1">
+                                    <a:spLocks noChangeArrowheads="1"/>
+                                  </wps:cNvSpPr>
+                                  <wps:spPr bwMode="auto">
+                                    <a:xfrm flipH="1">
+                                      <a:off x="3227425" y="1494404"/>
+                                      <a:ext cx="729630" cy="360082"/>
+                                    </a:xfrm>
+                                    <a:prstGeom prst="rect">
+                                      <a:avLst/>
+                                    </a:prstGeom>
+                                    <a:solidFill>
+                                      <a:srgbClr val="FFFFFF"/>
+                                    </a:solidFill>
+                                    <a:ln w="9525">
+                                      <a:noFill/>
+                                      <a:miter lim="800000"/>
+                                      <a:headEnd/>
+                                      <a:tailEnd/>
+                                    </a:ln>
+                                  </wps:spPr>
+                                  <wps:txbx>
+                                    <w:txbxContent>
+                                      <w:p>
+                                        <w:pPr>
+                                          <w:rPr>
+                                            <w:rFonts w:asciiTheme="minorBidi" w:hAnsiTheme="minorBidi"/>
+                                            <w:sz w:val="16"/>
+                                            <w:szCs w:val="16"/>
+                                          </w:rPr>
+                                        </w:pPr>
+                                        <w:r>
+                                          <w:rPr>
+                                            <w:rFonts w:asciiTheme="minorBidi" w:hAnsiTheme="minorBidi" w:hint="cs"/>
+                                            <w:sz w:val="20"/>
+                                            <w:szCs w:val="20"/>
+                                            <w:rtl/>
+                                          </w:rPr>
+                                          <w:t>בוחר פריט</w:t>
+                                        </w:r>
+                                      </w:p>
+                                    </w:txbxContent>
+                                  </wps:txbx>
+                                  <wps:bodyPr rot="0" vert="horz" wrap="square" lIns="91440" tIns="45720" rIns="91440" bIns="45720" anchor="t" anchorCtr="0">
+                                    <a:spAutoFit/>
+                                  </wps:bodyPr>
+                                </wps:wsp>
+                                <wpg:grpSp>
+                                  <wpg:cNvPr id="22" name="קבוצה 22"/>
+                                  <wpg:cNvGrpSpPr/>
+                                  <wpg:grpSpPr>
+                                    <a:xfrm>
+                                      <a:off x="578305" y="116006"/>
+                                      <a:ext cx="4899518" cy="2285820"/>
+                                      <a:chOff x="578305" y="116006"/>
+                                      <a:chExt cx="4899518" cy="2285820"/>
+                                    </a:xfrm>
+                                  </wpg:grpSpPr>
+                                  <wps:wsp>
+                                    <wps:cNvPr id="23" name="תיבת טקסט 2"/>
+                                    <wps:cNvSpPr txBox="1">
+                                      <a:spLocks noChangeArrowheads="1"/>
+                                    </wps:cNvSpPr>
+                                    <wps:spPr bwMode="auto">
+                                      <a:xfrm flipH="1">
+                                        <a:off x="3868822" y="852972"/>
+                                        <a:ext cx="892194" cy="360082"/>
+                                      </a:xfrm>
+                                      <a:prstGeom prst="rect">
+                                        <a:avLst/>
+                                      </a:prstGeom>
+                                      <a:solidFill>
+                                        <a:srgbClr val="FFFFFF"/>
+                                      </a:solidFill>
+                                      <a:ln w="9525">
+                                        <a:noFill/>
+                                        <a:miter lim="800000"/>
+                                        <a:headEnd/>
+                                        <a:tailEnd/>
+                                      </a:ln>
+                                    </wps:spPr>
+                                    <wps:txbx>
+                                      <w:txbxContent>
+                                        <w:p>
+                                          <w:pPr>
+                                            <w:rPr>
+                                              <w:rFonts w:asciiTheme="minorBidi" w:hAnsiTheme="minorBidi"/>
+                                              <w:sz w:val="16"/>
+                                              <w:szCs w:val="16"/>
+                                            </w:rPr>
+                                          </w:pPr>
+                                          <w:r>
+                                            <w:rPr>
+                                              <w:rFonts w:asciiTheme="minorBidi" w:hAnsiTheme="minorBidi" w:hint="cs"/>
+                                              <w:sz w:val="20"/>
+                                              <w:szCs w:val="20"/>
+                                              <w:rtl/>
+                                            </w:rPr>
+                                            <w:t>מעדכן פרטים</w:t>
+                                          </w:r>
+                                        </w:p>
+                                      </w:txbxContent>
+                                    </wps:txbx>
+                                    <wps:bodyPr rot="0" vert="horz" wrap="square" lIns="91440" tIns="45720" rIns="91440" bIns="45720" anchor="t" anchorCtr="0">
+                                      <a:spAutoFit/>
+                                    </wps:bodyPr>
+                                  </wps:wsp>
+                                  <wpg:grpSp>
+                                    <wpg:cNvPr id="24" name="קבוצה 24"/>
+                                    <wpg:cNvGrpSpPr/>
+                                    <wpg:grpSpPr>
+                                      <a:xfrm>
+                                        <a:off x="578305" y="116006"/>
+                                        <a:ext cx="4899518" cy="2285820"/>
+                                        <a:chOff x="578305" y="116006"/>
+                                        <a:chExt cx="4899518" cy="2285820"/>
+                                      </a:xfrm>
+                                    </wpg:grpSpPr>
+                                    <wps:wsp>
+                                      <wps:cNvPr id="25" name="תיבת טקסט 2"/>
+                                      <wps:cNvSpPr txBox="1">
+                                        <a:spLocks noChangeArrowheads="1"/>
+                                      </wps:cNvSpPr>
+                                      <wps:spPr bwMode="auto">
+                                        <a:xfrm flipH="1">
+                                          <a:off x="3875646" y="129653"/>
+                                          <a:ext cx="511185" cy="360082"/>
+                                        </a:xfrm>
+                                        <a:prstGeom prst="rect">
+                                          <a:avLst/>
+                                        </a:prstGeom>
+                                        <a:solidFill>
+                                          <a:srgbClr val="FFFFFF"/>
+                                        </a:solidFill>
+                                        <a:ln w="9525">
+                                          <a:noFill/>
+                                          <a:miter lim="800000"/>
+                                          <a:headEnd/>
+                                          <a:tailEnd/>
+                                        </a:ln>
+                                      </wps:spPr>
+                                      <wps:txbx>
+                                        <w:txbxContent>
+                                          <w:p>
+                                            <w:pPr>
+                                              <w:rPr>
+                                                <w:rFonts w:asciiTheme="minorBidi" w:hAnsiTheme="minorBidi"/>
+                                                <w:sz w:val="16"/>
+                                                <w:szCs w:val="16"/>
+                                              </w:rPr>
+                                            </w:pPr>
+                                            <w:r>
+                                              <w:rPr>
+                                                <w:rFonts w:asciiTheme="minorBidi" w:hAnsiTheme="minorBidi"/>
+                                                <w:sz w:val="20"/>
+                                                <w:szCs w:val="20"/>
+                                                <w:rtl/>
+                                              </w:rPr>
+                                              <w:t>נרשם</w:t>
+                                            </w:r>
+                                          </w:p>
+                                        </w:txbxContent>
+                                      </wps:txbx>
+                                      <wps:bodyPr rot="0" vert="horz" wrap="square" lIns="91440" tIns="45720" rIns="91440" bIns="45720" anchor="t" anchorCtr="0">
+                                        <a:spAutoFit/>
+                                      </wps:bodyPr>
+                                    </wps:wsp>
+                                    <wpg:grpSp>
+                                      <wpg:cNvPr id="26" name="קבוצה 26"/>
+                                      <wpg:cNvGrpSpPr/>
+                                      <wpg:grpSpPr>
+                                        <a:xfrm>
+                                          <a:off x="578305" y="116006"/>
+                                          <a:ext cx="4899518" cy="2285820"/>
+                                          <a:chOff x="578305" y="116006"/>
+                                          <a:chExt cx="4899518" cy="2285820"/>
+                                        </a:xfrm>
+                                      </wpg:grpSpPr>
+                                      <wps:wsp>
+                                        <wps:cNvPr id="27" name="תיבת טקסט 2"/>
+                                        <wps:cNvSpPr txBox="1">
+                                          <a:spLocks noChangeArrowheads="1"/>
+                                        </wps:cNvSpPr>
+                                        <wps:spPr bwMode="auto">
+                                          <a:xfrm rot="19693228" flipH="1">
+                                            <a:off x="3902898" y="1725270"/>
+                                            <a:ext cx="798212" cy="360082"/>
+                                          </a:xfrm>
+                                          <a:prstGeom prst="rect">
+                                            <a:avLst/>
+                                          </a:prstGeom>
+                                          <a:solidFill>
+                                            <a:srgbClr val="FFFFFF"/>
+                                          </a:solidFill>
+                                          <a:ln w="9525">
+                                            <a:noFill/>
+                                            <a:miter lim="800000"/>
+                                            <a:headEnd/>
+                                            <a:tailEnd/>
+                                          </a:ln>
+                                        </wps:spPr>
+                                        <wps:txbx>
+                                          <w:txbxContent>
+                                            <w:p>
+                                              <w:pPr>
+                                                <w:rPr>
+                                                  <w:rFonts w:asciiTheme="minorBidi" w:hAnsiTheme="minorBidi"/>
+                                                  <w:sz w:val="20"/>
+                                                  <w:szCs w:val="20"/>
+                                                  <w:rtl/>
+                                                  <w:cs/>
+                                                </w:rPr>
+                                              </w:pPr>
+                                              <w:r>
+                                                <w:rPr>
+                                                  <w:rFonts w:asciiTheme="minorBidi" w:hAnsiTheme="minorBidi" w:cs="Arial" w:hint="cs"/>
+                                                  <w:sz w:val="20"/>
+                                                  <w:szCs w:val="20"/>
+                                                  <w:rtl/>
+                                                </w:rPr>
+                                                <w:t>&gt;</w:t>
+                                              </w:r>
+                                              <w:r>
+                                                <w:rPr>
+                                                  <w:rFonts w:asciiTheme="minorBidi" w:hAnsiTheme="minorBidi"/>
+                                                  <w:sz w:val="20"/>
+                                                  <w:szCs w:val="20"/>
+                                                </w:rPr>
+                                                <w:t>extend</w:t>
+                                              </w:r>
+                                              <w:r>
+                                                <w:rPr>
+                                                  <w:rFonts w:asciiTheme="minorBidi" w:hAnsiTheme="minorBidi" w:cs="Arial" w:hint="cs"/>
+                                                  <w:sz w:val="20"/>
+                                                  <w:szCs w:val="20"/>
+                                                  <w:rtl/>
+                                                </w:rPr>
+                                                <w:t>&lt;</w:t>
+                                              </w:r>
+                                            </w:p>
+                                          </w:txbxContent>
+                                        </wps:txbx>
+                                        <wps:bodyPr rot="0" vert="horz" wrap="square" lIns="91440" tIns="45720" rIns="91440" bIns="45720" anchor="t" anchorCtr="0">
+                                          <a:spAutoFit/>
+                                        </wps:bodyPr>
+                                      </wps:wsp>
+                                      <wps:wsp>
+                                        <wps:cNvPr id="28" name="תיבת טקסט 2"/>
+                                        <wps:cNvSpPr txBox="1">
+                                          <a:spLocks noChangeArrowheads="1"/>
+                                        </wps:cNvSpPr>
+                                        <wps:spPr bwMode="auto">
+                                          <a:xfrm flipH="1">
+                                            <a:off x="3855133" y="1335987"/>
+                                            <a:ext cx="798212" cy="360082"/>
+                                          </a:xfrm>
+                                          <a:prstGeom prst="rect">
+                                            <a:avLst/>
+                                          </a:prstGeom>
+                                          <a:solidFill>
+                                            <a:srgbClr val="FFFFFF"/>
+                                          </a:solidFill>
+                                          <a:ln w="9525">
+                                            <a:noFill/>
+                                            <a:miter lim="800000"/>
+                                            <a:headEnd/>
+                                            <a:tailEnd/>
+                                          </a:ln>
+                                        </wps:spPr>
+                                        <wps:txbx>
+                                          <w:txbxContent>
+                                            <w:p>
+                                              <w:pPr>
+                                                <w:rPr>
+                                                  <w:rFonts w:asciiTheme="minorBidi" w:hAnsiTheme="minorBidi"/>
+                                                  <w:sz w:val="20"/>
+                                                  <w:szCs w:val="20"/>
+                                                  <w:rtl/>
+                                                  <w:cs/>
+                                                </w:rPr>
+                                              </w:pPr>
+                                              <w:r>
+                                                <w:rPr>
+                                                  <w:rFonts w:asciiTheme="minorBidi" w:hAnsiTheme="minorBidi" w:cs="Arial"/>
+                                                  <w:sz w:val="20"/>
+                                                  <w:szCs w:val="20"/>
+                                                  <w:rtl/>
+                                                </w:rPr>
+                                                <w:t>&lt;</w:t>
+                                              </w:r>
+                                              <w:proofErr w:type="spellStart"/>
+                                              <w:r>
+                                                <w:rPr>
+                                                  <w:rFonts w:asciiTheme="minorBidi" w:hAnsiTheme="minorBidi" w:cs="Arial"/>
+                                                  <w:sz w:val="20"/>
+                                                  <w:szCs w:val="20"/>
+                                                  <w:rtl/>
+                                                </w:rPr>
+                                                <w:t>include</w:t>
+                                              </w:r>
+                                              <w:proofErr w:type="spellEnd"/>
+                                              <w:r>
+                                                <w:rPr>
+                                                  <w:rFonts w:asciiTheme="minorBidi" w:hAnsiTheme="minorBidi" w:cs="Arial"/>
+                                                  <w:sz w:val="20"/>
+                                                  <w:szCs w:val="20"/>
+                                                  <w:rtl/>
+                                                </w:rPr>
+                                                <w:t>&gt;</w:t>
+                                              </w:r>
+                                            </w:p>
+                                          </w:txbxContent>
+                                        </wps:txbx>
+                                        <wps:bodyPr rot="0" vert="horz" wrap="square" lIns="91440" tIns="45720" rIns="91440" bIns="45720" anchor="t" anchorCtr="0">
+                                          <a:spAutoFit/>
+                                        </wps:bodyPr>
+                                      </wps:wsp>
+                                      <wps:wsp>
+                                        <wps:cNvPr id="29" name="תיבת טקסט 2"/>
+                                        <wps:cNvSpPr txBox="1">
+                                          <a:spLocks noChangeArrowheads="1"/>
+                                        </wps:cNvSpPr>
+                                        <wps:spPr bwMode="auto">
+                                          <a:xfrm flipH="1">
+                                            <a:off x="3513968" y="504880"/>
+                                            <a:ext cx="798212" cy="360082"/>
+                                          </a:xfrm>
+                                          <a:prstGeom prst="rect">
+                                            <a:avLst/>
+                                          </a:prstGeom>
+                                          <a:solidFill>
+                                            <a:srgbClr val="FFFFFF"/>
+                                          </a:solidFill>
+                                          <a:ln w="9525">
+                                            <a:noFill/>
+                                            <a:miter lim="800000"/>
+                                            <a:headEnd/>
+                                            <a:tailEnd/>
+                                          </a:ln>
+                                        </wps:spPr>
+                                        <wps:txbx>
+                                          <w:txbxContent>
+                                            <w:p>
+                                              <w:pPr>
+                                                <w:rPr>
+                                                  <w:rFonts w:asciiTheme="minorBidi" w:hAnsiTheme="minorBidi"/>
+                                                  <w:sz w:val="20"/>
+                                                  <w:szCs w:val="20"/>
+                                                </w:rPr>
+                                              </w:pPr>
+                                              <w:r>
+                                                <w:rPr>
+                                                  <w:rFonts w:asciiTheme="minorBidi" w:hAnsiTheme="minorBidi" w:cs="Arial"/>
+                                                  <w:sz w:val="20"/>
+                                                  <w:szCs w:val="20"/>
+                                                  <w:rtl/>
+                                                </w:rPr>
+                                                <w:t>&lt;</w:t>
+                                              </w:r>
+                                              <w:proofErr w:type="spellStart"/>
+                                              <w:r>
+                                                <w:rPr>
+                                                  <w:rFonts w:asciiTheme="minorBidi" w:hAnsiTheme="minorBidi" w:cs="Arial"/>
+                                                  <w:sz w:val="20"/>
+                                                  <w:szCs w:val="20"/>
+                                                  <w:rtl/>
+                                                </w:rPr>
+                                                <w:t>include</w:t>
+                                              </w:r>
+                                              <w:proofErr w:type="spellEnd"/>
+                                              <w:r>
+                                                <w:rPr>
+                                                  <w:rFonts w:asciiTheme="minorBidi" w:hAnsiTheme="minorBidi" w:cs="Arial"/>
+                                                  <w:sz w:val="20"/>
+                                                  <w:szCs w:val="20"/>
+                                                  <w:rtl/>
+                                                </w:rPr>
+                                                <w:t>&gt;</w:t>
+                                              </w:r>
+                                            </w:p>
+                                          </w:txbxContent>
+                                        </wps:txbx>
+                                        <wps:bodyPr rot="0" vert="horz" wrap="square" lIns="91440" tIns="45720" rIns="91440" bIns="45720" anchor="t" anchorCtr="0">
+                                          <a:spAutoFit/>
+                                        </wps:bodyPr>
+                                      </wps:wsp>
+                                      <wpg:grpSp>
+                                        <wpg:cNvPr id="30" name="קבוצה 30"/>
+                                        <wpg:cNvGrpSpPr/>
+                                        <wpg:grpSpPr>
+                                          <a:xfrm>
+                                            <a:off x="578305" y="116006"/>
+                                            <a:ext cx="4899518" cy="2285820"/>
+                                            <a:chOff x="578305" y="116006"/>
+                                            <a:chExt cx="4899518" cy="2285820"/>
+                                          </a:xfrm>
+                                        </wpg:grpSpPr>
+                                        <wps:wsp>
+                                          <wps:cNvPr id="31" name="תיבת טקסט 2"/>
+                                          <wps:cNvSpPr txBox="1">
+                                            <a:spLocks noChangeArrowheads="1"/>
+                                          </wps:cNvSpPr>
+                                          <wps:spPr bwMode="auto">
+                                            <a:xfrm flipH="1">
+                                              <a:off x="1798177" y="421882"/>
+                                              <a:ext cx="628636" cy="375959"/>
+                                            </a:xfrm>
+                                            <a:prstGeom prst="rect">
+                                              <a:avLst/>
+                                            </a:prstGeom>
+                                            <a:solidFill>
+                                              <a:srgbClr val="FFFFFF"/>
+                                            </a:solidFill>
+                                            <a:ln w="9525">
+                                              <a:noFill/>
+                                              <a:miter lim="800000"/>
+                                              <a:headEnd/>
+                                              <a:tailEnd/>
+                                            </a:ln>
+                                          </wps:spPr>
+                                          <wps:txbx>
+                                            <w:txbxContent>
+                                              <w:p>
+                                                <w:pPr>
+                                                  <w:rPr>
+                                                    <w:rFonts w:asciiTheme="minorBidi" w:hAnsiTheme="minorBidi"/>
+                                                  </w:rPr>
+                                                </w:pPr>
+                                                <w:proofErr w:type="spellStart"/>
+                                                <w:proofErr w:type="gramStart"/>
+                                                <w:r>
+                                                  <w:rPr>
+                                                    <w:rFonts w:asciiTheme="minorBidi" w:hAnsiTheme="minorBidi"/>
+                                                  </w:rPr>
+                                                  <w:t>ser</w:t>
+                                                </w:r>
+                                                <w:proofErr w:type="spellEnd"/>
+                                                <w:r>
+                                                  <w:rPr>
+                                                    <w:rFonts w:asciiTheme="minorBidi" w:hAnsiTheme="minorBidi" w:cs="Arial"/>
+                                                    <w:rtl/>
+                                                  </w:rPr>
+                                                  <w:t>U</w:t>
+                                                </w:r>
+                                                <w:proofErr w:type="gramEnd"/>
+                                              </w:p>
+                                            </w:txbxContent>
+                                          </wps:txbx>
+                                          <wps:bodyPr rot="0" vert="horz" wrap="square" lIns="91440" tIns="45720" rIns="91440" bIns="45720" anchor="t" anchorCtr="0">
+                                            <a:spAutoFit/>
+                                          </wps:bodyPr>
+                                        </wps:wsp>
+                                        <wpg:grpSp>
+                                          <wpg:cNvPr id="32" name="קבוצה 32"/>
+                                          <wpg:cNvGrpSpPr/>
+                                          <wpg:grpSpPr>
+                                            <a:xfrm>
+                                              <a:off x="1808328" y="682388"/>
+                                              <a:ext cx="654685" cy="1227455"/>
+                                              <a:chOff x="0" y="0"/>
+                                              <a:chExt cx="655092" cy="1227625"/>
+                                            </a:xfrm>
+                                          </wpg:grpSpPr>
+                                          <wps:wsp>
+                                            <wps:cNvPr id="33" name="אליפסה 33"/>
+                                            <wps:cNvSpPr/>
+                                            <wps:spPr>
+                                              <a:xfrm>
+                                                <a:off x="61415" y="0"/>
+                                                <a:ext cx="511175" cy="395254"/>
+                                              </a:xfrm>
+                                              <a:prstGeom prst="ellipse">
+                                                <a:avLst/>
+                                              </a:prstGeom>
+                                              <a:ln w="3175"/>
+                                            </wps:spPr>
+                                            <wps:style>
+                                              <a:lnRef idx="2">
+                                                <a:schemeClr val="dk1"/>
+                                              </a:lnRef>
+                                              <a:fillRef idx="1">
+                                                <a:schemeClr val="lt1"/>
+                                              </a:fillRef>
+                                              <a:effectRef idx="0">
+                                                <a:schemeClr val="dk1"/>
+                                              </a:effectRef>
+                                              <a:fontRef idx="minor">
+                                                <a:schemeClr val="dk1"/>
+                                              </a:fontRef>
+                                            </wps:style>
+                                            <wps:bodyPr rot="0" spcFirstLastPara="0" vertOverflow="overflow" horzOverflow="overflow" vert="horz" wrap="square" lIns="91440" tIns="45720" rIns="91440" bIns="45720" numCol="1" spcCol="0" rtlCol="1" fromWordArt="0" anchor="ctr" anchorCtr="0" forceAA="0" compatLnSpc="1">
+                                              <a:prstTxWarp prst="textNoShape">
+                                                <a:avLst/>
+                                              </a:prstTxWarp>
+                                              <a:noAutofit/>
+                                            </wps:bodyPr>
+                                          </wps:wsp>
+                                          <wps:wsp>
+                                            <wps:cNvPr id="34" name="מחבר ישר 34"/>
+                                            <wps:cNvCnPr/>
+                                            <wps:spPr>
+                                              <a:xfrm>
+                                                <a:off x="313898" y="395785"/>
+                                                <a:ext cx="6824" cy="491319"/>
+                                              </a:xfrm>
+                                              <a:prstGeom prst="line">
+                                                <a:avLst/>
+                                              </a:prstGeom>
+                                            </wps:spPr>
+                                            <wps:style>
+                                              <a:lnRef idx="1">
+                                                <a:schemeClr val="dk1"/>
+                                              </a:lnRef>
+                                              <a:fillRef idx="0">
+                                                <a:schemeClr val="dk1"/>
+                                              </a:fillRef>
+                                              <a:effectRef idx="0">
+                                                <a:schemeClr val="dk1"/>
+                                              </a:effectRef>
+                                              <a:fontRef idx="minor">
+                                                <a:schemeClr val="tx1"/>
+                                              </a:fontRef>
+                                            </wps:style>
+                                            <wps:bodyPr/>
+                                          </wps:wsp>
+                                          <wps:wsp>
+                                            <wps:cNvPr id="35" name="מחבר ישר 35"/>
+                                            <wps:cNvCnPr/>
+                                            <wps:spPr>
+                                              <a:xfrm>
+                                                <a:off x="0" y="620973"/>
+                                                <a:ext cx="655092" cy="0"/>
+                                              </a:xfrm>
+                                              <a:prstGeom prst="line">
+                                                <a:avLst/>
+                                              </a:prstGeom>
+                                            </wps:spPr>
+                                            <wps:style>
+                                              <a:lnRef idx="1">
+                                                <a:schemeClr val="dk1"/>
+                                              </a:lnRef>
+                                              <a:fillRef idx="0">
+                                                <a:schemeClr val="dk1"/>
+                                              </a:fillRef>
+                                              <a:effectRef idx="0">
+                                                <a:schemeClr val="dk1"/>
+                                              </a:effectRef>
+                                              <a:fontRef idx="minor">
+                                                <a:schemeClr val="tx1"/>
+                                              </a:fontRef>
+                                            </wps:style>
+                                            <wps:bodyPr/>
+                                          </wps:wsp>
+                                          <wps:wsp>
+                                            <wps:cNvPr id="36" name="מחבר ישר 36"/>
+                                            <wps:cNvCnPr/>
+                                            <wps:spPr>
+                                              <a:xfrm flipV="1">
+                                                <a:off x="34119" y="893928"/>
+                                                <a:ext cx="285286" cy="300251"/>
+                                              </a:xfrm>
+                                              <a:prstGeom prst="line">
+                                                <a:avLst/>
+                                              </a:prstGeom>
+                                            </wps:spPr>
+                                            <wps:style>
+                                              <a:lnRef idx="1">
+                                                <a:schemeClr val="dk1"/>
+                                              </a:lnRef>
+                                              <a:fillRef idx="0">
+                                                <a:schemeClr val="dk1"/>
+                                              </a:fillRef>
+                                              <a:effectRef idx="0">
+                                                <a:schemeClr val="dk1"/>
+                                              </a:effectRef>
+                                              <a:fontRef idx="minor">
+                                                <a:schemeClr val="tx1"/>
+                                              </a:fontRef>
+                                            </wps:style>
+                                            <wps:bodyPr/>
+                                          </wps:wsp>
+                                          <wps:wsp>
+                                            <wps:cNvPr id="37" name="מחבר ישר 37"/>
+                                            <wps:cNvCnPr/>
+                                            <wps:spPr>
+                                              <a:xfrm flipH="1" flipV="1">
+                                                <a:off x="313898" y="880280"/>
+                                                <a:ext cx="293370" cy="347345"/>
+                                              </a:xfrm>
+                                              <a:prstGeom prst="line">
+                                                <a:avLst/>
+                                              </a:prstGeom>
+                                            </wps:spPr>
+                                            <wps:style>
+                                              <a:lnRef idx="1">
+                                                <a:schemeClr val="dk1"/>
+                                              </a:lnRef>
+                                              <a:fillRef idx="0">
+                                                <a:schemeClr val="dk1"/>
+                                              </a:fillRef>
+                                              <a:effectRef idx="0">
+                                                <a:schemeClr val="dk1"/>
+                                              </a:effectRef>
+                                              <a:fontRef idx="minor">
+                                                <a:schemeClr val="tx1"/>
+                                              </a:fontRef>
+                                            </wps:style>
+                                            <wps:bodyPr/>
+                                          </wps:wsp>
+                                        </wpg:grpSp>
+                                        <wps:wsp>
+                                          <wps:cNvPr id="38" name="מחבר חץ ישר 38"/>
+                                          <wps:cNvCnPr/>
+                                          <wps:spPr>
+                                            <a:xfrm flipH="1" flipV="1">
+                                              <a:off x="858090" y="361691"/>
+                                              <a:ext cx="881959" cy="347501"/>
+                                            </a:xfrm>
+                                            <a:prstGeom prst="straightConnector1">
+                                              <a:avLst/>
+                                            </a:prstGeom>
+                                            <a:ln>
+                                              <a:tailEnd type="triangle"/>
+                                            </a:ln>
+                                          </wps:spPr>
+                                          <wps:style>
+                                            <a:lnRef idx="1">
+                                              <a:schemeClr val="dk1"/>
+                                            </a:lnRef>
+                                            <a:fillRef idx="0">
+                                              <a:schemeClr val="dk1"/>
+                                            </a:fillRef>
+                                            <a:effectRef idx="0">
+                                              <a:schemeClr val="dk1"/>
+                                            </a:effectRef>
+                                            <a:fontRef idx="minor">
+                                              <a:schemeClr val="tx1"/>
+                                            </a:fontRef>
+                                          </wps:style>
+                                          <wps:bodyPr/>
+                                        </wps:wsp>
+                                        <wps:wsp>
+                                          <wps:cNvPr id="39" name="מחבר חץ ישר 39"/>
+                                          <wps:cNvCnPr/>
+                                          <wps:spPr>
+                                            <a:xfrm flipH="1">
+                                              <a:off x="665523" y="1398364"/>
+                                              <a:ext cx="960255" cy="211762"/>
+                                            </a:xfrm>
+                                            <a:prstGeom prst="straightConnector1">
+                                              <a:avLst/>
+                                            </a:prstGeom>
+                                            <a:ln>
+                                              <a:tailEnd type="triangle"/>
+                                            </a:ln>
+                                          </wps:spPr>
+                                          <wps:style>
+                                            <a:lnRef idx="1">
+                                              <a:schemeClr val="dk1"/>
+                                            </a:lnRef>
+                                            <a:fillRef idx="0">
+                                              <a:schemeClr val="dk1"/>
+                                            </a:fillRef>
+                                            <a:effectRef idx="0">
+                                              <a:schemeClr val="dk1"/>
+                                            </a:effectRef>
+                                            <a:fontRef idx="minor">
+                                              <a:schemeClr val="tx1"/>
+                                            </a:fontRef>
+                                          </wps:style>
+                                          <wps:bodyPr/>
+                                        </wps:wsp>
+                                        <wps:wsp>
+                                          <wps:cNvPr id="40" name="מחבר חץ ישר 40"/>
+                                          <wps:cNvCnPr/>
+                                          <wps:spPr>
+                                            <a:xfrm>
+                                              <a:off x="578305" y="866712"/>
+                                              <a:ext cx="1072996" cy="179273"/>
+                                            </a:xfrm>
+                                            <a:prstGeom prst="straightConnector1">
+                                              <a:avLst/>
+                                            </a:prstGeom>
+                                            <a:ln>
+                                              <a:tailEnd type="triangle"/>
+                                            </a:ln>
+                                          </wps:spPr>
+                                          <wps:style>
+                                            <a:lnRef idx="1">
+                                              <a:schemeClr val="dk1"/>
+                                            </a:lnRef>
+                                            <a:fillRef idx="0">
+                                              <a:schemeClr val="dk1"/>
+                                            </a:fillRef>
+                                            <a:effectRef idx="0">
+                                              <a:schemeClr val="dk1"/>
+                                            </a:effectRef>
+                                            <a:fontRef idx="minor">
+                                              <a:schemeClr val="tx1"/>
+                                            </a:fontRef>
+                                          </wps:style>
+                                          <wps:bodyPr/>
+                                        </wps:wsp>
+                                        <wps:wsp>
+                                          <wps:cNvPr id="41" name="מחבר חץ ישר 41"/>
+                                          <wps:cNvCnPr/>
+                                          <wps:spPr>
+                                            <a:xfrm>
+                                              <a:off x="2572603" y="1767385"/>
+                                              <a:ext cx="416257" cy="218364"/>
+                                            </a:xfrm>
+                                            <a:prstGeom prst="straightConnector1">
+                                              <a:avLst/>
+                                            </a:prstGeom>
+                                            <a:ln>
+                                              <a:tailEnd type="triangle"/>
+                                            </a:ln>
+                                          </wps:spPr>
+                                          <wps:style>
+                                            <a:lnRef idx="1">
+                                              <a:schemeClr val="dk1"/>
+                                            </a:lnRef>
+                                            <a:fillRef idx="0">
+                                              <a:schemeClr val="dk1"/>
+                                            </a:fillRef>
+                                            <a:effectRef idx="0">
+                                              <a:schemeClr val="dk1"/>
+                                            </a:effectRef>
+                                            <a:fontRef idx="minor">
+                                              <a:schemeClr val="tx1"/>
+                                            </a:fontRef>
+                                          </wps:style>
+                                          <wps:bodyPr/>
+                                        </wps:wsp>
+                                        <wps:wsp>
+                                          <wps:cNvPr id="42" name="מחבר חץ ישר 42"/>
+                                          <wps:cNvCnPr/>
+                                          <wps:spPr>
+                                            <a:xfrm flipV="1">
+                                              <a:off x="2674932" y="300250"/>
+                                              <a:ext cx="989492" cy="470768"/>
+                                            </a:xfrm>
+                                            <a:prstGeom prst="straightConnector1">
+                                              <a:avLst/>
+                                            </a:prstGeom>
+                                            <a:ln>
+                                              <a:tailEnd type="triangle"/>
+                                            </a:ln>
+                                          </wps:spPr>
+                                          <wps:style>
+                                            <a:lnRef idx="1">
+                                              <a:schemeClr val="dk1"/>
+                                            </a:lnRef>
+                                            <a:fillRef idx="0">
+                                              <a:schemeClr val="dk1"/>
+                                            </a:fillRef>
+                                            <a:effectRef idx="0">
+                                              <a:schemeClr val="dk1"/>
+                                            </a:effectRef>
+                                            <a:fontRef idx="minor">
+                                              <a:schemeClr val="tx1"/>
+                                            </a:fontRef>
+                                          </wps:style>
+                                          <wps:bodyPr/>
+                                        </wps:wsp>
+                                        <wps:wsp>
+                                          <wps:cNvPr id="43" name="מחבר חץ ישר 43"/>
+                                          <wps:cNvCnPr/>
+                                          <wps:spPr>
+                                            <a:xfrm>
+                                              <a:off x="2709052" y="982534"/>
+                                              <a:ext cx="1125687" cy="10055"/>
+                                            </a:xfrm>
+                                            <a:prstGeom prst="straightConnector1">
+                                              <a:avLst/>
+                                            </a:prstGeom>
+                                            <a:ln>
+                                              <a:tailEnd type="triangle"/>
+                                            </a:ln>
+                                          </wps:spPr>
+                                          <wps:style>
+                                            <a:lnRef idx="1">
+                                              <a:schemeClr val="dk1"/>
+                                            </a:lnRef>
+                                            <a:fillRef idx="0">
+                                              <a:schemeClr val="dk1"/>
+                                            </a:fillRef>
+                                            <a:effectRef idx="0">
+                                              <a:schemeClr val="dk1"/>
+                                            </a:effectRef>
+                                            <a:fontRef idx="minor">
+                                              <a:schemeClr val="tx1"/>
+                                            </a:fontRef>
+                                          </wps:style>
+                                          <wps:bodyPr/>
+                                        </wps:wsp>
+                                        <wps:wsp>
+                                          <wps:cNvPr id="44" name="מחבר חץ ישר 44"/>
+                                          <wps:cNvCnPr/>
+                                          <wps:spPr>
+                                            <a:xfrm>
+                                              <a:off x="2674961" y="1317009"/>
+                                              <a:ext cx="504967" cy="279779"/>
+                                            </a:xfrm>
+                                            <a:prstGeom prst="straightConnector1">
+                                              <a:avLst/>
+                                            </a:prstGeom>
+                                            <a:ln>
+                                              <a:tailEnd type="triangle"/>
+                                            </a:ln>
+                                          </wps:spPr>
+                                          <wps:style>
+                                            <a:lnRef idx="1">
+                                              <a:schemeClr val="dk1"/>
+                                            </a:lnRef>
+                                            <a:fillRef idx="0">
+                                              <a:schemeClr val="dk1"/>
+                                            </a:fillRef>
+                                            <a:effectRef idx="0">
+                                              <a:schemeClr val="dk1"/>
+                                            </a:effectRef>
+                                            <a:fontRef idx="minor">
+                                              <a:schemeClr val="tx1"/>
+                                            </a:fontRef>
+                                          </wps:style>
+                                          <wps:bodyPr/>
+                                        </wps:wsp>
+                                        <wps:wsp>
+                                          <wps:cNvPr id="45" name="אליפסה 45"/>
+                                          <wps:cNvSpPr/>
+                                          <wps:spPr>
+                                            <a:xfrm>
+                                              <a:off x="3718400" y="116006"/>
+                                              <a:ext cx="750627" cy="281456"/>
+                                            </a:xfrm>
+                                            <a:prstGeom prst="ellipse">
+                                              <a:avLst/>
+                                            </a:prstGeom>
+                                            <a:noFill/>
+                                            <a:ln w="12700"/>
+                                          </wps:spPr>
+                                          <wps:style>
+                                            <a:lnRef idx="2">
+                                              <a:schemeClr val="dk1">
+                                                <a:shade val="50000"/>
+                                              </a:schemeClr>
+                                            </a:lnRef>
+                                            <a:fillRef idx="1">
+                                              <a:schemeClr val="dk1"/>
+                                            </a:fillRef>
+                                            <a:effectRef idx="0">
+                                              <a:schemeClr val="dk1"/>
+                                            </a:effectRef>
+                                            <a:fontRef idx="minor">
+                                              <a:schemeClr val="lt1"/>
+                                            </a:fontRef>
+                                          </wps:style>
+                                          <wps:bodyPr rot="0" spcFirstLastPara="0" vertOverflow="overflow" horzOverflow="overflow" vert="horz" wrap="square" lIns="91440" tIns="45720" rIns="91440" bIns="45720" numCol="1" spcCol="0" rtlCol="1" fromWordArt="0" anchor="ctr" anchorCtr="0" forceAA="0" compatLnSpc="1">
+                                            <a:prstTxWarp prst="textNoShape">
+                                              <a:avLst/>
+                                            </a:prstTxWarp>
+                                            <a:noAutofit/>
+                                          </wps:bodyPr>
+                                        </wps:wsp>
+                                        <wps:wsp>
+                                          <wps:cNvPr id="46" name="אליפסה 46"/>
+                                          <wps:cNvSpPr/>
+                                          <wps:spPr>
+                                            <a:xfrm>
+                                              <a:off x="3834780" y="825690"/>
+                                              <a:ext cx="914400" cy="334010"/>
+                                            </a:xfrm>
+                                            <a:prstGeom prst="ellipse">
+                                              <a:avLst/>
+                                            </a:prstGeom>
+                                            <a:noFill/>
+                                            <a:ln w="12700"/>
+                                          </wps:spPr>
+                                          <wps:style>
+                                            <a:lnRef idx="2">
+                                              <a:schemeClr val="dk1">
+                                                <a:shade val="50000"/>
+                                              </a:schemeClr>
+                                            </a:lnRef>
+                                            <a:fillRef idx="1">
+                                              <a:schemeClr val="dk1"/>
+                                            </a:fillRef>
+                                            <a:effectRef idx="0">
+                                              <a:schemeClr val="dk1"/>
+                                            </a:effectRef>
+                                            <a:fontRef idx="minor">
+                                              <a:schemeClr val="lt1"/>
+                                            </a:fontRef>
+                                          </wps:style>
+                                          <wps:bodyPr rot="0" spcFirstLastPara="0" vertOverflow="overflow" horzOverflow="overflow" vert="horz" wrap="square" lIns="91440" tIns="45720" rIns="91440" bIns="45720" numCol="1" spcCol="0" rtlCol="1" fromWordArt="0" anchor="ctr" anchorCtr="0" forceAA="0" compatLnSpc="1">
+                                            <a:prstTxWarp prst="textNoShape">
+                                              <a:avLst/>
+                                            </a:prstTxWarp>
+                                            <a:noAutofit/>
+                                          </wps:bodyPr>
+                                        </wps:wsp>
+                                        <wps:wsp>
+                                          <wps:cNvPr id="47" name="אליפסה 47"/>
+                                          <wps:cNvSpPr/>
+                                          <wps:spPr>
+                                            <a:xfrm>
+                                              <a:off x="3214048" y="1501254"/>
+                                              <a:ext cx="750627" cy="281456"/>
+                                            </a:xfrm>
+                                            <a:prstGeom prst="ellipse">
+                                              <a:avLst/>
+                                            </a:prstGeom>
+                                            <a:noFill/>
+                                            <a:ln w="12700"/>
+                                          </wps:spPr>
+                                          <wps:style>
+                                            <a:lnRef idx="2">
+                                              <a:schemeClr val="dk1">
+                                                <a:shade val="50000"/>
+                                              </a:schemeClr>
+                                            </a:lnRef>
+                                            <a:fillRef idx="1">
+                                              <a:schemeClr val="dk1"/>
+                                            </a:fillRef>
+                                            <a:effectRef idx="0">
+                                              <a:schemeClr val="dk1"/>
+                                            </a:effectRef>
+                                            <a:fontRef idx="minor">
+                                              <a:schemeClr val="lt1"/>
+                                            </a:fontRef>
+                                          </wps:style>
+                                          <wps:bodyPr rot="0" spcFirstLastPara="0" vertOverflow="overflow" horzOverflow="overflow" vert="horz" wrap="square" lIns="91440" tIns="45720" rIns="91440" bIns="45720" numCol="1" spcCol="0" rtlCol="1" fromWordArt="0" anchor="ctr" anchorCtr="0" forceAA="0" compatLnSpc="1">
+                                            <a:prstTxWarp prst="textNoShape">
+                                              <a:avLst/>
+                                            </a:prstTxWarp>
+                                            <a:noAutofit/>
+                                          </wps:bodyPr>
+                                        </wps:wsp>
+                                        <wps:wsp>
+                                          <wps:cNvPr id="48" name="מחבר חץ ישר 48"/>
+                                          <wps:cNvCnPr/>
+                                          <wps:spPr>
+                                            <a:xfrm flipH="1" flipV="1">
+                                              <a:off x="4203510" y="397491"/>
+                                              <a:ext cx="47767" cy="380611"/>
+                                            </a:xfrm>
+                                            <a:prstGeom prst="straightConnector1">
+                                              <a:avLst/>
+                                            </a:prstGeom>
+                                            <a:ln>
+                                              <a:tailEnd type="triangle"/>
+                                            </a:ln>
+                                          </wps:spPr>
+                                          <wps:style>
+                                            <a:lnRef idx="1">
+                                              <a:schemeClr val="dk1"/>
+                                            </a:lnRef>
+                                            <a:fillRef idx="0">
+                                              <a:schemeClr val="dk1"/>
+                                            </a:fillRef>
+                                            <a:effectRef idx="0">
+                                              <a:schemeClr val="dk1"/>
+                                            </a:effectRef>
+                                            <a:fontRef idx="minor">
+                                              <a:schemeClr val="tx1"/>
+                                            </a:fontRef>
+                                          </wps:style>
+                                          <wps:bodyPr/>
+                                        </wps:wsp>
+                                        <wps:wsp>
+                                          <wps:cNvPr id="49" name="אליפסה 49"/>
+                                          <wps:cNvSpPr/>
+                                          <wps:spPr>
+                                            <a:xfrm>
+                                              <a:off x="4537519" y="1467446"/>
+                                              <a:ext cx="940304" cy="334693"/>
+                                            </a:xfrm>
+                                            <a:prstGeom prst="ellipse">
+                                              <a:avLst/>
+                                            </a:prstGeom>
+                                            <a:noFill/>
+                                            <a:ln w="12700"/>
+                                          </wps:spPr>
+                                          <wps:style>
+                                            <a:lnRef idx="2">
+                                              <a:schemeClr val="dk1">
+                                                <a:shade val="50000"/>
+                                              </a:schemeClr>
+                                            </a:lnRef>
+                                            <a:fillRef idx="1">
+                                              <a:schemeClr val="dk1"/>
+                                            </a:fillRef>
+                                            <a:effectRef idx="0">
+                                              <a:schemeClr val="dk1"/>
+                                            </a:effectRef>
+                                            <a:fontRef idx="minor">
+                                              <a:schemeClr val="lt1"/>
+                                            </a:fontRef>
+                                          </wps:style>
+                                          <wps:bodyPr rot="0" spcFirstLastPara="0" vertOverflow="overflow" horzOverflow="overflow" vert="horz" wrap="square" lIns="91440" tIns="45720" rIns="91440" bIns="45720" numCol="1" spcCol="0" rtlCol="1" fromWordArt="0" anchor="ctr" anchorCtr="0" forceAA="0" compatLnSpc="1">
+                                            <a:prstTxWarp prst="textNoShape">
+                                              <a:avLst/>
+                                            </a:prstTxWarp>
+                                            <a:noAutofit/>
+                                          </wps:bodyPr>
+                                        </wps:wsp>
+                                        <wps:wsp>
+                                          <wps:cNvPr id="50" name="אליפסה 50"/>
+                                          <wps:cNvSpPr/>
+                                          <wps:spPr>
+                                            <a:xfrm>
+                                              <a:off x="3043450" y="1944806"/>
+                                              <a:ext cx="1071292" cy="457020"/>
+                                            </a:xfrm>
+                                            <a:prstGeom prst="ellipse">
+                                              <a:avLst/>
+                                            </a:prstGeom>
+                                            <a:noFill/>
+                                            <a:ln w="12700"/>
+                                          </wps:spPr>
+                                          <wps:style>
+                                            <a:lnRef idx="2">
+                                              <a:schemeClr val="dk1">
+                                                <a:shade val="50000"/>
+                                              </a:schemeClr>
+                                            </a:lnRef>
+                                            <a:fillRef idx="1">
+                                              <a:schemeClr val="dk1"/>
+                                            </a:fillRef>
+                                            <a:effectRef idx="0">
+                                              <a:schemeClr val="dk1"/>
+                                            </a:effectRef>
+                                            <a:fontRef idx="minor">
+                                              <a:schemeClr val="lt1"/>
+                                            </a:fontRef>
+                                          </wps:style>
+                                          <wps:bodyPr rot="0" spcFirstLastPara="0" vertOverflow="overflow" horzOverflow="overflow" vert="horz" wrap="square" lIns="91440" tIns="45720" rIns="91440" bIns="45720" numCol="1" spcCol="0" rtlCol="1" fromWordArt="0" anchor="ctr" anchorCtr="0" forceAA="0" compatLnSpc="1">
+                                            <a:prstTxWarp prst="textNoShape">
+                                              <a:avLst/>
+                                            </a:prstTxWarp>
+                                            <a:noAutofit/>
+                                          </wps:bodyPr>
+                                        </wps:wsp>
+                                      </wpg:grpSp>
+                                    </wpg:grpSp>
+                                  </wpg:grpSp>
+                                </wpg:grpSp>
+                                <wps:wsp>
+                                  <wps:cNvPr id="51" name="מחבר חץ ישר 51"/>
+                                  <wps:cNvCnPr/>
+                                  <wps:spPr>
+                                    <a:xfrm>
+                                      <a:off x="4012339" y="1610264"/>
+                                      <a:ext cx="505011" cy="6823"/>
+                                    </a:xfrm>
+                                    <a:prstGeom prst="straightConnector1">
+                                      <a:avLst/>
+                                    </a:prstGeom>
+                                    <a:ln>
+                                      <a:tailEnd type="triangle"/>
+                                    </a:ln>
+                                  </wps:spPr>
+                                  <wps:style>
+                                    <a:lnRef idx="1">
+                                      <a:schemeClr val="dk1"/>
+                                    </a:lnRef>
+                                    <a:fillRef idx="0">
+                                      <a:schemeClr val="dk1"/>
+                                    </a:fillRef>
+                                    <a:effectRef idx="0">
+                                      <a:schemeClr val="dk1"/>
+                                    </a:effectRef>
+                                    <a:fontRef idx="minor">
+                                      <a:schemeClr val="tx1"/>
+                                    </a:fontRef>
+                                  </wps:style>
+                                  <wps:bodyPr/>
+                                </wps:wsp>
+                              </wpg:grpSp>
+                              <wps:wsp>
+                                <wps:cNvPr id="52" name="תיבת טקסט 2"/>
+                                <wps:cNvSpPr txBox="1">
+                                  <a:spLocks noChangeArrowheads="1"/>
+                                </wps:cNvSpPr>
+                                <wps:spPr bwMode="auto">
+                                  <a:xfrm flipH="1">
+                                    <a:off x="4325988" y="1944771"/>
+                                    <a:ext cx="797577" cy="360082"/>
+                                  </a:xfrm>
+                                  <a:prstGeom prst="rect">
+                                    <a:avLst/>
+                                  </a:prstGeom>
+                                  <a:solidFill>
+                                    <a:srgbClr val="FFFFFF"/>
+                                  </a:solidFill>
+                                  <a:ln w="9525">
+                                    <a:noFill/>
+                                    <a:miter lim="800000"/>
+                                    <a:headEnd/>
+                                    <a:tailEnd/>
+                                  </a:ln>
+                                </wps:spPr>
+                                <wps:txbx>
+                                  <w:txbxContent>
+                                    <w:p>
+                                      <w:pPr>
+                                        <w:rPr>
+                                          <w:rFonts w:asciiTheme="minorBidi" w:hAnsiTheme="minorBidi"/>
+                                          <w:sz w:val="20"/>
+                                          <w:szCs w:val="20"/>
+                                          <w:rtl/>
+                                          <w:cs/>
+                                        </w:rPr>
+                                      </w:pPr>
+                                      <w:r>
+                                        <w:rPr>
+                                          <w:rFonts w:asciiTheme="minorBidi" w:hAnsiTheme="minorBidi" w:cs="Arial" w:hint="cs"/>
+                                          <w:sz w:val="20"/>
+                                          <w:szCs w:val="20"/>
+                                          <w:rtl/>
+                                        </w:rPr>
+                                        <w:t>&gt;</w:t>
+                                      </w:r>
+                                      <w:r>
+                                        <w:rPr>
+                                          <w:rFonts w:asciiTheme="minorBidi" w:hAnsiTheme="minorBidi"/>
+                                          <w:sz w:val="20"/>
+                                          <w:szCs w:val="20"/>
+                                        </w:rPr>
+                                        <w:t>extend</w:t>
+                                      </w:r>
+                                      <w:r>
+                                        <w:rPr>
+                                          <w:rFonts w:asciiTheme="minorBidi" w:hAnsiTheme="minorBidi" w:cs="Arial" w:hint="cs"/>
+                                          <w:sz w:val="20"/>
+                                          <w:szCs w:val="20"/>
+                                          <w:rtl/>
+                                        </w:rPr>
+                                        <w:t>&lt;</w:t>
+                                      </w:r>
+                                    </w:p>
+                                  </w:txbxContent>
+                                </wps:txbx>
+                                <wps:bodyPr rot="0" vert="horz" wrap="square" lIns="91440" tIns="45720" rIns="91440" bIns="45720" anchor="t" anchorCtr="0">
+                                  <a:spAutoFit/>
+                                </wps:bodyPr>
+                              </wps:wsp>
+                              <wps:wsp>
+                                <wps:cNvPr id="53" name="מחבר חץ ישר 53"/>
+                                <wps:cNvCnPr/>
+                                <wps:spPr>
+                                  <a:xfrm>
+                                    <a:off x="4101152" y="2115403"/>
+                                    <a:ext cx="1084997" cy="45719"/>
+                                  </a:xfrm>
+                                  <a:prstGeom prst="straightConnector1">
+                                    <a:avLst/>
+                                  </a:prstGeom>
+                                  <a:ln>
+                                    <a:tailEnd type="triangle"/>
+                                  </a:ln>
+                                </wps:spPr>
+                                <wps:style>
+                                  <a:lnRef idx="1">
+                                    <a:schemeClr val="dk1"/>
+                                  </a:lnRef>
+                                  <a:fillRef idx="0">
+                                    <a:schemeClr val="dk1"/>
+                                  </a:fillRef>
+                                  <a:effectRef idx="0">
+                                    <a:schemeClr val="dk1"/>
+                                  </a:effectRef>
+                                  <a:fontRef idx="minor">
+                                    <a:schemeClr val="tx1"/>
+                                  </a:fontRef>
+                                </wps:style>
+                                <wps:bodyPr/>
+                              </wps:wsp>
+                              <wps:wsp>
+                                <wps:cNvPr id="54" name="אליפסה 54"/>
+                                <wps:cNvSpPr/>
+                                <wps:spPr>
+                                  <a:xfrm>
+                                    <a:off x="5192973" y="1999397"/>
+                                    <a:ext cx="825690" cy="334645"/>
+                                  </a:xfrm>
+                                  <a:prstGeom prst="ellipse">
+                                    <a:avLst/>
+                                  </a:prstGeom>
+                                  <a:noFill/>
+                                  <a:ln w="12700"/>
+                                </wps:spPr>
+                                <wps:style>
+                                  <a:lnRef idx="2">
+                                    <a:schemeClr val="dk1">
+                                      <a:shade val="50000"/>
+                                    </a:schemeClr>
+                                  </a:lnRef>
+                                  <a:fillRef idx="1">
+                                    <a:schemeClr val="dk1"/>
+                                  </a:fillRef>
+                                  <a:effectRef idx="0">
+                                    <a:schemeClr val="dk1"/>
+                                  </a:effectRef>
+                                  <a:fontRef idx="minor">
+                                    <a:schemeClr val="lt1"/>
+                                  </a:fontRef>
+                                </wps:style>
+                                <wps:bodyPr rot="0" spcFirstLastPara="0" vertOverflow="overflow" horzOverflow="overflow" vert="horz" wrap="square" lIns="91440" tIns="45720" rIns="91440" bIns="45720" numCol="1" spcCol="0" rtlCol="1" fromWordArt="0" anchor="ctr" anchorCtr="0" forceAA="0" compatLnSpc="1">
+                                  <a:prstTxWarp prst="textNoShape">
+                                    <a:avLst/>
+                                  </a:prstTxWarp>
+                                  <a:noAutofit/>
+                                </wps:bodyPr>
+                              </wps:wsp>
+                            </wpg:grpSp>
+                          </wpg:grpSp>
+                          <wps:wsp>
+                            <wps:cNvPr id="55" name="מחבר חץ ישר 55"/>
+                            <wps:cNvCnPr/>
+                            <wps:spPr>
+                              <a:xfrm flipV="1">
+                                <a:off x="4101152" y="1774209"/>
+                                <a:ext cx="491622" cy="300251"/>
+                              </a:xfrm>
+                              <a:prstGeom prst="straightConnector1">
+                                <a:avLst/>
+                              </a:prstGeom>
+                              <a:ln>
+                                <a:tailEnd type="triangle"/>
+                              </a:ln>
+                            </wps:spPr>
+                            <wps:style>
+                              <a:lnRef idx="1">
+                                <a:schemeClr val="dk1"/>
+                              </a:lnRef>
+                              <a:fillRef idx="0">
+                                <a:schemeClr val="dk1"/>
+                              </a:fillRef>
+                              <a:effectRef idx="0">
+                                <a:schemeClr val="dk1"/>
+                              </a:effectRef>
+                              <a:fontRef idx="minor">
+                                <a:schemeClr val="tx1"/>
+                              </a:fontRef>
+                            </wps:style>
+                            <wps:bodyPr/>
+                          </wps:wsp>
+                        </wpg:grpSp>
+                        <wps:wsp>
+                          <wps:cNvPr id="56" name="אליפסה 56"/>
+                          <wps:cNvSpPr/>
+                          <wps:spPr>
+                            <a:xfrm>
+                              <a:off x="232012" y="34119"/>
+                              <a:ext cx="948520" cy="354794"/>
+                            </a:xfrm>
+                            <a:prstGeom prst="ellipse">
+                              <a:avLst/>
+                            </a:prstGeom>
+                            <a:noFill/>
+                            <a:ln w="12700"/>
+                          </wps:spPr>
+                          <wps:style>
+                            <a:lnRef idx="2">
+                              <a:schemeClr val="dk1">
+                                <a:shade val="50000"/>
+                              </a:schemeClr>
+                            </a:lnRef>
+                            <a:fillRef idx="1">
+                              <a:schemeClr val="dk1"/>
+                            </a:fillRef>
+                            <a:effectRef idx="0">
+                              <a:schemeClr val="dk1"/>
+                            </a:effectRef>
+                            <a:fontRef idx="minor">
+                              <a:schemeClr val="lt1"/>
+                            </a:fontRef>
+                          </wps:style>
+                          <wps:bodyPr rot="0" spcFirstLastPara="0" vertOverflow="overflow" horzOverflow="overflow" vert="horz" wrap="square" lIns="91440" tIns="45720" rIns="91440" bIns="45720" numCol="1" spcCol="0" rtlCol="1" fromWordArt="0" anchor="ctr" anchorCtr="0" forceAA="0" compatLnSpc="1">
+                            <a:prstTxWarp prst="textNoShape">
+                              <a:avLst/>
+                            </a:prstTxWarp>
+                            <a:noAutofit/>
+                          </wps:bodyPr>
+                        </wps:wsp>
+                        <wps:wsp>
+                          <wps:cNvPr id="57" name="אליפסה 57"/>
+                          <wps:cNvSpPr/>
+                          <wps:spPr>
+                            <a:xfrm>
+                              <a:off x="0" y="532262"/>
+                              <a:ext cx="886924" cy="356401"/>
+                            </a:xfrm>
+                            <a:prstGeom prst="ellipse">
+                              <a:avLst/>
+                            </a:prstGeom>
+                            <a:noFill/>
+                            <a:ln w="12700"/>
+                          </wps:spPr>
+                          <wps:style>
+                            <a:lnRef idx="2">
+                              <a:schemeClr val="dk1">
+                                <a:shade val="50000"/>
+                              </a:schemeClr>
+                            </a:lnRef>
+                            <a:fillRef idx="1">
+                              <a:schemeClr val="dk1"/>
+                            </a:fillRef>
+                            <a:effectRef idx="0">
+                              <a:schemeClr val="dk1"/>
+                            </a:effectRef>
+                            <a:fontRef idx="minor">
+                              <a:schemeClr val="lt1"/>
+                            </a:fontRef>
+                          </wps:style>
+                          <wps:bodyPr rot="0" spcFirstLastPara="0" vertOverflow="overflow" horzOverflow="overflow" vert="horz" wrap="square" lIns="91440" tIns="45720" rIns="91440" bIns="45720" numCol="1" spcCol="0" rtlCol="1" fromWordArt="0" anchor="ctr" anchorCtr="0" forceAA="0" compatLnSpc="1">
+                            <a:prstTxWarp prst="textNoShape">
+                              <a:avLst/>
+                            </a:prstTxWarp>
+                            <a:noAutofit/>
+                          </wps:bodyPr>
+                        </wps:wsp>
+                        <wps:wsp>
+                          <wps:cNvPr id="58" name="אליפסה 58"/>
+                          <wps:cNvSpPr/>
+                          <wps:spPr>
+                            <a:xfrm>
+                              <a:off x="163774" y="1310185"/>
+                              <a:ext cx="886924" cy="356401"/>
+                            </a:xfrm>
+                            <a:prstGeom prst="ellipse">
+                              <a:avLst/>
+                            </a:prstGeom>
+                            <a:noFill/>
+                            <a:ln w="12700"/>
+                          </wps:spPr>
+                          <wps:style>
+                            <a:lnRef idx="2">
+                              <a:schemeClr val="dk1">
+                                <a:shade val="50000"/>
+                              </a:schemeClr>
+                            </a:lnRef>
+                            <a:fillRef idx="1">
+                              <a:schemeClr val="dk1"/>
+                            </a:fillRef>
+                            <a:effectRef idx="0">
+                              <a:schemeClr val="dk1"/>
+                            </a:effectRef>
+                            <a:fontRef idx="minor">
+                              <a:schemeClr val="lt1"/>
+                            </a:fontRef>
+                          </wps:style>
+                          <wps:bodyPr rot="0" spcFirstLastPara="0" vertOverflow="overflow" horzOverflow="overflow" vert="horz" wrap="square" lIns="91440" tIns="45720" rIns="91440" bIns="45720" numCol="1" spcCol="0" rtlCol="1" fromWordArt="0" anchor="ctr" anchorCtr="0" forceAA="0" compatLnSpc="1">
+                            <a:prstTxWarp prst="textNoShape">
+                              <a:avLst/>
+                            </a:prstTxWarp>
+                            <a:noAutofit/>
+                          </wps:bodyPr>
+                        </wps:wsp>
+                      </wpg:grpSp>
+                    </wpg:wgp>
+                  </a:graphicData>
+                </a:graphic>
+              </wp:anchor>
+            </w:drawing>
+          </mc:Choice>
+          <mc:Fallback>
+            <w:pict>
+              <v:group w14:anchorId="3938C103" id="קבוצה 8" o:spid="_x0000_s1026" style="position:absolute;left:0;text-align:left;margin-left:-4.2pt;margin-top:420.6pt;width:507.85pt;height:186.85pt;z-index:251667456;mso-position-horizontal-relative:margin;mso-position-vertical-relative:page" coordsize="64501,23730" o:gfxdata="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">
+                <v:shapetype id="_x0000_t202" coordsize="21600,21600" o:spt="202" path="m,l,21600r21600,l21600,xe">
+                  <v:stroke joinstyle="miter"/>
+                  <v:path gradientshapeok="t" o:connecttype="rect"/>
+                </v:shapetype>
+                <v:shape id="תיבת טקסט 2" o:spid="_x0000_s1027" type="#_x0000_t202" style="position:absolute;left:1842;top:13510;width:9468;height:3600;flip:x;visibility:visible;mso-wrap-style:square;v-text-anchor:top" o:gfxdata="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" stroked="f">
+                  <v:textbox style="mso-fit-shape-to-text:t">
+                    <w:txbxContent>
+                      <w:p>
+                        <w:pPr>
+                          <w:jc w:val="center"/>
+                          <w:rPr>
+                            <w:rFonts w:asciiTheme="minorBidi" w:hAnsiTheme="minorBidi"/>
+                            <w:sz w:val="16"/>
+                            <w:szCs w:val="16"/>
+                          </w:rPr>
+                        </w:pPr>
+                        <w:r>
+                          <w:rPr>
+                            <w:rFonts w:asciiTheme="minorBidi" w:hAnsiTheme="minorBidi" w:hint="cs"/>
+                            <w:sz w:val="20"/>
+                            <w:szCs w:val="20"/>
+                            <w:rtl/>
+                          </w:rPr>
+                          <w:t>מאשר רכישה</w:t>
+                        </w:r>
+                      </w:p>
+                    </w:txbxContent>
+                  </v:textbox>
+                </v:shape>
+                <v:shape id="תיבת טקסט 2" o:spid="_x0000_s1028" type="#_x0000_t202" style="position:absolute;left:2660;top:409;width:9462;height:5175;flip:x;visibility:visible;mso-wrap-style:square;v-text-anchor:top" o:gfxdata="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" stroked="f">
+                  <v:textbox style="mso-fit-shape-to-text:t">
+                    <w:txbxContent>
+                      <w:p>
+                        <w:pPr>
+                          <w:jc w:val="center"/>
+                          <w:rPr>
+                            <w:rFonts w:asciiTheme="minorBidi" w:hAnsiTheme="minorBidi"/>
+                            <w:sz w:val="16"/>
+                            <w:szCs w:val="16"/>
+                          </w:rPr>
+                        </w:pPr>
+                        <w:r>
+                          <w:rPr>
+                            <w:rFonts w:asciiTheme="minorBidi" w:hAnsiTheme="minorBidi" w:hint="cs"/>
+                            <w:sz w:val="20"/>
+                            <w:szCs w:val="20"/>
+                            <w:rtl/>
+                          </w:rPr>
+                          <w:t>מבקש ביצוע חיפוש</w:t>
+                        </w:r>
+                      </w:p>
+                    </w:txbxContent>
+                  </v:textbox>
+                </v:shape>
+                <v:shape id="תיבת טקסט 2" o:spid="_x0000_s1029" type="#_x0000_t202" style="position:absolute;top:5253;width:9474;height:5175;flip:x;visibility:visible;mso-wrap-style:square;v-text-anchor:top" o:gfxdata="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" stroked="f">
+                  <v:textbox style="mso-fit-shape-to-text:t">
+                    <w:txbxContent>
+                      <w:p>
+                        <w:pPr>
+                          <w:jc w:val="center"/>
+                          <w:rPr>
+                            <w:rFonts w:asciiTheme="minorBidi" w:hAnsiTheme="minorBidi"/>
+                            <w:sz w:val="16"/>
+                            <w:szCs w:val="16"/>
+                          </w:rPr>
+                        </w:pPr>
+                        <w:r>
+                          <w:rPr>
+                            <w:rFonts w:asciiTheme="minorBidi" w:hAnsiTheme="minorBidi" w:hint="cs"/>
+                            <w:sz w:val="20"/>
+                            <w:szCs w:val="20"/>
+                            <w:rtl/>
+                          </w:rPr>
+                          <w:t>מקבל הודעת מציאה</w:t>
+                        </w:r>
+                      </w:p>
+                    </w:txbxContent>
+                  </v:textbox>
+                </v:shape>
+                <v:group id="קבוצה 13" o:spid="_x0000_s1030" style="position:absolute;left:341;width:64160;height:23730" coordsize="64160,23730" o:gfxdata="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">
+                  <v:group id="קבוצה 14" o:spid="_x0000_s1031" style="position:absolute;left:9758;width:54402;height:23730" coordorigin="5782,1159" coordsize="54402,23730" o:gfxdata="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">
+                    <v:group id="קבוצה 15" o:spid="_x0000_s1032" style="position:absolute;left:5782;top:1159;width:54403;height:23731" coordorigin="5783,1160" coordsize="54403,23732" o:gfxdata="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">
+                      <v:shape id="תיבת טקסט 2" o:spid="_x0000_s1033" type="#_x0000_t202" style="position:absolute;left:45716;top:15079;width:8922;height:3601;flip:x;visibility:visible;mso-wrap-style:square;v-text-anchor:top" o:gfxdata="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" stroked="f">
+                        <v:textbox style="mso-fit-shape-to-text:t">
+                          <w:txbxContent>
+                            <w:p>
+                              <w:pPr>
+                                <w:rPr>
+                                  <w:rFonts w:asciiTheme="minorBidi" w:hAnsiTheme="minorBidi"/>
+                                  <w:sz w:val="16"/>
+                                  <w:szCs w:val="16"/>
+                                </w:rPr>
+                              </w:pPr>
+                              <w:r>
+                                <w:rPr>
+                                  <w:rFonts w:asciiTheme="minorBidi" w:hAnsiTheme="minorBidi" w:hint="cs"/>
+                                  <w:sz w:val="20"/>
+                                  <w:szCs w:val="20"/>
+                                  <w:rtl/>
+                                </w:rPr>
+                                <w:t>בוחר קטגוריה</w:t>
+                              </w:r>
+                            </w:p>
+                          </w:txbxContent>
+                        </v:textbox>
+                      </v:shape>
+                      <v:group id="קבוצה 17" o:spid="_x0000_s1034" style="position:absolute;left:5783;top:1160;width:54403;height:23732" coordorigin="5783,1160" coordsize="54403,23732" o:gfxdata="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">
+                        <v:shape id="תיבת טקסט 2" o:spid="_x0000_s1035" type="#_x0000_t202" style="position:absolute;left:52062;top:20401;width:8052;height:3601;flip:x;visibility:visible;mso-wrap-style:square;v-text-anchor:top" o:gfxdata="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" stroked="f">
+                          <v:textbox style="mso-fit-shape-to-text:t">
+                            <w:txbxContent>
+                              <w:p>
+                                <w:pPr>
+                                  <w:rPr>
+                                    <w:rFonts w:asciiTheme="minorBidi" w:hAnsiTheme="minorBidi"/>
+                                    <w:sz w:val="16"/>
+                                    <w:szCs w:val="16"/>
+                                  </w:rPr>
+                                </w:pPr>
+                                <w:r>
+                                  <w:rPr>
+                                    <w:rFonts w:asciiTheme="minorBidi" w:hAnsiTheme="minorBidi" w:hint="cs"/>
+                                    <w:sz w:val="20"/>
+                                    <w:szCs w:val="20"/>
+                                    <w:rtl/>
+                                  </w:rPr>
+                                  <w:t>מוחק חיפוש</w:t>
+                                </w:r>
+                              </w:p>
+                            </w:txbxContent>
+                          </v:textbox>
+                        </v:shape>
+                        <v:shape id="תיבת טקסט 2" o:spid="_x0000_s1036" type="#_x0000_t202" style="position:absolute;left:30567;top:19717;width:10237;height:5175;flip:x;visibility:visible;mso-wrap-style:square;v-text-anchor:top" o:gfxdata="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" stroked="f">
+                          <v:textbox style="mso-fit-shape-to-text:t">
+                            <w:txbxContent>
+                              <w:p>
+                                <w:pPr>
+                                  <w:jc w:val="center"/>
+                                  <w:rPr>
+                                    <w:rFonts w:asciiTheme="minorBidi" w:hAnsiTheme="minorBidi"/>
+                                    <w:sz w:val="16"/>
+                                    <w:szCs w:val="16"/>
+                                  </w:rPr>
+                                </w:pPr>
+                                <w:r>
+                                  <w:rPr>
+                                    <w:rFonts w:asciiTheme="minorBidi" w:hAnsiTheme="minorBidi" w:hint="cs"/>
+                                    <w:sz w:val="20"/>
+                                    <w:szCs w:val="20"/>
+                                    <w:rtl/>
+                                  </w:rPr>
+                                  <w:t xml:space="preserve">צופה </w:t>
+                                </w:r>
+                                <w:proofErr w:type="spellStart"/>
+                                <w:r>
+                                  <w:rPr>
+                                    <w:rFonts w:asciiTheme="minorBidi" w:hAnsiTheme="minorBidi" w:hint="cs"/>
+                                    <w:sz w:val="20"/>
+                                    <w:szCs w:val="20"/>
+                                    <w:rtl/>
+                                  </w:rPr>
+                                  <w:t>בהסטוריית</w:t>
+                                </w:r>
+                                <w:proofErr w:type="spellEnd"/>
+                                <w:r>
+                                  <w:rPr>
+                                    <w:rFonts w:asciiTheme="minorBidi" w:hAnsiTheme="minorBidi" w:hint="cs"/>
+                                    <w:sz w:val="20"/>
+                                    <w:szCs w:val="20"/>
+                                    <w:rtl/>
+                                  </w:rPr>
+                                  <w:t xml:space="preserve"> חיפושים</w:t>
+                                </w:r>
+                              </w:p>
+                            </w:txbxContent>
+                          </v:textbox>
+                        </v:shape>
+                        <v:group id="קבוצה 20" o:spid="_x0000_s1037" style="position:absolute;left:5783;top:1160;width:48995;height:22858" coordorigin="5783,1160" coordsize="48995,22858" o:gfxdata="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">
+                          <v:shape id="תיבת טקסט 2" o:spid="_x0000_s1038" type="#_x0000_t202" style="position:absolute;left:32274;top:14944;width:7296;height:3600;flip:x;visibility:visible;mso-wrap-style:square;v-text-anchor:top" o:gfxdata="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" stroked="f">
+                            <v:textbox style="mso-fit-shape-to-text:t">
+                              <w:txbxContent>
+                                <w:p>
+                                  <w:pPr>
+                                    <w:rPr>
+                                      <w:rFonts w:asciiTheme="minorBidi" w:hAnsiTheme="minorBidi"/>
+                                      <w:sz w:val="16"/>
+                                      <w:szCs w:val="16"/>
+                                    </w:rPr>
+                                  </w:pPr>
+                                  <w:r>
+                                    <w:rPr>
+                                      <w:rFonts w:asciiTheme="minorBidi" w:hAnsiTheme="minorBidi" w:hint="cs"/>
+                                      <w:sz w:val="20"/>
+                                      <w:szCs w:val="20"/>
+                                      <w:rtl/>
+                                    </w:rPr>
+                                    <w:t>בוחר פריט</w:t>
+                                  </w:r>
+                                </w:p>
+                              </w:txbxContent>
+                            </v:textbox>
+                          </v:shape>
+                          <v:group id="קבוצה 22" o:spid="_x0000_s1039" style="position:absolute;left:5783;top:1160;width:48995;height:22858" coordorigin="5783,1160" coordsize="48995,22858" o:gfxdata="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">
+                            <v:shape id="תיבת טקסט 2" o:spid="_x0000_s1040" type="#_x0000_t202" style="position:absolute;left:38688;top:8529;width:8922;height:3601;flip:x;visibility:visible;mso-wrap-style:square;v-text-anchor:top" o:gfxdata="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" stroked="f">
+                              <v:textbox style="mso-fit-shape-to-text:t">
+                                <w:txbxContent>
+                                  <w:p>
+                                    <w:pPr>
+                                      <w:rPr>
+                                        <w:rFonts w:asciiTheme="minorBidi" w:hAnsiTheme="minorBidi"/>
+                                        <w:sz w:val="16"/>
+                                        <w:szCs w:val="16"/>
+                                      </w:rPr>
+                                    </w:pPr>
+                                    <w:r>
+                                      <w:rPr>
+                                        <w:rFonts w:asciiTheme="minorBidi" w:hAnsiTheme="minorBidi" w:hint="cs"/>
+                                        <w:sz w:val="20"/>
+                                        <w:szCs w:val="20"/>
+                                        <w:rtl/>
+                                      </w:rPr>
+                                      <w:t>מעדכן פרטים</w:t>
+                                    </w:r>
+                                  </w:p>
+                                </w:txbxContent>
+                              </v:textbox>
+                            </v:shape>
+                            <v:group id="קבוצה 24" o:spid="_x0000_s1041" style="position:absolute;left:5783;top:1160;width:48995;height:22858" coordorigin="5783,1160" coordsize="48995,22858" o:gfxdata="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">
+                              <v:shape id="תיבת טקסט 2" o:spid="_x0000_s1042" type="#_x0000_t202" style="position:absolute;left:38756;top:1296;width:5112;height:3601;flip:x;visibility:visible;mso-wrap-style:square;v-text-anchor:top" o:gfxdata="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" stroked="f">
+                                <v:textbox style="mso-fit-shape-to-text:t">
+                                  <w:txbxContent>
+                                    <w:p>
+                                      <w:pPr>
+                                        <w:rPr>
+                                          <w:rFonts w:asciiTheme="minorBidi" w:hAnsiTheme="minorBidi"/>
+                                          <w:sz w:val="16"/>
+                                          <w:szCs w:val="16"/>
+                                        </w:rPr>
+                                      </w:pPr>
+                                      <w:r>
+                                        <w:rPr>
+                                          <w:rFonts w:asciiTheme="minorBidi" w:hAnsiTheme="minorBidi"/>
+                                          <w:sz w:val="20"/>
+                                          <w:szCs w:val="20"/>
+                                          <w:rtl/>
+                                        </w:rPr>
+                                        <w:t>נרשם</w:t>
+                                      </w:r>
+                                    </w:p>
+                                  </w:txbxContent>
+                                </v:textbox>
+                              </v:shape>
+                              <v:group id="קבוצה 26" o:spid="_x0000_s1043" style="position:absolute;left:5783;top:1160;width:48995;height:22858" coordorigin="5783,1160" coordsize="48995,22858" o:gfxdata="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">
+                                <v:shape id="תיבת טקסט 2" o:spid="_x0000_s1044" type="#_x0000_t202" style="position:absolute;left:39028;top:17252;width:7983;height:3601;rotation:2082703fd;flip:x;visibility:visible;mso-wrap-style:square;v-text-anchor:top" o:gfxdata="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" stroked="f">
+                                  <v:textbox style="mso-fit-shape-to-text:t">
+                                    <w:txbxContent>
+                                      <w:p>
+                                        <w:pPr>
+                                          <w:rPr>
+                                            <w:rFonts w:asciiTheme="minorBidi" w:hAnsiTheme="minorBidi"/>
+                                            <w:sz w:val="20"/>
+                                            <w:szCs w:val="20"/>
+                                            <w:rtl/>
+                                            <w:cs/>
+                                          </w:rPr>
+                                        </w:pPr>
+                                        <w:r>
+                                          <w:rPr>
+                                            <w:rFonts w:asciiTheme="minorBidi" w:hAnsiTheme="minorBidi" w:cs="Arial" w:hint="cs"/>
+                                            <w:sz w:val="20"/>
+                                            <w:szCs w:val="20"/>
+                                            <w:rtl/>
+                                          </w:rPr>
+                                          <w:t>&gt;</w:t>
+                                        </w:r>
+                                        <w:r>
+                                          <w:rPr>
+                                            <w:rFonts w:asciiTheme="minorBidi" w:hAnsiTheme="minorBidi"/>
+                                            <w:sz w:val="20"/>
+                                            <w:szCs w:val="20"/>
+                                          </w:rPr>
+                                          <w:t>extend</w:t>
+                                        </w:r>
+                                        <w:r>
+                                          <w:rPr>
+                                            <w:rFonts w:asciiTheme="minorBidi" w:hAnsiTheme="minorBidi" w:cs="Arial" w:hint="cs"/>
+                                            <w:sz w:val="20"/>
+                                            <w:szCs w:val="20"/>
+                                            <w:rtl/>
+                                          </w:rPr>
+                                          <w:t>&lt;</w:t>
+                                        </w:r>
+                                      </w:p>
+                                    </w:txbxContent>
+                                  </v:textbox>
+                                </v:shape>
+                                <v:shape id="תיבת טקסט 2" o:spid="_x0000_s1045" type="#_x0000_t202" style="position:absolute;left:38551;top:13359;width:7982;height:3601;flip:x;visibility:visible;mso-wrap-style:square;v-text-anchor:top" o:gfxdata="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" stroked="f">
+                                  <v:textbox style="mso-fit-shape-to-text:t">
+                                    <w:txbxContent>
+                                      <w:p>
+                                        <w:pPr>
+                                          <w:rPr>
+                                            <w:rFonts w:asciiTheme="minorBidi" w:hAnsiTheme="minorBidi"/>
+                                            <w:sz w:val="20"/>
+                                            <w:szCs w:val="20"/>
+                                            <w:rtl/>
+                                            <w:cs/>
+                                          </w:rPr>
+                                        </w:pPr>
+                                        <w:r>
+                                          <w:rPr>
+                                            <w:rFonts w:asciiTheme="minorBidi" w:hAnsiTheme="minorBidi" w:cs="Arial"/>
+                                            <w:sz w:val="20"/>
+                                            <w:szCs w:val="20"/>
+                                            <w:rtl/>
+                                          </w:rPr>
+                                          <w:t>&lt;</w:t>
+                                        </w:r>
+                                        <w:proofErr w:type="spellStart"/>
+                                        <w:r>
+                                          <w:rPr>
+                                            <w:rFonts w:asciiTheme="minorBidi" w:hAnsiTheme="minorBidi" w:cs="Arial"/>
+                                            <w:sz w:val="20"/>
+                                            <w:szCs w:val="20"/>
+                                            <w:rtl/>
+                                          </w:rPr>
+                                          <w:t>include</w:t>
+                                        </w:r>
+                                        <w:proofErr w:type="spellEnd"/>
+                                        <w:r>
+                                          <w:rPr>
+                                            <w:rFonts w:asciiTheme="minorBidi" w:hAnsiTheme="minorBidi" w:cs="Arial"/>
+                                            <w:sz w:val="20"/>
+                                            <w:szCs w:val="20"/>
+                                            <w:rtl/>
+                                          </w:rPr>
+                                          <w:t>&gt;</w:t>
+                                        </w:r>
+                                      </w:p>
+                                    </w:txbxContent>
+                                  </v:textbox>
+                                </v:shape>
+                                <v:shape id="תיבת טקסט 2" o:spid="_x0000_s1046" type="#_x0000_t202" style="position:absolute;left:35139;top:5048;width:7982;height:3601;flip:x;visibility:visible;mso-wrap-style:square;v-text-anchor:top" o:gfxdata="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" stroked="f">
+                                  <v:textbox style="mso-fit-shape-to-text:t">
+                                    <w:txbxContent>
+                                      <w:p>
+                                        <w:pPr>
+                                          <w:rPr>
+                                            <w:rFonts w:asciiTheme="minorBidi" w:hAnsiTheme="minorBidi"/>
+                                            <w:sz w:val="20"/>
+                                            <w:szCs w:val="20"/>
+                                          </w:rPr>
+                                        </w:pPr>
+                                        <w:r>
+                                          <w:rPr>
+                                            <w:rFonts w:asciiTheme="minorBidi" w:hAnsiTheme="minorBidi" w:cs="Arial"/>
+                                            <w:sz w:val="20"/>
+                                            <w:szCs w:val="20"/>
+                                            <w:rtl/>
+                                          </w:rPr>
+                                          <w:t>&lt;</w:t>
+                                        </w:r>
+                                        <w:proofErr w:type="spellStart"/>
+                                        <w:r>
+                                          <w:rPr>
+                                            <w:rFonts w:asciiTheme="minorBidi" w:hAnsiTheme="minorBidi" w:cs="Arial"/>
+                                            <w:sz w:val="20"/>
+                                            <w:szCs w:val="20"/>
+                                            <w:rtl/>
+                                          </w:rPr>
+                                          <w:t>include</w:t>
+                                        </w:r>
+                                        <w:proofErr w:type="spellEnd"/>
+                                        <w:r>
+                                          <w:rPr>
+                                            <w:rFonts w:asciiTheme="minorBidi" w:hAnsiTheme="minorBidi" w:cs="Arial"/>
+                                            <w:sz w:val="20"/>
+                                            <w:szCs w:val="20"/>
+                                            <w:rtl/>
+                                          </w:rPr>
+                                          <w:t>&gt;</w:t>
+                                        </w:r>
+                                      </w:p>
+                                    </w:txbxContent>
+                                  </v:textbox>
+                                </v:shape>
+                                <v:group id="קבוצה 30" o:spid="_x0000_s1047" style="position:absolute;left:5783;top:1160;width:48995;height:22858" coordorigin="5783,1160" coordsize="48995,22858" o:gfxdata="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">
+                                  <v:shape id="תיבת טקסט 2" o:spid="_x0000_s1048" type="#_x0000_t202" style="position:absolute;left:17981;top:4218;width:6287;height:3760;flip:x;visibility:visible;mso-wrap-style:square;v-text-anchor:top" o:gfxdata="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" stroked="f">
+                                    <v:textbox style="mso-fit-shape-to-text:t">
+                                      <w:txbxContent>
+                                        <w:p>
+                                          <w:pPr>
+                                            <w:rPr>
+                                              <w:rFonts w:asciiTheme="minorBidi" w:hAnsiTheme="minorBidi"/>
+                                            </w:rPr>
+                                          </w:pPr>
+                                          <w:proofErr w:type="spellStart"/>
+                                          <w:proofErr w:type="gramStart"/>
+                                          <w:r>
+                                            <w:rPr>
+                                              <w:rFonts w:asciiTheme="minorBidi" w:hAnsiTheme="minorBidi"/>
+                                            </w:rPr>
+                                            <w:t>ser</w:t>
+                                          </w:r>
+                                          <w:proofErr w:type="spellEnd"/>
+                                          <w:r>
+                                            <w:rPr>
+                                              <w:rFonts w:asciiTheme="minorBidi" w:hAnsiTheme="minorBidi" w:cs="Arial"/>
+                                              <w:rtl/>
+                                            </w:rPr>
+                                            <w:t>U</w:t>
+                                          </w:r>
+                                          <w:proofErr w:type="gramEnd"/>
+                                        </w:p>
+                                      </w:txbxContent>
+                                    </v:textbox>
+                                  </v:shape>
+                                  <v:group id="קבוצה 32" o:spid="_x0000_s1049" style="position:absolute;left:18083;top:6823;width:6547;height:12275" coordsize="6550,12276" o:gfxdata="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">
+                                    <v:oval id="אליפסה 33" o:spid="_x0000_s1050" style="position:absolute;left:614;width:5111;height:3952;visibility:visible;mso-wrap-style:square;v-text-anchor:middle" o:gfxdata="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" fillcolor="white [3201]" strokecolor="black [3200]" strokeweight=".25pt">
+                                      <v:stroke joinstyle="miter"/>
+                                    </v:oval>
+                                    <v:line id="מחבר ישר 34" o:spid="_x0000_s1051" style="position:absolute;visibility:visible;mso-wrap-style:square" from="3138,3957" to="3207,8871" o:connectortype="straight" o:gfxdata="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" strokecolor="black [3200]" strokeweight=".5pt">
+                                      <v:stroke joinstyle="miter"/>
+                                    </v:line>
+                                    <v:line id="מחבר ישר 35" o:spid="_x0000_s1052" style="position:absolute;visibility:visible;mso-wrap-style:square" from="0,6209" to="6550,6209" o:connectortype="straight" o:gfxdata="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" strokecolor="black [3200]" strokeweight=".5pt">
+                                      <v:stroke joinstyle="miter"/>
+                                    </v:line>
+                                    <v:line id="מחבר ישר 36" o:spid="_x0000_s1053" style="position:absolute;flip:y;visibility:visible;mso-wrap-style:square" from="341,8939" to="3194,11941" o:connectortype="straight" o:gfxdata="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" strokecolor="black [3200]" strokeweight=".5pt">
+                                      <v:stroke joinstyle="miter"/>
+                                    </v:line>
+                                    <v:line id="מחבר ישר 37" o:spid="_x0000_s1054" style="position:absolute;flip:x y;visibility:visible;mso-wrap-style:square" from="3138,8802" to="6072,12276" o:connectortype="straight" o:gfxdata="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" strokecolor="black [3200]" strokeweight=".5pt">
+                                      <v:stroke joinstyle="miter"/>
+                                    </v:line>
+                                  </v:group>
+                                  <v:shapetype id="_x0000_t32" coordsize="21600,21600" o:spt="32" o:oned="t" path="m,l21600,21600e" filled="f">
+                                    <v:path arrowok="t" fillok="f" o:connecttype="none"/>
+                                    <o:lock v:ext="edit" shapetype="t"/>
+                                  </v:shapetype>
+                                  <v:shape id="מחבר חץ ישר 38" o:spid="_x0000_s1055" type="#_x0000_t32" style="position:absolute;left:8580;top:3616;width:8820;height:3475;flip:x y;visibility:visible;mso-wrap-style:square" o:connectortype="straight" o:gfxdata="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" strokecolor="black [3200]" strokeweight=".5pt">
+                                    <v:stroke endarrow="block" joinstyle="miter"/>
+                                  </v:shape>
+                                  <v:shape id="מחבר חץ ישר 39" o:spid="_x0000_s1056" type="#_x0000_t32" style="position:absolute;left:6655;top:13983;width:9602;height:2118;flip:x;visibility:visible;mso-wrap-style:square" o:connectortype="straight" o:gfxdata="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" strokecolor="black [3200]" strokeweight=".5pt">
+                                    <v:stroke endarrow="block" joinstyle="miter"/>
+                                  </v:shape>
+                                  <v:shape id="מחבר חץ ישר 40" o:spid="_x0000_s1057" type="#_x0000_t32" style="position:absolute;left:5783;top:8667;width:10730;height:1792;visibility:visible;mso-wrap-style:square" o:connectortype="straight" o:gfxdata="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" strokecolor="black [3200]" strokeweight=".5pt">
+                                    <v:stroke endarrow="block" joinstyle="miter"/>
+                                  </v:shape>
+                                  <v:shape id="מחבר חץ ישר 41" o:spid="_x0000_s1058" type="#_x0000_t32" style="position:absolute;left:25726;top:17673;width:4162;height:2184;visibility:visible;mso-wrap-style:square" o:connectortype="straight" o:gfxdata="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" strokecolor="black [3200]" strokeweight=".5pt">
+                                    <v:stroke endarrow="block" joinstyle="miter"/>
+                                  </v:shape>
+                                  <v:shape id="מחבר חץ ישר 42" o:spid="_x0000_s1059" type="#_x0000_t32" style="position:absolute;left:26749;top:3002;width:9895;height:4708;flip:y;visibility:visible;mso-wrap-style:square" o:connectortype="straight" o:gfxdata="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" strokecolor="black [3200]" strokeweight=".5pt">
+                                    <v:stroke endarrow="block" joinstyle="miter"/>
+                                  </v:shape>
+                                  <v:shape id="מחבר חץ ישר 43" o:spid="_x0000_s1060" type="#_x0000_t32" style="position:absolute;left:27090;top:9825;width:11257;height:100;visibility:visible;mso-wrap-style:square" o:connectortype="straight" o:gfxdata="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" strokecolor="black [3200]" strokeweight=".5pt">
+                                    <v:stroke endarrow="block" joinstyle="miter"/>
+                                  </v:shape>
+                                  <v:shape id="מחבר חץ ישר 44" o:spid="_x0000_s1061" type="#_x0000_t32" style="position:absolute;left:26749;top:13170;width:5050;height:2797;visibility:visible;mso-wrap-style:square" o:connectortype="straight" o:gfxdata="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" strokecolor="black [3200]" strokeweight=".5pt">
+                                    <v:stroke endarrow="block" joinstyle="miter"/>
+                                  </v:shape>
+                                  <v:oval id="אליפסה 45" o:spid="_x0000_s1062" style="position:absolute;left:37184;top:1160;width:7506;height:2814;visibility:visible;mso-wrap-style:square;v-text-anchor:middle" o:gfxdata="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" filled="f" strokecolor="black [1600]" strokeweight="1pt">
+                                    <v:stroke joinstyle="miter"/>
+                                  </v:oval>
+                                  <v:oval id="אליפסה 46" o:spid="_x0000_s1063" style="position:absolute;left:38347;top:8256;width:9144;height:3341;visibility:visible;mso-wrap-style:square;v-text-anchor:middle" o:gfxdata="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" filled="f" strokecolor="black [1600]" strokeweight="1pt">
+                                    <v:stroke joinstyle="miter"/>
+                                  </v:oval>
+                                  <v:oval id="אליפסה 47" o:spid="_x0000_s1064" style="position:absolute;left:32140;top:15012;width:7506;height:2815;visibility:visible;mso-wrap-style:square;v-text-anchor:middle" o:gfxdata="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" filled="f" strokecolor="black [1600]" strokeweight="1pt">
+                                    <v:stroke joinstyle="miter"/>
+                                  </v:oval>
+                                  <v:shape id="מחבר חץ ישר 48" o:spid="_x0000_s1065" type="#_x0000_t32" style="position:absolute;left:42035;top:3974;width:477;height:3807;flip:x y;visibility:visible;mso-wrap-style:square" o:connectortype="straight" o:gfxdata="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" strokecolor="black [3200]" strokeweight=".5pt">
+                                    <v:stroke endarrow="block" joinstyle="miter"/>
+                                  </v:shape>
+                                  <v:oval id="אליפסה 49" o:spid="_x0000_s1066" style="position:absolute;left:45375;top:14674;width:9403;height:3347;visibility:visible;mso-wrap-style:square;v-text-anchor:middle" o:gfxdata="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" filled="f" strokecolor="black [1600]" strokeweight="1pt">
+                                    <v:stroke joinstyle="miter"/>
+                                  </v:oval>
+                                  <v:oval id="אליפסה 50" o:spid="_x0000_s1067" style="position:absolute;left:30434;top:19448;width:10713;height:4570;visibility:visible;mso-wrap-style:square;v-text-anchor:middle" o:gfxdata="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" filled="f" strokecolor="black [1600]" strokeweight="1pt">
+                                    <v:stroke joinstyle="miter"/>
+                                  </v:oval>
+                                </v:group>
+                              </v:group>
+                            </v:group>
+                          </v:group>
+                          <v:shape id="מחבר חץ ישר 51" o:spid="_x0000_s1068" type="#_x0000_t32" style="position:absolute;left:40123;top:16102;width:5050;height:68;visibility:visible;mso-wrap-style:square" o:connectortype="straight" o:gfxdata="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" strokecolor="black [3200]" strokeweight=".5pt">
+                            <v:stroke endarrow="block" joinstyle="miter"/>
+                          </v:shape>
+                        </v:group>
+                        <v:shape id="תיבת טקסט 2" o:spid="_x0000_s1069" type="#_x0000_t202" style="position:absolute;left:43259;top:19447;width:7976;height:3601;flip:x;visibility:visible;mso-wrap-style:square;v-text-anchor:top" o:gfxdata="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" stroked="f">
+                          <v:textbox style="mso-fit-shape-to-text:t">
+                            <w:txbxContent>
+                              <w:p>
+                                <w:pPr>
+                                  <w:rPr>
+                                    <w:rFonts w:asciiTheme="minorBidi" w:hAnsiTheme="minorBidi"/>
+                                    <w:sz w:val="20"/>
+                                    <w:szCs w:val="20"/>
+                                    <w:rtl/>
+                                    <w:cs/>
+                                  </w:rPr>
+                                </w:pPr>
+                                <w:r>
+                                  <w:rPr>
+                                    <w:rFonts w:asciiTheme="minorBidi" w:hAnsiTheme="minorBidi" w:cs="Arial" w:hint="cs"/>
+                                    <w:sz w:val="20"/>
+                                    <w:szCs w:val="20"/>
+                                    <w:rtl/>
+                                  </w:rPr>
+                                  <w:t>&gt;</w:t>
+                                </w:r>
+                                <w:r>
+                                  <w:rPr>
+                                    <w:rFonts w:asciiTheme="minorBidi" w:hAnsiTheme="minorBidi"/>
+                                    <w:sz w:val="20"/>
+                                    <w:szCs w:val="20"/>
+                                  </w:rPr>
+                                  <w:t>extend</w:t>
+                                </w:r>
+                                <w:r>
+                                  <w:rPr>
+                                    <w:rFonts w:asciiTheme="minorBidi" w:hAnsiTheme="minorBidi" w:cs="Arial" w:hint="cs"/>
+                                    <w:sz w:val="20"/>
+                                    <w:szCs w:val="20"/>
+                                    <w:rtl/>
+                                  </w:rPr>
+                                  <w:t>&lt;</w:t>
+                                </w:r>
+                              </w:p>
+                            </w:txbxContent>
+                          </v:textbox>
+                        </v:shape>
+                        <v:shape id="מחבר חץ ישר 53" o:spid="_x0000_s1070" type="#_x0000_t32" style="position:absolute;left:41011;top:21154;width:10850;height:457;visibility:visible;mso-wrap-style:square" o:connectortype="straight" o:gfxdata="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" strokecolor="black [3200]" strokeweight=".5pt">
+                          <v:stroke endarrow="block" joinstyle="miter"/>
+                        </v:shape>
+                        <v:oval id="אליפסה 54" o:spid="_x0000_s1071" style="position:absolute;left:51929;top:19993;width:8257;height:3347;visibility:visible;mso-wrap-style:square;v-text-anchor:middle" o:gfxdata="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" filled="f" strokecolor="black [1600]" strokeweight="1pt">
+                          <v:stroke joinstyle="miter"/>
+                        </v:oval>
+                      </v:group>
+                    </v:group>
+                    <v:shape id="מחבר חץ ישר 55" o:spid="_x0000_s1072" type="#_x0000_t32" style="position:absolute;left:41011;top:17742;width:4916;height:3002;flip:y;visibility:visible;mso-wrap-style:square" o:connectortype="straight" o:gfxdata="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" strokecolor="black [3200]" strokeweight=".5pt">
+                      <v:stroke endarrow="block" joinstyle="miter"/>
+                    </v:shape>
+                  </v:group>
+                  <v:oval id="אליפסה 56" o:spid="_x0000_s1073" style="position:absolute;left:2320;top:341;width:9485;height:3548;visibility:visible;mso-wrap-style:square;v-text-anchor:middle" o:gfxdata="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" filled="f" strokecolor="black [1600]" strokeweight="1pt">
+                    <v:stroke joinstyle="miter"/>
+                  </v:oval>
+                  <v:oval id="אליפסה 57" o:spid="_x0000_s1074" style="position:absolute;top:5322;width:8869;height:3564;visibility:visible;mso-wrap-style:square;v-text-anchor:middle" o:gfxdata="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" filled="f" strokecolor="black [1600]" strokeweight="1pt">
+                    <v:stroke joinstyle="miter"/>
+                  </v:oval>
+                  <v:oval id="אליפסה 58" o:spid="_x0000_s1075" style="position:absolute;left:1637;top:13101;width:8869;height:3564;visibility:visible;mso-wrap-style:square;v-text-anchor:middle" o:gfxdata="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" filled="f" strokecolor="black [1600]" strokeweight="1pt">
+                    <v:stroke joinstyle="miter"/>
+                  </v:oval>
+                </v:group>
+                <w10:wrap anchorx="margin" anchory="page"/>
+              </v:group>
+            </w:pict>
+          </mc:Fallback>
+        </mc:AlternateContent>
+      </w:r>
+    </w:p>
+    <w:p>
+      <w:pPr>
+        <w:spacing w:after="0" w:line="360" w:lineRule="auto"/>
+        <w:rPr>
+          <w:rFonts w:asciiTheme="minorBidi" w:hAnsiTheme="minorBidi"/>
+          <w:b/>
+          <w:bCs/>
+          <w:rtl/>
+        </w:rPr>
+      </w:pPr>
+    </w:p>
+    <w:p>
+      <w:pPr>
+        <w:spacing w:after="0" w:line="360" w:lineRule="auto"/>
+        <w:rPr>
+          <w:rFonts w:asciiTheme="minorBidi" w:hAnsiTheme="minorBidi"/>
+          <w:b/>
+          <w:bCs/>
+          <w:rtl/>
+        </w:rPr>
+      </w:pPr>
+    </w:p>
+    <w:p>
+      <w:pPr>
+        <w:spacing w:after="0" w:line="360" w:lineRule="auto"/>
+        <w:rPr>
+          <w:rFonts w:asciiTheme="minorBidi" w:hAnsiTheme="minorBidi"/>
+          <w:b/>
+          <w:bCs/>
+          <w:rtl/>
+        </w:rPr>
+      </w:pPr>
+    </w:p>
+    <w:p>
+      <w:pPr>
+        <w:spacing w:after="0" w:line="360" w:lineRule="auto"/>
+        <w:rPr>
+          <w:rFonts w:asciiTheme="minorBidi" w:hAnsiTheme="minorBidi"/>
+          <w:b/>
+          <w:bCs/>
+          <w:rtl/>
+        </w:rPr>
+      </w:pPr>
+    </w:p>
+    <w:p>
+      <w:pPr>
+        <w:spacing w:after="0" w:line="360" w:lineRule="auto"/>
+        <w:rPr>
+          <w:rFonts w:asciiTheme="minorBidi" w:hAnsiTheme="minorBidi"/>
+          <w:b/>
+          <w:bCs/>
+          <w:rtl/>
+        </w:rPr>
+      </w:pPr>
+    </w:p>
+    <w:p>
+      <w:pPr>
+        <w:spacing w:after="0" w:line="360" w:lineRule="auto"/>
+        <w:rPr>
+          <w:rFonts w:asciiTheme="minorBidi" w:hAnsiTheme="minorBidi"/>
+          <w:b/>
+          <w:bCs/>
+          <w:rtl/>
+        </w:rPr>
+      </w:pPr>
+    </w:p>
+    <w:p>
+      <w:pPr>
+        <w:spacing w:after="0" w:line="360" w:lineRule="auto"/>
+        <w:rPr>
+          <w:rFonts w:asciiTheme="minorBidi" w:hAnsiTheme="minorBidi"/>
+          <w:b/>
+          <w:bCs/>
+          <w:rtl/>
+        </w:rPr>
+      </w:pPr>
+    </w:p>
+    <w:p>
+      <w:pPr>
+        <w:spacing w:after="0" w:line="360" w:lineRule="auto"/>
+        <w:rPr>
+          <w:rFonts w:asciiTheme="minorBidi" w:hAnsiTheme="minorBidi"/>
+          <w:b/>
+          <w:bCs/>
+          <w:rtl/>
+        </w:rPr>
+      </w:pPr>
+    </w:p>
+    <w:p>
+      <w:pPr>
+        <w:spacing w:after="0" w:line="360" w:lineRule="auto"/>
+        <w:rPr>
+          <w:rFonts w:asciiTheme="minorBidi" w:hAnsiTheme="minorBidi"/>
+          <w:b/>
+          <w:bCs/>
+          <w:rtl/>
+        </w:rPr>
+      </w:pPr>
+    </w:p>
+    <w:p>
+      <w:pPr>
+        <w:spacing w:after="0" w:line="360" w:lineRule="auto"/>
+        <w:rPr>
+          <w:rFonts w:asciiTheme="minorBidi" w:hAnsiTheme="minorBidi"/>
+          <w:b/>
+          <w:bCs/>
+          <w:rtl/>
+        </w:rPr>
+      </w:pPr>
+    </w:p>
+    <w:p>
+      <w:pPr>
+        <w:spacing w:after="0" w:line="360" w:lineRule="auto"/>
+        <w:rPr>
+          <w:rFonts w:asciiTheme="minorBidi" w:hAnsiTheme="minorBidi"/>
+          <w:b/>
+          <w:bCs/>
+          <w:rtl/>
+        </w:rPr>
+      </w:pPr>
+    </w:p>
+    <w:p>
+      <w:pPr>
+        <w:spacing w:after="0" w:line="360" w:lineRule="auto"/>
+        <w:rPr>
+          <w:rFonts w:asciiTheme="minorBidi" w:hAnsiTheme="minorBidi"/>
+          <w:b/>
+          <w:bCs/>
+          <w:rtl/>
+        </w:rPr>
+      </w:pPr>
+    </w:p>
+    <w:p>
+      <w:pPr>
+        <w:spacing w:after="0" w:line="360" w:lineRule="auto"/>
+        <w:rPr>
+          <w:rFonts w:asciiTheme="minorBidi" w:hAnsiTheme="minorBidi"/>
+          <w:b/>
+          <w:bCs/>
+          <w:rtl/>
+        </w:rPr>
+      </w:pPr>
+    </w:p>
+    <w:p>
+      <w:pPr>
+        <w:spacing w:after="0" w:line="360" w:lineRule="auto"/>
+        <w:rPr>
+          <w:rFonts w:asciiTheme="minorBidi" w:hAnsiTheme="minorBidi"/>
+          <w:b/>
+          <w:bCs/>
+          <w:rtl/>
+        </w:rPr>
+      </w:pPr>
+    </w:p>
+    <w:p>
+      <w:pPr>
+        <w:spacing w:after="0" w:line="360" w:lineRule="auto"/>
+        <w:rPr>
+          <w:rFonts w:asciiTheme="minorBidi" w:hAnsiTheme="minorBidi"/>
+          <w:b/>
+          <w:bCs/>
+          <w:rtl/>
+        </w:rPr>
+      </w:pPr>
+    </w:p>
+    <w:p>
+      <w:pPr>
+        <w:spacing w:after="0" w:line="360" w:lineRule="auto"/>
+        <w:rPr>
+          <w:rFonts w:asciiTheme="minorBidi" w:hAnsiTheme="minorBidi"/>
+          <w:b/>
+          <w:bCs/>
+          <w:rtl/>
+        </w:rPr>
+      </w:pPr>
+    </w:p>
+    <w:p>
+      <w:pPr>
+        <w:spacing w:after="0" w:line="360" w:lineRule="auto"/>
+        <w:rPr>
+          <w:rFonts w:asciiTheme="minorBidi" w:hAnsiTheme="minorBidi"/>
+          <w:b/>
+          <w:bCs/>
+          <w:rtl/>
+        </w:rPr>
+      </w:pPr>
+      <w:r>
+        <w:rPr>
+          <w:rFonts w:asciiTheme="minorBidi" w:hAnsiTheme="minorBidi"/>
+          <w:noProof/>
+          <w:rtl/>
+        </w:rPr>
+        <mc:AlternateContent>
+          <mc:Choice Requires="wpg">
+            <w:drawing>
+              <wp:anchor distT="0" distB="0" distL="114300" distR="114300" simplePos="0" relativeHeight="251669504" behindDoc="0" locked="0" layoutInCell="1" allowOverlap="1" wp14:anchorId="3EB44521" wp14:editId="390D1983">
+                <wp:simplePos x="0" y="0"/>
+                <wp:positionH relativeFrom="margin">
+                  <wp:posOffset>162117</wp:posOffset>
+                </wp:positionH>
+                <wp:positionV relativeFrom="paragraph">
+                  <wp:posOffset>-340360</wp:posOffset>
+                </wp:positionV>
+                <wp:extent cx="6084485" cy="2215144"/>
+                <wp:effectExtent l="0" t="0" r="12065" b="0"/>
+                <wp:wrapNone/>
+                <wp:docPr id="304" name="קבוצה 304"/>
+                <wp:cNvGraphicFramePr/>
+                <a:graphic xmlns:a="http://schemas.openxmlformats.org/drawingml/2006/main">
+                  <a:graphicData uri="http://schemas.microsoft.com/office/word/2010/wordprocessingGroup">
+                    <wpg:wgp>
+                      <wpg:cNvGrpSpPr/>
+                      <wpg:grpSpPr>
+                        <a:xfrm>
+                          <a:off x="0" y="0"/>
+                          <a:ext cx="6084485" cy="2215144"/>
+                          <a:chOff x="0" y="0"/>
+                          <a:chExt cx="6084485" cy="2215144"/>
+                        </a:xfrm>
+                      </wpg:grpSpPr>
+                      <wps:wsp>
+                        <wps:cNvPr id="303" name="תיבת טקסט 2"/>
+                        <wps:cNvSpPr txBox="1">
+                          <a:spLocks noChangeArrowheads="1"/>
+                        </wps:cNvSpPr>
+                        <wps:spPr bwMode="auto">
+                          <a:xfrm flipH="1">
+                            <a:off x="95517" y="102359"/>
+                            <a:ext cx="955039" cy="517524"/>
+                          </a:xfrm>
+                          <a:prstGeom prst="rect">
+                            <a:avLst/>
+                          </a:prstGeom>
+                          <a:solidFill>
+                            <a:srgbClr val="FFFFFF"/>
+                          </a:solidFill>
+                          <a:ln w="9525">
+                            <a:noFill/>
+                            <a:miter lim="800000"/>
+                            <a:headEnd/>
+                            <a:tailEnd/>
+                          </a:ln>
+                        </wps:spPr>
+                        <wps:txbx>
+                          <w:txbxContent>
+                            <w:p>
+                              <w:pPr>
+                                <w:jc w:val="center"/>
+                                <w:rPr>
+                                  <w:rFonts w:asciiTheme="minorBidi" w:hAnsiTheme="minorBidi"/>
+                                  <w:sz w:val="16"/>
+                                  <w:szCs w:val="16"/>
+                                </w:rPr>
+                              </w:pPr>
+                              <w:r>
+                                <w:rPr>
+                                  <w:rFonts w:asciiTheme="minorBidi" w:hAnsiTheme="minorBidi" w:hint="cs"/>
+                                  <w:sz w:val="20"/>
+                                  <w:szCs w:val="20"/>
+                                  <w:rtl/>
+                                </w:rPr>
+                                <w:t>צופה בחיפושים שנמצאו אצלו</w:t>
+                              </w:r>
+                            </w:p>
+                          </w:txbxContent>
+                        </wps:txbx>
+                        <wps:bodyPr rot="0" vert="horz" wrap="square" lIns="91440" tIns="45720" rIns="91440" bIns="45720" anchor="t" anchorCtr="0">
+                          <a:spAutoFit/>
+                        </wps:bodyPr>
+                      </wps:wsp>
+                      <wpg:grpSp>
+                        <wpg:cNvPr id="250" name="קבוצה 250"/>
+                        <wpg:cNvGrpSpPr/>
+                        <wpg:grpSpPr>
+                          <a:xfrm>
+                            <a:off x="2074460" y="0"/>
+                            <a:ext cx="4010025" cy="2215144"/>
+                            <a:chOff x="1808328" y="116006"/>
+                            <a:chExt cx="4010717" cy="2216082"/>
+                          </a:xfrm>
+                        </wpg:grpSpPr>
+                        <wps:wsp>
+                          <wps:cNvPr id="251" name="תיבת טקסט 2"/>
+                          <wps:cNvSpPr txBox="1">
+                            <a:spLocks noChangeArrowheads="1"/>
+                          </wps:cNvSpPr>
+                          <wps:spPr bwMode="auto">
+                            <a:xfrm flipH="1">
+                              <a:off x="4885476" y="1487601"/>
+                              <a:ext cx="892963" cy="517743"/>
+                            </a:xfrm>
+                            <a:prstGeom prst="rect">
+                              <a:avLst/>
+                            </a:prstGeom>
+                            <a:solidFill>
+                              <a:srgbClr val="FFFFFF"/>
+                            </a:solidFill>
+                            <a:ln w="9525">
+                              <a:noFill/>
+                              <a:miter lim="800000"/>
+                              <a:headEnd/>
+                              <a:tailEnd/>
+                            </a:ln>
+                          </wps:spPr>
+                          <wps:txbx>
+                            <w:txbxContent>
+                              <w:p>
+                                <w:pPr>
+                                  <w:jc w:val="center"/>
+                                  <w:rPr>
+                                    <w:rFonts w:asciiTheme="minorBidi" w:hAnsiTheme="minorBidi"/>
+                                    <w:sz w:val="16"/>
+                                    <w:szCs w:val="16"/>
+                                  </w:rPr>
+                                </w:pPr>
+                                <w:r>
+                                  <w:rPr>
+                                    <w:rFonts w:asciiTheme="minorBidi" w:hAnsiTheme="minorBidi" w:hint="cs"/>
+                                    <w:sz w:val="20"/>
+                                    <w:szCs w:val="20"/>
+                                    <w:rtl/>
+                                  </w:rPr>
+                                  <w:t>בוחר מרשימת קטגוריות</w:t>
+                                </w:r>
+                              </w:p>
+                            </w:txbxContent>
+                          </wps:txbx>
+                          <wps:bodyPr rot="0" vert="horz" wrap="square" lIns="91440" tIns="45720" rIns="91440" bIns="45720" anchor="t" anchorCtr="0">
+                            <a:spAutoFit/>
+                          </wps:bodyPr>
+                        </wps:wsp>
+                        <wpg:grpSp>
+                          <wpg:cNvPr id="252" name="קבוצה 252"/>
+                          <wpg:cNvGrpSpPr/>
+                          <wpg:grpSpPr>
+                            <a:xfrm>
+                              <a:off x="1808328" y="116006"/>
+                              <a:ext cx="4010717" cy="2216082"/>
+                              <a:chOff x="1808328" y="116006"/>
+                              <a:chExt cx="4010717" cy="2216082"/>
+                            </a:xfrm>
+                          </wpg:grpSpPr>
+                          <wps:wsp>
+                            <wps:cNvPr id="254" name="תיבת טקסט 2"/>
+                            <wps:cNvSpPr txBox="1">
+                              <a:spLocks noChangeArrowheads="1"/>
+                            </wps:cNvSpPr>
+                            <wps:spPr bwMode="auto">
+                              <a:xfrm flipH="1">
+                                <a:off x="3056730" y="1971891"/>
+                                <a:ext cx="1023796" cy="360197"/>
+                              </a:xfrm>
+                              <a:prstGeom prst="rect">
+                                <a:avLst/>
+                              </a:prstGeom>
+                              <a:solidFill>
+                                <a:srgbClr val="FFFFFF"/>
+                              </a:solidFill>
+                              <a:ln w="9525">
+                                <a:noFill/>
+                                <a:miter lim="800000"/>
+                                <a:headEnd/>
+                                <a:tailEnd/>
+                              </a:ln>
+                            </wps:spPr>
+                            <wps:txbx>
+                              <w:txbxContent>
+                                <w:p>
+                                  <w:pPr>
+                                    <w:jc w:val="center"/>
+                                    <w:rPr>
+                                      <w:rFonts w:asciiTheme="minorBidi" w:hAnsiTheme="minorBidi"/>
+                                      <w:sz w:val="16"/>
+                                      <w:szCs w:val="16"/>
+                                    </w:rPr>
+                                  </w:pPr>
+                                  <w:r>
+                                    <w:rPr>
+                                      <w:rFonts w:asciiTheme="minorBidi" w:hAnsiTheme="minorBidi" w:hint="cs"/>
+                                      <w:sz w:val="20"/>
+                                      <w:szCs w:val="20"/>
+                                      <w:rtl/>
+                                    </w:rPr>
+                                    <w:t>מוחק קטגוריה</w:t>
+                                  </w:r>
+                                </w:p>
+                              </w:txbxContent>
+                            </wps:txbx>
+                            <wps:bodyPr rot="0" vert="horz" wrap="square" lIns="91440" tIns="45720" rIns="91440" bIns="45720" anchor="t" anchorCtr="0">
+                              <a:spAutoFit/>
+                            </wps:bodyPr>
+                          </wps:wsp>
+                          <wpg:grpSp>
+                            <wpg:cNvPr id="255" name="קבוצה 255"/>
+                            <wpg:cNvGrpSpPr/>
+                            <wpg:grpSpPr>
+                              <a:xfrm>
+                                <a:off x="1808328" y="116006"/>
+                                <a:ext cx="4010717" cy="2170079"/>
+                                <a:chOff x="1808328" y="116006"/>
+                                <a:chExt cx="4010717" cy="2170079"/>
+                              </a:xfrm>
+                            </wpg:grpSpPr>
+                            <wps:wsp>
+                              <wps:cNvPr id="256" name="תיבת טקסט 2"/>
+                              <wps:cNvSpPr txBox="1">
+                                <a:spLocks noChangeArrowheads="1"/>
+                              </wps:cNvSpPr>
+                              <wps:spPr bwMode="auto">
+                                <a:xfrm flipH="1">
+                                  <a:off x="3294221" y="1494266"/>
+                                  <a:ext cx="963460" cy="360197"/>
+                                </a:xfrm>
+                                <a:prstGeom prst="rect">
+                                  <a:avLst/>
+                                </a:prstGeom>
+                                <a:solidFill>
+                                  <a:srgbClr val="FFFFFF"/>
+                                </a:solidFill>
+                                <a:ln w="9525">
+                                  <a:noFill/>
+                                  <a:miter lim="800000"/>
+                                  <a:headEnd/>
+                                  <a:tailEnd/>
+                                </a:ln>
+                              </wps:spPr>
+                              <wps:txbx>
+                                <w:txbxContent>
+                                  <w:p>
+                                    <w:pPr>
+                                      <w:rPr>
+                                        <w:rFonts w:asciiTheme="minorBidi" w:hAnsiTheme="minorBidi"/>
+                                        <w:sz w:val="16"/>
+                                        <w:szCs w:val="16"/>
+                                      </w:rPr>
+                                    </w:pPr>
+                                    <w:r>
+                                      <w:rPr>
+                                        <w:rFonts w:asciiTheme="minorBidi" w:hAnsiTheme="minorBidi" w:hint="cs"/>
+                                        <w:sz w:val="20"/>
+                                        <w:szCs w:val="20"/>
+                                        <w:rtl/>
+                                      </w:rPr>
+                                      <w:t>מוסיף קטגוריה</w:t>
+                                    </w:r>
+                                  </w:p>
+                                </w:txbxContent>
+                              </wps:txbx>
+                              <wps:bodyPr rot="0" vert="horz" wrap="square" lIns="91440" tIns="45720" rIns="91440" bIns="45720" anchor="t" anchorCtr="0">
+                                <a:spAutoFit/>
+                              </wps:bodyPr>
+                            </wps:wsp>
+                            <wpg:grpSp>
+                              <wpg:cNvPr id="257" name="קבוצה 257"/>
+                              <wpg:cNvGrpSpPr/>
+                              <wpg:grpSpPr>
+                                <a:xfrm>
+                                  <a:off x="1808328" y="116006"/>
+                                  <a:ext cx="4010717" cy="2170079"/>
+                                  <a:chOff x="1808328" y="116006"/>
+                                  <a:chExt cx="4010717" cy="2170079"/>
+                                </a:xfrm>
+                              </wpg:grpSpPr>
+                              <wps:wsp>
+                                <wps:cNvPr id="258" name="תיבת טקסט 2"/>
+                                <wps:cNvSpPr txBox="1">
+                                  <a:spLocks noChangeArrowheads="1"/>
+                                </wps:cNvSpPr>
+                                <wps:spPr bwMode="auto">
+                                  <a:xfrm flipH="1">
+                                    <a:off x="3868766" y="852898"/>
+                                    <a:ext cx="892328" cy="360197"/>
+                                  </a:xfrm>
+                                  <a:prstGeom prst="rect">
+                                    <a:avLst/>
+                                  </a:prstGeom>
+                                  <a:solidFill>
+                                    <a:srgbClr val="FFFFFF"/>
+                                  </a:solidFill>
+                                  <a:ln w="9525">
+                                    <a:noFill/>
+                                    <a:miter lim="800000"/>
+                                    <a:headEnd/>
+                                    <a:tailEnd/>
+                                  </a:ln>
+                                </wps:spPr>
+                                <wps:txbx>
+                                  <w:txbxContent>
+                                    <w:p>
+                                      <w:pPr>
+                                        <w:rPr>
+                                          <w:rFonts w:asciiTheme="minorBidi" w:hAnsiTheme="minorBidi"/>
+                                          <w:sz w:val="16"/>
+                                          <w:szCs w:val="16"/>
+                                        </w:rPr>
+                                      </w:pPr>
+                                      <w:r>
+                                        <w:rPr>
+                                          <w:rFonts w:asciiTheme="minorBidi" w:hAnsiTheme="minorBidi" w:hint="cs"/>
+                                          <w:sz w:val="20"/>
+                                          <w:szCs w:val="20"/>
+                                          <w:rtl/>
+                                        </w:rPr>
+                                        <w:t>מעדכן פרטים</w:t>
+                                      </w:r>
+                                    </w:p>
+                                  </w:txbxContent>
+                                </wps:txbx>
+                                <wps:bodyPr rot="0" vert="horz" wrap="square" lIns="91440" tIns="45720" rIns="91440" bIns="45720" anchor="t" anchorCtr="0">
+                                  <a:spAutoFit/>
+                                </wps:bodyPr>
+                              </wps:wsp>
+                              <wpg:grpSp>
+                                <wpg:cNvPr id="259" name="קבוצה 259"/>
+                                <wpg:cNvGrpSpPr/>
+                                <wpg:grpSpPr>
+                                  <a:xfrm>
+                                    <a:off x="1808328" y="116006"/>
+                                    <a:ext cx="4010717" cy="2170079"/>
+                                    <a:chOff x="1808328" y="116006"/>
+                                    <a:chExt cx="4010717" cy="2170079"/>
+                                  </a:xfrm>
+                                </wpg:grpSpPr>
+                                <wps:wsp>
+                                  <wps:cNvPr id="260" name="תיבת טקסט 2"/>
+                                  <wps:cNvSpPr txBox="1">
+                                    <a:spLocks noChangeArrowheads="1"/>
+                                  </wps:cNvSpPr>
+                                  <wps:spPr bwMode="auto">
+                                    <a:xfrm flipH="1">
+                                      <a:off x="3875591" y="129651"/>
+                                      <a:ext cx="511262" cy="360197"/>
+                                    </a:xfrm>
+                                    <a:prstGeom prst="rect">
+                                      <a:avLst/>
+                                    </a:prstGeom>
+                                    <a:solidFill>
+                                      <a:srgbClr val="FFFFFF"/>
+                                    </a:solidFill>
+                                    <a:ln w="9525">
+                                      <a:noFill/>
+                                      <a:miter lim="800000"/>
+                                      <a:headEnd/>
+                                      <a:tailEnd/>
+                                    </a:ln>
+                                  </wps:spPr>
+                                  <wps:txbx>
+                                    <w:txbxContent>
+                                      <w:p>
+                                        <w:pPr>
+                                          <w:rPr>
+                                            <w:rFonts w:asciiTheme="minorBidi" w:hAnsiTheme="minorBidi"/>
+                                            <w:sz w:val="16"/>
+                                            <w:szCs w:val="16"/>
+                                          </w:rPr>
+                                        </w:pPr>
+                                        <w:r>
+                                          <w:rPr>
+                                            <w:rFonts w:asciiTheme="minorBidi" w:hAnsiTheme="minorBidi"/>
+                                            <w:sz w:val="20"/>
+                                            <w:szCs w:val="20"/>
+                                            <w:rtl/>
+                                          </w:rPr>
+                                          <w:t>נרשם</w:t>
+                                        </w:r>
+                                      </w:p>
+                                    </w:txbxContent>
+                                  </wps:txbx>
+                                  <wps:bodyPr rot="0" vert="horz" wrap="square" lIns="91440" tIns="45720" rIns="91440" bIns="45720" anchor="t" anchorCtr="0">
+                                    <a:spAutoFit/>
+                                  </wps:bodyPr>
+                                </wps:wsp>
+                                <wpg:grpSp>
+                                  <wpg:cNvPr id="261" name="קבוצה 261"/>
+                                  <wpg:cNvGrpSpPr/>
+                                  <wpg:grpSpPr>
+                                    <a:xfrm>
+                                      <a:off x="1808328" y="116006"/>
+                                      <a:ext cx="4010717" cy="2170079"/>
+                                      <a:chOff x="1808328" y="116006"/>
+                                      <a:chExt cx="4010717" cy="2170079"/>
+                                    </a:xfrm>
+                                  </wpg:grpSpPr>
+                                  <wps:wsp>
+                                    <wps:cNvPr id="263" name="תיבת טקסט 2"/>
+                                    <wps:cNvSpPr txBox="1">
+                                      <a:spLocks noChangeArrowheads="1"/>
+                                    </wps:cNvSpPr>
+                                    <wps:spPr bwMode="auto">
+                                      <a:xfrm flipH="1">
+                                        <a:off x="4134863" y="1335865"/>
+                                        <a:ext cx="797697" cy="360197"/>
+                                      </a:xfrm>
+                                      <a:prstGeom prst="rect">
+                                        <a:avLst/>
+                                      </a:prstGeom>
+                                      <a:solidFill>
+                                        <a:srgbClr val="FFFFFF"/>
+                                      </a:solidFill>
+                                      <a:ln w="9525">
+                                        <a:noFill/>
+                                        <a:miter lim="800000"/>
+                                        <a:headEnd/>
+                                        <a:tailEnd/>
+                                      </a:ln>
+                                    </wps:spPr>
+                                    <wps:txbx>
+                                      <w:txbxContent>
+                                        <w:p>
+                                          <w:pPr>
+                                            <w:rPr>
+                                              <w:rFonts w:asciiTheme="minorBidi" w:hAnsiTheme="minorBidi"/>
+                                              <w:sz w:val="20"/>
+                                              <w:szCs w:val="20"/>
+                                              <w:rtl/>
+                                              <w:cs/>
+                                            </w:rPr>
+                                          </w:pPr>
+                                          <w:r>
+                                            <w:rPr>
+                                              <w:rFonts w:asciiTheme="minorBidi" w:hAnsiTheme="minorBidi" w:cs="Arial" w:hint="cs"/>
+                                              <w:sz w:val="20"/>
+                                              <w:szCs w:val="20"/>
+                                              <w:rtl/>
+                                            </w:rPr>
+                                            <w:t>&lt;</w:t>
+                                          </w:r>
+                                          <w:r>
+                                            <w:rPr>
+                                              <w:rFonts w:asciiTheme="minorBidi" w:hAnsiTheme="minorBidi"/>
+                                              <w:sz w:val="20"/>
+                                              <w:szCs w:val="20"/>
+                                            </w:rPr>
+                                            <w:t>extend</w:t>
+                                          </w:r>
+                                          <w:r>
+                                            <w:rPr>
+                                              <w:rFonts w:asciiTheme="minorBidi" w:hAnsiTheme="minorBidi" w:cs="Arial" w:hint="cs"/>
+                                              <w:sz w:val="20"/>
+                                              <w:szCs w:val="20"/>
+                                              <w:rtl/>
+                                            </w:rPr>
+                                            <w:t>&gt;</w:t>
+                                          </w:r>
+                                        </w:p>
+                                      </w:txbxContent>
+                                    </wps:txbx>
+                                    <wps:bodyPr rot="0" vert="horz" wrap="square" lIns="91440" tIns="45720" rIns="91440" bIns="45720" anchor="t" anchorCtr="0">
+                                      <a:spAutoFit/>
+                                    </wps:bodyPr>
+                                  </wps:wsp>
+                                  <wps:wsp>
+                                    <wps:cNvPr id="264" name="תיבת טקסט 2"/>
+                                    <wps:cNvSpPr txBox="1">
+                                      <a:spLocks noChangeArrowheads="1"/>
+                                    </wps:cNvSpPr>
+                                    <wps:spPr bwMode="auto">
+                                      <a:xfrm flipH="1">
+                                        <a:off x="3513918" y="504841"/>
+                                        <a:ext cx="798332" cy="360197"/>
+                                      </a:xfrm>
+                                      <a:prstGeom prst="rect">
+                                        <a:avLst/>
+                                      </a:prstGeom>
+                                      <a:solidFill>
+                                        <a:srgbClr val="FFFFFF"/>
+                                      </a:solidFill>
+                                      <a:ln w="9525">
+                                        <a:noFill/>
+                                        <a:miter lim="800000"/>
+                                        <a:headEnd/>
+                                        <a:tailEnd/>
+                                      </a:ln>
+                                    </wps:spPr>
+                                    <wps:txbx>
+                                      <w:txbxContent>
+                                        <w:p>
+                                          <w:pPr>
+                                            <w:rPr>
+                                              <w:rFonts w:asciiTheme="minorBidi" w:hAnsiTheme="minorBidi"/>
+                                              <w:sz w:val="20"/>
+                                              <w:szCs w:val="20"/>
+                                            </w:rPr>
+                                          </w:pPr>
+                                          <w:r>
+                                            <w:rPr>
+                                              <w:rFonts w:asciiTheme="minorBidi" w:hAnsiTheme="minorBidi" w:cs="Arial"/>
+                                              <w:sz w:val="20"/>
+                                              <w:szCs w:val="20"/>
+                                              <w:rtl/>
+                                            </w:rPr>
+                                            <w:t>&lt;</w:t>
+                                          </w:r>
+                                          <w:proofErr w:type="spellStart"/>
+                                          <w:r>
+                                            <w:rPr>
+                                              <w:rFonts w:asciiTheme="minorBidi" w:hAnsiTheme="minorBidi" w:cs="Arial"/>
+                                              <w:sz w:val="20"/>
+                                              <w:szCs w:val="20"/>
+                                              <w:rtl/>
+                                            </w:rPr>
+                                            <w:t>include</w:t>
+                                          </w:r>
+                                          <w:proofErr w:type="spellEnd"/>
+                                          <w:r>
+                                            <w:rPr>
+                                              <w:rFonts w:asciiTheme="minorBidi" w:hAnsiTheme="minorBidi" w:cs="Arial"/>
+                                              <w:sz w:val="20"/>
+                                              <w:szCs w:val="20"/>
+                                              <w:rtl/>
+                                            </w:rPr>
+                                            <w:t>&gt;</w:t>
+                                          </w:r>
+                                        </w:p>
+                                      </w:txbxContent>
+                                    </wps:txbx>
+                                    <wps:bodyPr rot="0" vert="horz" wrap="square" lIns="91440" tIns="45720" rIns="91440" bIns="45720" anchor="t" anchorCtr="0">
+                                      <a:spAutoFit/>
+                                    </wps:bodyPr>
+                                  </wps:wsp>
+                                  <wpg:grpSp>
+                                    <wpg:cNvPr id="265" name="קבוצה 265"/>
+                                    <wpg:cNvGrpSpPr/>
+                                    <wpg:grpSpPr>
+                                      <a:xfrm>
+                                        <a:off x="1808328" y="116006"/>
+                                        <a:ext cx="4010717" cy="2170079"/>
+                                        <a:chOff x="1808328" y="116006"/>
+                                        <a:chExt cx="4010717" cy="2170079"/>
+                                      </a:xfrm>
+                                    </wpg:grpSpPr>
+                                    <wps:wsp>
+                                      <wps:cNvPr id="266" name="תיבת טקסט 2"/>
+                                      <wps:cNvSpPr txBox="1">
+                                        <a:spLocks noChangeArrowheads="1"/>
+                                      </wps:cNvSpPr>
+                                      <wps:spPr bwMode="auto">
+                                        <a:xfrm flipH="1">
+                                          <a:off x="1883197" y="457159"/>
+                                          <a:ext cx="532221" cy="376078"/>
+                                        </a:xfrm>
+                                        <a:prstGeom prst="rect">
+                                          <a:avLst/>
+                                        </a:prstGeom>
+                                        <a:solidFill>
+                                          <a:srgbClr val="FFFFFF"/>
+                                        </a:solidFill>
+                                        <a:ln w="9525">
+                                          <a:noFill/>
+                                          <a:miter lim="800000"/>
+                                          <a:headEnd/>
+                                          <a:tailEnd/>
+                                        </a:ln>
+                                      </wps:spPr>
+                                      <wps:txbx>
+                                        <w:txbxContent>
+                                          <w:p>
+                                            <w:pPr>
+                                              <w:rPr>
+                                                <w:rFonts w:asciiTheme="minorBidi" w:hAnsiTheme="minorBidi"/>
+                                              </w:rPr>
+                                            </w:pPr>
+                                            <w:proofErr w:type="spellStart"/>
+                                            <w:r>
+                                              <w:rPr>
+                                                <w:rFonts w:asciiTheme="minorBidi" w:hAnsiTheme="minorBidi" w:cs="Arial" w:hint="cs"/>
+                                                <w:rtl/>
+                                              </w:rPr>
+                                              <w:t>Shop</w:t>
+                                            </w:r>
+                                            <w:proofErr w:type="spellEnd"/>
+                                          </w:p>
+                                        </w:txbxContent>
+                                      </wps:txbx>
+                                      <wps:bodyPr rot="0" vert="horz" wrap="square" lIns="91440" tIns="45720" rIns="91440" bIns="45720" anchor="t" anchorCtr="0">
+                                        <a:spAutoFit/>
+                                      </wps:bodyPr>
+                                    </wps:wsp>
+                                    <wpg:grpSp>
+                                      <wpg:cNvPr id="267" name="קבוצה 267"/>
+                                      <wpg:cNvGrpSpPr/>
+                                      <wpg:grpSpPr>
+                                        <a:xfrm>
+                                          <a:off x="1808328" y="682388"/>
+                                          <a:ext cx="654685" cy="1227455"/>
+                                          <a:chOff x="0" y="0"/>
+                                          <a:chExt cx="655092" cy="1227625"/>
+                                        </a:xfrm>
+                                      </wpg:grpSpPr>
+                                      <wps:wsp>
+                                        <wps:cNvPr id="268" name="אליפסה 268"/>
+                                        <wps:cNvSpPr/>
+                                        <wps:spPr>
+                                          <a:xfrm>
+                                            <a:off x="61415" y="0"/>
+                                            <a:ext cx="511175" cy="395254"/>
+                                          </a:xfrm>
+                                          <a:prstGeom prst="ellipse">
+                                            <a:avLst/>
+                                          </a:prstGeom>
+                                          <a:ln w="3175"/>
+                                        </wps:spPr>
+                                        <wps:style>
+                                          <a:lnRef idx="2">
+                                            <a:schemeClr val="dk1"/>
+                                          </a:lnRef>
+                                          <a:fillRef idx="1">
+                                            <a:schemeClr val="lt1"/>
+                                          </a:fillRef>
+                                          <a:effectRef idx="0">
+                                            <a:schemeClr val="dk1"/>
+                                          </a:effectRef>
+                                          <a:fontRef idx="minor">
+                                            <a:schemeClr val="dk1"/>
+                                          </a:fontRef>
+                                        </wps:style>
+                                        <wps:bodyPr rot="0" spcFirstLastPara="0" vertOverflow="overflow" horzOverflow="overflow" vert="horz" wrap="square" lIns="91440" tIns="45720" rIns="91440" bIns="45720" numCol="1" spcCol="0" rtlCol="1" fromWordArt="0" anchor="ctr" anchorCtr="0" forceAA="0" compatLnSpc="1">
+                                          <a:prstTxWarp prst="textNoShape">
+                                            <a:avLst/>
+                                          </a:prstTxWarp>
+                                          <a:noAutofit/>
+                                        </wps:bodyPr>
+                                      </wps:wsp>
+                                      <wps:wsp>
+                                        <wps:cNvPr id="269" name="מחבר ישר 269"/>
+                                        <wps:cNvCnPr/>
+                                        <wps:spPr>
+                                          <a:xfrm>
+                                            <a:off x="313898" y="395785"/>
+                                            <a:ext cx="6824" cy="491319"/>
+                                          </a:xfrm>
+                                          <a:prstGeom prst="line">
+                                            <a:avLst/>
+                                          </a:prstGeom>
+                                        </wps:spPr>
+                                        <wps:style>
+                                          <a:lnRef idx="1">
+                                            <a:schemeClr val="dk1"/>
+                                          </a:lnRef>
+                                          <a:fillRef idx="0">
+                                            <a:schemeClr val="dk1"/>
+                                          </a:fillRef>
+                                          <a:effectRef idx="0">
+                                            <a:schemeClr val="dk1"/>
+                                          </a:effectRef>
+                                          <a:fontRef idx="minor">
+                                            <a:schemeClr val="tx1"/>
+                                          </a:fontRef>
+                                        </wps:style>
+                                        <wps:bodyPr/>
+                                      </wps:wsp>
+                                      <wps:wsp>
+                                        <wps:cNvPr id="270" name="מחבר ישר 270"/>
+                                        <wps:cNvCnPr/>
+                                        <wps:spPr>
+                                          <a:xfrm>
+                                            <a:off x="0" y="620973"/>
+                                            <a:ext cx="655092" cy="0"/>
+                                          </a:xfrm>
+                                          <a:prstGeom prst="line">
+                                            <a:avLst/>
+                                          </a:prstGeom>
+                                        </wps:spPr>
+                                        <wps:style>
+                                          <a:lnRef idx="1">
+                                            <a:schemeClr val="dk1"/>
+                                          </a:lnRef>
+                                          <a:fillRef idx="0">
+                                            <a:schemeClr val="dk1"/>
+                                          </a:fillRef>
+                                          <a:effectRef idx="0">
+                                            <a:schemeClr val="dk1"/>
+                                          </a:effectRef>
+                                          <a:fontRef idx="minor">
+                                            <a:schemeClr val="tx1"/>
+                                          </a:fontRef>
+                                        </wps:style>
+                                        <wps:bodyPr/>
+                                      </wps:wsp>
+                                      <wps:wsp>
+                                        <wps:cNvPr id="271" name="מחבר ישר 271"/>
+                                        <wps:cNvCnPr/>
+                                        <wps:spPr>
+                                          <a:xfrm flipV="1">
+                                            <a:off x="34119" y="893928"/>
+                                            <a:ext cx="285286" cy="300251"/>
+                                          </a:xfrm>
+                                          <a:prstGeom prst="line">
+                                            <a:avLst/>
+                                          </a:prstGeom>
+                                        </wps:spPr>
+                                        <wps:style>
+                                          <a:lnRef idx="1">
+                                            <a:schemeClr val="dk1"/>
+                                          </a:lnRef>
+                                          <a:fillRef idx="0">
+                                            <a:schemeClr val="dk1"/>
+                                          </a:fillRef>
+                                          <a:effectRef idx="0">
+                                            <a:schemeClr val="dk1"/>
+                                          </a:effectRef>
+                                          <a:fontRef idx="minor">
+                                            <a:schemeClr val="tx1"/>
+                                          </a:fontRef>
+                                        </wps:style>
+                                        <wps:bodyPr/>
+                                      </wps:wsp>
+                                      <wps:wsp>
+                                        <wps:cNvPr id="272" name="מחבר ישר 272"/>
+                                        <wps:cNvCnPr/>
+                                        <wps:spPr>
+                                          <a:xfrm flipH="1" flipV="1">
+                                            <a:off x="313898" y="880280"/>
+                                            <a:ext cx="293370" cy="347345"/>
+                                          </a:xfrm>
+                                          <a:prstGeom prst="line">
+                                            <a:avLst/>
+                                          </a:prstGeom>
+                                        </wps:spPr>
+                                        <wps:style>
+                                          <a:lnRef idx="1">
+                                            <a:schemeClr val="dk1"/>
+                                          </a:lnRef>
+                                          <a:fillRef idx="0">
+                                            <a:schemeClr val="dk1"/>
+                                          </a:fillRef>
+                                          <a:effectRef idx="0">
+                                            <a:schemeClr val="dk1"/>
+                                          </a:effectRef>
+                                          <a:fontRef idx="minor">
+                                            <a:schemeClr val="tx1"/>
+                                          </a:fontRef>
+                                        </wps:style>
+                                        <wps:bodyPr/>
+                                      </wps:wsp>
+                                    </wpg:grpSp>
+                                    <wps:wsp>
+                                      <wps:cNvPr id="276" name="מחבר חץ ישר 276"/>
+                                      <wps:cNvCnPr/>
+                                      <wps:spPr>
+                                        <a:xfrm>
+                                          <a:off x="2572603" y="1767385"/>
+                                          <a:ext cx="416257" cy="218364"/>
+                                        </a:xfrm>
+                                        <a:prstGeom prst="straightConnector1">
+                                          <a:avLst/>
+                                        </a:prstGeom>
+                                        <a:ln>
+                                          <a:tailEnd type="triangle"/>
+                                        </a:ln>
+                                      </wps:spPr>
+                                      <wps:style>
+                                        <a:lnRef idx="1">
+                                          <a:schemeClr val="dk1"/>
+                                        </a:lnRef>
+                                        <a:fillRef idx="0">
+                                          <a:schemeClr val="dk1"/>
+                                        </a:fillRef>
+                                        <a:effectRef idx="0">
+                                          <a:schemeClr val="dk1"/>
+                                        </a:effectRef>
+                                        <a:fontRef idx="minor">
+                                          <a:schemeClr val="tx1"/>
+                                        </a:fontRef>
+                                      </wps:style>
+                                      <wps:bodyPr/>
+                                    </wps:wsp>
+                                    <wps:wsp>
+                                      <wps:cNvPr id="277" name="מחבר חץ ישר 277"/>
+                                      <wps:cNvCnPr/>
+                                      <wps:spPr>
+                                        <a:xfrm flipV="1">
+                                          <a:off x="2674932" y="300250"/>
+                                          <a:ext cx="989492" cy="470768"/>
+                                        </a:xfrm>
+                                        <a:prstGeom prst="straightConnector1">
+                                          <a:avLst/>
+                                        </a:prstGeom>
+                                        <a:ln>
+                                          <a:tailEnd type="triangle"/>
+                                        </a:ln>
+                                      </wps:spPr>
+                                      <wps:style>
+                                        <a:lnRef idx="1">
+                                          <a:schemeClr val="dk1"/>
+                                        </a:lnRef>
+                                        <a:fillRef idx="0">
+                                          <a:schemeClr val="dk1"/>
+                                        </a:fillRef>
+                                        <a:effectRef idx="0">
+                                          <a:schemeClr val="dk1"/>
+                                        </a:effectRef>
+                                        <a:fontRef idx="minor">
+                                          <a:schemeClr val="tx1"/>
+                                        </a:fontRef>
+                                      </wps:style>
+                                      <wps:bodyPr/>
+                                    </wps:wsp>
+                                    <wps:wsp>
+                                      <wps:cNvPr id="278" name="מחבר חץ ישר 278"/>
+                                      <wps:cNvCnPr/>
+                                      <wps:spPr>
+                                        <a:xfrm>
+                                          <a:off x="2709052" y="982534"/>
+                                          <a:ext cx="1125687" cy="10055"/>
+                                        </a:xfrm>
+                                        <a:prstGeom prst="straightConnector1">
+                                          <a:avLst/>
+                                        </a:prstGeom>
+                                        <a:ln>
+                                          <a:tailEnd type="triangle"/>
+                                        </a:ln>
+                                      </wps:spPr>
+                                      <wps:style>
+                                        <a:lnRef idx="1">
+                                          <a:schemeClr val="dk1"/>
+                                        </a:lnRef>
+                                        <a:fillRef idx="0">
+                                          <a:schemeClr val="dk1"/>
+                                        </a:fillRef>
+                                        <a:effectRef idx="0">
+                                          <a:schemeClr val="dk1"/>
+                                        </a:effectRef>
+                                        <a:fontRef idx="minor">
+                                          <a:schemeClr val="tx1"/>
+                                        </a:fontRef>
+                                      </wps:style>
+                                      <wps:bodyPr/>
+                                    </wps:wsp>
+                                    <wps:wsp>
+                                      <wps:cNvPr id="279" name="מחבר חץ ישר 279"/>
+                                      <wps:cNvCnPr/>
+                                      <wps:spPr>
+                                        <a:xfrm>
+                                          <a:off x="2674961" y="1317009"/>
+                                          <a:ext cx="504967" cy="279779"/>
+                                        </a:xfrm>
+                                        <a:prstGeom prst="straightConnector1">
+                                          <a:avLst/>
+                                        </a:prstGeom>
+                                        <a:ln>
+                                          <a:tailEnd type="triangle"/>
+                                        </a:ln>
+                                      </wps:spPr>
+                                      <wps:style>
+                                        <a:lnRef idx="1">
+                                          <a:schemeClr val="dk1"/>
+                                        </a:lnRef>
+                                        <a:fillRef idx="0">
+                                          <a:schemeClr val="dk1"/>
+                                        </a:fillRef>
+                                        <a:effectRef idx="0">
+                                          <a:schemeClr val="dk1"/>
+                                        </a:effectRef>
+                                        <a:fontRef idx="minor">
+                                          <a:schemeClr val="tx1"/>
+                                        </a:fontRef>
+                                      </wps:style>
+                                      <wps:bodyPr/>
+                                    </wps:wsp>
+                                    <wps:wsp>
+                                      <wps:cNvPr id="280" name="אליפסה 280"/>
+                                      <wps:cNvSpPr/>
+                                      <wps:spPr>
+                                        <a:xfrm>
+                                          <a:off x="3718400" y="116006"/>
+                                          <a:ext cx="750627" cy="281456"/>
+                                        </a:xfrm>
+                                        <a:prstGeom prst="ellipse">
+                                          <a:avLst/>
+                                        </a:prstGeom>
+                                        <a:noFill/>
+                                        <a:ln w="12700"/>
+                                      </wps:spPr>
+                                      <wps:style>
+                                        <a:lnRef idx="2">
+                                          <a:schemeClr val="dk1">
+                                            <a:shade val="50000"/>
+                                          </a:schemeClr>
+                                        </a:lnRef>
+                                        <a:fillRef idx="1">
+                                          <a:schemeClr val="dk1"/>
+                                        </a:fillRef>
+                                        <a:effectRef idx="0">
+                                          <a:schemeClr val="dk1"/>
+                                        </a:effectRef>
+                                        <a:fontRef idx="minor">
+                                          <a:schemeClr val="lt1"/>
+                                        </a:fontRef>
+                                      </wps:style>
+                                      <wps:bodyPr rot="0" spcFirstLastPara="0" vertOverflow="overflow" horzOverflow="overflow" vert="horz" wrap="square" lIns="91440" tIns="45720" rIns="91440" bIns="45720" numCol="1" spcCol="0" rtlCol="1" fromWordArt="0" anchor="ctr" anchorCtr="0" forceAA="0" compatLnSpc="1">
+                                        <a:prstTxWarp prst="textNoShape">
+                                          <a:avLst/>
+                                        </a:prstTxWarp>
+                                        <a:noAutofit/>
+                                      </wps:bodyPr>
+                                    </wps:wsp>
+                                    <wps:wsp>
+                                      <wps:cNvPr id="281" name="אליפסה 281"/>
+                                      <wps:cNvSpPr/>
+                                      <wps:spPr>
+                                        <a:xfrm>
+                                          <a:off x="3834780" y="825690"/>
+                                          <a:ext cx="914400" cy="334010"/>
+                                        </a:xfrm>
+                                        <a:prstGeom prst="ellipse">
+                                          <a:avLst/>
+                                        </a:prstGeom>
+                                        <a:noFill/>
+                                        <a:ln w="12700"/>
+                                      </wps:spPr>
+                                      <wps:style>
+                                        <a:lnRef idx="2">
+                                          <a:schemeClr val="dk1">
+                                            <a:shade val="50000"/>
+                                          </a:schemeClr>
+                                        </a:lnRef>
+                                        <a:fillRef idx="1">
+                                          <a:schemeClr val="dk1"/>
+                                        </a:fillRef>
+                                        <a:effectRef idx="0">
+                                          <a:schemeClr val="dk1"/>
+                                        </a:effectRef>
+                                        <a:fontRef idx="minor">
+                                          <a:schemeClr val="lt1"/>
+                                        </a:fontRef>
+                                      </wps:style>
+                                      <wps:bodyPr rot="0" spcFirstLastPara="0" vertOverflow="overflow" horzOverflow="overflow" vert="horz" wrap="square" lIns="91440" tIns="45720" rIns="91440" bIns="45720" numCol="1" spcCol="0" rtlCol="1" fromWordArt="0" anchor="ctr" anchorCtr="0" forceAA="0" compatLnSpc="1">
+                                        <a:prstTxWarp prst="textNoShape">
+                                          <a:avLst/>
+                                        </a:prstTxWarp>
+                                        <a:noAutofit/>
+                                      </wps:bodyPr>
+                                    </wps:wsp>
+                                    <wps:wsp>
+                                      <wps:cNvPr id="282" name="אליפסה 282"/>
+                                      <wps:cNvSpPr/>
+                                      <wps:spPr>
+                                        <a:xfrm>
+                                          <a:off x="3214048" y="1440103"/>
+                                          <a:ext cx="1008634" cy="342607"/>
+                                        </a:xfrm>
+                                        <a:prstGeom prst="ellipse">
+                                          <a:avLst/>
+                                        </a:prstGeom>
+                                        <a:noFill/>
+                                        <a:ln w="12700"/>
+                                      </wps:spPr>
+                                      <wps:style>
+                                        <a:lnRef idx="2">
+                                          <a:schemeClr val="dk1">
+                                            <a:shade val="50000"/>
+                                          </a:schemeClr>
+                                        </a:lnRef>
+                                        <a:fillRef idx="1">
+                                          <a:schemeClr val="dk1"/>
+                                        </a:fillRef>
+                                        <a:effectRef idx="0">
+                                          <a:schemeClr val="dk1"/>
+                                        </a:effectRef>
+                                        <a:fontRef idx="minor">
+                                          <a:schemeClr val="lt1"/>
+                                        </a:fontRef>
+                                      </wps:style>
+                                      <wps:bodyPr rot="0" spcFirstLastPara="0" vertOverflow="overflow" horzOverflow="overflow" vert="horz" wrap="square" lIns="91440" tIns="45720" rIns="91440" bIns="45720" numCol="1" spcCol="0" rtlCol="1" fromWordArt="0" anchor="ctr" anchorCtr="0" forceAA="0" compatLnSpc="1">
+                                        <a:prstTxWarp prst="textNoShape">
+                                          <a:avLst/>
+                                        </a:prstTxWarp>
+                                        <a:noAutofit/>
+                                      </wps:bodyPr>
+                                    </wps:wsp>
+                                    <wps:wsp>
+                                      <wps:cNvPr id="283" name="מחבר חץ ישר 283"/>
+                                      <wps:cNvCnPr/>
+                                      <wps:spPr>
+                                        <a:xfrm flipH="1" flipV="1">
+                                          <a:off x="4203510" y="397491"/>
+                                          <a:ext cx="47767" cy="380611"/>
+                                        </a:xfrm>
+                                        <a:prstGeom prst="straightConnector1">
+                                          <a:avLst/>
+                                        </a:prstGeom>
+                                        <a:ln>
+                                          <a:tailEnd type="triangle"/>
+                                        </a:ln>
+                                      </wps:spPr>
+                                      <wps:style>
+                                        <a:lnRef idx="1">
+                                          <a:schemeClr val="dk1"/>
+                                        </a:lnRef>
+                                        <a:fillRef idx="0">
+                                          <a:schemeClr val="dk1"/>
+                                        </a:fillRef>
+                                        <a:effectRef idx="0">
+                                          <a:schemeClr val="dk1"/>
+                                        </a:effectRef>
+                                        <a:fontRef idx="minor">
+                                          <a:schemeClr val="tx1"/>
+                                        </a:fontRef>
+                                      </wps:style>
+                                      <wps:bodyPr/>
+                                    </wps:wsp>
+                                    <wps:wsp>
+                                      <wps:cNvPr id="284" name="אליפסה 284"/>
+                                      <wps:cNvSpPr/>
+                                      <wps:spPr>
+                                        <a:xfrm>
+                                          <a:off x="4878741" y="1467445"/>
+                                          <a:ext cx="940304" cy="408956"/>
+                                        </a:xfrm>
+                                        <a:prstGeom prst="ellipse">
+                                          <a:avLst/>
+                                        </a:prstGeom>
+                                        <a:noFill/>
+                                        <a:ln w="12700"/>
+                                      </wps:spPr>
+                                      <wps:style>
+                                        <a:lnRef idx="2">
+                                          <a:schemeClr val="dk1">
+                                            <a:shade val="50000"/>
+                                          </a:schemeClr>
+                                        </a:lnRef>
+                                        <a:fillRef idx="1">
+                                          <a:schemeClr val="dk1"/>
+                                        </a:fillRef>
+                                        <a:effectRef idx="0">
+                                          <a:schemeClr val="dk1"/>
+                                        </a:effectRef>
+                                        <a:fontRef idx="minor">
+                                          <a:schemeClr val="lt1"/>
+                                        </a:fontRef>
+                                      </wps:style>
+                                      <wps:bodyPr rot="0" spcFirstLastPara="0" vertOverflow="overflow" horzOverflow="overflow" vert="horz" wrap="square" lIns="91440" tIns="45720" rIns="91440" bIns="45720" numCol="1" spcCol="0" rtlCol="1" fromWordArt="0" anchor="ctr" anchorCtr="0" forceAA="0" compatLnSpc="1">
+                                        <a:prstTxWarp prst="textNoShape">
+                                          <a:avLst/>
+                                        </a:prstTxWarp>
+                                        <a:noAutofit/>
+                                      </wps:bodyPr>
+                                    </wps:wsp>
+                                    <wps:wsp>
+                                      <wps:cNvPr id="285" name="אליפסה 285"/>
+                                      <wps:cNvSpPr/>
+                                      <wps:spPr>
+                                        <a:xfrm>
+                                          <a:off x="3043450" y="1944806"/>
+                                          <a:ext cx="1071292" cy="341279"/>
+                                        </a:xfrm>
+                                        <a:prstGeom prst="ellipse">
+                                          <a:avLst/>
+                                        </a:prstGeom>
+                                        <a:noFill/>
+                                        <a:ln w="12700"/>
+                                      </wps:spPr>
+                                      <wps:style>
+                                        <a:lnRef idx="2">
+                                          <a:schemeClr val="dk1">
+                                            <a:shade val="50000"/>
+                                          </a:schemeClr>
+                                        </a:lnRef>
+                                        <a:fillRef idx="1">
+                                          <a:schemeClr val="dk1"/>
+                                        </a:fillRef>
+                                        <a:effectRef idx="0">
+                                          <a:schemeClr val="dk1"/>
+                                        </a:effectRef>
+                                        <a:fontRef idx="minor">
+                                          <a:schemeClr val="lt1"/>
+                                        </a:fontRef>
+                                      </wps:style>
+                                      <wps:bodyPr rot="0" spcFirstLastPara="0" vertOverflow="overflow" horzOverflow="overflow" vert="horz" wrap="square" lIns="91440" tIns="45720" rIns="91440" bIns="45720" numCol="1" spcCol="0" rtlCol="1" fromWordArt="0" anchor="ctr" anchorCtr="0" forceAA="0" compatLnSpc="1">
+                                        <a:prstTxWarp prst="textNoShape">
+                                          <a:avLst/>
+                                        </a:prstTxWarp>
+                                        <a:noAutofit/>
+                                      </wps:bodyPr>
+                                    </wps:wsp>
+                                  </wpg:grpSp>
+                                </wpg:grpSp>
+                              </wpg:grpSp>
+                            </wpg:grpSp>
+                            <wps:wsp>
+                              <wps:cNvPr id="286" name="מחבר חץ ישר 286"/>
+                              <wps:cNvCnPr>
+                                <a:stCxn id="256" idx="1"/>
+                              </wps:cNvCnPr>
+                              <wps:spPr>
+                                <a:xfrm>
+                                  <a:off x="4257902" y="1617961"/>
+                                  <a:ext cx="594289" cy="1"/>
+                                </a:xfrm>
+                                <a:prstGeom prst="straightConnector1">
+                                  <a:avLst/>
+                                </a:prstGeom>
+                                <a:ln>
+                                  <a:tailEnd type="triangle"/>
+                                </a:ln>
+                              </wps:spPr>
+                              <wps:style>
+                                <a:lnRef idx="1">
+                                  <a:schemeClr val="dk1"/>
+                                </a:lnRef>
+                                <a:fillRef idx="0">
+                                  <a:schemeClr val="dk1"/>
+                                </a:fillRef>
+                                <a:effectRef idx="0">
+                                  <a:schemeClr val="dk1"/>
+                                </a:effectRef>
+                                <a:fontRef idx="minor">
+                                  <a:schemeClr val="tx1"/>
+                                </a:fontRef>
+                              </wps:style>
+                              <wps:bodyPr/>
+                            </wps:wsp>
+                          </wpg:grpSp>
+                        </wpg:grpSp>
+                      </wpg:grpSp>
+                      <wps:wsp>
+                        <wps:cNvPr id="301" name="מחבר חץ ישר 301"/>
+                        <wps:cNvCnPr/>
+                        <wps:spPr>
+                          <a:xfrm flipH="1" flipV="1">
+                            <a:off x="1214651" y="327547"/>
+                            <a:ext cx="751394" cy="293327"/>
+                          </a:xfrm>
+                          <a:prstGeom prst="straightConnector1">
+                            <a:avLst/>
+                          </a:prstGeom>
+                          <a:noFill/>
+                          <a:ln w="9525" cap="flat" cmpd="sng" algn="ctr">
+                            <a:solidFill>
+                              <a:sysClr val="windowText" lastClr="000000">
+                                <a:shade val="95000"/>
+                                <a:satMod val="105000"/>
+                              </a:sysClr>
+                            </a:solidFill>
+                            <a:prstDash val="solid"/>
+                            <a:tailEnd type="triangle"/>
+                          </a:ln>
+                          <a:effectLst/>
+                        </wps:spPr>
+                        <wps:bodyPr/>
+                      </wps:wsp>
+                      <wps:wsp>
+                        <wps:cNvPr id="302" name="אליפסה 302"/>
+                        <wps:cNvSpPr/>
+                        <wps:spPr>
+                          <a:xfrm>
+                            <a:off x="0" y="0"/>
+                            <a:ext cx="1180531" cy="559558"/>
+                          </a:xfrm>
+                          <a:prstGeom prst="ellipse">
+                            <a:avLst/>
+                          </a:prstGeom>
+                          <a:noFill/>
+                          <a:ln w="12700" cap="flat" cmpd="sng" algn="ctr">
+                            <a:solidFill>
+                              <a:sysClr val="windowText" lastClr="000000">
+                                <a:shade val="50000"/>
+                              </a:sysClr>
+                            </a:solidFill>
+                            <a:prstDash val="solid"/>
+                          </a:ln>
+                          <a:effectLst/>
+                        </wps:spPr>
+                        <wps:bodyPr rot="0" spcFirstLastPara="0" vertOverflow="overflow" horzOverflow="overflow" vert="horz" wrap="square" lIns="91440" tIns="45720" rIns="91440" bIns="45720" numCol="1" spcCol="0" rtlCol="1" fromWordArt="0" anchor="ctr" anchorCtr="0" forceAA="0" compatLnSpc="1">
+                          <a:prstTxWarp prst="textNoShape">
+                            <a:avLst/>
+                          </a:prstTxWarp>
+                          <a:noAutofit/>
+                        </wps:bodyPr>
+                      </wps:wsp>
+                    </wpg:wgp>
+                  </a:graphicData>
+                </a:graphic>
+              </wp:anchor>
+            </w:drawing>
+          </mc:Choice>
+          <mc:Fallback>
+            <w:pict>
+              <v:group w14:anchorId="3EB44521" id="קבוצה 304" o:spid="_x0000_s1076" style="position:absolute;left:0;text-align:left;margin-left:12.75pt;margin-top:-26.8pt;width:479.1pt;height:174.4pt;z-index:251669504;mso-position-horizontal-relative:margin" coordsize="60844,22151" o:gfxdata="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">
+                <v:shape id="תיבת טקסט 2" o:spid="_x0000_s1077" type="#_x0000_t202" style="position:absolute;left:955;top:1023;width:9550;height:5175;flip:x;visibility:visible;mso-wrap-style:square;v-text-anchor:top" o:gfxdata="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" stroked="f">
+                  <v:textbox style="mso-fit-shape-to-text:t">
+                    <w:txbxContent>
+                      <w:p>
+                        <w:pPr>
+                          <w:jc w:val="center"/>
+                          <w:rPr>
+                            <w:rFonts w:asciiTheme="minorBidi" w:hAnsiTheme="minorBidi"/>
+                            <w:sz w:val="16"/>
+                            <w:szCs w:val="16"/>
+                          </w:rPr>
+                        </w:pPr>
+                        <w:r>
+                          <w:rPr>
+                            <w:rFonts w:asciiTheme="minorBidi" w:hAnsiTheme="minorBidi" w:hint="cs"/>
+                            <w:sz w:val="20"/>
+                            <w:szCs w:val="20"/>
+                            <w:rtl/>
+                          </w:rPr>
+                          <w:t>צופה בחיפושים שנמצאו אצלו</w:t>
+                        </w:r>
+                      </w:p>
+                    </w:txbxContent>
+                  </v:textbox>
+                </v:shape>
+                <v:group id="קבוצה 250" o:spid="_x0000_s1078" style="position:absolute;left:20744;width:40100;height:22151" coordorigin="18083,1160" coordsize="40107,22160" o:gfxdata="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">
+                  <v:shape id="תיבת טקסט 2" o:spid="_x0000_s1079" type="#_x0000_t202" style="position:absolute;left:48854;top:14876;width:8930;height:5177;flip:x;visibility:visible;mso-wrap-style:square;v-text-anchor:top" o:gfxdata="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" stroked="f">
+                    <v:textbox style="mso-fit-shape-to-text:t">
+                      <w:txbxContent>
+                        <w:p>
+                          <w:pPr>
+                            <w:jc w:val="center"/>
+                            <w:rPr>
+                              <w:rFonts w:asciiTheme="minorBidi" w:hAnsiTheme="minorBidi"/>
+                              <w:sz w:val="16"/>
+                              <w:szCs w:val="16"/>
+                            </w:rPr>
+                          </w:pPr>
+                          <w:r>
+                            <w:rPr>
+                              <w:rFonts w:asciiTheme="minorBidi" w:hAnsiTheme="minorBidi" w:hint="cs"/>
+                              <w:sz w:val="20"/>
+                              <w:szCs w:val="20"/>
+                              <w:rtl/>
+                            </w:rPr>
+                            <w:t>בוחר מרשימת קטגוריות</w:t>
+                          </w:r>
+                        </w:p>
+                      </w:txbxContent>
+                    </v:textbox>
+                  </v:shape>
+                  <v:group id="קבוצה 252" o:spid="_x0000_s1080" style="position:absolute;left:18083;top:1160;width:40107;height:22160" coordorigin="18083,1160" coordsize="40107,22160" o:gfxdata="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">
+                    <v:shape id="תיבת טקסט 2" o:spid="_x0000_s1081" type="#_x0000_t202" style="position:absolute;left:30567;top:19718;width:10238;height:3602;flip:x;visibility:visible;mso-wrap-style:square;v-text-anchor:top" o:gfxdata="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" stroked="f">
+                      <v:textbox style="mso-fit-shape-to-text:t">
+                        <w:txbxContent>
+                          <w:p>
+                            <w:pPr>
+                              <w:jc w:val="center"/>
+                              <w:rPr>
+                                <w:rFonts w:asciiTheme="minorBidi" w:hAnsiTheme="minorBidi"/>
+                                <w:sz w:val="16"/>
+                                <w:szCs w:val="16"/>
+                              </w:rPr>
+                            </w:pPr>
+                            <w:r>
+                              <w:rPr>
+                                <w:rFonts w:asciiTheme="minorBidi" w:hAnsiTheme="minorBidi" w:hint="cs"/>
+                                <w:sz w:val="20"/>
+                                <w:szCs w:val="20"/>
+                                <w:rtl/>
+                              </w:rPr>
+                              <w:t>מוחק קטגוריה</w:t>
+                            </w:r>
+                          </w:p>
+                        </w:txbxContent>
+                      </v:textbox>
+                    </v:shape>
+                    <v:group id="קבוצה 255" o:spid="_x0000_s1082" style="position:absolute;left:18083;top:1160;width:40107;height:21700" coordorigin="18083,1160" coordsize="40107,21700" o:gfxdata="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">
+                      <v:shape id="תיבת טקסט 2" o:spid="_x0000_s1083" type="#_x0000_t202" style="position:absolute;left:32942;top:14942;width:9634;height:3602;flip:x;visibility:visible;mso-wrap-style:square;v-text-anchor:top" o:gfxdata="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" stroked="f">
+                        <v:textbox style="mso-fit-shape-to-text:t">
+                          <w:txbxContent>
+                            <w:p>
+                              <w:pPr>
+                                <w:rPr>
+                                  <w:rFonts w:asciiTheme="minorBidi" w:hAnsiTheme="minorBidi"/>
+                                  <w:sz w:val="16"/>
+                                  <w:szCs w:val="16"/>
+                                </w:rPr>
+                              </w:pPr>
+                              <w:r>
+                                <w:rPr>
+                                  <w:rFonts w:asciiTheme="minorBidi" w:hAnsiTheme="minorBidi" w:hint="cs"/>
+                                  <w:sz w:val="20"/>
+                                  <w:szCs w:val="20"/>
+                                  <w:rtl/>
+                                </w:rPr>
+                                <w:t>מוסיף קטגוריה</w:t>
+                              </w:r>
+                            </w:p>
+                          </w:txbxContent>
+                        </v:textbox>
+                      </v:shape>
+                      <v:group id="קבוצה 257" o:spid="_x0000_s1084" style="position:absolute;left:18083;top:1160;width:40107;height:21700" coordorigin="18083,1160" coordsize="40107,21700" o:gfxdata="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">
+                        <v:shape id="תיבת טקסט 2" o:spid="_x0000_s1085" type="#_x0000_t202" style="position:absolute;left:38687;top:8528;width:8923;height:3602;flip:x;visibility:visible;mso-wrap-style:square;v-text-anchor:top" o:gfxdata="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" stroked="f">
+                          <v:textbox style="mso-fit-shape-to-text:t">
+                            <w:txbxContent>
+                              <w:p>
+                                <w:pPr>
+                                  <w:rPr>
+                                    <w:rFonts w:asciiTheme="minorBidi" w:hAnsiTheme="minorBidi"/>
+                                    <w:sz w:val="16"/>
+                                    <w:szCs w:val="16"/>
+                                  </w:rPr>
+                                </w:pPr>
+                                <w:r>
+                                  <w:rPr>
+                                    <w:rFonts w:asciiTheme="minorBidi" w:hAnsiTheme="minorBidi" w:hint="cs"/>
+                                    <w:sz w:val="20"/>
+                                    <w:szCs w:val="20"/>
+                                    <w:rtl/>
+                                  </w:rPr>
+                                  <w:t>מעדכן פרטים</w:t>
+                                </w:r>
+                              </w:p>
+                            </w:txbxContent>
+                          </v:textbox>
+                        </v:shape>
+                        <v:group id="קבוצה 259" o:spid="_x0000_s1086" style="position:absolute;left:18083;top:1160;width:40107;height:21700" coordorigin="18083,1160" coordsize="40107,21700" o:gfxdata="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">
+                          <v:shape id="תיבת טקסט 2" o:spid="_x0000_s1087" type="#_x0000_t202" style="position:absolute;left:38755;top:1296;width:5113;height:3602;flip:x;visibility:visible;mso-wrap-style:square;v-text-anchor:top" o:gfxdata="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" stroked="f">
+                            <v:textbox style="mso-fit-shape-to-text:t">
+                              <w:txbxContent>
+                                <w:p>
+                                  <w:pPr>
+                                    <w:rPr>
+                                      <w:rFonts w:asciiTheme="minorBidi" w:hAnsiTheme="minorBidi"/>
+                                      <w:sz w:val="16"/>
+                                      <w:szCs w:val="16"/>
+                                    </w:rPr>
+                                  </w:pPr>
+                                  <w:r>
+                                    <w:rPr>
+                                      <w:rFonts w:asciiTheme="minorBidi" w:hAnsiTheme="minorBidi"/>
+                                      <w:sz w:val="20"/>
+                                      <w:szCs w:val="20"/>
+                                      <w:rtl/>
+                                    </w:rPr>
+                                    <w:t>נרשם</w:t>
+                                  </w:r>
+                                </w:p>
+                              </w:txbxContent>
+                            </v:textbox>
+                          </v:shape>
+                          <v:group id="קבוצה 261" o:spid="_x0000_s1088" style="position:absolute;left:18083;top:1160;width:40107;height:21700" coordorigin="18083,1160" coordsize="40107,21700" o:gfxdata="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">
+                            <v:shape id="תיבת טקסט 2" o:spid="_x0000_s1089" type="#_x0000_t202" style="position:absolute;left:41348;top:13358;width:7977;height:3602;flip:x;visibility:visible;mso-wrap-style:square;v-text-anchor:top" o:gfxdata="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" stroked="f">
+                              <v:textbox style="mso-fit-shape-to-text:t">
+                                <w:txbxContent>
+                                  <w:p>
+                                    <w:pPr>
+                                      <w:rPr>
+                                        <w:rFonts w:asciiTheme="minorBidi" w:hAnsiTheme="minorBidi"/>
+                                        <w:sz w:val="20"/>
+                                        <w:szCs w:val="20"/>
+                                        <w:rtl/>
+                                        <w:cs/>
+                                      </w:rPr>
+                                    </w:pPr>
+                                    <w:r>
+                                      <w:rPr>
+                                        <w:rFonts w:asciiTheme="minorBidi" w:hAnsiTheme="minorBidi" w:cs="Arial" w:hint="cs"/>
+                                        <w:sz w:val="20"/>
+                                        <w:szCs w:val="20"/>
+                                        <w:rtl/>
+                                      </w:rPr>
+                                      <w:t>&lt;</w:t>
+                                    </w:r>
+                                    <w:r>
+                                      <w:rPr>
+                                        <w:rFonts w:asciiTheme="minorBidi" w:hAnsiTheme="minorBidi"/>
+                                        <w:sz w:val="20"/>
+                                        <w:szCs w:val="20"/>
+                                      </w:rPr>
+                                      <w:t>extend</w:t>
+                                    </w:r>
+                                    <w:r>
+                                      <w:rPr>
+                                        <w:rFonts w:asciiTheme="minorBidi" w:hAnsiTheme="minorBidi" w:cs="Arial" w:hint="cs"/>
+                                        <w:sz w:val="20"/>
+                                        <w:szCs w:val="20"/>
+                                        <w:rtl/>
+                                      </w:rPr>
+                                      <w:t>&gt;</w:t>
+                                    </w:r>
+                                  </w:p>
+                                </w:txbxContent>
+                              </v:textbox>
+                            </v:shape>
+                            <v:shape id="תיבת טקסט 2" o:spid="_x0000_s1090" type="#_x0000_t202" style="position:absolute;left:35139;top:5048;width:7983;height:3602;flip:x;visibility:visible;mso-wrap-style:square;v-text-anchor:top" o:gfxdata="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" stroked="f">
+                              <v:textbox style="mso-fit-shape-to-text:t">
+                                <w:txbxContent>
+                                  <w:p>
+                                    <w:pPr>
+                                      <w:rPr>
+                                        <w:rFonts w:asciiTheme="minorBidi" w:hAnsiTheme="minorBidi"/>
+                                        <w:sz w:val="20"/>
+                                        <w:szCs w:val="20"/>
+                                      </w:rPr>
+                                    </w:pPr>
+                                    <w:r>
+                                      <w:rPr>
+                                        <w:rFonts w:asciiTheme="minorBidi" w:hAnsiTheme="minorBidi" w:cs="Arial"/>
+                                        <w:sz w:val="20"/>
+                                        <w:szCs w:val="20"/>
+                                        <w:rtl/>
+                                      </w:rPr>
+                                      <w:t>&lt;</w:t>
+                                    </w:r>
+                                    <w:proofErr w:type="spellStart"/>
+                                    <w:r>
+                                      <w:rPr>
+                                        <w:rFonts w:asciiTheme="minorBidi" w:hAnsiTheme="minorBidi" w:cs="Arial"/>
+                                        <w:sz w:val="20"/>
+                                        <w:szCs w:val="20"/>
+                                        <w:rtl/>
+                                      </w:rPr>
+                                      <w:t>include</w:t>
+                                    </w:r>
+                                    <w:proofErr w:type="spellEnd"/>
+                                    <w:r>
+                                      <w:rPr>
+                                        <w:rFonts w:asciiTheme="minorBidi" w:hAnsiTheme="minorBidi" w:cs="Arial"/>
+                                        <w:sz w:val="20"/>
+                                        <w:szCs w:val="20"/>
+                                        <w:rtl/>
+                                      </w:rPr>
+                                      <w:t>&gt;</w:t>
+                                    </w:r>
+                                  </w:p>
+                                </w:txbxContent>
+                              </v:textbox>
+                            </v:shape>
+                            <v:group id="קבוצה 265" o:spid="_x0000_s1091" style="position:absolute;left:18083;top:1160;width:40107;height:21700" coordorigin="18083,1160" coordsize="40107,21700" o:gfxdata="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">
+                              <v:shape id="תיבת טקסט 2" o:spid="_x0000_s1092" type="#_x0000_t202" style="position:absolute;left:18831;top:4571;width:5323;height:3761;flip:x;visibility:visible;mso-wrap-style:square;v-text-anchor:top" o:gfxdata="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" stroked="f">
+                                <v:textbox style="mso-fit-shape-to-text:t">
+                                  <w:txbxContent>
+                                    <w:p>
+                                      <w:pPr>
+                                        <w:rPr>
+                                          <w:rFonts w:asciiTheme="minorBidi" w:hAnsiTheme="minorBidi"/>
+                                        </w:rPr>
+                                      </w:pPr>
+                                      <w:proofErr w:type="spellStart"/>
+                                      <w:r>
+                                        <w:rPr>
+                                          <w:rFonts w:asciiTheme="minorBidi" w:hAnsiTheme="minorBidi" w:cs="Arial" w:hint="cs"/>
+                                          <w:rtl/>
+                                        </w:rPr>
+                                        <w:t>Shop</w:t>
+                                      </w:r>
+                                      <w:proofErr w:type="spellEnd"/>
+                                    </w:p>
+                                  </w:txbxContent>
+                                </v:textbox>
+                              </v:shape>
+                              <v:group id="קבוצה 267" o:spid="_x0000_s1093" style="position:absolute;left:18083;top:6823;width:6547;height:12275" coordsize="6550,12276" o:gfxdata="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">
+                                <v:oval id="אליפסה 268" o:spid="_x0000_s1094" style="position:absolute;left:614;width:5111;height:3952;visibility:visible;mso-wrap-style:square;v-text-anchor:middle" o:gfxdata="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" fillcolor="white [3201]" strokecolor="black [3200]" strokeweight=".25pt">
+                                  <v:stroke joinstyle="miter"/>
+                                </v:oval>
+                                <v:line id="מחבר ישר 269" o:spid="_x0000_s1095" style="position:absolute;visibility:visible;mso-wrap-style:square" from="3138,3957" to="3207,8871" o:connectortype="straight" o:gfxdata="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" strokecolor="black [3200]" strokeweight=".5pt">
+                                  <v:stroke joinstyle="miter"/>
+                                </v:line>
+                                <v:line id="מחבר ישר 270" o:spid="_x0000_s1096" style="position:absolute;visibility:visible;mso-wrap-style:square" from="0,6209" to="6550,6209" o:connectortype="straight" o:gfxdata="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" strokecolor="black [3200]" strokeweight=".5pt">
+                                  <v:stroke joinstyle="miter"/>
+                                </v:line>
+                                <v:line id="מחבר ישר 271" o:spid="_x0000_s1097" style="position:absolute;flip:y;visibility:visible;mso-wrap-style:square" from="341,8939" to="3194,11941" o:connectortype="straight" o:gfxdata="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" strokecolor="black [3200]" strokeweight=".5pt">
+                                  <v:stroke joinstyle="miter"/>
+                                </v:line>
+                                <v:line id="מחבר ישר 272" o:spid="_x0000_s1098" style="position:absolute;flip:x y;visibility:visible;mso-wrap-style:square" from="3138,8802" to="6072,12276" o:connectortype="straight" o:gfxdata="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" strokecolor="black [3200]" strokeweight=".5pt">
+                                  <v:stroke joinstyle="miter"/>
+                                </v:line>
+                              </v:group>
+                              <v:shape id="מחבר חץ ישר 276" o:spid="_x0000_s1099" type="#_x0000_t32" style="position:absolute;left:25726;top:17673;width:4162;height:2184;visibility:visible;mso-wrap-style:square" o:connectortype="straight" o:gfxdata="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" strokecolor="black [3200]" strokeweight=".5pt">
+                                <v:stroke endarrow="block" joinstyle="miter"/>
+                              </v:shape>
+                              <v:shape id="מחבר חץ ישר 277" o:spid="_x0000_s1100" type="#_x0000_t32" style="position:absolute;left:26749;top:3002;width:9895;height:4708;flip:y;visibility:visible;mso-wrap-style:square" o:connectortype="straight" o:gfxdata="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" strokecolor="black [3200]" strokeweight=".5pt">
+                                <v:stroke endarrow="block" joinstyle="miter"/>
+                              </v:shape>
+                              <v:shape id="מחבר חץ ישר 278" o:spid="_x0000_s1101" type="#_x0000_t32" style="position:absolute;left:27090;top:9825;width:11257;height:100;visibility:visible;mso-wrap-style:square" o:connectortype="straight" o:gfxdata="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" strokecolor="black [3200]" strokeweight=".5pt">
+                                <v:stroke endarrow="block" joinstyle="miter"/>
+                              </v:shape>
+                              <v:shape id="מחבר חץ ישר 279" o:spid="_x0000_s1102" type="#_x0000_t32" style="position:absolute;left:26749;top:13170;width:5050;height:2797;visibility:visible;mso-wrap-style:square" o:connectortype="straight" o:gfxdata="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" strokecolor="black [3200]" strokeweight=".5pt">
+                                <v:stroke endarrow="block" joinstyle="miter"/>
+                              </v:shape>
+                              <v:oval id="אליפסה 280" o:spid="_x0000_s1103" style="position:absolute;left:37184;top:1160;width:7506;height:2814;visibility:visible;mso-wrap-style:square;v-text-anchor:middle" o:gfxdata="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" filled="f" strokecolor="black [1600]" strokeweight="1pt">
+                                <v:stroke joinstyle="miter"/>
+                              </v:oval>
+                              <v:oval id="אליפסה 281" o:spid="_x0000_s1104" style="position:absolute;left:38347;top:8256;width:9144;height:3341;visibility:visible;mso-wrap-style:square;v-text-anchor:middle" o:gfxdata="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" filled="f" strokecolor="black [1600]" strokeweight="1pt">
+                                <v:stroke joinstyle="miter"/>
+                              </v:oval>
+                              <v:oval id="אליפסה 282" o:spid="_x0000_s1105" style="position:absolute;left:32140;top:14401;width:10086;height:3426;visibility:visible;mso-wrap-style:square;v-text-anchor:middle" o:gfxdata="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" filled="f" strokecolor="black [1600]" strokeweight="1pt">
+                                <v:stroke joinstyle="miter"/>
+                              </v:oval>
+                              <v:shape id="מחבר חץ ישר 283" o:spid="_x0000_s1106" type="#_x0000_t32" style="position:absolute;left:42035;top:3974;width:477;height:3807;flip:x y;visibility:visible;mso-wrap-style:square" o:connectortype="straight" o:gfxdata="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" strokecolor="black [3200]" strokeweight=".5pt">
+                                <v:stroke endarrow="block" joinstyle="miter"/>
+                              </v:shape>
+                              <v:oval id="אליפסה 284" o:spid="_x0000_s1107" style="position:absolute;left:48787;top:14674;width:9403;height:4090;visibility:visible;mso-wrap-style:square;v-text-anchor:middle" o:gfxdata="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" filled="f" strokecolor="black [1600]" strokeweight="1pt">
+                                <v:stroke joinstyle="miter"/>
+                              </v:oval>
+                              <v:oval id="אליפסה 285" o:spid="_x0000_s1108" style="position:absolute;left:30434;top:19448;width:10713;height:3412;visibility:visible;mso-wrap-style:square;v-text-anchor:middle" o:gfxdata="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" filled="f" strokecolor="black [1600]" strokeweight="1pt">
+                                <v:stroke joinstyle="miter"/>
+                              </v:oval>
+                            </v:group>
+                          </v:group>
+                        </v:group>
+                      </v:group>
+                      <v:shape id="מחבר חץ ישר 286" o:spid="_x0000_s1109" type="#_x0000_t32" style="position:absolute;left:42579;top:16179;width:5942;height:0;visibility:visible;mso-wrap-style:square" o:connectortype="straight" o:gfxdata="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" strokecolor="black [3200]" strokeweight=".5pt">
+                        <v:stroke endarrow="block" joinstyle="miter"/>
+                      </v:shape>
+                    </v:group>
+                  </v:group>
+                </v:group>
+                <v:shape id="מחבר חץ ישר 301" o:spid="_x0000_s1110" type="#_x0000_t32" style="position:absolute;left:12146;top:3275;width:7514;height:2933;flip:x y;visibility:visible;mso-wrap-style:square" o:connectortype="straight" o:gfxdata="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">
+                  <v:stroke endarrow="block"/>
+                </v:shape>
+                <v:oval id="אליפסה 302" o:spid="_x0000_s1111" style="position:absolute;width:11805;height:5595;visibility:visible;mso-wrap-style:square;v-text-anchor:middle" o:gfxdata="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" filled="f" strokeweight="1pt"/>
+                <w10:wrap anchorx="margin"/>
+              </v:group>
+            </w:pict>
+          </mc:Fallback>
+        </mc:AlternateContent>
+      </w:r>
+    </w:p>
+    <w:p>
+      <w:pPr>
+        <w:spacing w:after="0" w:line="360" w:lineRule="auto"/>
+        <w:rPr>
+          <w:rFonts w:asciiTheme="minorBidi" w:hAnsiTheme="minorBidi"/>
+          <w:b/>
+          <w:bCs/>
+          <w:rtl/>
+        </w:rPr>
+      </w:pPr>
+    </w:p>
+    <w:p>
+      <w:pPr>
+        <w:spacing w:after="0" w:line="360" w:lineRule="auto"/>
+        <w:rPr>
+          <w:rFonts w:asciiTheme="minorBidi" w:hAnsiTheme="minorBidi"/>
+          <w:b/>
+          <w:bCs/>
+          <w:rtl/>
+        </w:rPr>
+      </w:pPr>
+    </w:p>
+    <w:p>
+      <w:pPr>
+        <w:spacing w:after="0" w:line="360" w:lineRule="auto"/>
+        <w:rPr>
+          <w:rFonts w:asciiTheme="minorBidi" w:hAnsiTheme="minorBidi"/>
+          <w:b/>
+          <w:bCs/>
+          <w:rtl/>
+        </w:rPr>
+      </w:pPr>
+    </w:p>
+    <w:p>
+      <w:pPr>
+        <w:spacing w:after="0" w:line="360" w:lineRule="auto"/>
+        <w:rPr>
+          <w:rFonts w:asciiTheme="minorBidi" w:hAnsiTheme="minorBidi"/>
+          <w:b/>
+          <w:bCs/>
+          <w:rtl/>
+        </w:rPr>
+      </w:pPr>
+    </w:p>
+    <w:p>
+      <w:pPr>
+        <w:spacing w:after="0" w:line="360" w:lineRule="auto"/>
+        <w:rPr>
+          <w:rFonts w:asciiTheme="minorBidi" w:hAnsiTheme="minorBidi"/>
+          <w:b/>
+          <w:bCs/>
+          <w:rtl/>
+        </w:rPr>
+      </w:pPr>
+    </w:p>
+    <w:p>
+      <w:pPr>
+        <w:spacing w:after="0" w:line="360" w:lineRule="auto"/>
+        <w:rPr>
+          <w:rFonts w:asciiTheme="minorBidi" w:hAnsiTheme="minorBidi"/>
+          <w:b/>
+          <w:bCs/>
+          <w:rtl/>
+        </w:rPr>
+      </w:pPr>
+    </w:p>
+    <w:p>
+      <w:pPr>
+        <w:spacing w:after="0" w:line="360" w:lineRule="auto"/>
+        <w:rPr>
+          <w:rFonts w:asciiTheme="minorBidi" w:hAnsiTheme="minorBidi"/>
+          <w:b/>
+          <w:bCs/>
+          <w:rtl/>
+        </w:rPr>
+      </w:pPr>
+    </w:p>
+    <w:p>
+      <w:pPr>
+        <w:spacing w:after="0" w:line="360" w:lineRule="auto"/>
+        <w:rPr>
+          <w:rFonts w:asciiTheme="minorBidi" w:hAnsiTheme="minorBidi"/>
+          <w:b/>
+          <w:bCs/>
+          <w:rtl/>
+        </w:rPr>
+      </w:pPr>
+    </w:p>
+    <w:p>
+      <w:pPr>
+        <w:spacing w:after="0" w:line="360" w:lineRule="auto"/>
+        <w:rPr>
+          <w:rFonts w:asciiTheme="minorBidi" w:hAnsiTheme="minorBidi"/>
+          <w:b/>
+          <w:bCs/>
+          <w:rtl/>
+        </w:rPr>
+      </w:pPr>
+    </w:p>
+    <w:p>
+      <w:pPr>
+        <w:spacing w:after="0" w:line="360" w:lineRule="auto"/>
+        <w:rPr>
+          <w:rFonts w:asciiTheme="minorBidi" w:hAnsiTheme="minorBidi"/>
+          <w:b/>
+          <w:bCs/>
+          <w:rtl/>
+        </w:rPr>
+      </w:pPr>
+      <w:r>
+        <w:rPr>
+          <w:rFonts w:asciiTheme="minorBidi" w:hAnsiTheme="minorBidi"/>
+          <w:noProof/>
+          <w:rtl/>
+        </w:rPr>
+        <mc:AlternateContent>
+          <mc:Choice Requires="wpg">
+            <w:drawing>
+              <wp:anchor distT="0" distB="0" distL="114300" distR="114300" simplePos="0" relativeHeight="251671552" behindDoc="0" locked="0" layoutInCell="1" allowOverlap="1" wp14:anchorId="7BB59E6C" wp14:editId="66FE35BF">
+                <wp:simplePos x="0" y="0"/>
+                <wp:positionH relativeFrom="column">
+                  <wp:posOffset>1219200</wp:posOffset>
+                </wp:positionH>
+                <wp:positionV relativeFrom="paragraph">
+                  <wp:posOffset>203835</wp:posOffset>
+                </wp:positionV>
+                <wp:extent cx="3008630" cy="694055"/>
+                <wp:effectExtent l="0" t="0" r="20320" b="0"/>
+                <wp:wrapNone/>
+                <wp:docPr id="306" name="קבוצה 306"/>
+                <wp:cNvGraphicFramePr/>
+                <a:graphic xmlns:a="http://schemas.openxmlformats.org/drawingml/2006/main">
+                  <a:graphicData uri="http://schemas.microsoft.com/office/word/2010/wordprocessingGroup">
+                    <wpg:wgp>
+                      <wpg:cNvGrpSpPr/>
+                      <wpg:grpSpPr>
+                        <a:xfrm>
+                          <a:off x="0" y="0"/>
+                          <a:ext cx="3008630" cy="694055"/>
+                          <a:chOff x="0" y="0"/>
+                          <a:chExt cx="3009199" cy="694587"/>
+                        </a:xfrm>
+                      </wpg:grpSpPr>
+                      <wpg:grpSp>
+                        <wpg:cNvPr id="305" name="קבוצה 305"/>
+                        <wpg:cNvGrpSpPr/>
+                        <wpg:grpSpPr>
+                          <a:xfrm>
+                            <a:off x="0" y="0"/>
+                            <a:ext cx="3009199" cy="694587"/>
+                            <a:chOff x="0" y="0"/>
+                            <a:chExt cx="3009199" cy="694587"/>
+                          </a:xfrm>
+                        </wpg:grpSpPr>
+                        <wps:wsp>
+                          <wps:cNvPr id="300" name="תיבת טקסט 2"/>
+                          <wps:cNvSpPr txBox="1">
+                            <a:spLocks noChangeArrowheads="1"/>
+                          </wps:cNvSpPr>
+                          <wps:spPr bwMode="auto">
+                            <a:xfrm flipH="1">
+                              <a:off x="2087317" y="177063"/>
+                              <a:ext cx="892174" cy="517524"/>
+                            </a:xfrm>
+                            <a:prstGeom prst="rect">
+                              <a:avLst/>
+                            </a:prstGeom>
+                            <a:solidFill>
+                              <a:srgbClr val="FFFFFF"/>
+                            </a:solidFill>
+                            <a:ln w="9525">
+                              <a:noFill/>
+                              <a:miter lim="800000"/>
+                              <a:headEnd/>
+                              <a:tailEnd/>
+                            </a:ln>
+                          </wps:spPr>
+                          <wps:txbx>
+                            <w:txbxContent>
+                              <w:p>
+                                <w:pPr>
+                                  <w:rPr>
+                                    <w:rFonts w:asciiTheme="minorBidi" w:hAnsiTheme="minorBidi"/>
+                                    <w:sz w:val="16"/>
+                                    <w:szCs w:val="16"/>
+                                  </w:rPr>
+                                </w:pPr>
+                                <w:r>
+                                  <w:rPr>
+                                    <w:rFonts w:asciiTheme="minorBidi" w:hAnsiTheme="minorBidi" w:hint="cs"/>
+                                    <w:sz w:val="20"/>
+                                    <w:szCs w:val="20"/>
+                                    <w:rtl/>
+                                  </w:rPr>
+                                  <w:t>מודיעה על מיקום נוכחי</w:t>
+                                </w:r>
+                              </w:p>
+                            </w:txbxContent>
+                          </wps:txbx>
+                          <wps:bodyPr rot="0" vert="horz" wrap="square" lIns="91440" tIns="45720" rIns="91440" bIns="45720" anchor="t" anchorCtr="0">
+                            <a:spAutoFit/>
+                          </wps:bodyPr>
+                        </wps:wsp>
+                        <wps:wsp>
+                          <wps:cNvPr id="298" name="תיבת טקסט 2"/>
+                          <wps:cNvSpPr txBox="1">
+                            <a:spLocks noChangeArrowheads="1"/>
+                          </wps:cNvSpPr>
+                          <wps:spPr bwMode="auto">
+                            <a:xfrm flipH="1">
+                              <a:off x="61403" y="0"/>
+                              <a:ext cx="735964" cy="375919"/>
+                            </a:xfrm>
+                            <a:prstGeom prst="rect">
+                              <a:avLst/>
+                            </a:prstGeom>
+                            <a:solidFill>
+                              <a:srgbClr val="FFFFFF"/>
+                            </a:solidFill>
+                            <a:ln w="9525">
+                              <a:noFill/>
+                              <a:miter lim="800000"/>
+                              <a:headEnd/>
+                              <a:tailEnd/>
+                            </a:ln>
+                          </wps:spPr>
+                          <wps:txbx>
+                            <w:txbxContent>
+                              <w:p>
+                                <w:pPr>
+                                  <w:rPr>
+                                    <w:rFonts w:asciiTheme="minorBidi" w:hAnsiTheme="minorBidi"/>
+                                  </w:rPr>
+                                </w:pPr>
+                                <w:r>
+                                  <w:rPr>
+                                    <w:rFonts w:asciiTheme="minorBidi" w:hAnsiTheme="minorBidi" w:hint="cs"/>
+                                    <w:rtl/>
+                                  </w:rPr>
+                                  <w:t>מערכת</w:t>
+                                </w:r>
+                              </w:p>
+                            </w:txbxContent>
+                          </wps:txbx>
+                          <wps:bodyPr rot="0" vert="horz" wrap="square" lIns="91440" tIns="45720" rIns="91440" bIns="45720" anchor="t" anchorCtr="0">
+                            <a:spAutoFit/>
+                          </wps:bodyPr>
+                        </wps:wsp>
+                        <wps:wsp>
+                          <wps:cNvPr id="294" name="אליפסה 294"/>
+                          <wps:cNvSpPr/>
+                          <wps:spPr>
+                            <a:xfrm>
+                              <a:off x="61415" y="204716"/>
+                              <a:ext cx="573206" cy="395032"/>
+                            </a:xfrm>
+                            <a:prstGeom prst="ellipse">
+                              <a:avLst/>
+                            </a:prstGeom>
+                            <a:ln w="3175"/>
+                          </wps:spPr>
+                          <wps:style>
+                            <a:lnRef idx="2">
+                              <a:schemeClr val="dk1"/>
+                            </a:lnRef>
+                            <a:fillRef idx="1">
+                              <a:schemeClr val="lt1"/>
+                            </a:fillRef>
+                            <a:effectRef idx="0">
+                              <a:schemeClr val="dk1"/>
+                            </a:effectRef>
+                            <a:fontRef idx="minor">
+                              <a:schemeClr val="dk1"/>
+                            </a:fontRef>
+                          </wps:style>
+                          <wps:bodyPr rot="0" spcFirstLastPara="0" vertOverflow="overflow" horzOverflow="overflow" vert="horz" wrap="square" lIns="91440" tIns="45720" rIns="91440" bIns="45720" numCol="1" spcCol="0" rtlCol="1" fromWordArt="0" anchor="ctr" anchorCtr="0" forceAA="0" compatLnSpc="1">
+                            <a:prstTxWarp prst="textNoShape">
+                              <a:avLst/>
+                            </a:prstTxWarp>
+                            <a:noAutofit/>
+                          </wps:bodyPr>
+                        </wps:wsp>
+                        <wps:wsp>
+                          <wps:cNvPr id="295" name="מחבר ישר 295"/>
+                          <wps:cNvCnPr/>
+                          <wps:spPr>
+                            <a:xfrm flipV="1">
+                              <a:off x="0" y="600502"/>
+                              <a:ext cx="730155" cy="816"/>
+                            </a:xfrm>
+                            <a:prstGeom prst="line">
+                              <a:avLst/>
+                            </a:prstGeom>
+                          </wps:spPr>
+                          <wps:style>
+                            <a:lnRef idx="1">
+                              <a:schemeClr val="dk1"/>
+                            </a:lnRef>
+                            <a:fillRef idx="0">
+                              <a:schemeClr val="dk1"/>
+                            </a:fillRef>
+                            <a:effectRef idx="0">
+                              <a:schemeClr val="dk1"/>
+                            </a:effectRef>
+                            <a:fontRef idx="minor">
+                              <a:schemeClr val="tx1"/>
+                            </a:fontRef>
+                          </wps:style>
+                          <wps:bodyPr/>
+                        </wps:wsp>
+                        <wps:wsp>
+                          <wps:cNvPr id="297" name="מחבר חץ ישר 297"/>
+                          <wps:cNvCnPr/>
+                          <wps:spPr>
+                            <a:xfrm flipV="1">
+                              <a:off x="757451" y="327546"/>
+                              <a:ext cx="1105468" cy="45719"/>
+                            </a:xfrm>
+                            <a:prstGeom prst="straightConnector1">
+                              <a:avLst/>
+                            </a:prstGeom>
+                            <a:ln>
+                              <a:tailEnd type="triangle"/>
+                            </a:ln>
+                          </wps:spPr>
+                          <wps:style>
+                            <a:lnRef idx="1">
+                              <a:schemeClr val="dk1"/>
+                            </a:lnRef>
+                            <a:fillRef idx="0">
+                              <a:schemeClr val="dk1"/>
+                            </a:fillRef>
+                            <a:effectRef idx="0">
+                              <a:schemeClr val="dk1"/>
+                            </a:effectRef>
+                            <a:fontRef idx="minor">
+                              <a:schemeClr val="tx1"/>
+                            </a:fontRef>
+                          </wps:style>
+                          <wps:bodyPr/>
+                        </wps:wsp>
+                        <wps:wsp>
+                          <wps:cNvPr id="299" name="אליפסה 299"/>
+                          <wps:cNvSpPr/>
+                          <wps:spPr>
+                            <a:xfrm>
+                              <a:off x="1944806" y="116006"/>
+                              <a:ext cx="1064393" cy="484496"/>
+                            </a:xfrm>
+                            <a:prstGeom prst="ellipse">
+                              <a:avLst/>
+                            </a:prstGeom>
+                            <a:noFill/>
+                            <a:ln w="12700"/>
+                          </wps:spPr>
+                          <wps:style>
+                            <a:lnRef idx="2">
+                              <a:schemeClr val="dk1">
+                                <a:shade val="50000"/>
+                              </a:schemeClr>
+                            </a:lnRef>
+                            <a:fillRef idx="1">
+                              <a:schemeClr val="dk1"/>
+                            </a:fillRef>
+                            <a:effectRef idx="0">
+                              <a:schemeClr val="dk1"/>
+                            </a:effectRef>
+                            <a:fontRef idx="minor">
+                              <a:schemeClr val="lt1"/>
+                            </a:fontRef>
+                          </wps:style>
+                          <wps:bodyPr rot="0" spcFirstLastPara="0" vertOverflow="overflow" horzOverflow="overflow" vert="horz" wrap="square" lIns="91440" tIns="45720" rIns="91440" bIns="45720" numCol="1" spcCol="0" rtlCol="1" fromWordArt="0" anchor="ctr" anchorCtr="0" forceAA="0" compatLnSpc="1">
+                            <a:prstTxWarp prst="textNoShape">
+                              <a:avLst/>
+                            </a:prstTxWarp>
+                            <a:noAutofit/>
+                          </wps:bodyPr>
+                        </wps:wsp>
+                      </wpg:grpSp>
+                      <wps:wsp>
+                        <wps:cNvPr id="296" name="מחבר ישר 296"/>
+                        <wps:cNvCnPr/>
+                        <wps:spPr>
+                          <a:xfrm flipV="1">
+                            <a:off x="300251" y="416257"/>
+                            <a:ext cx="333934" cy="169222"/>
+                          </a:xfrm>
+                          <a:prstGeom prst="line">
+                            <a:avLst/>
+                          </a:prstGeom>
+                        </wps:spPr>
+                        <wps:style>
+                          <a:lnRef idx="1">
+                            <a:schemeClr val="dk1"/>
+                          </a:lnRef>
+                          <a:fillRef idx="0">
+                            <a:schemeClr val="dk1"/>
+                          </a:fillRef>
+                          <a:effectRef idx="0">
+                            <a:schemeClr val="dk1"/>
+                          </a:effectRef>
+                          <a:fontRef idx="minor">
+                            <a:schemeClr val="tx1"/>
+                          </a:fontRef>
+                        </wps:style>
+                        <wps:bodyPr/>
+                      </wps:wsp>
+                    </wpg:wgp>
+                  </a:graphicData>
+                </a:graphic>
+              </wp:anchor>
+            </w:drawing>
+          </mc:Choice>
+          <mc:Fallback>
+            <w:pict>
+              <v:group w14:anchorId="7BB59E6C" id="קבוצה 306" o:spid="_x0000_s1112" style="position:absolute;left:0;text-align:left;margin-left:96pt;margin-top:16.05pt;width:236.9pt;height:54.65pt;z-index:251671552" coordsize="30091,6945" o:gfxdata="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">
+                <v:group id="קבוצה 305" o:spid="_x0000_s1113" style="position:absolute;width:30091;height:6945" coordsize="30091,6945" o:gfxdata="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">
+                  <v:shape id="תיבת טקסט 2" o:spid="_x0000_s1114" type="#_x0000_t202" style="position:absolute;left:20873;top:1770;width:8921;height:5175;flip:x;visibility:visible;mso-wrap-style:square;v-text-anchor:top" o:gfxdata="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" stroked="f">
+                    <v:textbox style="mso-fit-shape-to-text:t">
+                      <w:txbxContent>
+                        <w:p>
+                          <w:pPr>
+                            <w:rPr>
+                              <w:rFonts w:asciiTheme="minorBidi" w:hAnsiTheme="minorBidi"/>
+                              <w:sz w:val="16"/>
+                              <w:szCs w:val="16"/>
+                            </w:rPr>
+                          </w:pPr>
+                          <w:r>
+                            <w:rPr>
+                              <w:rFonts w:asciiTheme="minorBidi" w:hAnsiTheme="minorBidi" w:hint="cs"/>
+                              <w:sz w:val="20"/>
+                              <w:szCs w:val="20"/>
+                              <w:rtl/>
+                            </w:rPr>
+                            <w:t>מודיעה על מיקום נוכחי</w:t>
+                          </w:r>
+                        </w:p>
+                      </w:txbxContent>
+                    </v:textbox>
+                  </v:shape>
+                  <v:shape id="תיבת טקסט 2" o:spid="_x0000_s1115" type="#_x0000_t202" style="position:absolute;left:614;width:7359;height:3759;flip:x;visibility:visible;mso-wrap-style:square;v-text-anchor:top" o:gfxdata="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" stroked="f">
+                    <v:textbox style="mso-fit-shape-to-text:t">
+                      <w:txbxContent>
+                        <w:p>
+                          <w:pPr>
+                            <w:rPr>
+                              <w:rFonts w:asciiTheme="minorBidi" w:hAnsiTheme="minorBidi"/>
+                            </w:rPr>
+                          </w:pPr>
+                          <w:r>
+                            <w:rPr>
+                              <w:rFonts w:asciiTheme="minorBidi" w:hAnsiTheme="minorBidi" w:hint="cs"/>
+                              <w:rtl/>
+                            </w:rPr>
+                            <w:t>מערכת</w:t>
+                          </w:r>
+                        </w:p>
+                      </w:txbxContent>
+                    </v:textbox>
+                  </v:shape>
+                  <v:oval id="אליפסה 294" o:spid="_x0000_s1116" style="position:absolute;left:614;top:2047;width:5732;height:3950;visibility:visible;mso-wrap-style:square;v-text-anchor:middle" o:gfxdata="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" fillcolor="white [3201]" strokecolor="black [3200]" strokeweight=".25pt">
+                    <v:stroke joinstyle="miter"/>
+                  </v:oval>
+                  <v:line id="מחבר ישר 295" o:spid="_x0000_s1117" style="position:absolute;flip:y;visibility:visible;mso-wrap-style:square" from="0,6005" to="7301,6013" o:connectortype="straight" o:gfxdata="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" strokecolor="black [3200]" strokeweight=".5pt">
+                    <v:stroke joinstyle="miter"/>
+                  </v:line>
+                  <v:shape id="מחבר חץ ישר 297" o:spid="_x0000_s1118" type="#_x0000_t32" style="position:absolute;left:7574;top:3275;width:11055;height:457;flip:y;visibility:visible;mso-wrap-style:square" o:connectortype="straight" o:gfxdata="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" strokecolor="black [3200]" strokeweight=".5pt">
+                    <v:stroke endarrow="block" joinstyle="miter"/>
+                  </v:shape>
+                  <v:oval id="אליפסה 299" o:spid="_x0000_s1119" style="position:absolute;left:19448;top:1160;width:10643;height:4845;visibility:visible;mso-wrap-style:square;v-text-anchor:middle" o:gfxdata="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" filled="f" strokecolor="black [1600]" strokeweight="1pt">
+                    <v:stroke joinstyle="miter"/>
+                  </v:oval>
+                </v:group>
+                <v:line id="מחבר ישר 296" o:spid="_x0000_s1120" style="position:absolute;flip:y;visibility:visible;mso-wrap-style:square" from="3002,4162" to="6341,5854" o:connectortype="straight" o:gfxdata="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" strokecolor="black [3200]" strokeweight=".5pt">
+                  <v:stroke joinstyle="miter"/>
+                </v:line>
+              </v:group>
+            </w:pict>
+          </mc:Fallback>
+        </mc:AlternateContent>
+      </w:r>
+    </w:p>
+    <w:p>
+      <w:pPr>
+        <w:spacing w:after="0" w:line="360" w:lineRule="auto"/>
+        <w:rPr>
+          <w:rFonts w:asciiTheme="minorBidi" w:hAnsiTheme="minorBidi"/>
+          <w:b/>
+          <w:bCs/>
+          <w:rtl/>
+        </w:rPr>
+      </w:pPr>
+    </w:p>
+    <w:p>
+      <w:pPr>
+        <w:spacing w:after="0" w:line="360" w:lineRule="auto"/>
+        <w:rPr>
+          <w:rFonts w:asciiTheme="minorBidi" w:hAnsiTheme="minorBidi"/>
+          <w:b/>
+          <w:bCs/>
+          <w:rtl/>
+        </w:rPr>
+      </w:pPr>
+    </w:p>
+    <w:p>
+      <w:pPr>
+        <w:spacing w:after="0" w:line="360" w:lineRule="auto"/>
+        <w:rPr>
+          <w:rFonts w:asciiTheme="minorBidi" w:hAnsiTheme="minorBidi"/>
+          <w:b/>
+          <w:bCs/>
+          <w:rtl/>
+        </w:rPr>
+      </w:pPr>
+    </w:p>
+    <w:p>
+      <w:pPr>
+        <w:spacing w:after="0" w:line="360" w:lineRule="auto"/>
+        <w:rPr>
+          <w:rFonts w:asciiTheme="minorBidi" w:hAnsiTheme="minorBidi"/>
+          <w:b/>
+          <w:bCs/>
+          <w:rtl/>
+        </w:rPr>
+      </w:pPr>
+    </w:p>
+    <w:p>
+      <w:pPr>
+        <w:spacing w:after="0" w:line="360" w:lineRule="auto"/>
+        <w:rPr>
+          <w:rFonts w:asciiTheme="minorBidi" w:hAnsiTheme="minorBidi"/>
+          <w:b/>
+          <w:bCs/>
+          <w:rtl/>
+        </w:rPr>
+      </w:pPr>
+      <w:r>
+        <w:rPr>
+          <w:rFonts w:asciiTheme="minorBidi" w:hAnsiTheme="minorBidi" w:hint="cs"/>
+          <w:b/>
+          <w:bCs/>
+          <w:rtl/>
+        </w:rPr>
+        <w:t>תרשים מראה המחלקות</w:t>
+      </w:r>
     </w:p>
     <w:p>
       <w:pPr>
@@ -19964,7 +24534,7 @@
             <w:rtl/>
             <w:lang w:val="he-IL"/>
           </w:rPr>
-          <w:t>15</w:t>
+          <w:t>16</w:t>
         </w:r>
         <w:r>
           <w:fldChar w:fldCharType="end"/>
@@ -22074,7 +26644,7 @@
 </file>
 
 <file path=customXml/itemProps1.xml><?xml version="1.0" encoding="utf-8"?>
-<ds:datastoreItem xmlns:ds="http://schemas.openxmlformats.org/officeDocument/2006/customXml" ds:itemID="{EFC0A8CC-B85A-4639-B985-F2BAA4AF9A3C}">
+<ds:datastoreItem xmlns:ds="http://schemas.openxmlformats.org/officeDocument/2006/customXml" ds:itemID="{DBF06733-3A46-4C7A-936B-6D926FB40B5F}">
   <ds:schemaRefs>
     <ds:schemaRef ds:uri="http://schemas.openxmlformats.org/officeDocument/2006/bibliography"/>
   </ds:schemaRefs>

</xml_diff>

<commit_message>
add the site screens
</commit_message>
<xml_diff>
--- a/ספר פרוייקט.docx
+++ b/ספר פרוייקט.docx
@@ -1,6 +1,6 @@
 
 <file path=word/document.xml><?xml version="1.0" encoding="utf-8"?>
-<w:document xmlns:wpc="http://schemas.microsoft.com/office/word/2010/wordprocessingCanvas" xmlns:cx="http://schemas.microsoft.com/office/drawing/2014/chartex" xmlns:cx1="http://schemas.microsoft.com/office/drawing/2015/9/8/chartex" xmlns:cx2="http://schemas.microsoft.com/office/drawing/2015/10/21/chartex" xmlns:cx3="http://schemas.microsoft.com/office/drawing/2016/5/9/chartex" xmlns:cx4="http://schemas.microsoft.com/office/drawing/2016/5/10/chartex" xmlns:cx5="http://schemas.microsoft.com/office/drawing/2016/5/11/chartex" xmlns:cx6="http://schemas.microsoft.com/office/drawing/2016/5/12/chartex" xmlns:cx7="http://schemas.microsoft.com/office/drawing/2016/5/13/chartex" xmlns:cx8="http://schemas.microsoft.com/office/drawing/2016/5/14/chartex" xmlns:mc="http://schemas.openxmlformats.org/markup-compatibility/2006" xmlns:aink="http://schemas.microsoft.com/office/drawing/2016/ink" xmlns:am3d="http://schemas.microsoft.com/office/drawing/2017/model3d" xmlns:o="urn:schemas-microsoft-com:office:office" xmlns:r="http://schemas.openxmlformats.org/officeDocument/2006/relationships" xmlns:m="http://schemas.openxmlformats.org/officeDocument/2006/math" xmlns:v="urn:schemas-microsoft-com:vml" xmlns:wp14="http://schemas.microsoft.com/office/word/2010/wordprocessingDrawing" xmlns:wp="http://schemas.openxmlformats.org/drawingml/2006/wordprocessingDrawing" xmlns:w10="urn:schemas-microsoft-com:office:word" xmlns:w="http://schemas.openxmlformats.org/wordprocessingml/2006/main" xmlns:w14="http://schemas.microsoft.com/office/word/2010/wordml" xmlns:w15="http://schemas.microsoft.com/office/word/2012/wordml" xmlns:w16cid="http://schemas.microsoft.com/office/word/2016/wordml/cid" xmlns:w16se="http://schemas.microsoft.com/office/word/2015/wordml/symex" xmlns:wpg="http://schemas.microsoft.com/office/word/2010/wordprocessingGroup" xmlns:wpi="http://schemas.microsoft.com/office/word/2010/wordprocessingInk" xmlns:wne="http://schemas.microsoft.com/office/word/2006/wordml" xmlns:wps="http://schemas.microsoft.com/office/word/2010/wordprocessingShape" mc:Ignorable="w14 w15 w16se w16cid wp14">
+<w:document xmlns:wpc="http://schemas.microsoft.com/office/word/2010/wordprocessingCanvas" xmlns:mc="http://schemas.openxmlformats.org/markup-compatibility/2006" xmlns:o="urn:schemas-microsoft-com:office:office" xmlns:r="http://schemas.openxmlformats.org/officeDocument/2006/relationships" xmlns:m="http://schemas.openxmlformats.org/officeDocument/2006/math" xmlns:v="urn:schemas-microsoft-com:vml" xmlns:wp14="http://schemas.microsoft.com/office/word/2010/wordprocessingDrawing" xmlns:wp="http://schemas.openxmlformats.org/drawingml/2006/wordprocessingDrawing" xmlns:w10="urn:schemas-microsoft-com:office:word" xmlns:w="http://schemas.openxmlformats.org/wordprocessingml/2006/main" xmlns:w14="http://schemas.microsoft.com/office/word/2010/wordml" xmlns:w15="http://schemas.microsoft.com/office/word/2012/wordml" xmlns:wpg="http://schemas.microsoft.com/office/word/2010/wordprocessingGroup" xmlns:wpi="http://schemas.microsoft.com/office/word/2010/wordprocessingInk" xmlns:wne="http://schemas.microsoft.com/office/word/2006/wordml" xmlns:wps="http://schemas.microsoft.com/office/word/2010/wordprocessingShape" mc:Ignorable="w14 w15 wp14">
   <w:body>
     <w:p>
       <w:pPr>
@@ -138,7 +138,7 @@
           <v:shape id="_x0000_i1025" type="#_x0000_t75" style="width:49.5pt;height:18.75pt" o:ole="" fillcolor="window">
             <v:imagedata r:id="rId9" o:title=""/>
           </v:shape>
-          <o:OLEObject Type="Embed" ProgID="Word.Picture.8" ShapeID="_x0000_i1025" DrawAspect="Content" ObjectID="_1634839164" r:id="rId10"/>
+          <o:OLEObject Type="Embed" ProgID="Word.Picture.8" ShapeID="_x0000_i1025" DrawAspect="Content" ObjectID="_1634899394" r:id="rId10"/>
         </w:object>
       </w:r>
       <w:r>
@@ -565,7 +565,7 @@
           <v:shape id="_x0000_i1026" type="#_x0000_t75" style="width:49.5pt;height:18.75pt" o:ole="" fillcolor="window">
             <v:imagedata r:id="rId9" o:title=""/>
           </v:shape>
-          <o:OLEObject Type="Embed" ProgID="Word.Picture.8" ShapeID="_x0000_i1026" DrawAspect="Content" ObjectID="_1634839165" r:id="rId11"/>
+          <o:OLEObject Type="Embed" ProgID="Word.Picture.8" ShapeID="_x0000_i1026" DrawAspect="Content" ObjectID="_1634899395" r:id="rId11"/>
         </w:object>
       </w:r>
       <w:r>
@@ -3555,9 +3555,13 @@
         <w:p>
           <w:pPr>
             <w:pStyle w:val="a7"/>
+            <w:rPr>
+              <w:cs w:val="0"/>
+            </w:rPr>
           </w:pPr>
           <w:r>
             <w:rPr>
+              <w:cs w:val="0"/>
               <w:lang w:val="he-IL"/>
             </w:rPr>
             <w:t>תוכן</w:t>
@@ -4806,6 +4810,7 @@
                 <w:rStyle w:val="Hyperlink"/>
                 <w:noProof/>
                 <w:color w:val="000000" w:themeColor="text1"/>
+                <w:cs w:val="0"/>
               </w:rPr>
               <w:t>2.1</w:t>
             </w:r>
@@ -4825,6 +4830,7 @@
                 <w:bCs/>
                 <w:noProof/>
                 <w:color w:val="000000" w:themeColor="text1"/>
+                <w:cs w:val="0"/>
               </w:rPr>
               <w:t>אסטרטגיות וטכנולוגיות</w:t>
             </w:r>
@@ -4834,6 +4840,7 @@
                 <w:webHidden/>
                 <w:color w:val="000000" w:themeColor="text1"/>
                 <w:rtl w:val="0"/>
+                <w:cs w:val="0"/>
               </w:rPr>
               <w:tab/>
             </w:r>
@@ -4852,6 +4859,7 @@
                 <w:webHidden/>
                 <w:color w:val="000000" w:themeColor="text1"/>
                 <w:rtl w:val="0"/>
+                <w:cs w:val="0"/>
               </w:rPr>
               <w:instrText xml:space="preserve"> PAGEREF _Toc24222606 \h </w:instrText>
             </w:r>
@@ -4913,6 +4921,7 @@
                 <w:rFonts w:asciiTheme="minorBidi" w:hAnsiTheme="minorBidi"/>
                 <w:noProof/>
                 <w:color w:val="000000" w:themeColor="text1"/>
+                <w:cs w:val="0"/>
               </w:rPr>
               <w:t>2.2</w:t>
             </w:r>
@@ -4933,6 +4942,7 @@
                 <w:bCs/>
                 <w:noProof/>
                 <w:color w:val="000000" w:themeColor="text1"/>
+                <w:cs w:val="0"/>
               </w:rPr>
               <w:t xml:space="preserve">תיאור </w:t>
             </w:r>
@@ -4943,6 +4953,7 @@
                 <w:bCs/>
                 <w:noProof/>
                 <w:color w:val="000000" w:themeColor="text1"/>
+                <w:cs w:val="0"/>
               </w:rPr>
               <w:t>מבנה</w:t>
             </w:r>
@@ -4954,6 +4965,7 @@
                 <w:bCs/>
                 <w:noProof/>
                 <w:color w:val="000000" w:themeColor="text1"/>
+                <w:cs w:val="0"/>
               </w:rPr>
               <w:t xml:space="preserve"> הפרויקט</w:t>
             </w:r>
@@ -4963,6 +4975,7 @@
                 <w:webHidden/>
                 <w:color w:val="000000" w:themeColor="text1"/>
                 <w:rtl w:val="0"/>
+                <w:cs w:val="0"/>
               </w:rPr>
               <w:tab/>
             </w:r>
@@ -4981,6 +4994,7 @@
                 <w:webHidden/>
                 <w:color w:val="000000" w:themeColor="text1"/>
                 <w:rtl w:val="0"/>
+                <w:cs w:val="0"/>
               </w:rPr>
               <w:instrText xml:space="preserve"> PAGEREF _Toc24222607 \h </w:instrText>
             </w:r>
@@ -5042,6 +5056,7 @@
                 <w:rFonts w:asciiTheme="minorBidi" w:hAnsiTheme="minorBidi"/>
                 <w:noProof/>
                 <w:color w:val="000000" w:themeColor="text1"/>
+                <w:cs w:val="0"/>
               </w:rPr>
               <w:t>2.3</w:t>
             </w:r>
@@ -5061,6 +5076,7 @@
                 <w:bCs/>
                 <w:noProof/>
                 <w:color w:val="000000" w:themeColor="text1"/>
+                <w:cs w:val="0"/>
               </w:rPr>
               <w:t>עקרונות</w:t>
             </w:r>
@@ -5072,6 +5088,7 @@
                 <w:bCs/>
                 <w:noProof/>
                 <w:color w:val="000000" w:themeColor="text1"/>
+                <w:cs w:val="0"/>
               </w:rPr>
               <w:t xml:space="preserve"> התכנון/ הבניה/ הניתוח</w:t>
             </w:r>
@@ -5081,6 +5098,7 @@
                 <w:webHidden/>
                 <w:color w:val="000000" w:themeColor="text1"/>
                 <w:rtl w:val="0"/>
+                <w:cs w:val="0"/>
               </w:rPr>
               <w:tab/>
             </w:r>
@@ -5099,6 +5117,7 @@
                 <w:webHidden/>
                 <w:color w:val="000000" w:themeColor="text1"/>
                 <w:rtl w:val="0"/>
+                <w:cs w:val="0"/>
               </w:rPr>
               <w:instrText xml:space="preserve"> PAGEREF _Toc24222608 \h </w:instrText>
             </w:r>
@@ -5160,6 +5179,7 @@
                 <w:rFonts w:asciiTheme="minorBidi" w:hAnsiTheme="minorBidi"/>
                 <w:noProof/>
                 <w:color w:val="000000" w:themeColor="text1"/>
+                <w:cs w:val="0"/>
               </w:rPr>
               <w:t>2.4</w:t>
             </w:r>
@@ -5179,6 +5199,7 @@
                 <w:bCs/>
                 <w:noProof/>
                 <w:color w:val="000000" w:themeColor="text1"/>
+                <w:cs w:val="0"/>
               </w:rPr>
               <w:t>תרשימים</w:t>
             </w:r>
@@ -5188,6 +5209,7 @@
                 <w:webHidden/>
                 <w:color w:val="000000" w:themeColor="text1"/>
                 <w:rtl w:val="0"/>
+                <w:cs w:val="0"/>
               </w:rPr>
               <w:tab/>
             </w:r>
@@ -5206,6 +5228,7 @@
                 <w:webHidden/>
                 <w:color w:val="000000" w:themeColor="text1"/>
                 <w:rtl w:val="0"/>
+                <w:cs w:val="0"/>
               </w:rPr>
               <w:instrText xml:space="preserve"> PAGEREF _Toc24222609 \h </w:instrText>
             </w:r>
@@ -5267,6 +5290,7 @@
                 <w:rFonts w:asciiTheme="minorBidi" w:hAnsiTheme="minorBidi"/>
                 <w:noProof/>
                 <w:color w:val="000000" w:themeColor="text1"/>
+                <w:cs w:val="0"/>
               </w:rPr>
               <w:t>2.5</w:t>
             </w:r>
@@ -5286,6 +5310,7 @@
                 <w:bCs/>
                 <w:noProof/>
                 <w:color w:val="000000" w:themeColor="text1"/>
+                <w:cs w:val="0"/>
               </w:rPr>
               <w:t>מבנה</w:t>
             </w:r>
@@ -5297,6 +5322,7 @@
                 <w:bCs/>
                 <w:noProof/>
                 <w:color w:val="000000" w:themeColor="text1"/>
+                <w:cs w:val="0"/>
               </w:rPr>
               <w:t xml:space="preserve"> נתונים מאוחסנים</w:t>
             </w:r>
@@ -5306,6 +5332,7 @@
                 <w:webHidden/>
                 <w:color w:val="000000" w:themeColor="text1"/>
                 <w:rtl w:val="0"/>
+                <w:cs w:val="0"/>
               </w:rPr>
               <w:tab/>
             </w:r>
@@ -5324,6 +5351,7 @@
                 <w:webHidden/>
                 <w:color w:val="000000" w:themeColor="text1"/>
                 <w:rtl w:val="0"/>
+                <w:cs w:val="0"/>
               </w:rPr>
               <w:instrText xml:space="preserve"> PAGEREF _Toc24222610 \h </w:instrText>
             </w:r>
@@ -5385,6 +5413,7 @@
                 <w:rFonts w:asciiTheme="minorBidi" w:hAnsiTheme="minorBidi"/>
                 <w:noProof/>
                 <w:color w:val="000000" w:themeColor="text1"/>
+                <w:cs w:val="0"/>
               </w:rPr>
               <w:t>2.6</w:t>
             </w:r>
@@ -5405,6 +5434,7 @@
                 <w:bCs/>
                 <w:noProof/>
                 <w:color w:val="000000" w:themeColor="text1"/>
+                <w:cs w:val="0"/>
               </w:rPr>
               <w:t>תוכן הפרויקט</w:t>
             </w:r>
@@ -5414,6 +5444,7 @@
                 <w:webHidden/>
                 <w:color w:val="000000" w:themeColor="text1"/>
                 <w:rtl w:val="0"/>
+                <w:cs w:val="0"/>
               </w:rPr>
               <w:tab/>
             </w:r>
@@ -5432,6 +5463,7 @@
                 <w:webHidden/>
                 <w:color w:val="000000" w:themeColor="text1"/>
                 <w:rtl w:val="0"/>
+                <w:cs w:val="0"/>
               </w:rPr>
               <w:instrText xml:space="preserve"> PAGEREF _Toc24222611 \h </w:instrText>
             </w:r>
@@ -5631,6 +5663,7 @@
                 <w:rStyle w:val="Hyperlink"/>
                 <w:noProof/>
                 <w:color w:val="000000" w:themeColor="text1"/>
+                <w:cs w:val="0"/>
               </w:rPr>
               <w:t>3.1</w:t>
             </w:r>
@@ -5651,6 +5684,7 @@
                 <w:bCs/>
                 <w:noProof/>
                 <w:color w:val="000000" w:themeColor="text1"/>
+                <w:cs w:val="0"/>
               </w:rPr>
               <w:t>הוראות</w:t>
             </w:r>
@@ -5660,6 +5694,7 @@
                 <w:webHidden/>
                 <w:color w:val="000000" w:themeColor="text1"/>
                 <w:rtl w:val="0"/>
+                <w:cs w:val="0"/>
               </w:rPr>
               <w:tab/>
             </w:r>
@@ -5678,6 +5713,7 @@
                 <w:webHidden/>
                 <w:color w:val="000000" w:themeColor="text1"/>
                 <w:rtl w:val="0"/>
+                <w:cs w:val="0"/>
               </w:rPr>
               <w:instrText xml:space="preserve"> PAGEREF _Toc24222613 \h </w:instrText>
             </w:r>
@@ -5738,6 +5774,7 @@
                 <w:rStyle w:val="Hyperlink"/>
                 <w:noProof/>
                 <w:color w:val="000000" w:themeColor="text1"/>
+                <w:cs w:val="0"/>
               </w:rPr>
               <w:t>3.2</w:t>
             </w:r>
@@ -5758,6 +5795,7 @@
                 <w:bCs/>
                 <w:noProof/>
                 <w:color w:val="000000" w:themeColor="text1"/>
+                <w:cs w:val="0"/>
               </w:rPr>
               <w:t>מסכים</w:t>
             </w:r>
@@ -5767,6 +5805,7 @@
                 <w:webHidden/>
                 <w:color w:val="000000" w:themeColor="text1"/>
                 <w:rtl w:val="0"/>
+                <w:cs w:val="0"/>
               </w:rPr>
               <w:tab/>
             </w:r>
@@ -5785,6 +5824,7 @@
                 <w:webHidden/>
                 <w:color w:val="000000" w:themeColor="text1"/>
                 <w:rtl w:val="0"/>
+                <w:cs w:val="0"/>
               </w:rPr>
               <w:instrText xml:space="preserve"> PAGEREF _Toc24222614 \h </w:instrText>
             </w:r>
@@ -11856,7 +11896,7 @@
           <mc:Fallback>
             <w:pict>
               <v:group w14:anchorId="3938C103" id="קבוצה 8" o:spid="_x0000_s1033" style="position:absolute;left:0;text-align:left;margin-left:-4.75pt;margin-top:502.75pt;width:507.85pt;height:186.85pt;z-index:251667456;mso-position-horizontal-relative:margin;mso-position-vertical-relative:page" coordsize="64501,23730" o:gfxdata="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">
-                <v:shape id="_x0000_s1034" type="#_x0000_t202" style="position:absolute;left:1842;top:13510;width:9468;height:3600;flip:x;visibility:visible;mso-wrap-style:square;v-text-anchor:top" o:gfxdata="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" stroked="f">
+                <v:shape id="_x0000_s1034" type="#_x0000_t202" style="position:absolute;left:1842;top:13510;width:9468;height:3600;flip:x;visibility:visible;mso-wrap-style:square;v-text-anchor:top" o:gfxdata="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" stroked="f">
                   <v:textbox style="mso-fit-shape-to-text:t">
                     <w:txbxContent>
                       <w:p>
@@ -11881,7 +11921,7 @@
                     </w:txbxContent>
                   </v:textbox>
                 </v:shape>
-                <v:shape id="_x0000_s1035" type="#_x0000_t202" style="position:absolute;left:2660;top:409;width:9462;height:5175;flip:x;visibility:visible;mso-wrap-style:square;v-text-anchor:top" o:gfxdata="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" stroked="f">
+                <v:shape id="_x0000_s1035" type="#_x0000_t202" style="position:absolute;left:2660;top:409;width:9462;height:5175;flip:x;visibility:visible;mso-wrap-style:square;v-text-anchor:top" o:gfxdata="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" stroked="f">
                   <v:textbox style="mso-fit-shape-to-text:t">
                     <w:txbxContent>
                       <w:p>
@@ -11906,7 +11946,7 @@
                     </w:txbxContent>
                   </v:textbox>
                 </v:shape>
-                <v:shape id="_x0000_s1036" type="#_x0000_t202" style="position:absolute;top:5253;width:9474;height:5175;flip:x;visibility:visible;mso-wrap-style:square;v-text-anchor:top" o:gfxdata="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" stroked="f">
+                <v:shape id="_x0000_s1036" type="#_x0000_t202" style="position:absolute;top:5253;width:9474;height:5175;flip:x;visibility:visible;mso-wrap-style:square;v-text-anchor:top" o:gfxdata="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" stroked="f">
                   <v:textbox style="mso-fit-shape-to-text:t">
                     <w:txbxContent>
                       <w:p>
@@ -11931,10 +11971,10 @@
                     </w:txbxContent>
                   </v:textbox>
                 </v:shape>
-                <v:group id="קבוצה 13" o:spid="_x0000_s1037" style="position:absolute;left:341;width:64160;height:23730" coordsize="64160,23730" o:gfxdata="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">
-                  <v:group id="קבוצה 14" o:spid="_x0000_s1038" style="position:absolute;left:9758;width:54402;height:23730" coordorigin="5782,1159" coordsize="54402,23730" o:gfxdata="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">
-                    <v:group id="קבוצה 15" o:spid="_x0000_s1039" style="position:absolute;left:5782;top:1159;width:54403;height:23731" coordorigin="5783,1160" coordsize="54403,23732" o:gfxdata="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">
-                      <v:shape id="_x0000_s1040" type="#_x0000_t202" style="position:absolute;left:45716;top:15079;width:8922;height:3601;flip:x;visibility:visible;mso-wrap-style:square;v-text-anchor:top" o:gfxdata="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" stroked="f">
+                <v:group id="קבוצה 13" o:spid="_x0000_s1037" style="position:absolute;left:341;width:64160;height:23730" coordsize="64160,23730" o:gfxdata="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">
+                  <v:group id="קבוצה 14" o:spid="_x0000_s1038" style="position:absolute;left:9758;width:54402;height:23730" coordorigin="5782,1159" coordsize="54402,23730" o:gfxdata="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">
+                    <v:group id="קבוצה 15" o:spid="_x0000_s1039" style="position:absolute;left:5782;top:1159;width:54403;height:23731" coordorigin="5783,1160" coordsize="54403,23732" o:gfxdata="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">
+                      <v:shape id="_x0000_s1040" type="#_x0000_t202" style="position:absolute;left:45716;top:15079;width:8922;height:3601;flip:x;visibility:visible;mso-wrap-style:square;v-text-anchor:top" o:gfxdata="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" stroked="f">
                         <v:textbox style="mso-fit-shape-to-text:t">
                           <w:txbxContent>
                             <w:p>
@@ -11958,8 +11998,8 @@
                           </w:txbxContent>
                         </v:textbox>
                       </v:shape>
-                      <v:group id="קבוצה 17" o:spid="_x0000_s1041" style="position:absolute;left:5783;top:1160;width:54403;height:23732" coordorigin="5783,1160" coordsize="54403,23732" o:gfxdata="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">
-                        <v:shape id="_x0000_s1042" type="#_x0000_t202" style="position:absolute;left:52062;top:20401;width:8052;height:3601;flip:x;visibility:visible;mso-wrap-style:square;v-text-anchor:top" o:gfxdata="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" stroked="f">
+                      <v:group id="קבוצה 17" o:spid="_x0000_s1041" style="position:absolute;left:5783;top:1160;width:54403;height:23732" coordorigin="5783,1160" coordsize="54403,23732" o:gfxdata="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">
+                        <v:shape id="_x0000_s1042" type="#_x0000_t202" style="position:absolute;left:52062;top:20401;width:8052;height:3601;flip:x;visibility:visible;mso-wrap-style:square;v-text-anchor:top" o:gfxdata="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" stroked="f">
                           <v:textbox style="mso-fit-shape-to-text:t">
                             <w:txbxContent>
                               <w:p>
@@ -11983,7 +12023,7 @@
                             </w:txbxContent>
                           </v:textbox>
                         </v:shape>
-                        <v:shape id="_x0000_s1043" type="#_x0000_t202" style="position:absolute;left:30567;top:19717;width:10237;height:5175;flip:x;visibility:visible;mso-wrap-style:square;v-text-anchor:top" o:gfxdata="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" stroked="f">
+                        <v:shape id="_x0000_s1043" type="#_x0000_t202" style="position:absolute;left:30567;top:19717;width:10237;height:5175;flip:x;visibility:visible;mso-wrap-style:square;v-text-anchor:top" o:gfxdata="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" stroked="f">
                           <v:textbox style="mso-fit-shape-to-text:t">
                             <w:txbxContent>
                               <w:p>
@@ -12008,8 +12048,8 @@
                             </w:txbxContent>
                           </v:textbox>
                         </v:shape>
-                        <v:group id="קבוצה 20" o:spid="_x0000_s1044" style="position:absolute;left:5783;top:1160;width:48995;height:22858" coordorigin="5783,1160" coordsize="48995,22858" o:gfxdata="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">
-                          <v:shape id="_x0000_s1045" type="#_x0000_t202" style="position:absolute;left:32274;top:14944;width:7296;height:3600;flip:x;visibility:visible;mso-wrap-style:square;v-text-anchor:top" o:gfxdata="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" stroked="f">
+                        <v:group id="קבוצה 20" o:spid="_x0000_s1044" style="position:absolute;left:5783;top:1160;width:48995;height:22858" coordorigin="5783,1160" coordsize="48995,22858" o:gfxdata="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">
+                          <v:shape id="_x0000_s1045" type="#_x0000_t202" style="position:absolute;left:32274;top:14944;width:7296;height:3600;flip:x;visibility:visible;mso-wrap-style:square;v-text-anchor:top" o:gfxdata="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" stroked="f">
                             <v:textbox style="mso-fit-shape-to-text:t">
                               <w:txbxContent>
                                 <w:p>
@@ -12033,8 +12073,8 @@
                               </w:txbxContent>
                             </v:textbox>
                           </v:shape>
-                          <v:group id="קבוצה 22" o:spid="_x0000_s1046" style="position:absolute;left:5783;top:1160;width:48995;height:22858" coordorigin="5783,1160" coordsize="48995,22858" o:gfxdata="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">
-                            <v:shape id="_x0000_s1047" type="#_x0000_t202" style="position:absolute;left:38688;top:8529;width:8922;height:3601;flip:x;visibility:visible;mso-wrap-style:square;v-text-anchor:top" o:gfxdata="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" stroked="f">
+                          <v:group id="קבוצה 22" o:spid="_x0000_s1046" style="position:absolute;left:5783;top:1160;width:48995;height:22858" coordorigin="5783,1160" coordsize="48995,22858" o:gfxdata="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">
+                            <v:shape id="_x0000_s1047" type="#_x0000_t202" style="position:absolute;left:38688;top:8529;width:8922;height:3601;flip:x;visibility:visible;mso-wrap-style:square;v-text-anchor:top" o:gfxdata="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" stroked="f">
                               <v:textbox style="mso-fit-shape-to-text:t">
                                 <w:txbxContent>
                                   <w:p>
@@ -12058,8 +12098,8 @@
                                 </w:txbxContent>
                               </v:textbox>
                             </v:shape>
-                            <v:group id="קבוצה 24" o:spid="_x0000_s1048" style="position:absolute;left:5783;top:1160;width:48995;height:22858" coordorigin="5783,1160" coordsize="48995,22858" o:gfxdata="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">
-                              <v:shape id="_x0000_s1049" type="#_x0000_t202" style="position:absolute;left:38756;top:1296;width:5112;height:3601;flip:x;visibility:visible;mso-wrap-style:square;v-text-anchor:top" o:gfxdata="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" stroked="f">
+                            <v:group id="קבוצה 24" o:spid="_x0000_s1048" style="position:absolute;left:5783;top:1160;width:48995;height:22858" coordorigin="5783,1160" coordsize="48995,22858" o:gfxdata="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">
+                              <v:shape id="_x0000_s1049" type="#_x0000_t202" style="position:absolute;left:38756;top:1296;width:5112;height:3601;flip:x;visibility:visible;mso-wrap-style:square;v-text-anchor:top" o:gfxdata="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" stroked="f">
                                 <v:textbox style="mso-fit-shape-to-text:t">
                                   <w:txbxContent>
                                     <w:p>
@@ -12083,8 +12123,8 @@
                                   </w:txbxContent>
                                 </v:textbox>
                               </v:shape>
-                              <v:group id="קבוצה 26" o:spid="_x0000_s1050" style="position:absolute;left:5783;top:1160;width:48995;height:22858" coordorigin="5783,1160" coordsize="48995,22858" o:gfxdata="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">
-                                <v:shape id="_x0000_s1051" type="#_x0000_t202" style="position:absolute;left:39028;top:17252;width:7983;height:3601;rotation:2082703fd;flip:x;visibility:visible;mso-wrap-style:square;v-text-anchor:top" o:gfxdata="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" stroked="f">
+                              <v:group id="קבוצה 26" o:spid="_x0000_s1050" style="position:absolute;left:5783;top:1160;width:48995;height:22858" coordorigin="5783,1160" coordsize="48995,22858" o:gfxdata="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">
+                                <v:shape id="_x0000_s1051" type="#_x0000_t202" style="position:absolute;left:39028;top:17252;width:7983;height:3601;rotation:2082703fd;flip:x;visibility:visible;mso-wrap-style:square;v-text-anchor:top" o:gfxdata="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" stroked="f">
                                   <v:textbox style="mso-fit-shape-to-text:t">
                                     <w:txbxContent>
                                       <w:p>
@@ -12127,7 +12167,7 @@
                                     </w:txbxContent>
                                   </v:textbox>
                                 </v:shape>
-                                <v:shape id="_x0000_s1052" type="#_x0000_t202" style="position:absolute;left:38551;top:13359;width:7982;height:3601;flip:x;visibility:visible;mso-wrap-style:square;v-text-anchor:top" o:gfxdata="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" stroked="f">
+                                <v:shape id="_x0000_s1052" type="#_x0000_t202" style="position:absolute;left:38551;top:13359;width:7982;height:3601;flip:x;visibility:visible;mso-wrap-style:square;v-text-anchor:top" o:gfxdata="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" stroked="f">
                                   <v:textbox style="mso-fit-shape-to-text:t">
                                     <w:txbxContent>
                                       <w:p>
@@ -12153,7 +12193,7 @@
                                     </w:txbxContent>
                                   </v:textbox>
                                 </v:shape>
-                                <v:shape id="_x0000_s1053" type="#_x0000_t202" style="position:absolute;left:35139;top:5048;width:7982;height:3601;flip:x;visibility:visible;mso-wrap-style:square;v-text-anchor:top" o:gfxdata="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" stroked="f">
+                                <v:shape id="_x0000_s1053" type="#_x0000_t202" style="position:absolute;left:35139;top:5048;width:7982;height:3601;flip:x;visibility:visible;mso-wrap-style:square;v-text-anchor:top" o:gfxdata="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" stroked="f">
                                   <v:textbox style="mso-fit-shape-to-text:t">
                                     <w:txbxContent>
                                       <w:p>
@@ -12177,8 +12217,8 @@
                                     </w:txbxContent>
                                   </v:textbox>
                                 </v:shape>
-                                <v:group id="קבוצה 30" o:spid="_x0000_s1054" style="position:absolute;left:5783;top:1160;width:48995;height:22858" coordorigin="5783,1160" coordsize="48995,22858" o:gfxdata="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">
-                                  <v:shape id="_x0000_s1055" type="#_x0000_t202" style="position:absolute;left:17981;top:4218;width:6287;height:3760;flip:x;visibility:visible;mso-wrap-style:square;v-text-anchor:top" o:gfxdata="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" stroked="f">
+                                <v:group id="קבוצה 30" o:spid="_x0000_s1054" style="position:absolute;left:5783;top:1160;width:48995;height:22858" coordorigin="5783,1160" coordsize="48995,22858" o:gfxdata="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">
+                                  <v:shape id="_x0000_s1055" type="#_x0000_t202" style="position:absolute;left:17981;top:4218;width:6287;height:3760;flip:x;visibility:visible;mso-wrap-style:square;v-text-anchor:top" o:gfxdata="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" stroked="f">
                                     <v:textbox style="mso-fit-shape-to-text:t">
                                       <w:txbxContent>
                                         <w:p>
@@ -12204,20 +12244,20 @@
                                       </w:txbxContent>
                                     </v:textbox>
                                   </v:shape>
-                                  <v:group id="קבוצה 32" o:spid="_x0000_s1056" style="position:absolute;left:18083;top:6823;width:6547;height:12275" coordsize="6550,12276" o:gfxdata="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">
-                                    <v:oval id="אליפסה 33" o:spid="_x0000_s1057" style="position:absolute;left:614;width:5111;height:3952;visibility:visible;mso-wrap-style:square;v-text-anchor:middle" o:gfxdata="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" fillcolor="white [3201]" strokecolor="black [3200]" strokeweight=".25pt">
+                                  <v:group id="קבוצה 32" o:spid="_x0000_s1056" style="position:absolute;left:18083;top:6823;width:6547;height:12275" coordsize="6550,12276" o:gfxdata="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">
+                                    <v:oval id="אליפסה 33" o:spid="_x0000_s1057" style="position:absolute;left:614;width:5111;height:3952;visibility:visible;mso-wrap-style:square;v-text-anchor:middle" o:gfxdata="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" fillcolor="white [3201]" strokecolor="black [3200]" strokeweight=".25pt">
                                       <v:stroke joinstyle="miter"/>
                                     </v:oval>
-                                    <v:line id="מחבר ישר 34" o:spid="_x0000_s1058" style="position:absolute;visibility:visible;mso-wrap-style:square" from="3138,3957" to="3207,8871" o:connectortype="straight" o:gfxdata="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" strokecolor="black [3200]" strokeweight=".5pt">
+                                    <v:line id="מחבר ישר 34" o:spid="_x0000_s1058" style="position:absolute;visibility:visible;mso-wrap-style:square" from="3138,3957" to="3207,8871" o:connectortype="straight" o:gfxdata="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" strokecolor="black [3200]" strokeweight=".5pt">
                                       <v:stroke joinstyle="miter"/>
                                     </v:line>
-                                    <v:line id="מחבר ישר 35" o:spid="_x0000_s1059" style="position:absolute;visibility:visible;mso-wrap-style:square" from="0,6209" to="6550,6209" o:connectortype="straight" o:gfxdata="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" strokecolor="black [3200]" strokeweight=".5pt">
+                                    <v:line id="מחבר ישר 35" o:spid="_x0000_s1059" style="position:absolute;visibility:visible;mso-wrap-style:square" from="0,6209" to="6550,6209" o:connectortype="straight" o:gfxdata="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" strokecolor="black [3200]" strokeweight=".5pt">
                                       <v:stroke joinstyle="miter"/>
                                     </v:line>
-                                    <v:line id="מחבר ישר 36" o:spid="_x0000_s1060" style="position:absolute;flip:y;visibility:visible;mso-wrap-style:square" from="341,8939" to="3194,11941" o:connectortype="straight" o:gfxdata="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" strokecolor="black [3200]" strokeweight=".5pt">
+                                    <v:line id="מחבר ישר 36" o:spid="_x0000_s1060" style="position:absolute;flip:y;visibility:visible;mso-wrap-style:square" from="341,8939" to="3194,11941" o:connectortype="straight" o:gfxdata="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" strokecolor="black [3200]" strokeweight=".5pt">
                                       <v:stroke joinstyle="miter"/>
                                     </v:line>
-                                    <v:line id="מחבר ישר 37" o:spid="_x0000_s1061" style="position:absolute;flip:x y;visibility:visible;mso-wrap-style:square" from="3138,8802" to="6072,12276" o:connectortype="straight" o:gfxdata="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" strokecolor="black [3200]" strokeweight=".5pt">
+                                    <v:line id="מחבר ישר 37" o:spid="_x0000_s1061" style="position:absolute;flip:x y;visibility:visible;mso-wrap-style:square" from="3138,8802" to="6072,12276" o:connectortype="straight" o:gfxdata="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" strokecolor="black [3200]" strokeweight=".5pt">
                                       <v:stroke joinstyle="miter"/>
                                     </v:line>
                                   </v:group>
@@ -12225,54 +12265,54 @@
                                     <v:path arrowok="t" fillok="f" o:connecttype="none"/>
                                     <o:lock v:ext="edit" shapetype="t"/>
                                   </v:shapetype>
-                                  <v:shape id="מחבר חץ ישר 38" o:spid="_x0000_s1062" type="#_x0000_t32" style="position:absolute;left:8580;top:3616;width:8820;height:3475;flip:x y;visibility:visible;mso-wrap-style:square" o:connectortype="straight" o:gfxdata="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" strokecolor="black [3200]" strokeweight=".5pt">
+                                  <v:shape id="מחבר חץ ישר 38" o:spid="_x0000_s1062" type="#_x0000_t32" style="position:absolute;left:8580;top:3616;width:8820;height:3475;flip:x y;visibility:visible;mso-wrap-style:square" o:connectortype="straight" o:gfxdata="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" strokecolor="black [3200]" strokeweight=".5pt">
                                     <v:stroke endarrow="block" joinstyle="miter"/>
                                   </v:shape>
-                                  <v:shape id="מחבר חץ ישר 39" o:spid="_x0000_s1063" type="#_x0000_t32" style="position:absolute;left:6655;top:13983;width:9602;height:2118;flip:x;visibility:visible;mso-wrap-style:square" o:connectortype="straight" o:gfxdata="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" strokecolor="black [3200]" strokeweight=".5pt">
+                                  <v:shape id="מחבר חץ ישר 39" o:spid="_x0000_s1063" type="#_x0000_t32" style="position:absolute;left:6655;top:13983;width:9602;height:2118;flip:x;visibility:visible;mso-wrap-style:square" o:connectortype="straight" o:gfxdata="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" strokecolor="black [3200]" strokeweight=".5pt">
                                     <v:stroke endarrow="block" joinstyle="miter"/>
                                   </v:shape>
-                                  <v:shape id="מחבר חץ ישר 40" o:spid="_x0000_s1064" type="#_x0000_t32" style="position:absolute;left:5783;top:8667;width:10730;height:1792;visibility:visible;mso-wrap-style:square" o:connectortype="straight" o:gfxdata="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" strokecolor="black [3200]" strokeweight=".5pt">
+                                  <v:shape id="מחבר חץ ישר 40" o:spid="_x0000_s1064" type="#_x0000_t32" style="position:absolute;left:5783;top:8667;width:10730;height:1792;visibility:visible;mso-wrap-style:square" o:connectortype="straight" o:gfxdata="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" strokecolor="black [3200]" strokeweight=".5pt">
                                     <v:stroke endarrow="block" joinstyle="miter"/>
                                   </v:shape>
-                                  <v:shape id="מחבר חץ ישר 41" o:spid="_x0000_s1065" type="#_x0000_t32" style="position:absolute;left:25726;top:17673;width:4162;height:2184;visibility:visible;mso-wrap-style:square" o:connectortype="straight" o:gfxdata="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" strokecolor="black [3200]" strokeweight=".5pt">
+                                  <v:shape id="מחבר חץ ישר 41" o:spid="_x0000_s1065" type="#_x0000_t32" style="position:absolute;left:25726;top:17673;width:4162;height:2184;visibility:visible;mso-wrap-style:square" o:connectortype="straight" o:gfxdata="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" strokecolor="black [3200]" strokeweight=".5pt">
                                     <v:stroke endarrow="block" joinstyle="miter"/>
                                   </v:shape>
-                                  <v:shape id="מחבר חץ ישר 42" o:spid="_x0000_s1066" type="#_x0000_t32" style="position:absolute;left:26749;top:3002;width:9895;height:4708;flip:y;visibility:visible;mso-wrap-style:square" o:connectortype="straight" o:gfxdata="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" strokecolor="black [3200]" strokeweight=".5pt">
+                                  <v:shape id="מחבר חץ ישר 42" o:spid="_x0000_s1066" type="#_x0000_t32" style="position:absolute;left:26749;top:3002;width:9895;height:4708;flip:y;visibility:visible;mso-wrap-style:square" o:connectortype="straight" o:gfxdata="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" strokecolor="black [3200]" strokeweight=".5pt">
                                     <v:stroke endarrow="block" joinstyle="miter"/>
                                   </v:shape>
-                                  <v:shape id="מחבר חץ ישר 43" o:spid="_x0000_s1067" type="#_x0000_t32" style="position:absolute;left:27090;top:9825;width:11257;height:100;visibility:visible;mso-wrap-style:square" o:connectortype="straight" o:gfxdata="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" strokecolor="black [3200]" strokeweight=".5pt">
+                                  <v:shape id="מחבר חץ ישר 43" o:spid="_x0000_s1067" type="#_x0000_t32" style="position:absolute;left:27090;top:9825;width:11257;height:100;visibility:visible;mso-wrap-style:square" o:connectortype="straight" o:gfxdata="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" strokecolor="black [3200]" strokeweight=".5pt">
                                     <v:stroke endarrow="block" joinstyle="miter"/>
                                   </v:shape>
-                                  <v:shape id="מחבר חץ ישר 44" o:spid="_x0000_s1068" type="#_x0000_t32" style="position:absolute;left:26749;top:13170;width:5050;height:2797;visibility:visible;mso-wrap-style:square" o:connectortype="straight" o:gfxdata="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" strokecolor="black [3200]" strokeweight=".5pt">
+                                  <v:shape id="מחבר חץ ישר 44" o:spid="_x0000_s1068" type="#_x0000_t32" style="position:absolute;left:26749;top:13170;width:5050;height:2797;visibility:visible;mso-wrap-style:square" o:connectortype="straight" o:gfxdata="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" strokecolor="black [3200]" strokeweight=".5pt">
                                     <v:stroke endarrow="block" joinstyle="miter"/>
                                   </v:shape>
-                                  <v:oval id="אליפסה 45" o:spid="_x0000_s1069" style="position:absolute;left:37184;top:1160;width:7506;height:2814;visibility:visible;mso-wrap-style:square;v-text-anchor:middle" o:gfxdata="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" filled="f" strokecolor="black [1600]" strokeweight="1pt">
+                                  <v:oval id="אליפסה 45" o:spid="_x0000_s1069" style="position:absolute;left:37184;top:1160;width:7506;height:2814;visibility:visible;mso-wrap-style:square;v-text-anchor:middle" o:gfxdata="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" filled="f" strokecolor="black [1600]" strokeweight="1pt">
                                     <v:stroke joinstyle="miter"/>
                                   </v:oval>
-                                  <v:oval id="אליפסה 46" o:spid="_x0000_s1070" style="position:absolute;left:38347;top:8256;width:9144;height:3341;visibility:visible;mso-wrap-style:square;v-text-anchor:middle" o:gfxdata="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" filled="f" strokecolor="black [1600]" strokeweight="1pt">
+                                  <v:oval id="אליפסה 46" o:spid="_x0000_s1070" style="position:absolute;left:38347;top:8256;width:9144;height:3341;visibility:visible;mso-wrap-style:square;v-text-anchor:middle" o:gfxdata="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" filled="f" strokecolor="black [1600]" strokeweight="1pt">
                                     <v:stroke joinstyle="miter"/>
                                   </v:oval>
-                                  <v:oval id="אליפסה 47" o:spid="_x0000_s1071" style="position:absolute;left:32140;top:15012;width:7506;height:2815;visibility:visible;mso-wrap-style:square;v-text-anchor:middle" o:gfxdata="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" filled="f" strokecolor="black [1600]" strokeweight="1pt">
+                                  <v:oval id="אליפסה 47" o:spid="_x0000_s1071" style="position:absolute;left:32140;top:15012;width:7506;height:2815;visibility:visible;mso-wrap-style:square;v-text-anchor:middle" o:gfxdata="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" filled="f" strokecolor="black [1600]" strokeweight="1pt">
                                     <v:stroke joinstyle="miter"/>
                                   </v:oval>
-                                  <v:shape id="מחבר חץ ישר 48" o:spid="_x0000_s1072" type="#_x0000_t32" style="position:absolute;left:42035;top:3974;width:477;height:3807;flip:x y;visibility:visible;mso-wrap-style:square" o:connectortype="straight" o:gfxdata="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" strokecolor="black [3200]" strokeweight=".5pt">
+                                  <v:shape id="מחבר חץ ישר 48" o:spid="_x0000_s1072" type="#_x0000_t32" style="position:absolute;left:42035;top:3974;width:477;height:3807;flip:x y;visibility:visible;mso-wrap-style:square" o:connectortype="straight" o:gfxdata="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" strokecolor="black [3200]" strokeweight=".5pt">
                                     <v:stroke endarrow="block" joinstyle="miter"/>
                                   </v:shape>
-                                  <v:oval id="אליפסה 49" o:spid="_x0000_s1073" style="position:absolute;left:45375;top:14674;width:9403;height:3347;visibility:visible;mso-wrap-style:square;v-text-anchor:middle" o:gfxdata="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" filled="f" strokecolor="black [1600]" strokeweight="1pt">
+                                  <v:oval id="אליפסה 49" o:spid="_x0000_s1073" style="position:absolute;left:45375;top:14674;width:9403;height:3347;visibility:visible;mso-wrap-style:square;v-text-anchor:middle" o:gfxdata="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" filled="f" strokecolor="black [1600]" strokeweight="1pt">
                                     <v:stroke joinstyle="miter"/>
                                   </v:oval>
-                                  <v:oval id="אליפסה 50" o:spid="_x0000_s1074" style="position:absolute;left:30434;top:19448;width:10713;height:4570;visibility:visible;mso-wrap-style:square;v-text-anchor:middle" o:gfxdata="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" filled="f" strokecolor="black [1600]" strokeweight="1pt">
+                                  <v:oval id="אליפסה 50" o:spid="_x0000_s1074" style="position:absolute;left:30434;top:19448;width:10713;height:4570;visibility:visible;mso-wrap-style:square;v-text-anchor:middle" o:gfxdata="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" filled="f" strokecolor="black [1600]" strokeweight="1pt">
                                     <v:stroke joinstyle="miter"/>
                                   </v:oval>
                                 </v:group>
                               </v:group>
                             </v:group>
                           </v:group>
-                          <v:shape id="מחבר חץ ישר 51" o:spid="_x0000_s1075" type="#_x0000_t32" style="position:absolute;left:40123;top:16102;width:5050;height:68;visibility:visible;mso-wrap-style:square" o:connectortype="straight" o:gfxdata="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" strokecolor="black [3200]" strokeweight=".5pt">
+                          <v:shape id="מחבר חץ ישר 51" o:spid="_x0000_s1075" type="#_x0000_t32" style="position:absolute;left:40123;top:16102;width:5050;height:68;visibility:visible;mso-wrap-style:square" o:connectortype="straight" o:gfxdata="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" strokecolor="black [3200]" strokeweight=".5pt">
                             <v:stroke endarrow="block" joinstyle="miter"/>
                           </v:shape>
                         </v:group>
-                        <v:shape id="_x0000_s1076" type="#_x0000_t202" style="position:absolute;left:43259;top:19447;width:7976;height:3601;flip:x;visibility:visible;mso-wrap-style:square;v-text-anchor:top" o:gfxdata="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" stroked="f">
+                        <v:shape id="_x0000_s1076" type="#_x0000_t202" style="position:absolute;left:43259;top:19447;width:7976;height:3601;flip:x;visibility:visible;mso-wrap-style:square;v-text-anchor:top" o:gfxdata="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" stroked="f">
                           <v:textbox style="mso-fit-shape-to-text:t">
                             <w:txbxContent>
                               <w:p>
@@ -12315,25 +12355,25 @@
                             </w:txbxContent>
                           </v:textbox>
                         </v:shape>
-                        <v:shape id="מחבר חץ ישר 53" o:spid="_x0000_s1077" type="#_x0000_t32" style="position:absolute;left:41011;top:21154;width:10850;height:457;visibility:visible;mso-wrap-style:square" o:connectortype="straight" o:gfxdata="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" strokecolor="black [3200]" strokeweight=".5pt">
+                        <v:shape id="מחבר חץ ישר 53" o:spid="_x0000_s1077" type="#_x0000_t32" style="position:absolute;left:41011;top:21154;width:10850;height:457;visibility:visible;mso-wrap-style:square" o:connectortype="straight" o:gfxdata="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" strokecolor="black [3200]" strokeweight=".5pt">
                           <v:stroke endarrow="block" joinstyle="miter"/>
                         </v:shape>
-                        <v:oval id="אליפסה 54" o:spid="_x0000_s1078" style="position:absolute;left:51929;top:19993;width:8257;height:3347;visibility:visible;mso-wrap-style:square;v-text-anchor:middle" o:gfxdata="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" filled="f" strokecolor="black [1600]" strokeweight="1pt">
+                        <v:oval id="אליפסה 54" o:spid="_x0000_s1078" style="position:absolute;left:51929;top:19993;width:8257;height:3347;visibility:visible;mso-wrap-style:square;v-text-anchor:middle" o:gfxdata="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" filled="f" strokecolor="black [1600]" strokeweight="1pt">
                           <v:stroke joinstyle="miter"/>
                         </v:oval>
                       </v:group>
                     </v:group>
-                    <v:shape id="מחבר חץ ישר 55" o:spid="_x0000_s1079" type="#_x0000_t32" style="position:absolute;left:41011;top:17742;width:4916;height:3002;flip:y;visibility:visible;mso-wrap-style:square" o:connectortype="straight" o:gfxdata="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" strokecolor="black [3200]" strokeweight=".5pt">
+                    <v:shape id="מחבר חץ ישר 55" o:spid="_x0000_s1079" type="#_x0000_t32" style="position:absolute;left:41011;top:17742;width:4916;height:3002;flip:y;visibility:visible;mso-wrap-style:square" o:connectortype="straight" o:gfxdata="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" strokecolor="black [3200]" strokeweight=".5pt">
                       <v:stroke endarrow="block" joinstyle="miter"/>
                     </v:shape>
                   </v:group>
-                  <v:oval id="אליפסה 56" o:spid="_x0000_s1080" style="position:absolute;left:2320;top:341;width:9485;height:3548;visibility:visible;mso-wrap-style:square;v-text-anchor:middle" o:gfxdata="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" filled="f" strokecolor="black [1600]" strokeweight="1pt">
+                  <v:oval id="אליפסה 56" o:spid="_x0000_s1080" style="position:absolute;left:2320;top:341;width:9485;height:3548;visibility:visible;mso-wrap-style:square;v-text-anchor:middle" o:gfxdata="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" filled="f" strokecolor="black [1600]" strokeweight="1pt">
                     <v:stroke joinstyle="miter"/>
                   </v:oval>
-                  <v:oval id="אליפסה 57" o:spid="_x0000_s1081" style="position:absolute;top:5322;width:8869;height:3564;visibility:visible;mso-wrap-style:square;v-text-anchor:middle" o:gfxdata="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" filled="f" strokecolor="black [1600]" strokeweight="1pt">
+                  <v:oval id="אליפסה 57" o:spid="_x0000_s1081" style="position:absolute;top:5322;width:8869;height:3564;visibility:visible;mso-wrap-style:square;v-text-anchor:middle" o:gfxdata="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" filled="f" strokecolor="black [1600]" strokeweight="1pt">
                     <v:stroke joinstyle="miter"/>
                   </v:oval>
-                  <v:oval id="אליפסה 58" o:spid="_x0000_s1082" style="position:absolute;left:1637;top:13101;width:8869;height:3564;visibility:visible;mso-wrap-style:square;v-text-anchor:middle" o:gfxdata="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" filled="f" strokecolor="black [1600]" strokeweight="1pt">
+                  <v:oval id="אליפסה 58" o:spid="_x0000_s1082" style="position:absolute;left:1637;top:13101;width:8869;height:3564;visibility:visible;mso-wrap-style:square;v-text-anchor:middle" o:gfxdata="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" filled="f" strokecolor="black [1600]" strokeweight="1pt">
                     <v:stroke joinstyle="miter"/>
                   </v:oval>
                 </v:group>
@@ -13724,7 +13764,7 @@
           <mc:Fallback>
             <w:pict>
               <v:group w14:anchorId="3EB44521" id="קבוצה 304" o:spid="_x0000_s1083" style="position:absolute;left:0;text-align:left;margin-left:11.6pt;margin-top:2.95pt;width:479.05pt;height:174.4pt;z-index:251669504;mso-position-horizontal-relative:margin" coordsize="60844,22151" o:gfxdata="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">
-                <v:shape id="_x0000_s1084" type="#_x0000_t202" style="position:absolute;left:955;top:1023;width:9550;height:5175;flip:x;visibility:visible;mso-wrap-style:square;v-text-anchor:top" o:gfxdata="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" stroked="f">
+                <v:shape id="_x0000_s1084" type="#_x0000_t202" style="position:absolute;left:955;top:1023;width:9550;height:5175;flip:x;visibility:visible;mso-wrap-style:square;v-text-anchor:top" o:gfxdata="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" stroked="f">
                   <v:textbox style="mso-fit-shape-to-text:t">
                     <w:txbxContent>
                       <w:p>
@@ -13749,8 +13789,8 @@
                     </w:txbxContent>
                   </v:textbox>
                 </v:shape>
-                <v:group id="קבוצה 250" o:spid="_x0000_s1085" style="position:absolute;left:20744;width:40100;height:22151" coordorigin="18083,1160" coordsize="40107,22160" o:gfxdata="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">
-                  <v:shape id="_x0000_s1086" type="#_x0000_t202" style="position:absolute;left:48854;top:14876;width:8930;height:5177;flip:x;visibility:visible;mso-wrap-style:square;v-text-anchor:top" o:gfxdata="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" stroked="f">
+                <v:group id="קבוצה 250" o:spid="_x0000_s1085" style="position:absolute;left:20744;width:40100;height:22151" coordorigin="18083,1160" coordsize="40107,22160" o:gfxdata="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">
+                  <v:shape id="_x0000_s1086" type="#_x0000_t202" style="position:absolute;left:48854;top:14876;width:8930;height:5177;flip:x;visibility:visible;mso-wrap-style:square;v-text-anchor:top" o:gfxdata="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" stroked="f">
                     <v:textbox style="mso-fit-shape-to-text:t">
                       <w:txbxContent>
                         <w:p>
@@ -13775,8 +13815,8 @@
                       </w:txbxContent>
                     </v:textbox>
                   </v:shape>
-                  <v:group id="קבוצה 252" o:spid="_x0000_s1087" style="position:absolute;left:18083;top:1160;width:40107;height:22160" coordorigin="18083,1160" coordsize="40107,22160" o:gfxdata="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">
-                    <v:shape id="_x0000_s1088" type="#_x0000_t202" style="position:absolute;left:30567;top:19718;width:10238;height:3602;flip:x;visibility:visible;mso-wrap-style:square;v-text-anchor:top" o:gfxdata="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" stroked="f">
+                  <v:group id="קבוצה 252" o:spid="_x0000_s1087" style="position:absolute;left:18083;top:1160;width:40107;height:22160" coordorigin="18083,1160" coordsize="40107,22160" o:gfxdata="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">
+                    <v:shape id="_x0000_s1088" type="#_x0000_t202" style="position:absolute;left:30567;top:19718;width:10238;height:3602;flip:x;visibility:visible;mso-wrap-style:square;v-text-anchor:top" o:gfxdata="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" stroked="f">
                       <v:textbox style="mso-fit-shape-to-text:t">
                         <w:txbxContent>
                           <w:p>
@@ -13801,8 +13841,8 @@
                         </w:txbxContent>
                       </v:textbox>
                     </v:shape>
-                    <v:group id="קבוצה 255" o:spid="_x0000_s1089" style="position:absolute;left:18083;top:1160;width:40107;height:21700" coordorigin="18083,1160" coordsize="40107,21700" o:gfxdata="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">
-                      <v:shape id="_x0000_s1090" type="#_x0000_t202" style="position:absolute;left:32942;top:14942;width:9634;height:3602;flip:x;visibility:visible;mso-wrap-style:square;v-text-anchor:top" o:gfxdata="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" stroked="f">
+                    <v:group id="קבוצה 255" o:spid="_x0000_s1089" style="position:absolute;left:18083;top:1160;width:40107;height:21700" coordorigin="18083,1160" coordsize="40107,21700" o:gfxdata="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">
+                      <v:shape id="_x0000_s1090" type="#_x0000_t202" style="position:absolute;left:32942;top:14942;width:9634;height:3602;flip:x;visibility:visible;mso-wrap-style:square;v-text-anchor:top" o:gfxdata="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" stroked="f">
                         <v:textbox style="mso-fit-shape-to-text:t">
                           <w:txbxContent>
                             <w:p>
@@ -13826,8 +13866,8 @@
                           </w:txbxContent>
                         </v:textbox>
                       </v:shape>
-                      <v:group id="קבוצה 257" o:spid="_x0000_s1091" style="position:absolute;left:18083;top:1160;width:40107;height:21700" coordorigin="18083,1160" coordsize="40107,21700" o:gfxdata="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">
-                        <v:shape id="_x0000_s1092" type="#_x0000_t202" style="position:absolute;left:38687;top:8528;width:8923;height:3602;flip:x;visibility:visible;mso-wrap-style:square;v-text-anchor:top" o:gfxdata="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" stroked="f">
+                      <v:group id="קבוצה 257" o:spid="_x0000_s1091" style="position:absolute;left:18083;top:1160;width:40107;height:21700" coordorigin="18083,1160" coordsize="40107,21700" o:gfxdata="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">
+                        <v:shape id="_x0000_s1092" type="#_x0000_t202" style="position:absolute;left:38687;top:8528;width:8923;height:3602;flip:x;visibility:visible;mso-wrap-style:square;v-text-anchor:top" o:gfxdata="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" stroked="f">
                           <v:textbox style="mso-fit-shape-to-text:t">
                             <w:txbxContent>
                               <w:p>
@@ -13851,8 +13891,8 @@
                             </w:txbxContent>
                           </v:textbox>
                         </v:shape>
-                        <v:group id="קבוצה 259" o:spid="_x0000_s1093" style="position:absolute;left:18083;top:1160;width:40107;height:21700" coordorigin="18083,1160" coordsize="40107,21700" o:gfxdata="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">
-                          <v:shape id="_x0000_s1094" type="#_x0000_t202" style="position:absolute;left:38755;top:1296;width:5113;height:3602;flip:x;visibility:visible;mso-wrap-style:square;v-text-anchor:top" o:gfxdata="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" stroked="f">
+                        <v:group id="קבוצה 259" o:spid="_x0000_s1093" style="position:absolute;left:18083;top:1160;width:40107;height:21700" coordorigin="18083,1160" coordsize="40107,21700" o:gfxdata="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">
+                          <v:shape id="_x0000_s1094" type="#_x0000_t202" style="position:absolute;left:38755;top:1296;width:5113;height:3602;flip:x;visibility:visible;mso-wrap-style:square;v-text-anchor:top" o:gfxdata="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" stroked="f">
                             <v:textbox style="mso-fit-shape-to-text:t">
                               <w:txbxContent>
                                 <w:p>
@@ -13876,8 +13916,8 @@
                               </w:txbxContent>
                             </v:textbox>
                           </v:shape>
-                          <v:group id="קבוצה 261" o:spid="_x0000_s1095" style="position:absolute;left:18083;top:1160;width:40107;height:21700" coordorigin="18083,1160" coordsize="40107,21700" o:gfxdata="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">
-                            <v:shape id="_x0000_s1096" type="#_x0000_t202" style="position:absolute;left:41348;top:13358;width:7977;height:3602;flip:x;visibility:visible;mso-wrap-style:square;v-text-anchor:top" o:gfxdata="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" stroked="f">
+                          <v:group id="קבוצה 261" o:spid="_x0000_s1095" style="position:absolute;left:18083;top:1160;width:40107;height:21700" coordorigin="18083,1160" coordsize="40107,21700" o:gfxdata="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">
+                            <v:shape id="_x0000_s1096" type="#_x0000_t202" style="position:absolute;left:41348;top:13358;width:7977;height:3602;flip:x;visibility:visible;mso-wrap-style:square;v-text-anchor:top" o:gfxdata="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" stroked="f">
                               <v:textbox style="mso-fit-shape-to-text:t">
                                 <w:txbxContent>
                                   <w:p>
@@ -13920,7 +13960,7 @@
                                 </w:txbxContent>
                               </v:textbox>
                             </v:shape>
-                            <v:shape id="_x0000_s1097" type="#_x0000_t202" style="position:absolute;left:35139;top:5048;width:7983;height:3602;flip:x;visibility:visible;mso-wrap-style:square;v-text-anchor:top" o:gfxdata="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" stroked="f">
+                            <v:shape id="_x0000_s1097" type="#_x0000_t202" style="position:absolute;left:35139;top:5048;width:7983;height:3602;flip:x;visibility:visible;mso-wrap-style:square;v-text-anchor:top" o:gfxdata="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" stroked="f">
                               <v:textbox style="mso-fit-shape-to-text:t">
                                 <w:txbxContent>
                                   <w:p>
@@ -13944,8 +13984,8 @@
                                 </w:txbxContent>
                               </v:textbox>
                             </v:shape>
-                            <v:group id="קבוצה 265" o:spid="_x0000_s1098" style="position:absolute;left:18083;top:1160;width:40107;height:21700" coordorigin="18083,1160" coordsize="40107,21700" o:gfxdata="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">
-                              <v:shape id="_x0000_s1099" type="#_x0000_t202" style="position:absolute;left:18831;top:4571;width:5323;height:3761;flip:x;visibility:visible;mso-wrap-style:square;v-text-anchor:top" o:gfxdata="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" stroked="f">
+                            <v:group id="קבוצה 265" o:spid="_x0000_s1098" style="position:absolute;left:18083;top:1160;width:40107;height:21700" coordorigin="18083,1160" coordsize="40107,21700" o:gfxdata="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">
+                              <v:shape id="_x0000_s1099" type="#_x0000_t202" style="position:absolute;left:18831;top:4571;width:5323;height:3761;flip:x;visibility:visible;mso-wrap-style:square;v-text-anchor:top" o:gfxdata="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" stroked="f">
                                 <v:textbox style="mso-fit-shape-to-text:t">
                                   <w:txbxContent>
                                     <w:p>
@@ -13965,67 +14005,67 @@
                                   </w:txbxContent>
                                 </v:textbox>
                               </v:shape>
-                              <v:group id="קבוצה 267" o:spid="_x0000_s1100" style="position:absolute;left:18083;top:6823;width:6547;height:12275" coordsize="6550,12276" o:gfxdata="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">
-                                <v:oval id="אליפסה 268" o:spid="_x0000_s1101" style="position:absolute;left:614;width:5111;height:3952;visibility:visible;mso-wrap-style:square;v-text-anchor:middle" o:gfxdata="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" fillcolor="white [3201]" strokecolor="black [3200]" strokeweight=".25pt">
+                              <v:group id="קבוצה 267" o:spid="_x0000_s1100" style="position:absolute;left:18083;top:6823;width:6547;height:12275" coordsize="6550,12276" o:gfxdata="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">
+                                <v:oval id="אליפסה 268" o:spid="_x0000_s1101" style="position:absolute;left:614;width:5111;height:3952;visibility:visible;mso-wrap-style:square;v-text-anchor:middle" o:gfxdata="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" fillcolor="white [3201]" strokecolor="black [3200]" strokeweight=".25pt">
                                   <v:stroke joinstyle="miter"/>
                                 </v:oval>
-                                <v:line id="מחבר ישר 269" o:spid="_x0000_s1102" style="position:absolute;visibility:visible;mso-wrap-style:square" from="3138,3957" to="3207,8871" o:connectortype="straight" o:gfxdata="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" strokecolor="black [3200]" strokeweight=".5pt">
+                                <v:line id="מחבר ישר 269" o:spid="_x0000_s1102" style="position:absolute;visibility:visible;mso-wrap-style:square" from="3138,3957" to="3207,8871" o:connectortype="straight" o:gfxdata="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" strokecolor="black [3200]" strokeweight=".5pt">
                                   <v:stroke joinstyle="miter"/>
                                 </v:line>
-                                <v:line id="מחבר ישר 270" o:spid="_x0000_s1103" style="position:absolute;visibility:visible;mso-wrap-style:square" from="0,6209" to="6550,6209" o:connectortype="straight" o:gfxdata="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" strokecolor="black [3200]" strokeweight=".5pt">
+                                <v:line id="מחבר ישר 270" o:spid="_x0000_s1103" style="position:absolute;visibility:visible;mso-wrap-style:square" from="0,6209" to="6550,6209" o:connectortype="straight" o:gfxdata="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" strokecolor="black [3200]" strokeweight=".5pt">
                                   <v:stroke joinstyle="miter"/>
                                 </v:line>
-                                <v:line id="מחבר ישר 271" o:spid="_x0000_s1104" style="position:absolute;flip:y;visibility:visible;mso-wrap-style:square" from="341,8939" to="3194,11941" o:connectortype="straight" o:gfxdata="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" strokecolor="black [3200]" strokeweight=".5pt">
+                                <v:line id="מחבר ישר 271" o:spid="_x0000_s1104" style="position:absolute;flip:y;visibility:visible;mso-wrap-style:square" from="341,8939" to="3194,11941" o:connectortype="straight" o:gfxdata="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" strokecolor="black [3200]" strokeweight=".5pt">
                                   <v:stroke joinstyle="miter"/>
                                 </v:line>
-                                <v:line id="מחבר ישר 272" o:spid="_x0000_s1105" style="position:absolute;flip:x y;visibility:visible;mso-wrap-style:square" from="3138,8802" to="6072,12276" o:connectortype="straight" o:gfxdata="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" strokecolor="black [3200]" strokeweight=".5pt">
+                                <v:line id="מחבר ישר 272" o:spid="_x0000_s1105" style="position:absolute;flip:x y;visibility:visible;mso-wrap-style:square" from="3138,8802" to="6072,12276" o:connectortype="straight" o:gfxdata="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" strokecolor="black [3200]" strokeweight=".5pt">
                                   <v:stroke joinstyle="miter"/>
                                 </v:line>
                               </v:group>
-                              <v:shape id="מחבר חץ ישר 276" o:spid="_x0000_s1106" type="#_x0000_t32" style="position:absolute;left:25726;top:17673;width:4162;height:2184;visibility:visible;mso-wrap-style:square" o:connectortype="straight" o:gfxdata="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" strokecolor="black [3200]" strokeweight=".5pt">
+                              <v:shape id="מחבר חץ ישר 276" o:spid="_x0000_s1106" type="#_x0000_t32" style="position:absolute;left:25726;top:17673;width:4162;height:2184;visibility:visible;mso-wrap-style:square" o:connectortype="straight" o:gfxdata="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" strokecolor="black [3200]" strokeweight=".5pt">
                                 <v:stroke endarrow="block" joinstyle="miter"/>
                               </v:shape>
-                              <v:shape id="מחבר חץ ישר 277" o:spid="_x0000_s1107" type="#_x0000_t32" style="position:absolute;left:26749;top:3002;width:9895;height:4708;flip:y;visibility:visible;mso-wrap-style:square" o:connectortype="straight" o:gfxdata="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" strokecolor="black [3200]" strokeweight=".5pt">
+                              <v:shape id="מחבר חץ ישר 277" o:spid="_x0000_s1107" type="#_x0000_t32" style="position:absolute;left:26749;top:3002;width:9895;height:4708;flip:y;visibility:visible;mso-wrap-style:square" o:connectortype="straight" o:gfxdata="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" strokecolor="black [3200]" strokeweight=".5pt">
                                 <v:stroke endarrow="block" joinstyle="miter"/>
                               </v:shape>
-                              <v:shape id="מחבר חץ ישר 278" o:spid="_x0000_s1108" type="#_x0000_t32" style="position:absolute;left:27090;top:9825;width:11257;height:100;visibility:visible;mso-wrap-style:square" o:connectortype="straight" o:gfxdata="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" strokecolor="black [3200]" strokeweight=".5pt">
+                              <v:shape id="מחבר חץ ישר 278" o:spid="_x0000_s1108" type="#_x0000_t32" style="position:absolute;left:27090;top:9825;width:11257;height:100;visibility:visible;mso-wrap-style:square" o:connectortype="straight" o:gfxdata="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" strokecolor="black [3200]" strokeweight=".5pt">
                                 <v:stroke endarrow="block" joinstyle="miter"/>
                               </v:shape>
-                              <v:shape id="מחבר חץ ישר 279" o:spid="_x0000_s1109" type="#_x0000_t32" style="position:absolute;left:26749;top:13170;width:5050;height:2797;visibility:visible;mso-wrap-style:square" o:connectortype="straight" o:gfxdata="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" strokecolor="black [3200]" strokeweight=".5pt">
+                              <v:shape id="מחבר חץ ישר 279" o:spid="_x0000_s1109" type="#_x0000_t32" style="position:absolute;left:26749;top:13170;width:5050;height:2797;visibility:visible;mso-wrap-style:square" o:connectortype="straight" o:gfxdata="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" strokecolor="black [3200]" strokeweight=".5pt">
                                 <v:stroke endarrow="block" joinstyle="miter"/>
                               </v:shape>
-                              <v:oval id="אליפסה 280" o:spid="_x0000_s1110" style="position:absolute;left:37184;top:1160;width:7506;height:2814;visibility:visible;mso-wrap-style:square;v-text-anchor:middle" o:gfxdata="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" filled="f" strokecolor="black [1600]" strokeweight="1pt">
+                              <v:oval id="אליפסה 280" o:spid="_x0000_s1110" style="position:absolute;left:37184;top:1160;width:7506;height:2814;visibility:visible;mso-wrap-style:square;v-text-anchor:middle" o:gfxdata="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" filled="f" strokecolor="black [1600]" strokeweight="1pt">
                                 <v:stroke joinstyle="miter"/>
                               </v:oval>
-                              <v:oval id="אליפסה 281" o:spid="_x0000_s1111" style="position:absolute;left:38347;top:8256;width:9144;height:3341;visibility:visible;mso-wrap-style:square;v-text-anchor:middle" o:gfxdata="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" filled="f" strokecolor="black [1600]" strokeweight="1pt">
+                              <v:oval id="אליפסה 281" o:spid="_x0000_s1111" style="position:absolute;left:38347;top:8256;width:9144;height:3341;visibility:visible;mso-wrap-style:square;v-text-anchor:middle" o:gfxdata="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" filled="f" strokecolor="black [1600]" strokeweight="1pt">
                                 <v:stroke joinstyle="miter"/>
                               </v:oval>
-                              <v:oval id="אליפסה 282" o:spid="_x0000_s1112" style="position:absolute;left:32140;top:14401;width:10086;height:3426;visibility:visible;mso-wrap-style:square;v-text-anchor:middle" o:gfxdata="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" filled="f" strokecolor="black [1600]" strokeweight="1pt">
+                              <v:oval id="אליפסה 282" o:spid="_x0000_s1112" style="position:absolute;left:32140;top:14401;width:10086;height:3426;visibility:visible;mso-wrap-style:square;v-text-anchor:middle" o:gfxdata="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" filled="f" strokecolor="black [1600]" strokeweight="1pt">
                                 <v:stroke joinstyle="miter"/>
                               </v:oval>
-                              <v:shape id="מחבר חץ ישר 283" o:spid="_x0000_s1113" type="#_x0000_t32" style="position:absolute;left:42035;top:3974;width:477;height:3807;flip:x y;visibility:visible;mso-wrap-style:square" o:connectortype="straight" o:gfxdata="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" strokecolor="black [3200]" strokeweight=".5pt">
+                              <v:shape id="מחבר חץ ישר 283" o:spid="_x0000_s1113" type="#_x0000_t32" style="position:absolute;left:42035;top:3974;width:477;height:3807;flip:x y;visibility:visible;mso-wrap-style:square" o:connectortype="straight" o:gfxdata="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" strokecolor="black [3200]" strokeweight=".5pt">
                                 <v:stroke endarrow="block" joinstyle="miter"/>
                               </v:shape>
-                              <v:oval id="אליפסה 284" o:spid="_x0000_s1114" style="position:absolute;left:48787;top:14674;width:9403;height:4090;visibility:visible;mso-wrap-style:square;v-text-anchor:middle" o:gfxdata="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" filled="f" strokecolor="black [1600]" strokeweight="1pt">
+                              <v:oval id="אליפסה 284" o:spid="_x0000_s1114" style="position:absolute;left:48787;top:14674;width:9403;height:4090;visibility:visible;mso-wrap-style:square;v-text-anchor:middle" o:gfxdata="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" filled="f" strokecolor="black [1600]" strokeweight="1pt">
                                 <v:stroke joinstyle="miter"/>
                               </v:oval>
-                              <v:oval id="אליפסה 285" o:spid="_x0000_s1115" style="position:absolute;left:30434;top:19448;width:10713;height:3412;visibility:visible;mso-wrap-style:square;v-text-anchor:middle" o:gfxdata="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" filled="f" strokecolor="black [1600]" strokeweight="1pt">
+                              <v:oval id="אליפסה 285" o:spid="_x0000_s1115" style="position:absolute;left:30434;top:19448;width:10713;height:3412;visibility:visible;mso-wrap-style:square;v-text-anchor:middle" o:gfxdata="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" filled="f" strokecolor="black [1600]" strokeweight="1pt">
                                 <v:stroke joinstyle="miter"/>
                               </v:oval>
                             </v:group>
                           </v:group>
                         </v:group>
                       </v:group>
-                      <v:shape id="מחבר חץ ישר 286" o:spid="_x0000_s1116" type="#_x0000_t32" style="position:absolute;left:42579;top:16179;width:5942;height:0;visibility:visible;mso-wrap-style:square" o:connectortype="straight" o:gfxdata="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" strokecolor="black [3200]" strokeweight=".5pt">
+                      <v:shape id="מחבר חץ ישר 286" o:spid="_x0000_s1116" type="#_x0000_t32" style="position:absolute;left:42579;top:16179;width:5942;height:0;visibility:visible;mso-wrap-style:square" o:connectortype="straight" o:gfxdata="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" strokecolor="black [3200]" strokeweight=".5pt">
                         <v:stroke endarrow="block" joinstyle="miter"/>
                       </v:shape>
                     </v:group>
                   </v:group>
                 </v:group>
-                <v:shape id="מחבר חץ ישר 301" o:spid="_x0000_s1117" type="#_x0000_t32" style="position:absolute;left:12146;top:3275;width:7514;height:2933;flip:x y;visibility:visible;mso-wrap-style:square" o:connectortype="straight" o:gfxdata="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">
+                <v:shape id="מחבר חץ ישר 301" o:spid="_x0000_s1117" type="#_x0000_t32" style="position:absolute;left:12146;top:3275;width:7514;height:2933;flip:x y;visibility:visible;mso-wrap-style:square" o:connectortype="straight" o:gfxdata="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">
                   <v:stroke endarrow="block"/>
                 </v:shape>
-                <v:oval id="אליפסה 302" o:spid="_x0000_s1118" style="position:absolute;width:11805;height:5595;visibility:visible;mso-wrap-style:square;v-text-anchor:middle" o:gfxdata="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" filled="f" strokeweight="1pt"/>
+                <v:oval id="אליפסה 302" o:spid="_x0000_s1118" style="position:absolute;width:11805;height:5595;visibility:visible;mso-wrap-style:square;v-text-anchor:middle" o:gfxdata="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" filled="f" strokeweight="1pt"/>
                 <w10:wrap anchorx="margin"/>
               </v:group>
             </w:pict>
@@ -14526,8 +14566,8 @@
           <mc:Fallback>
             <w:pict>
               <v:group w14:anchorId="7BB59E6C" id="קבוצה 306" o:spid="_x0000_s1119" style="position:absolute;left:0;text-align:left;margin-left:36pt;margin-top:14pt;width:236.9pt;height:54.65pt;z-index:251671552" coordsize="30091,6945" o:gfxdata="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">
-                <v:group id="קבוצה 305" o:spid="_x0000_s1120" style="position:absolute;width:30091;height:6945" coordsize="30091,6945" o:gfxdata="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">
-                  <v:shape id="_x0000_s1121" type="#_x0000_t202" style="position:absolute;left:20873;top:1770;width:8921;height:5175;flip:x;visibility:visible;mso-wrap-style:square;v-text-anchor:top" o:gfxdata="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" stroked="f">
+                <v:group id="קבוצה 305" o:spid="_x0000_s1120" style="position:absolute;width:30091;height:6945" coordsize="30091,6945" o:gfxdata="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">
+                  <v:shape id="_x0000_s1121" type="#_x0000_t202" style="position:absolute;left:20873;top:1770;width:8921;height:5175;flip:x;visibility:visible;mso-wrap-style:square;v-text-anchor:top" o:gfxdata="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" stroked="f">
                     <v:textbox style="mso-fit-shape-to-text:t">
                       <w:txbxContent>
                         <w:p>
@@ -14551,7 +14591,7 @@
                       </w:txbxContent>
                     </v:textbox>
                   </v:shape>
-                  <v:shape id="_x0000_s1122" type="#_x0000_t202" style="position:absolute;left:614;width:7359;height:3759;flip:x;visibility:visible;mso-wrap-style:square;v-text-anchor:top" o:gfxdata="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" stroked="f">
+                  <v:shape id="_x0000_s1122" type="#_x0000_t202" style="position:absolute;left:614;width:7359;height:3759;flip:x;visibility:visible;mso-wrap-style:square;v-text-anchor:top" o:gfxdata="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" stroked="f">
                     <v:textbox style="mso-fit-shape-to-text:t">
                       <w:txbxContent>
                         <w:p>
@@ -14571,20 +14611,20 @@
                       </w:txbxContent>
                     </v:textbox>
                   </v:shape>
-                  <v:oval id="אליפסה 294" o:spid="_x0000_s1123" style="position:absolute;left:614;top:2047;width:5732;height:3950;visibility:visible;mso-wrap-style:square;v-text-anchor:middle" o:gfxdata="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" fillcolor="white [3201]" strokecolor="black [3200]" strokeweight=".25pt">
+                  <v:oval id="אליפסה 294" o:spid="_x0000_s1123" style="position:absolute;left:614;top:2047;width:5732;height:3950;visibility:visible;mso-wrap-style:square;v-text-anchor:middle" o:gfxdata="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" fillcolor="white [3201]" strokecolor="black [3200]" strokeweight=".25pt">
                     <v:stroke joinstyle="miter"/>
                   </v:oval>
-                  <v:line id="מחבר ישר 295" o:spid="_x0000_s1124" style="position:absolute;flip:y;visibility:visible;mso-wrap-style:square" from="0,6005" to="7301,6013" o:connectortype="straight" o:gfxdata="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" strokecolor="black [3200]" strokeweight=".5pt">
+                  <v:line id="מחבר ישר 295" o:spid="_x0000_s1124" style="position:absolute;flip:y;visibility:visible;mso-wrap-style:square" from="0,6005" to="7301,6013" o:connectortype="straight" o:gfxdata="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" strokecolor="black [3200]" strokeweight=".5pt">
                     <v:stroke joinstyle="miter"/>
                   </v:line>
-                  <v:shape id="מחבר חץ ישר 297" o:spid="_x0000_s1125" type="#_x0000_t32" style="position:absolute;left:7574;top:3275;width:11055;height:457;flip:y;visibility:visible;mso-wrap-style:square" o:connectortype="straight" o:gfxdata="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" strokecolor="black [3200]" strokeweight=".5pt">
+                  <v:shape id="מחבר חץ ישר 297" o:spid="_x0000_s1125" type="#_x0000_t32" style="position:absolute;left:7574;top:3275;width:11055;height:457;flip:y;visibility:visible;mso-wrap-style:square" o:connectortype="straight" o:gfxdata="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" strokecolor="black [3200]" strokeweight=".5pt">
                     <v:stroke endarrow="block" joinstyle="miter"/>
                   </v:shape>
-                  <v:oval id="אליפסה 299" o:spid="_x0000_s1126" style="position:absolute;left:19448;top:1160;width:10643;height:4845;visibility:visible;mso-wrap-style:square;v-text-anchor:middle" o:gfxdata="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" filled="f" strokecolor="black [1600]" strokeweight="1pt">
+                  <v:oval id="אליפסה 299" o:spid="_x0000_s1126" style="position:absolute;left:19448;top:1160;width:10643;height:4845;visibility:visible;mso-wrap-style:square;v-text-anchor:middle" o:gfxdata="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" filled="f" strokecolor="black [1600]" strokeweight="1pt">
                     <v:stroke joinstyle="miter"/>
                   </v:oval>
                 </v:group>
-                <v:line id="מחבר ישר 296" o:spid="_x0000_s1127" style="position:absolute;flip:y;visibility:visible;mso-wrap-style:square" from="3002,4162" to="6341,5854" o:connectortype="straight" o:gfxdata="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" strokecolor="black [3200]" strokeweight=".5pt">
+                <v:line id="מחבר ישר 296" o:spid="_x0000_s1127" style="position:absolute;flip:y;visibility:visible;mso-wrap-style:square" from="3002,4162" to="6341,5854" o:connectortype="straight" o:gfxdata="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" strokecolor="black [3200]" strokeweight=".5pt">
                   <v:stroke joinstyle="miter"/>
                 </v:line>
               </v:group>
@@ -20943,7 +20983,7 @@
         <w:bidi w:val="0"/>
         <w:ind w:left="720"/>
         <w:rPr>
-          <w:rFonts w:ascii="Consolas" w:hAnsi="Consolas" w:hint="cs"/>
+          <w:rFonts w:ascii="Consolas" w:hAnsi="Consolas"/>
           <w:color w:val="000000"/>
           <w:sz w:val="19"/>
           <w:szCs w:val="19"/>
@@ -21071,7 +21111,7 @@
       <w:pPr>
         <w:ind w:left="720"/>
         <w:rPr>
-          <w:rFonts w:ascii="Consolas" w:hAnsi="Consolas" w:hint="cs"/>
+          <w:rFonts w:ascii="Consolas" w:hAnsi="Consolas"/>
           <w:color w:val="000000"/>
           <w:rtl/>
         </w:rPr>
@@ -24350,6 +24390,51 @@
     </w:p>
     <w:p>
       <w:pPr>
+        <w:pStyle w:val="a8"/>
+        <w:spacing w:line="360" w:lineRule="auto"/>
+        <w:rPr>
+          <w:rtl/>
+        </w:rPr>
+      </w:pPr>
+    </w:p>
+    <w:p>
+      <w:pPr>
+        <w:pStyle w:val="a8"/>
+        <w:spacing w:line="360" w:lineRule="auto"/>
+        <w:rPr>
+          <w:rtl/>
+        </w:rPr>
+      </w:pPr>
+    </w:p>
+    <w:p>
+      <w:pPr>
+        <w:pStyle w:val="a8"/>
+        <w:spacing w:line="360" w:lineRule="auto"/>
+        <w:rPr>
+          <w:rtl/>
+        </w:rPr>
+      </w:pPr>
+    </w:p>
+    <w:p>
+      <w:pPr>
+        <w:pStyle w:val="a8"/>
+        <w:spacing w:line="360" w:lineRule="auto"/>
+        <w:rPr>
+          <w:rtl/>
+        </w:rPr>
+      </w:pPr>
+    </w:p>
+    <w:p>
+      <w:pPr>
+        <w:pStyle w:val="a8"/>
+        <w:spacing w:line="360" w:lineRule="auto"/>
+        <w:rPr>
+          <w:rtl/>
+        </w:rPr>
+      </w:pPr>
+    </w:p>
+    <w:p>
+      <w:pPr>
         <w:pStyle w:val="2"/>
         <w:numPr>
           <w:ilvl w:val="1"/>
@@ -24371,6 +24456,7 @@
           <w:color w:val="000000" w:themeColor="text1"/>
           <w:rtl/>
         </w:rPr>
+        <w:lastRenderedPageBreak/>
         <w:t>מסכים</w:t>
       </w:r>
       <w:bookmarkEnd w:id="20"/>
@@ -24405,18 +24491,87 @@
         <w:pStyle w:val="a8"/>
         <w:spacing w:line="360" w:lineRule="auto"/>
         <w:rPr>
-          <w:rtl/>
-        </w:rPr>
-      </w:pPr>
+          <w:u w:val="single"/>
+        </w:rPr>
+      </w:pPr>
+      <w:r>
+        <w:rPr>
+          <w:rFonts w:hint="cs"/>
+          <w:u w:val="single"/>
+          <w:rtl/>
+        </w:rPr>
+        <w:t>דף כניסה לאתר</w:t>
+      </w:r>
     </w:p>
     <w:p>
       <w:pPr>
         <w:pStyle w:val="a8"/>
         <w:spacing w:line="360" w:lineRule="auto"/>
         <w:rPr>
-          <w:rtl/>
-        </w:rPr>
-      </w:pPr>
+          <w:rFonts w:hint="cs"/>
+        </w:rPr>
+      </w:pPr>
+      <w:r>
+        <w:rPr>
+          <w:noProof/>
+        </w:rPr>
+        <w:drawing>
+          <wp:anchor distT="0" distB="0" distL="114300" distR="114300" simplePos="0" relativeHeight="251697152" behindDoc="0" locked="0" layoutInCell="1" allowOverlap="1" wp14:anchorId="382E1CBB" wp14:editId="6188A932">
+            <wp:simplePos x="0" y="0"/>
+            <wp:positionH relativeFrom="column">
+              <wp:posOffset>264160</wp:posOffset>
+            </wp:positionH>
+            <wp:positionV relativeFrom="page">
+              <wp:posOffset>2093058</wp:posOffset>
+            </wp:positionV>
+            <wp:extent cx="5938520" cy="2725420"/>
+            <wp:effectExtent l="0" t="0" r="5080" b="0"/>
+            <wp:wrapNone/>
+            <wp:docPr id="225" name="תמונה 225"/>
+            <wp:cNvGraphicFramePr>
+              <a:graphicFrameLocks xmlns:a="http://schemas.openxmlformats.org/drawingml/2006/main" noChangeAspect="1"/>
+            </wp:cNvGraphicFramePr>
+            <a:graphic xmlns:a="http://schemas.openxmlformats.org/drawingml/2006/main">
+              <a:graphicData uri="http://schemas.openxmlformats.org/drawingml/2006/picture">
+                <pic:pic xmlns:pic="http://schemas.openxmlformats.org/drawingml/2006/picture">
+                  <pic:nvPicPr>
+                    <pic:cNvPr id="1" name=""/>
+                    <pic:cNvPicPr/>
+                  </pic:nvPicPr>
+                  <pic:blipFill rotWithShape="1">
+                    <a:blip r:embed="rId41">
+                      <a:extLst>
+                        <a:ext uri="{28A0092B-C50C-407E-A947-70E740481C1C}">
+                          <a14:useLocalDpi xmlns:a14="http://schemas.microsoft.com/office/drawing/2010/main" val="0"/>
+                        </a:ext>
+                      </a:extLst>
+                    </a:blip>
+                    <a:srcRect t="13164" b="5205"/>
+                    <a:stretch/>
+                  </pic:blipFill>
+                  <pic:spPr bwMode="auto">
+                    <a:xfrm>
+                      <a:off x="0" y="0"/>
+                      <a:ext cx="5938520" cy="2725420"/>
+                    </a:xfrm>
+                    <a:prstGeom prst="rect">
+                      <a:avLst/>
+                    </a:prstGeom>
+                    <a:ln>
+                      <a:noFill/>
+                    </a:ln>
+                    <a:extLst>
+                      <a:ext uri="{53640926-AAD7-44D8-BBD7-CCE9431645EC}">
+                        <a14:shadowObscured xmlns:a14="http://schemas.microsoft.com/office/drawing/2010/main"/>
+                      </a:ext>
+                    </a:extLst>
+                  </pic:spPr>
+                </pic:pic>
+              </a:graphicData>
+            </a:graphic>
+          </wp:anchor>
+        </w:drawing>
+      </w:r>
     </w:p>
     <w:p>
       <w:pPr>
@@ -24431,16 +24586,363 @@
       <w:pPr>
         <w:pStyle w:val="a8"/>
         <w:spacing w:line="360" w:lineRule="auto"/>
+        <w:rPr>
+          <w:rtl/>
+        </w:rPr>
       </w:pPr>
     </w:p>
     <w:p>
       <w:pPr>
         <w:pStyle w:val="a8"/>
         <w:spacing w:line="360" w:lineRule="auto"/>
-      </w:pPr>
+        <w:rPr>
+          <w:rtl/>
+        </w:rPr>
+      </w:pPr>
+    </w:p>
+    <w:p>
+      <w:pPr>
+        <w:pStyle w:val="a8"/>
+        <w:spacing w:line="360" w:lineRule="auto"/>
+        <w:rPr>
+          <w:rtl/>
+        </w:rPr>
+      </w:pPr>
+    </w:p>
+    <w:p>
+      <w:pPr>
+        <w:pStyle w:val="a8"/>
+        <w:spacing w:line="360" w:lineRule="auto"/>
+        <w:rPr>
+          <w:rtl/>
+        </w:rPr>
+      </w:pPr>
+    </w:p>
+    <w:p>
+      <w:pPr>
+        <w:pStyle w:val="a8"/>
+        <w:spacing w:line="360" w:lineRule="auto"/>
+      </w:pPr>
+    </w:p>
+    <w:p>
+      <w:pPr>
+        <w:spacing w:line="360" w:lineRule="auto"/>
+        <w:rPr>
+          <w:rtl/>
+        </w:rPr>
+      </w:pPr>
+    </w:p>
+    <w:p>
+      <w:pPr>
+        <w:spacing w:line="360" w:lineRule="auto"/>
+        <w:rPr>
+          <w:rtl/>
+        </w:rPr>
+      </w:pPr>
+    </w:p>
+    <w:p>
+      <w:pPr>
+        <w:rPr>
+          <w:rtl/>
+        </w:rPr>
+      </w:pPr>
+    </w:p>
+    <w:p>
+      <w:pPr>
+        <w:rPr>
+          <w:u w:val="single"/>
+        </w:rPr>
+      </w:pPr>
+    </w:p>
+    <w:p>
+      <w:pPr>
+        <w:rPr>
+          <w:u w:val="single"/>
+        </w:rPr>
+      </w:pPr>
+      <w:r>
+        <w:rPr>
+          <w:noProof/>
+        </w:rPr>
+        <w:drawing>
+          <wp:anchor distT="0" distB="0" distL="114300" distR="114300" simplePos="0" relativeHeight="251699200" behindDoc="0" locked="0" layoutInCell="1" allowOverlap="1" wp14:anchorId="010FF612" wp14:editId="5D97C989">
+            <wp:simplePos x="0" y="0"/>
+            <wp:positionH relativeFrom="column">
+              <wp:posOffset>267970</wp:posOffset>
+            </wp:positionH>
+            <wp:positionV relativeFrom="page">
+              <wp:posOffset>5600700</wp:posOffset>
+            </wp:positionV>
+            <wp:extent cx="5882005" cy="2733675"/>
+            <wp:effectExtent l="0" t="0" r="4445" b="9525"/>
+            <wp:wrapTopAndBottom/>
+            <wp:docPr id="228" name="תמונה 228"/>
+            <wp:cNvGraphicFramePr>
+              <a:graphicFrameLocks xmlns:a="http://schemas.openxmlformats.org/drawingml/2006/main" noChangeAspect="1"/>
+            </wp:cNvGraphicFramePr>
+            <a:graphic xmlns:a="http://schemas.openxmlformats.org/drawingml/2006/main">
+              <a:graphicData uri="http://schemas.openxmlformats.org/drawingml/2006/picture">
+                <pic:pic xmlns:pic="http://schemas.openxmlformats.org/drawingml/2006/picture">
+                  <pic:nvPicPr>
+                    <pic:cNvPr id="1" name=""/>
+                    <pic:cNvPicPr/>
+                  </pic:nvPicPr>
+                  <pic:blipFill rotWithShape="1">
+                    <a:blip r:embed="rId42">
+                      <a:extLst>
+                        <a:ext uri="{28A0092B-C50C-407E-A947-70E740481C1C}">
+                          <a14:useLocalDpi xmlns:a14="http://schemas.microsoft.com/office/drawing/2010/main" val="0"/>
+                        </a:ext>
+                      </a:extLst>
+                    </a:blip>
+                    <a:srcRect t="12901" r="951" b="5208"/>
+                    <a:stretch/>
+                  </pic:blipFill>
+                  <pic:spPr bwMode="auto">
+                    <a:xfrm>
+                      <a:off x="0" y="0"/>
+                      <a:ext cx="5882005" cy="2733675"/>
+                    </a:xfrm>
+                    <a:prstGeom prst="rect">
+                      <a:avLst/>
+                    </a:prstGeom>
+                    <a:ln>
+                      <a:noFill/>
+                    </a:ln>
+                    <a:extLst>
+                      <a:ext uri="{53640926-AAD7-44D8-BBD7-CCE9431645EC}">
+                        <a14:shadowObscured xmlns:a14="http://schemas.microsoft.com/office/drawing/2010/main"/>
+                      </a:ext>
+                    </a:extLst>
+                  </pic:spPr>
+                </pic:pic>
+              </a:graphicData>
+            </a:graphic>
+          </wp:anchor>
+        </w:drawing>
+      </w:r>
       <w:r>
         <w:rPr>
           <w:rFonts w:hint="cs"/>
+          <w:u w:val="single"/>
+          <w:rtl/>
+        </w:rPr>
+        <w:t xml:space="preserve">דף </w:t>
+      </w:r>
+      <w:r>
+        <w:rPr>
+          <w:u w:val="single"/>
+        </w:rPr>
+        <w:t>REGISTER</w:t>
+      </w:r>
+    </w:p>
+    <w:p>
+      <w:pPr>
+        <w:rPr>
+          <w:u w:val="single"/>
+        </w:rPr>
+      </w:pPr>
+    </w:p>
+    <w:p>
+      <w:pPr>
+        <w:rPr>
+          <w:u w:val="single"/>
+        </w:rPr>
+      </w:pPr>
+    </w:p>
+    <w:p>
+      <w:pPr>
+        <w:rPr>
+          <w:u w:val="single"/>
+          <w:rtl/>
+        </w:rPr>
+      </w:pPr>
+    </w:p>
+    <w:p>
+      <w:pPr>
+        <w:rPr>
+          <w:u w:val="single"/>
+          <w:rtl/>
+        </w:rPr>
+      </w:pPr>
+      <w:r>
+        <w:rPr>
+          <w:noProof/>
+        </w:rPr>
+        <w:lastRenderedPageBreak/>
+        <w:drawing>
+          <wp:anchor distT="0" distB="0" distL="114300" distR="114300" simplePos="0" relativeHeight="251698176" behindDoc="0" locked="0" layoutInCell="1" allowOverlap="1" wp14:anchorId="52ADADE1" wp14:editId="12484793">
+            <wp:simplePos x="0" y="0"/>
+            <wp:positionH relativeFrom="column">
+              <wp:posOffset>246429</wp:posOffset>
+            </wp:positionH>
+            <wp:positionV relativeFrom="page">
+              <wp:posOffset>1413315</wp:posOffset>
+            </wp:positionV>
+            <wp:extent cx="5938520" cy="2716530"/>
+            <wp:effectExtent l="0" t="0" r="5080" b="7620"/>
+            <wp:wrapTopAndBottom/>
+            <wp:docPr id="227" name="תמונה 227"/>
+            <wp:cNvGraphicFramePr>
+              <a:graphicFrameLocks xmlns:a="http://schemas.openxmlformats.org/drawingml/2006/main" noChangeAspect="1"/>
+            </wp:cNvGraphicFramePr>
+            <a:graphic xmlns:a="http://schemas.openxmlformats.org/drawingml/2006/main">
+              <a:graphicData uri="http://schemas.openxmlformats.org/drawingml/2006/picture">
+                <pic:pic xmlns:pic="http://schemas.openxmlformats.org/drawingml/2006/picture">
+                  <pic:nvPicPr>
+                    <pic:cNvPr id="1" name=""/>
+                    <pic:cNvPicPr/>
+                  </pic:nvPicPr>
+                  <pic:blipFill rotWithShape="1">
+                    <a:blip r:embed="rId43">
+                      <a:extLst>
+                        <a:ext uri="{28A0092B-C50C-407E-A947-70E740481C1C}">
+                          <a14:useLocalDpi xmlns:a14="http://schemas.microsoft.com/office/drawing/2010/main" val="0"/>
+                        </a:ext>
+                      </a:extLst>
+                    </a:blip>
+                    <a:srcRect t="13164" b="5468"/>
+                    <a:stretch/>
+                  </pic:blipFill>
+                  <pic:spPr bwMode="auto">
+                    <a:xfrm>
+                      <a:off x="0" y="0"/>
+                      <a:ext cx="5938520" cy="2716530"/>
+                    </a:xfrm>
+                    <a:prstGeom prst="rect">
+                      <a:avLst/>
+                    </a:prstGeom>
+                    <a:ln>
+                      <a:noFill/>
+                    </a:ln>
+                    <a:extLst>
+                      <a:ext uri="{53640926-AAD7-44D8-BBD7-CCE9431645EC}">
+                        <a14:shadowObscured xmlns:a14="http://schemas.microsoft.com/office/drawing/2010/main"/>
+                      </a:ext>
+                    </a:extLst>
+                  </pic:spPr>
+                </pic:pic>
+              </a:graphicData>
+            </a:graphic>
+          </wp:anchor>
+        </w:drawing>
+      </w:r>
+      <w:r>
+        <w:rPr>
+          <w:rFonts w:hint="cs"/>
+          <w:u w:val="single"/>
+          <w:rtl/>
+        </w:rPr>
+        <w:t xml:space="preserve">דף </w:t>
+      </w:r>
+      <w:r>
+        <w:rPr>
+          <w:u w:val="single"/>
+        </w:rPr>
+        <w:t>LOGIN</w:t>
+      </w:r>
+    </w:p>
+    <w:p>
+      <w:pPr>
+        <w:rPr>
+          <w:rFonts w:hint="cs"/>
+          <w:u w:val="single"/>
+          <w:rtl/>
+        </w:rPr>
+      </w:pPr>
+      <w:r>
+        <w:rPr>
+          <w:rFonts w:hint="cs"/>
+          <w:u w:val="single"/>
+          <w:rtl/>
+        </w:rPr>
+        <w:t>דף בית</w:t>
+      </w:r>
+    </w:p>
+    <w:p>
+      <w:pPr>
+        <w:rPr>
+          <w:u w:val="single"/>
+          <w:rtl/>
+        </w:rPr>
+      </w:pPr>
+      <w:r>
+        <w:rPr>
+          <w:noProof/>
+        </w:rPr>
+        <w:drawing>
+          <wp:anchor distT="0" distB="0" distL="114300" distR="114300" simplePos="0" relativeHeight="251700224" behindDoc="0" locked="0" layoutInCell="1" allowOverlap="1" wp14:anchorId="5579DCD6" wp14:editId="4C55A8FC">
+            <wp:simplePos x="0" y="0"/>
+            <wp:positionH relativeFrom="column">
+              <wp:posOffset>321945</wp:posOffset>
+            </wp:positionH>
+            <wp:positionV relativeFrom="page">
+              <wp:posOffset>4620993</wp:posOffset>
+            </wp:positionV>
+            <wp:extent cx="5873115" cy="2733675"/>
+            <wp:effectExtent l="0" t="0" r="0" b="9525"/>
+            <wp:wrapTopAndBottom/>
+            <wp:docPr id="233" name="תמונה 233"/>
+            <wp:cNvGraphicFramePr>
+              <a:graphicFrameLocks xmlns:a="http://schemas.openxmlformats.org/drawingml/2006/main" noChangeAspect="1"/>
+            </wp:cNvGraphicFramePr>
+            <a:graphic xmlns:a="http://schemas.openxmlformats.org/drawingml/2006/main">
+              <a:graphicData uri="http://schemas.openxmlformats.org/drawingml/2006/picture">
+                <pic:pic xmlns:pic="http://schemas.openxmlformats.org/drawingml/2006/picture">
+                  <pic:nvPicPr>
+                    <pic:cNvPr id="1" name=""/>
+                    <pic:cNvPicPr/>
+                  </pic:nvPicPr>
+                  <pic:blipFill rotWithShape="1">
+                    <a:blip r:embed="rId44">
+                      <a:extLst>
+                        <a:ext uri="{28A0092B-C50C-407E-A947-70E740481C1C}">
+                          <a14:useLocalDpi xmlns:a14="http://schemas.microsoft.com/office/drawing/2010/main" val="0"/>
+                        </a:ext>
+                      </a:extLst>
+                    </a:blip>
+                    <a:srcRect t="13164" r="1099" b="4942"/>
+                    <a:stretch/>
+                  </pic:blipFill>
+                  <pic:spPr bwMode="auto">
+                    <a:xfrm>
+                      <a:off x="0" y="0"/>
+                      <a:ext cx="5873115" cy="2733675"/>
+                    </a:xfrm>
+                    <a:prstGeom prst="rect">
+                      <a:avLst/>
+                    </a:prstGeom>
+                    <a:ln>
+                      <a:noFill/>
+                    </a:ln>
+                    <a:extLst>
+                      <a:ext uri="{53640926-AAD7-44D8-BBD7-CCE9431645EC}">
+                        <a14:shadowObscured xmlns:a14="http://schemas.microsoft.com/office/drawing/2010/main"/>
+                      </a:ext>
+                    </a:extLst>
+                  </pic:spPr>
+                </pic:pic>
+              </a:graphicData>
+            </a:graphic>
+          </wp:anchor>
+        </w:drawing>
+      </w:r>
+    </w:p>
+    <w:p>
+      <w:pPr>
+        <w:rPr>
+          <w:rtl/>
+        </w:rPr>
+      </w:pPr>
+    </w:p>
+    <w:p>
+      <w:pPr>
+        <w:pStyle w:val="a8"/>
+        <w:spacing w:line="360" w:lineRule="auto"/>
+      </w:pPr>
+      <w:r>
+        <w:rPr>
+          <w:rFonts w:hint="cs"/>
           <w:rtl/>
         </w:rPr>
         <w:t xml:space="preserve">מסכים למשתמשים- באפליקציה: </w:t>
@@ -24448,69 +24950,33 @@
     </w:p>
     <w:p>
       <w:pPr>
-        <w:spacing w:line="360" w:lineRule="auto"/>
-        <w:rPr>
-          <w:rtl/>
-        </w:rPr>
-      </w:pPr>
-    </w:p>
-    <w:p>
-      <w:pPr>
-        <w:spacing w:line="360" w:lineRule="auto"/>
-        <w:rPr>
-          <w:rtl/>
-        </w:rPr>
-      </w:pPr>
-    </w:p>
-    <w:p>
-      <w:pPr>
-        <w:rPr>
-          <w:rtl/>
-        </w:rPr>
-      </w:pPr>
-    </w:p>
-    <w:p>
-      <w:pPr>
-        <w:rPr>
-          <w:rtl/>
-        </w:rPr>
-      </w:pPr>
-    </w:p>
-    <w:p>
-      <w:pPr>
-        <w:rPr>
-          <w:rtl/>
-        </w:rPr>
-      </w:pPr>
-    </w:p>
-    <w:p>
-      <w:pPr>
-        <w:rPr>
-          <w:rtl/>
-        </w:rPr>
-      </w:pPr>
-    </w:p>
-    <w:p>
-      <w:pPr>
-        <w:rPr>
-          <w:rtl/>
-        </w:rPr>
-      </w:pPr>
-    </w:p>
-    <w:p>
-      <w:pPr>
-        <w:rPr>
-          <w:rtl/>
-        </w:rPr>
-      </w:pPr>
-    </w:p>
-    <w:p/>
-    <w:p>
-      <w:pPr>
-        <w:rPr>
-          <w:rtl/>
-        </w:rPr>
-      </w:pPr>
+        <w:rPr>
+          <w:rtl/>
+        </w:rPr>
+      </w:pPr>
+    </w:p>
+    <w:p>
+      <w:pPr>
+        <w:rPr>
+          <w:rtl/>
+        </w:rPr>
+      </w:pPr>
+    </w:p>
+    <w:p>
+      <w:pPr>
+        <w:rPr>
+          <w:rtl/>
+        </w:rPr>
+      </w:pPr>
+    </w:p>
+    <w:p>
+      <w:pPr>
+        <w:rPr>
+          <w:rtl/>
+        </w:rPr>
+      </w:pPr>
+      <w:bookmarkStart w:id="21" w:name="_GoBack"/>
+      <w:bookmarkEnd w:id="21"/>
     </w:p>
     <w:p>
       <w:pPr>
@@ -24524,15 +24990,16 @@
           <w:rtl/>
         </w:rPr>
       </w:pPr>
-      <w:bookmarkStart w:id="21" w:name="_Toc24222615"/>
+      <w:bookmarkStart w:id="22" w:name="_Toc24222615"/>
       <w:r>
         <w:rPr>
           <w:rFonts w:hint="cs"/>
           <w:rtl/>
         </w:rPr>
+        <w:lastRenderedPageBreak/>
         <w:t>סיכום ומסקנות</w:t>
       </w:r>
-      <w:bookmarkEnd w:id="21"/>
+      <w:bookmarkEnd w:id="22"/>
     </w:p>
     <w:p>
       <w:pPr>
@@ -24857,7 +25324,6 @@
           <w:rFonts w:hint="cs"/>
           <w:rtl/>
         </w:rPr>
-        <w:lastRenderedPageBreak/>
         <w:t xml:space="preserve">למדנו </w:t>
       </w:r>
       <w:r>
@@ -24884,7 +25350,7 @@
           <w:rtl/>
         </w:rPr>
       </w:pPr>
-      <w:bookmarkStart w:id="22" w:name="_Toc24222616"/>
+      <w:bookmarkStart w:id="23" w:name="_Toc24222616"/>
       <w:r>
         <w:rPr>
           <w:rFonts w:hint="cs"/>
@@ -24892,7 +25358,7 @@
         </w:rPr>
         <w:t>5. נספחים</w:t>
       </w:r>
-      <w:bookmarkEnd w:id="22"/>
+      <w:bookmarkEnd w:id="23"/>
     </w:p>
     <w:p>
       <w:pPr>
@@ -25690,6 +26156,7 @@
           <w:sz w:val="19"/>
           <w:szCs w:val="19"/>
         </w:rPr>
+        <w:lastRenderedPageBreak/>
         <w:t xml:space="preserve">            </w:t>
       </w:r>
       <w:r>
@@ -25800,8 +26267,6 @@
         </w:rPr>
         <w:t>C</w:t>
       </w:r>
-      <w:bookmarkStart w:id="23" w:name="_GoBack"/>
-      <w:bookmarkEnd w:id="23"/>
       <w:r>
         <w:rPr>
           <w:rFonts w:ascii="Consolas" w:hAnsi="Consolas" w:cs="Times New Roman"/>
@@ -26610,7 +27075,6 @@
           <w:sz w:val="19"/>
           <w:szCs w:val="19"/>
         </w:rPr>
-        <w:lastRenderedPageBreak/>
         <w:t xml:space="preserve">                                    Status = </w:t>
       </w:r>
       <w:r>
@@ -27644,7 +28108,7 @@
           <w:rStyle w:val="Hyperlink"/>
         </w:rPr>
       </w:pPr>
-      <w:hyperlink r:id="rId41" w:history="1">
+      <w:hyperlink r:id="rId45" w:history="1">
         <w:r>
           <w:rPr>
             <w:rStyle w:val="Hyperlink"/>
@@ -27668,7 +28132,7 @@
           <w:rFonts w:cstheme="minorHAnsi"/>
         </w:rPr>
       </w:pPr>
-      <w:hyperlink r:id="rId42" w:history="1">
+      <w:hyperlink r:id="rId46" w:history="1">
         <w:r>
           <w:rPr>
             <w:rStyle w:val="Hyperlink"/>
@@ -27697,7 +28161,6 @@
         <w:rPr>
           <w:rFonts w:cstheme="minorHAnsi"/>
         </w:rPr>
-        <w:lastRenderedPageBreak/>
         <w:t>Bootstrap</w:t>
       </w:r>
     </w:p>
@@ -27705,7 +28168,7 @@
       <w:pPr>
         <w:bidi w:val="0"/>
       </w:pPr>
-      <w:hyperlink r:id="rId43" w:history="1">
+      <w:hyperlink r:id="rId47" w:history="1">
         <w:r>
           <w:rPr>
             <w:rStyle w:val="Hyperlink"/>
@@ -27726,7 +28189,7 @@
       <w:pPr>
         <w:bidi w:val="0"/>
       </w:pPr>
-      <w:hyperlink r:id="rId44" w:history="1">
+      <w:hyperlink r:id="rId48" w:history="1">
         <w:r>
           <w:rPr>
             <w:rStyle w:val="Hyperlink"/>
@@ -27747,7 +28210,7 @@
       <w:pPr>
         <w:bidi w:val="0"/>
       </w:pPr>
-      <w:hyperlink r:id="rId45" w:history="1">
+      <w:hyperlink r:id="rId49" w:history="1">
         <w:r>
           <w:rPr>
             <w:rStyle w:val="Hyperlink"/>
@@ -27771,7 +28234,7 @@
       <w:pPr>
         <w:bidi w:val="0"/>
       </w:pPr>
-      <w:hyperlink r:id="rId46" w:history="1">
+      <w:hyperlink r:id="rId50" w:history="1">
         <w:r>
           <w:rPr>
             <w:rStyle w:val="Hyperlink"/>
@@ -27798,7 +28261,7 @@
           <w:szCs w:val="22"/>
         </w:rPr>
       </w:pPr>
-      <w:hyperlink r:id="rId47" w:history="1">
+      <w:hyperlink r:id="rId51" w:history="1">
         <w:r>
           <w:rPr>
             <w:rStyle w:val="Hyperlink"/>
@@ -27821,7 +28284,7 @@
       </w:pPr>
     </w:p>
     <w:sectPr>
-      <w:headerReference w:type="default" r:id="rId48"/>
+      <w:headerReference w:type="default" r:id="rId52"/>
       <w:pgSz w:w="11906" w:h="16838"/>
       <w:pgMar w:top="1134" w:right="1701" w:bottom="1134" w:left="851" w:header="709" w:footer="709" w:gutter="0"/>
       <w:pgNumType w:start="1"/>
@@ -27835,7 +28298,7 @@
 </file>
 
 <file path=word/endnotes.xml><?xml version="1.0" encoding="utf-8"?>
-<w:endnotes xmlns:wpc="http://schemas.microsoft.com/office/word/2010/wordprocessingCanvas" xmlns:cx="http://schemas.microsoft.com/office/drawing/2014/chartex" xmlns:cx1="http://schemas.microsoft.com/office/drawing/2015/9/8/chartex" xmlns:cx2="http://schemas.microsoft.com/office/drawing/2015/10/21/chartex" xmlns:cx3="http://schemas.microsoft.com/office/drawing/2016/5/9/chartex" xmlns:cx4="http://schemas.microsoft.com/office/drawing/2016/5/10/chartex" xmlns:cx5="http://schemas.microsoft.com/office/drawing/2016/5/11/chartex" xmlns:cx6="http://schemas.microsoft.com/office/drawing/2016/5/12/chartex" xmlns:cx7="http://schemas.microsoft.com/office/drawing/2016/5/13/chartex" xmlns:cx8="http://schemas.microsoft.com/office/drawing/2016/5/14/chartex" xmlns:mc="http://schemas.openxmlformats.org/markup-compatibility/2006" xmlns:aink="http://schemas.microsoft.com/office/drawing/2016/ink" xmlns:am3d="http://schemas.microsoft.com/office/drawing/2017/model3d" xmlns:o="urn:schemas-microsoft-com:office:office" xmlns:r="http://schemas.openxmlformats.org/officeDocument/2006/relationships" xmlns:m="http://schemas.openxmlformats.org/officeDocument/2006/math" xmlns:v="urn:schemas-microsoft-com:vml" xmlns:wp14="http://schemas.microsoft.com/office/word/2010/wordprocessingDrawing" xmlns:wp="http://schemas.openxmlformats.org/drawingml/2006/wordprocessingDrawing" xmlns:w10="urn:schemas-microsoft-com:office:word" xmlns:w="http://schemas.openxmlformats.org/wordprocessingml/2006/main" xmlns:w14="http://schemas.microsoft.com/office/word/2010/wordml" xmlns:w15="http://schemas.microsoft.com/office/word/2012/wordml" xmlns:w16cid="http://schemas.microsoft.com/office/word/2016/wordml/cid" xmlns:w16se="http://schemas.microsoft.com/office/word/2015/wordml/symex" xmlns:wpg="http://schemas.microsoft.com/office/word/2010/wordprocessingGroup" xmlns:wpi="http://schemas.microsoft.com/office/word/2010/wordprocessingInk" xmlns:wne="http://schemas.microsoft.com/office/word/2006/wordml" xmlns:wps="http://schemas.microsoft.com/office/word/2010/wordprocessingShape" mc:Ignorable="w14 w15 w16se w16cid wp14">
+<w:endnotes xmlns:wpc="http://schemas.microsoft.com/office/word/2010/wordprocessingCanvas" xmlns:mc="http://schemas.openxmlformats.org/markup-compatibility/2006" xmlns:o="urn:schemas-microsoft-com:office:office" xmlns:r="http://schemas.openxmlformats.org/officeDocument/2006/relationships" xmlns:m="http://schemas.openxmlformats.org/officeDocument/2006/math" xmlns:v="urn:schemas-microsoft-com:vml" xmlns:wp14="http://schemas.microsoft.com/office/word/2010/wordprocessingDrawing" xmlns:wp="http://schemas.openxmlformats.org/drawingml/2006/wordprocessingDrawing" xmlns:w10="urn:schemas-microsoft-com:office:word" xmlns:w="http://schemas.openxmlformats.org/wordprocessingml/2006/main" xmlns:w14="http://schemas.microsoft.com/office/word/2010/wordml" xmlns:w15="http://schemas.microsoft.com/office/word/2012/wordml" xmlns:wpg="http://schemas.microsoft.com/office/word/2010/wordprocessingGroup" xmlns:wpi="http://schemas.microsoft.com/office/word/2010/wordprocessingInk" xmlns:wne="http://schemas.microsoft.com/office/word/2006/wordml" xmlns:wps="http://schemas.microsoft.com/office/word/2010/wordprocessingShape" mc:Ignorable="w14 w15 wp14">
   <w:endnote w:type="separator" w:id="-1">
     <w:p>
       <w:pPr>
@@ -27860,7 +28323,7 @@
 </file>
 
 <file path=word/footer1.xml><?xml version="1.0" encoding="utf-8"?>
-<w:ftr xmlns:wpc="http://schemas.microsoft.com/office/word/2010/wordprocessingCanvas" xmlns:cx="http://schemas.microsoft.com/office/drawing/2014/chartex" xmlns:cx1="http://schemas.microsoft.com/office/drawing/2015/9/8/chartex" xmlns:cx2="http://schemas.microsoft.com/office/drawing/2015/10/21/chartex" xmlns:cx3="http://schemas.microsoft.com/office/drawing/2016/5/9/chartex" xmlns:cx4="http://schemas.microsoft.com/office/drawing/2016/5/10/chartex" xmlns:cx5="http://schemas.microsoft.com/office/drawing/2016/5/11/chartex" xmlns:cx6="http://schemas.microsoft.com/office/drawing/2016/5/12/chartex" xmlns:cx7="http://schemas.microsoft.com/office/drawing/2016/5/13/chartex" xmlns:cx8="http://schemas.microsoft.com/office/drawing/2016/5/14/chartex" xmlns:mc="http://schemas.openxmlformats.org/markup-compatibility/2006" xmlns:aink="http://schemas.microsoft.com/office/drawing/2016/ink" xmlns:am3d="http://schemas.microsoft.com/office/drawing/2017/model3d" xmlns:o="urn:schemas-microsoft-com:office:office" xmlns:r="http://schemas.openxmlformats.org/officeDocument/2006/relationships" xmlns:m="http://schemas.openxmlformats.org/officeDocument/2006/math" xmlns:v="urn:schemas-microsoft-com:vml" xmlns:wp14="http://schemas.microsoft.com/office/word/2010/wordprocessingDrawing" xmlns:wp="http://schemas.openxmlformats.org/drawingml/2006/wordprocessingDrawing" xmlns:w10="urn:schemas-microsoft-com:office:word" xmlns:w="http://schemas.openxmlformats.org/wordprocessingml/2006/main" xmlns:w14="http://schemas.microsoft.com/office/word/2010/wordml" xmlns:w15="http://schemas.microsoft.com/office/word/2012/wordml" xmlns:w16cid="http://schemas.microsoft.com/office/word/2016/wordml/cid" xmlns:w16se="http://schemas.microsoft.com/office/word/2015/wordml/symex" xmlns:wpg="http://schemas.microsoft.com/office/word/2010/wordprocessingGroup" xmlns:wpi="http://schemas.microsoft.com/office/word/2010/wordprocessingInk" xmlns:wne="http://schemas.microsoft.com/office/word/2006/wordml" xmlns:wps="http://schemas.microsoft.com/office/word/2010/wordprocessingShape" mc:Ignorable="w14 w15 w16se w16cid wp14">
+<w:ftr xmlns:wpc="http://schemas.microsoft.com/office/word/2010/wordprocessingCanvas" xmlns:mc="http://schemas.openxmlformats.org/markup-compatibility/2006" xmlns:o="urn:schemas-microsoft-com:office:office" xmlns:r="http://schemas.openxmlformats.org/officeDocument/2006/relationships" xmlns:m="http://schemas.openxmlformats.org/officeDocument/2006/math" xmlns:v="urn:schemas-microsoft-com:vml" xmlns:wp14="http://schemas.microsoft.com/office/word/2010/wordprocessingDrawing" xmlns:wp="http://schemas.openxmlformats.org/drawingml/2006/wordprocessingDrawing" xmlns:w10="urn:schemas-microsoft-com:office:word" xmlns:w="http://schemas.openxmlformats.org/wordprocessingml/2006/main" xmlns:w14="http://schemas.microsoft.com/office/word/2010/wordml" xmlns:w15="http://schemas.microsoft.com/office/word/2012/wordml" xmlns:wpg="http://schemas.microsoft.com/office/word/2010/wordprocessingGroup" xmlns:wpi="http://schemas.microsoft.com/office/word/2010/wordprocessingInk" xmlns:wne="http://schemas.microsoft.com/office/word/2006/wordml" xmlns:wps="http://schemas.microsoft.com/office/word/2010/wordprocessingShape" mc:Ignorable="w14 w15 wp14">
   <w:p>
     <w:pPr>
       <w:pStyle w:val="a5"/>
@@ -27948,7 +28411,7 @@
 </file>
 
 <file path=word/footnotes.xml><?xml version="1.0" encoding="utf-8"?>
-<w:footnotes xmlns:wpc="http://schemas.microsoft.com/office/word/2010/wordprocessingCanvas" xmlns:cx="http://schemas.microsoft.com/office/drawing/2014/chartex" xmlns:cx1="http://schemas.microsoft.com/office/drawing/2015/9/8/chartex" xmlns:cx2="http://schemas.microsoft.com/office/drawing/2015/10/21/chartex" xmlns:cx3="http://schemas.microsoft.com/office/drawing/2016/5/9/chartex" xmlns:cx4="http://schemas.microsoft.com/office/drawing/2016/5/10/chartex" xmlns:cx5="http://schemas.microsoft.com/office/drawing/2016/5/11/chartex" xmlns:cx6="http://schemas.microsoft.com/office/drawing/2016/5/12/chartex" xmlns:cx7="http://schemas.microsoft.com/office/drawing/2016/5/13/chartex" xmlns:cx8="http://schemas.microsoft.com/office/drawing/2016/5/14/chartex" xmlns:mc="http://schemas.openxmlformats.org/markup-compatibility/2006" xmlns:aink="http://schemas.microsoft.com/office/drawing/2016/ink" xmlns:am3d="http://schemas.microsoft.com/office/drawing/2017/model3d" xmlns:o="urn:schemas-microsoft-com:office:office" xmlns:r="http://schemas.openxmlformats.org/officeDocument/2006/relationships" xmlns:m="http://schemas.openxmlformats.org/officeDocument/2006/math" xmlns:v="urn:schemas-microsoft-com:vml" xmlns:wp14="http://schemas.microsoft.com/office/word/2010/wordprocessingDrawing" xmlns:wp="http://schemas.openxmlformats.org/drawingml/2006/wordprocessingDrawing" xmlns:w10="urn:schemas-microsoft-com:office:word" xmlns:w="http://schemas.openxmlformats.org/wordprocessingml/2006/main" xmlns:w14="http://schemas.microsoft.com/office/word/2010/wordml" xmlns:w15="http://schemas.microsoft.com/office/word/2012/wordml" xmlns:w16cid="http://schemas.microsoft.com/office/word/2016/wordml/cid" xmlns:w16se="http://schemas.microsoft.com/office/word/2015/wordml/symex" xmlns:wpg="http://schemas.microsoft.com/office/word/2010/wordprocessingGroup" xmlns:wpi="http://schemas.microsoft.com/office/word/2010/wordprocessingInk" xmlns:wne="http://schemas.microsoft.com/office/word/2006/wordml" xmlns:wps="http://schemas.microsoft.com/office/word/2010/wordprocessingShape" mc:Ignorable="w14 w15 w16se w16cid wp14">
+<w:footnotes xmlns:wpc="http://schemas.microsoft.com/office/word/2010/wordprocessingCanvas" xmlns:mc="http://schemas.openxmlformats.org/markup-compatibility/2006" xmlns:o="urn:schemas-microsoft-com:office:office" xmlns:r="http://schemas.openxmlformats.org/officeDocument/2006/relationships" xmlns:m="http://schemas.openxmlformats.org/officeDocument/2006/math" xmlns:v="urn:schemas-microsoft-com:vml" xmlns:wp14="http://schemas.microsoft.com/office/word/2010/wordprocessingDrawing" xmlns:wp="http://schemas.openxmlformats.org/drawingml/2006/wordprocessingDrawing" xmlns:w10="urn:schemas-microsoft-com:office:word" xmlns:w="http://schemas.openxmlformats.org/wordprocessingml/2006/main" xmlns:w14="http://schemas.microsoft.com/office/word/2010/wordml" xmlns:w15="http://schemas.microsoft.com/office/word/2012/wordml" xmlns:wpg="http://schemas.microsoft.com/office/word/2010/wordprocessingGroup" xmlns:wpi="http://schemas.microsoft.com/office/word/2010/wordprocessingInk" xmlns:wne="http://schemas.microsoft.com/office/word/2006/wordml" xmlns:wps="http://schemas.microsoft.com/office/word/2010/wordprocessingShape" mc:Ignorable="w14 w15 wp14">
   <w:footnote w:type="separator" w:id="-1">
     <w:p>
       <w:pPr>
@@ -27973,7 +28436,7 @@
 </file>
 
 <file path=word/header1.xml><?xml version="1.0" encoding="utf-8"?>
-<w:hdr xmlns:wpc="http://schemas.microsoft.com/office/word/2010/wordprocessingCanvas" xmlns:cx="http://schemas.microsoft.com/office/drawing/2014/chartex" xmlns:cx1="http://schemas.microsoft.com/office/drawing/2015/9/8/chartex" xmlns:cx2="http://schemas.microsoft.com/office/drawing/2015/10/21/chartex" xmlns:cx3="http://schemas.microsoft.com/office/drawing/2016/5/9/chartex" xmlns:cx4="http://schemas.microsoft.com/office/drawing/2016/5/10/chartex" xmlns:cx5="http://schemas.microsoft.com/office/drawing/2016/5/11/chartex" xmlns:cx6="http://schemas.microsoft.com/office/drawing/2016/5/12/chartex" xmlns:cx7="http://schemas.microsoft.com/office/drawing/2016/5/13/chartex" xmlns:cx8="http://schemas.microsoft.com/office/drawing/2016/5/14/chartex" xmlns:mc="http://schemas.openxmlformats.org/markup-compatibility/2006" xmlns:aink="http://schemas.microsoft.com/office/drawing/2016/ink" xmlns:am3d="http://schemas.microsoft.com/office/drawing/2017/model3d" xmlns:o="urn:schemas-microsoft-com:office:office" xmlns:r="http://schemas.openxmlformats.org/officeDocument/2006/relationships" xmlns:m="http://schemas.openxmlformats.org/officeDocument/2006/math" xmlns:v="urn:schemas-microsoft-com:vml" xmlns:wp14="http://schemas.microsoft.com/office/word/2010/wordprocessingDrawing" xmlns:wp="http://schemas.openxmlformats.org/drawingml/2006/wordprocessingDrawing" xmlns:w10="urn:schemas-microsoft-com:office:word" xmlns:w="http://schemas.openxmlformats.org/wordprocessingml/2006/main" xmlns:w14="http://schemas.microsoft.com/office/word/2010/wordml" xmlns:w15="http://schemas.microsoft.com/office/word/2012/wordml" xmlns:w16cid="http://schemas.microsoft.com/office/word/2016/wordml/cid" xmlns:w16se="http://schemas.microsoft.com/office/word/2015/wordml/symex" xmlns:wpg="http://schemas.microsoft.com/office/word/2010/wordprocessingGroup" xmlns:wpi="http://schemas.microsoft.com/office/word/2010/wordprocessingInk" xmlns:wne="http://schemas.microsoft.com/office/word/2006/wordml" xmlns:wps="http://schemas.microsoft.com/office/word/2010/wordprocessingShape" mc:Ignorable="w14 w15 w16se w16cid wp14">
+<w:hdr xmlns:wpc="http://schemas.microsoft.com/office/word/2010/wordprocessingCanvas" xmlns:mc="http://schemas.openxmlformats.org/markup-compatibility/2006" xmlns:o="urn:schemas-microsoft-com:office:office" xmlns:r="http://schemas.openxmlformats.org/officeDocument/2006/relationships" xmlns:m="http://schemas.openxmlformats.org/officeDocument/2006/math" xmlns:v="urn:schemas-microsoft-com:vml" xmlns:wp14="http://schemas.microsoft.com/office/word/2010/wordprocessingDrawing" xmlns:wp="http://schemas.openxmlformats.org/drawingml/2006/wordprocessingDrawing" xmlns:w10="urn:schemas-microsoft-com:office:word" xmlns:w="http://schemas.openxmlformats.org/wordprocessingml/2006/main" xmlns:w14="http://schemas.microsoft.com/office/word/2010/wordml" xmlns:w15="http://schemas.microsoft.com/office/word/2012/wordml" xmlns:wpg="http://schemas.microsoft.com/office/word/2010/wordprocessingGroup" xmlns:wpi="http://schemas.microsoft.com/office/word/2010/wordprocessingInk" xmlns:wne="http://schemas.microsoft.com/office/word/2006/wordml" xmlns:wps="http://schemas.microsoft.com/office/word/2010/wordprocessingShape" mc:Ignorable="w14 w15 wp14">
   <w:sdt>
     <w:sdtPr>
       <w:rPr>
@@ -28029,7 +28492,7 @@
             <w:noProof/>
             <w:lang w:val="he-IL"/>
           </w:rPr>
-          <w:t>VIII</w:t>
+          <w:t>IX</w:t>
         </w:r>
         <w:r>
           <w:fldChar w:fldCharType="end"/>
@@ -28054,7 +28517,7 @@
 </file>
 
 <file path=word/header2.xml><?xml version="1.0" encoding="utf-8"?>
-<w:hdr xmlns:wpc="http://schemas.microsoft.com/office/word/2010/wordprocessingCanvas" xmlns:cx="http://schemas.microsoft.com/office/drawing/2014/chartex" xmlns:cx1="http://schemas.microsoft.com/office/drawing/2015/9/8/chartex" xmlns:cx2="http://schemas.microsoft.com/office/drawing/2015/10/21/chartex" xmlns:cx3="http://schemas.microsoft.com/office/drawing/2016/5/9/chartex" xmlns:cx4="http://schemas.microsoft.com/office/drawing/2016/5/10/chartex" xmlns:cx5="http://schemas.microsoft.com/office/drawing/2016/5/11/chartex" xmlns:cx6="http://schemas.microsoft.com/office/drawing/2016/5/12/chartex" xmlns:cx7="http://schemas.microsoft.com/office/drawing/2016/5/13/chartex" xmlns:cx8="http://schemas.microsoft.com/office/drawing/2016/5/14/chartex" xmlns:mc="http://schemas.openxmlformats.org/markup-compatibility/2006" xmlns:aink="http://schemas.microsoft.com/office/drawing/2016/ink" xmlns:am3d="http://schemas.microsoft.com/office/drawing/2017/model3d" xmlns:o="urn:schemas-microsoft-com:office:office" xmlns:r="http://schemas.openxmlformats.org/officeDocument/2006/relationships" xmlns:m="http://schemas.openxmlformats.org/officeDocument/2006/math" xmlns:v="urn:schemas-microsoft-com:vml" xmlns:wp14="http://schemas.microsoft.com/office/word/2010/wordprocessingDrawing" xmlns:wp="http://schemas.openxmlformats.org/drawingml/2006/wordprocessingDrawing" xmlns:w10="urn:schemas-microsoft-com:office:word" xmlns:w="http://schemas.openxmlformats.org/wordprocessingml/2006/main" xmlns:w14="http://schemas.microsoft.com/office/word/2010/wordml" xmlns:w15="http://schemas.microsoft.com/office/word/2012/wordml" xmlns:w16cid="http://schemas.microsoft.com/office/word/2016/wordml/cid" xmlns:w16se="http://schemas.microsoft.com/office/word/2015/wordml/symex" xmlns:wpg="http://schemas.microsoft.com/office/word/2010/wordprocessingGroup" xmlns:wpi="http://schemas.microsoft.com/office/word/2010/wordprocessingInk" xmlns:wne="http://schemas.microsoft.com/office/word/2006/wordml" xmlns:wps="http://schemas.microsoft.com/office/word/2010/wordprocessingShape" mc:Ignorable="w14 w15 w16se w16cid wp14">
+<w:hdr xmlns:wpc="http://schemas.microsoft.com/office/word/2010/wordprocessingCanvas" xmlns:mc="http://schemas.openxmlformats.org/markup-compatibility/2006" xmlns:o="urn:schemas-microsoft-com:office:office" xmlns:r="http://schemas.openxmlformats.org/officeDocument/2006/relationships" xmlns:m="http://schemas.openxmlformats.org/officeDocument/2006/math" xmlns:v="urn:schemas-microsoft-com:vml" xmlns:wp14="http://schemas.microsoft.com/office/word/2010/wordprocessingDrawing" xmlns:wp="http://schemas.openxmlformats.org/drawingml/2006/wordprocessingDrawing" xmlns:w10="urn:schemas-microsoft-com:office:word" xmlns:w="http://schemas.openxmlformats.org/wordprocessingml/2006/main" xmlns:w14="http://schemas.microsoft.com/office/word/2010/wordml" xmlns:w15="http://schemas.microsoft.com/office/word/2012/wordml" xmlns:wpg="http://schemas.microsoft.com/office/word/2010/wordprocessingGroup" xmlns:wpi="http://schemas.microsoft.com/office/word/2010/wordprocessingInk" xmlns:wne="http://schemas.microsoft.com/office/word/2006/wordml" xmlns:wps="http://schemas.microsoft.com/office/word/2010/wordprocessingShape" mc:Ignorable="w14 w15 wp14">
   <w:sdt>
     <w:sdtPr>
       <w:rPr>
@@ -28111,7 +28574,7 @@
             <w:rtl/>
             <w:lang w:val="he-IL"/>
           </w:rPr>
-          <w:t>19</w:t>
+          <w:t>21</w:t>
         </w:r>
         <w:r>
           <w:fldChar w:fldCharType="end"/>
@@ -28137,8 +28600,8 @@
 </file>
 
 <file path=word/numbering.xml><?xml version="1.0" encoding="utf-8"?>
-<w:numbering xmlns:wpc="http://schemas.microsoft.com/office/word/2010/wordprocessingCanvas" xmlns:cx="http://schemas.microsoft.com/office/drawing/2014/chartex" xmlns:cx1="http://schemas.microsoft.com/office/drawing/2015/9/8/chartex" xmlns:cx2="http://schemas.microsoft.com/office/drawing/2015/10/21/chartex" xmlns:cx3="http://schemas.microsoft.com/office/drawing/2016/5/9/chartex" xmlns:cx4="http://schemas.microsoft.com/office/drawing/2016/5/10/chartex" xmlns:cx5="http://schemas.microsoft.com/office/drawing/2016/5/11/chartex" xmlns:cx6="http://schemas.microsoft.com/office/drawing/2016/5/12/chartex" xmlns:cx7="http://schemas.microsoft.com/office/drawing/2016/5/13/chartex" xmlns:cx8="http://schemas.microsoft.com/office/drawing/2016/5/14/chartex" xmlns:mc="http://schemas.openxmlformats.org/markup-compatibility/2006" xmlns:aink="http://schemas.microsoft.com/office/drawing/2016/ink" xmlns:am3d="http://schemas.microsoft.com/office/drawing/2017/model3d" xmlns:o="urn:schemas-microsoft-com:office:office" xmlns:r="http://schemas.openxmlformats.org/officeDocument/2006/relationships" xmlns:m="http://schemas.openxmlformats.org/officeDocument/2006/math" xmlns:v="urn:schemas-microsoft-com:vml" xmlns:wp14="http://schemas.microsoft.com/office/word/2010/wordprocessingDrawing" xmlns:wp="http://schemas.openxmlformats.org/drawingml/2006/wordprocessingDrawing" xmlns:w10="urn:schemas-microsoft-com:office:word" xmlns:w="http://schemas.openxmlformats.org/wordprocessingml/2006/main" xmlns:w14="http://schemas.microsoft.com/office/word/2010/wordml" xmlns:w15="http://schemas.microsoft.com/office/word/2012/wordml" xmlns:w16cid="http://schemas.microsoft.com/office/word/2016/wordml/cid" xmlns:w16se="http://schemas.microsoft.com/office/word/2015/wordml/symex" xmlns:wpg="http://schemas.microsoft.com/office/word/2010/wordprocessingGroup" xmlns:wpi="http://schemas.microsoft.com/office/word/2010/wordprocessingInk" xmlns:wne="http://schemas.microsoft.com/office/word/2006/wordml" xmlns:wps="http://schemas.microsoft.com/office/word/2010/wordprocessingShape" mc:Ignorable="w14 w15 w16se w16cid wp14">
-  <w:abstractNum w:abstractNumId="0" w15:restartNumberingAfterBreak="0">
+<w:numbering xmlns:wpc="http://schemas.microsoft.com/office/word/2010/wordprocessingCanvas" xmlns:mc="http://schemas.openxmlformats.org/markup-compatibility/2006" xmlns:o="urn:schemas-microsoft-com:office:office" xmlns:r="http://schemas.openxmlformats.org/officeDocument/2006/relationships" xmlns:m="http://schemas.openxmlformats.org/officeDocument/2006/math" xmlns:v="urn:schemas-microsoft-com:vml" xmlns:wp14="http://schemas.microsoft.com/office/word/2010/wordprocessingDrawing" xmlns:wp="http://schemas.openxmlformats.org/drawingml/2006/wordprocessingDrawing" xmlns:w10="urn:schemas-microsoft-com:office:word" xmlns:w="http://schemas.openxmlformats.org/wordprocessingml/2006/main" xmlns:w14="http://schemas.microsoft.com/office/word/2010/wordml" xmlns:w15="http://schemas.microsoft.com/office/word/2012/wordml" xmlns:wpg="http://schemas.microsoft.com/office/word/2010/wordprocessingGroup" xmlns:wpi="http://schemas.microsoft.com/office/word/2010/wordprocessingInk" xmlns:wne="http://schemas.microsoft.com/office/word/2006/wordml" xmlns:wps="http://schemas.microsoft.com/office/word/2010/wordprocessingShape" mc:Ignorable="w14 w15 wp14">
+  <w:abstractNum w:abstractNumId="0">
     <w:nsid w:val="01362D1F"/>
     <w:multiLevelType w:val="hybridMultilevel"/>
     <w:tmpl w:val="C210641A"/>
@@ -28228,7 +28691,7 @@
       </w:pPr>
     </w:lvl>
   </w:abstractNum>
-  <w:abstractNum w:abstractNumId="1" w15:restartNumberingAfterBreak="0">
+  <w:abstractNum w:abstractNumId="1">
     <w:nsid w:val="0D750441"/>
     <w:multiLevelType w:val="hybridMultilevel"/>
     <w:tmpl w:val="D01EC88E"/>
@@ -28341,7 +28804,7 @@
       </w:rPr>
     </w:lvl>
   </w:abstractNum>
-  <w:abstractNum w:abstractNumId="2" w15:restartNumberingAfterBreak="0">
+  <w:abstractNum w:abstractNumId="2">
     <w:nsid w:val="1F4D06A0"/>
     <w:multiLevelType w:val="hybridMultilevel"/>
     <w:tmpl w:val="EA82127A"/>
@@ -28431,7 +28894,7 @@
       </w:pPr>
     </w:lvl>
   </w:abstractNum>
-  <w:abstractNum w:abstractNumId="3" w15:restartNumberingAfterBreak="0">
+  <w:abstractNum w:abstractNumId="3">
     <w:nsid w:val="28D53E5B"/>
     <w:multiLevelType w:val="hybridMultilevel"/>
     <w:tmpl w:val="A280ADE6"/>
@@ -28520,7 +28983,7 @@
       </w:pPr>
     </w:lvl>
   </w:abstractNum>
-  <w:abstractNum w:abstractNumId="4" w15:restartNumberingAfterBreak="0">
+  <w:abstractNum w:abstractNumId="4">
     <w:nsid w:val="2E2C0EE3"/>
     <w:multiLevelType w:val="hybridMultilevel"/>
     <w:tmpl w:val="7088A2C2"/>
@@ -28609,7 +29072,7 @@
       </w:pPr>
     </w:lvl>
   </w:abstractNum>
-  <w:abstractNum w:abstractNumId="5" w15:restartNumberingAfterBreak="0">
+  <w:abstractNum w:abstractNumId="5">
     <w:nsid w:val="3C2F08C1"/>
     <w:multiLevelType w:val="hybridMultilevel"/>
     <w:tmpl w:val="E85A69C2"/>
@@ -28722,7 +29185,7 @@
       </w:rPr>
     </w:lvl>
   </w:abstractNum>
-  <w:abstractNum w:abstractNumId="6" w15:restartNumberingAfterBreak="0">
+  <w:abstractNum w:abstractNumId="6">
     <w:nsid w:val="44AD572E"/>
     <w:multiLevelType w:val="multilevel"/>
     <w:tmpl w:val="FA24F89C"/>
@@ -28847,7 +29310,7 @@
       </w:rPr>
     </w:lvl>
   </w:abstractNum>
-  <w:abstractNum w:abstractNumId="7" w15:restartNumberingAfterBreak="0">
+  <w:abstractNum w:abstractNumId="7">
     <w:nsid w:val="55183A39"/>
     <w:multiLevelType w:val="hybridMultilevel"/>
     <w:tmpl w:val="6A5E05CE"/>
@@ -28960,7 +29423,7 @@
       </w:rPr>
     </w:lvl>
   </w:abstractNum>
-  <w:abstractNum w:abstractNumId="8" w15:restartNumberingAfterBreak="0">
+  <w:abstractNum w:abstractNumId="8">
     <w:nsid w:val="6A977D1E"/>
     <w:multiLevelType w:val="hybridMultilevel"/>
     <w:tmpl w:val="7AAA4932"/>
@@ -29073,7 +29536,7 @@
       </w:rPr>
     </w:lvl>
   </w:abstractNum>
-  <w:abstractNum w:abstractNumId="9" w15:restartNumberingAfterBreak="0">
+  <w:abstractNum w:abstractNumId="9">
     <w:nsid w:val="76A574F3"/>
     <w:multiLevelType w:val="multilevel"/>
     <w:tmpl w:val="B8B6A1D4"/>
@@ -29256,7 +29719,7 @@
 </file>
 
 <file path=word/styles.xml><?xml version="1.0" encoding="utf-8"?>
-<w:styles xmlns:mc="http://schemas.openxmlformats.org/markup-compatibility/2006" xmlns:r="http://schemas.openxmlformats.org/officeDocument/2006/relationships" xmlns:w="http://schemas.openxmlformats.org/wordprocessingml/2006/main" xmlns:w14="http://schemas.microsoft.com/office/word/2010/wordml" xmlns:w15="http://schemas.microsoft.com/office/word/2012/wordml" xmlns:w16cid="http://schemas.microsoft.com/office/word/2016/wordml/cid" xmlns:w16se="http://schemas.microsoft.com/office/word/2015/wordml/symex" mc:Ignorable="w14 w15 w16se w16cid">
+<w:styles xmlns:mc="http://schemas.openxmlformats.org/markup-compatibility/2006" xmlns:r="http://schemas.openxmlformats.org/officeDocument/2006/relationships" xmlns:w="http://schemas.openxmlformats.org/wordprocessingml/2006/main" xmlns:w14="http://schemas.microsoft.com/office/word/2010/wordml" xmlns:w15="http://schemas.microsoft.com/office/word/2012/wordml" mc:Ignorable="w14 w15">
   <w:docDefaults>
     <w:rPrDefault>
       <w:rPr>
@@ -29272,7 +29735,7 @@
       </w:pPr>
     </w:pPrDefault>
   </w:docDefaults>
-  <w:latentStyles w:defLockedState="0" w:defUIPriority="99" w:defSemiHidden="0" w:defUnhideWhenUsed="0" w:defQFormat="0" w:count="376">
+  <w:latentStyles w:defLockedState="0" w:defUIPriority="99" w:defSemiHidden="0" w:defUnhideWhenUsed="0" w:defQFormat="0" w:count="371">
     <w:lsdException w:name="Normal" w:uiPriority="0" w:qFormat="1"/>
     <w:lsdException w:name="heading 1" w:uiPriority="9" w:qFormat="1"/>
     <w:lsdException w:name="heading 2" w:semiHidden="1" w:uiPriority="9" w:unhideWhenUsed="1" w:qFormat="1"/>
@@ -29644,11 +30107,6 @@
     <w:lsdException w:name="List Table 5 Dark Accent 6" w:uiPriority="50"/>
     <w:lsdException w:name="List Table 6 Colorful Accent 6" w:uiPriority="51"/>
     <w:lsdException w:name="List Table 7 Colorful Accent 6" w:uiPriority="52"/>
-    <w:lsdException w:name="Mention" w:semiHidden="1" w:unhideWhenUsed="1"/>
-    <w:lsdException w:name="Smart Hyperlink" w:semiHidden="1" w:unhideWhenUsed="1"/>
-    <w:lsdException w:name="Hashtag" w:semiHidden="1" w:unhideWhenUsed="1"/>
-    <w:lsdException w:name="Unresolved Mention" w:semiHidden="1" w:unhideWhenUsed="1"/>
-    <w:lsdException w:name="Smart Link" w:semiHidden="1" w:unhideWhenUsed="1"/>
   </w:latentStyles>
   <w:style w:type="paragraph" w:default="1" w:styleId="a">
     <w:name w:val="Normal"/>
@@ -30378,7 +30836,7 @@
 </file>
 
 <file path=customXml/itemProps1.xml><?xml version="1.0" encoding="utf-8"?>
-<ds:datastoreItem xmlns:ds="http://schemas.openxmlformats.org/officeDocument/2006/customXml" ds:itemID="{F2B102BF-B27A-47C5-9977-E140EC86B59A}">
+<ds:datastoreItem xmlns:ds="http://schemas.openxmlformats.org/officeDocument/2006/customXml" ds:itemID="{3A277B40-64BF-4C89-AD5A-DA8570ADD0BF}">
   <ds:schemaRefs>
     <ds:schemaRef ds:uri="http://schemas.openxmlformats.org/officeDocument/2006/bibliography"/>
   </ds:schemaRefs>

</xml_diff>